<commit_message>
#23 new system about spike and config data upgrade
</commit_message>
<xml_diff>
--- a/ConfigData/Xlsx/_分段.docx
+++ b/ConfigData/Xlsx/_分段.docx
@@ -504,8 +504,6 @@
               </w:rPr>
               <w:t>待重构</w:t>
             </w:r>
-            <w:bookmarkStart w:id="0" w:name="_GoBack"/>
-            <w:bookmarkEnd w:id="0"/>
           </w:p>
         </w:tc>
       </w:tr>
@@ -2159,16 +2157,7 @@
                 <w:kern w:val="0"/>
                 <w:sz w:val="22"/>
               </w:rPr>
-              <w:t>4</w:t>
-            </w:r>
-            <w:r>
-              <w:rPr>
-                <w:rFonts w:ascii="宋体" w:eastAsia="宋体" w:hAnsi="宋体" w:cs="宋体"/>
-                <w:color w:val="2F75B5"/>
-                <w:kern w:val="0"/>
-                <w:sz w:val="22"/>
-              </w:rPr>
-              <w:t>4</w:t>
+              <w:t>44</w:t>
             </w:r>
             <w:r>
               <w:rPr>
@@ -2776,6 +2765,89 @@
               </w:rPr>
               <w:t>xxxxxx</w:t>
             </w:r>
+          </w:p>
+        </w:tc>
+      </w:tr>
+      <w:tr>
+        <w:trPr>
+          <w:trHeight w:val="270"/>
+        </w:trPr>
+        <w:tc>
+          <w:tcPr>
+            <w:tcW w:w="2620" w:type="dxa"/>
+            <w:tcBorders>
+              <w:top w:val="nil"/>
+              <w:left w:val="nil"/>
+              <w:bottom w:val="nil"/>
+              <w:right w:val="nil"/>
+            </w:tcBorders>
+            <w:shd w:val="clear" w:color="auto" w:fill="auto"/>
+            <w:noWrap/>
+            <w:vAlign w:val="center"/>
+          </w:tcPr>
+          <w:p>
+            <w:pPr>
+              <w:widowControl/>
+              <w:jc w:val="left"/>
+              <w:rPr>
+                <w:rFonts w:ascii="宋体" w:eastAsia="宋体" w:hAnsi="宋体" w:cs="宋体" w:hint="eastAsia"/>
+                <w:kern w:val="0"/>
+                <w:sz w:val="22"/>
+              </w:rPr>
+            </w:pPr>
+            <w:r>
+              <w:rPr>
+                <w:rFonts w:ascii="宋体" w:eastAsia="宋体" w:hAnsi="宋体" w:cs="宋体" w:hint="eastAsia"/>
+                <w:kern w:val="0"/>
+                <w:sz w:val="22"/>
+              </w:rPr>
+              <w:t>Spike</w:t>
+            </w:r>
+            <w:r>
+              <w:rPr>
+                <w:rFonts w:ascii="宋体" w:eastAsia="宋体" w:hAnsi="宋体" w:cs="宋体"/>
+                <w:kern w:val="0"/>
+                <w:sz w:val="22"/>
+              </w:rPr>
+              <w:t>.xlsx</w:t>
+            </w:r>
+          </w:p>
+        </w:tc>
+        <w:tc>
+          <w:tcPr>
+            <w:tcW w:w="2342" w:type="dxa"/>
+            <w:tcBorders>
+              <w:top w:val="nil"/>
+              <w:left w:val="nil"/>
+              <w:bottom w:val="nil"/>
+              <w:right w:val="nil"/>
+            </w:tcBorders>
+            <w:shd w:val="clear" w:color="auto" w:fill="auto"/>
+            <w:noWrap/>
+            <w:vAlign w:val="center"/>
+          </w:tcPr>
+          <w:p>
+            <w:pPr>
+              <w:widowControl/>
+              <w:jc w:val="left"/>
+              <w:rPr>
+                <w:rFonts w:ascii="宋体" w:eastAsia="宋体" w:hAnsi="宋体" w:cs="宋体" w:hint="eastAsia"/>
+                <w:color w:val="2F75B5"/>
+                <w:kern w:val="0"/>
+                <w:sz w:val="22"/>
+              </w:rPr>
+            </w:pPr>
+            <w:r>
+              <w:rPr>
+                <w:rFonts w:ascii="宋体" w:eastAsia="宋体" w:hAnsi="宋体" w:cs="宋体" w:hint="eastAsia"/>
+                <w:color w:val="2F75B5"/>
+                <w:kern w:val="0"/>
+                <w:sz w:val="22"/>
+              </w:rPr>
+              <w:t>057xxxxxx</w:t>
+            </w:r>
+            <w:bookmarkStart w:id="0" w:name="_GoBack"/>
+            <w:bookmarkEnd w:id="0"/>
           </w:p>
         </w:tc>
       </w:tr>

</xml_diff>

<commit_message>
#58 the scenequest config and image file
</commit_message>
<xml_diff>
--- a/ConfigData/Xlsx/_分段.docx
+++ b/ConfigData/Xlsx/_分段.docx
@@ -1449,8 +1449,19 @@
                 <w:kern w:val="0"/>
                 <w:sz w:val="22"/>
               </w:rPr>
-              <w:t>同hitem</w:t>
-            </w:r>
+              <w:t>同</w:t>
+            </w:r>
+            <w:proofErr w:type="spellStart"/>
+            <w:r>
+              <w:rPr>
+                <w:rFonts w:ascii="宋体" w:eastAsia="宋体" w:hAnsi="宋体" w:cs="宋体"/>
+                <w:color w:val="2F75B5"/>
+                <w:kern w:val="0"/>
+                <w:sz w:val="22"/>
+              </w:rPr>
+              <w:t>hitem</w:t>
+            </w:r>
+            <w:proofErr w:type="spellEnd"/>
           </w:p>
         </w:tc>
       </w:tr>
@@ -2466,7 +2477,25 @@
                 <w:kern w:val="0"/>
                 <w:sz w:val="22"/>
               </w:rPr>
-              <w:t>SceneWarp.xlsx</w:t>
+              <w:t>Scene</w:t>
+            </w:r>
+            <w:r>
+              <w:rPr>
+                <w:rFonts w:ascii="宋体" w:eastAsia="宋体" w:hAnsi="宋体" w:cs="宋体" w:hint="eastAsia"/>
+                <w:kern w:val="0"/>
+                <w:sz w:val="22"/>
+              </w:rPr>
+              <w:t>Quest</w:t>
+            </w:r>
+            <w:bookmarkStart w:id="0" w:name="_GoBack"/>
+            <w:bookmarkEnd w:id="0"/>
+            <w:r>
+              <w:rPr>
+                <w:rFonts w:ascii="宋体" w:eastAsia="宋体" w:hAnsi="宋体" w:cs="宋体" w:hint="eastAsia"/>
+                <w:kern w:val="0"/>
+                <w:sz w:val="22"/>
+              </w:rPr>
+              <w:t>.xlsx</w:t>
             </w:r>
           </w:p>
         </w:tc>
@@ -2790,7 +2819,7 @@
               <w:widowControl/>
               <w:jc w:val="left"/>
               <w:rPr>
-                <w:rFonts w:ascii="宋体" w:eastAsia="宋体" w:hAnsi="宋体" w:cs="宋体" w:hint="eastAsia"/>
+                <w:rFonts w:ascii="宋体" w:eastAsia="宋体" w:hAnsi="宋体" w:cs="宋体"/>
                 <w:kern w:val="0"/>
                 <w:sz w:val="22"/>
               </w:rPr>
@@ -2831,7 +2860,7 @@
               <w:widowControl/>
               <w:jc w:val="left"/>
               <w:rPr>
-                <w:rFonts w:ascii="宋体" w:eastAsia="宋体" w:hAnsi="宋体" w:cs="宋体" w:hint="eastAsia"/>
+                <w:rFonts w:ascii="宋体" w:eastAsia="宋体" w:hAnsi="宋体" w:cs="宋体"/>
                 <w:color w:val="2F75B5"/>
                 <w:kern w:val="0"/>
                 <w:sz w:val="22"/>
@@ -2846,8 +2875,6 @@
               </w:rPr>
               <w:t>057xxxxxx</w:t>
             </w:r>
-            <w:bookmarkStart w:id="0" w:name="_GoBack"/>
-            <w:bookmarkEnd w:id="0"/>
           </w:p>
         </w:tc>
       </w:tr>

</xml_diff>

<commit_message>
fix some broken files
</commit_message>
<xml_diff>
--- a/ConfigData/Xlsx/_分段.docx
+++ b/ConfigData/Xlsx/_分段.docx
@@ -1,6 +1,6 @@
 
 <file path=word/document.xml><?xml version="1.0" encoding="utf-8"?>
-<w:document xmlns:wpc="http://schemas.microsoft.com/office/word/2010/wordprocessingCanvas" xmlns:mc="http://schemas.openxmlformats.org/markup-compatibility/2006" xmlns:o="urn:schemas-microsoft-com:office:office" xmlns:r="http://schemas.openxmlformats.org/officeDocument/2006/relationships" xmlns:m="http://schemas.openxmlformats.org/officeDocument/2006/math" xmlns:v="urn:schemas-microsoft-com:vml" xmlns:wp14="http://schemas.microsoft.com/office/word/2010/wordprocessingDrawing" xmlns:wp="http://schemas.openxmlformats.org/drawingml/2006/wordprocessingDrawing" xmlns:w10="urn:schemas-microsoft-com:office:word" xmlns:w="http://schemas.openxmlformats.org/wordprocessingml/2006/main" xmlns:w14="http://schemas.microsoft.com/office/word/2010/wordml" xmlns:w15="http://schemas.microsoft.com/office/word/2012/wordml" xmlns:wpg="http://schemas.microsoft.com/office/word/2010/wordprocessingGroup" xmlns:wpi="http://schemas.microsoft.com/office/word/2010/wordprocessingInk" xmlns:wne="http://schemas.microsoft.com/office/word/2006/wordml" xmlns:wps="http://schemas.microsoft.com/office/word/2010/wordprocessingShape" mc:Ignorable="w14 w15 wp14">
+<w:document xmlns:wpc="http://schemas.microsoft.com/office/word/2010/wordprocessingCanvas" xmlns:cx="http://schemas.microsoft.com/office/drawing/2014/chartex" xmlns:cx1="http://schemas.microsoft.com/office/drawing/2015/9/8/chartex" xmlns:cx2="http://schemas.microsoft.com/office/drawing/2015/10/21/chartex" xmlns:cx3="http://schemas.microsoft.com/office/drawing/2016/5/9/chartex" xmlns:cx4="http://schemas.microsoft.com/office/drawing/2016/5/10/chartex" xmlns:cx5="http://schemas.microsoft.com/office/drawing/2016/5/11/chartex" xmlns:mc="http://schemas.openxmlformats.org/markup-compatibility/2006" xmlns:o="urn:schemas-microsoft-com:office:office" xmlns:r="http://schemas.openxmlformats.org/officeDocument/2006/relationships" xmlns:m="http://schemas.openxmlformats.org/officeDocument/2006/math" xmlns:v="urn:schemas-microsoft-com:vml" xmlns:wp14="http://schemas.microsoft.com/office/word/2010/wordprocessingDrawing" xmlns:wp="http://schemas.openxmlformats.org/drawingml/2006/wordprocessingDrawing" xmlns:w10="urn:schemas-microsoft-com:office:word" xmlns:w="http://schemas.openxmlformats.org/wordprocessingml/2006/main" xmlns:w14="http://schemas.microsoft.com/office/word/2010/wordml" xmlns:w15="http://schemas.microsoft.com/office/word/2012/wordml" xmlns:w16se="http://schemas.microsoft.com/office/word/2015/wordml/symex" xmlns:wpg="http://schemas.microsoft.com/office/word/2010/wordprocessingGroup" xmlns:wpi="http://schemas.microsoft.com/office/word/2010/wordprocessingInk" xmlns:wne="http://schemas.microsoft.com/office/word/2006/wordml" xmlns:wps="http://schemas.microsoft.com/office/word/2010/wordprocessingShape" mc:Ignorable="w14 w15 w16se wp14">
   <w:body>
     <w:tbl>
       <w:tblPr>
@@ -295,28 +295,28 @@
               <w:bottom w:val="nil"/>
               <w:right w:val="nil"/>
             </w:tcBorders>
-            <w:shd w:val="clear" w:color="DDEBF7" w:fill="DDEBF7"/>
-            <w:noWrap/>
-            <w:vAlign w:val="center"/>
-            <w:hideMark/>
-          </w:tcPr>
-          <w:p>
-            <w:pPr>
-              <w:widowControl/>
-              <w:jc w:val="left"/>
-              <w:rPr>
-                <w:rFonts w:ascii="宋体" w:eastAsia="宋体" w:hAnsi="宋体" w:cs="宋体"/>
-                <w:kern w:val="0"/>
-                <w:sz w:val="22"/>
-              </w:rPr>
-            </w:pPr>
-            <w:r>
-              <w:rPr>
-                <w:rFonts w:ascii="宋体" w:eastAsia="宋体" w:hAnsi="宋体" w:cs="宋体" w:hint="eastAsia"/>
-                <w:kern w:val="0"/>
-                <w:sz w:val="22"/>
-              </w:rPr>
-              <w:t>CardPiece.xlsx</w:t>
+            <w:shd w:val="clear" w:color="auto" w:fill="auto"/>
+            <w:noWrap/>
+            <w:vAlign w:val="center"/>
+            <w:hideMark/>
+          </w:tcPr>
+          <w:p>
+            <w:pPr>
+              <w:widowControl/>
+              <w:jc w:val="left"/>
+              <w:rPr>
+                <w:rFonts w:ascii="宋体" w:eastAsia="宋体" w:hAnsi="宋体" w:cs="宋体"/>
+                <w:kern w:val="0"/>
+                <w:sz w:val="22"/>
+              </w:rPr>
+            </w:pPr>
+            <w:r>
+              <w:rPr>
+                <w:rFonts w:ascii="宋体" w:eastAsia="宋体" w:hAnsi="宋体" w:cs="宋体" w:hint="eastAsia"/>
+                <w:kern w:val="0"/>
+                <w:sz w:val="22"/>
+              </w:rPr>
+              <w:t>CardPieceRace.xlsx</w:t>
             </w:r>
           </w:p>
         </w:tc>
@@ -329,7 +329,7 @@
               <w:bottom w:val="nil"/>
               <w:right w:val="nil"/>
             </w:tcBorders>
-            <w:shd w:val="clear" w:color="DDEBF7" w:fill="DDEBF7"/>
+            <w:shd w:val="clear" w:color="auto" w:fill="auto"/>
             <w:noWrap/>
             <w:vAlign w:val="center"/>
             <w:hideMark/>
@@ -391,7 +391,7 @@
                 <w:kern w:val="0"/>
                 <w:sz w:val="22"/>
               </w:rPr>
-              <w:t>CardPieceRace.xlsx</w:t>
+              <w:t>Drop.xlsx</w:t>
             </w:r>
           </w:p>
         </w:tc>
@@ -427,10 +427,39 @@
                 <w:kern w:val="0"/>
                 <w:sz w:val="22"/>
               </w:rPr>
-              <w:t>待重构</w:t>
-            </w:r>
-          </w:p>
-        </w:tc>
+              <w:t>0</w:t>
+            </w:r>
+            <w:r>
+              <w:rPr>
+                <w:rFonts w:ascii="宋体" w:eastAsia="宋体" w:hAnsi="宋体" w:cs="宋体" w:hint="eastAsia"/>
+                <w:color w:val="2F75B5"/>
+                <w:kern w:val="0"/>
+                <w:sz w:val="22"/>
+              </w:rPr>
+              <w:t>2</w:t>
+            </w:r>
+            <w:r>
+              <w:rPr>
+                <w:rFonts w:ascii="宋体" w:eastAsia="宋体" w:hAnsi="宋体" w:cs="宋体"/>
+                <w:color w:val="2F75B5"/>
+                <w:kern w:val="0"/>
+                <w:sz w:val="22"/>
+              </w:rPr>
+              <w:t>2</w:t>
+            </w:r>
+            <w:r>
+              <w:rPr>
+                <w:rFonts w:ascii="宋体" w:eastAsia="宋体" w:hAnsi="宋体" w:cs="宋体" w:hint="eastAsia"/>
+                <w:color w:val="2F75B5"/>
+                <w:kern w:val="0"/>
+                <w:sz w:val="22"/>
+              </w:rPr>
+              <w:t>xxxxxx</w:t>
+            </w:r>
+          </w:p>
+        </w:tc>
+        <w:bookmarkStart w:id="0" w:name="_GoBack"/>
+        <w:bookmarkEnd w:id="0"/>
       </w:tr>
       <w:tr>
         <w:trPr>
@@ -466,7 +495,7 @@
                 <w:kern w:val="0"/>
                 <w:sz w:val="22"/>
               </w:rPr>
-              <w:t>CardPieceType.xlsx</w:t>
+              <w:t>Equip.xlsx</w:t>
             </w:r>
           </w:p>
         </w:tc>
@@ -497,12 +526,21 @@
             </w:pPr>
             <w:r>
               <w:rPr>
-                <w:rFonts w:ascii="宋体" w:eastAsia="宋体" w:hAnsi="宋体" w:cs="宋体"/>
-                <w:color w:val="2F75B5"/>
-                <w:kern w:val="0"/>
-                <w:sz w:val="22"/>
-              </w:rPr>
-              <w:t>待重构</w:t>
+                <w:rFonts w:ascii="宋体" w:eastAsia="宋体" w:hAnsi="宋体" w:cs="宋体" w:hint="eastAsia"/>
+                <w:color w:val="2F75B5"/>
+                <w:kern w:val="0"/>
+                <w:sz w:val="22"/>
+              </w:rPr>
+              <w:t>021xxxx</w:t>
+            </w:r>
+            <w:r>
+              <w:rPr>
+                <w:rFonts w:ascii="宋体" w:eastAsia="宋体" w:hAnsi="宋体" w:cs="宋体"/>
+                <w:color w:val="2F75B5"/>
+                <w:kern w:val="0"/>
+                <w:sz w:val="22"/>
+              </w:rPr>
+              <w:t>xx</w:t>
             </w:r>
           </w:p>
         </w:tc>
@@ -541,7 +579,7 @@
                 <w:kern w:val="0"/>
                 <w:sz w:val="22"/>
               </w:rPr>
-              <w:t>DropCard.xlsx</w:t>
+              <w:t>EquipAddon.xlsx</w:t>
             </w:r>
           </w:p>
         </w:tc>
@@ -616,7 +654,7 @@
                 <w:kern w:val="0"/>
                 <w:sz w:val="22"/>
               </w:rPr>
-              <w:t>Equip.xlsx</w:t>
+              <w:t>Error.xlsx</w:t>
             </w:r>
           </w:p>
         </w:tc>
@@ -652,16 +690,7 @@
                 <w:kern w:val="0"/>
                 <w:sz w:val="22"/>
               </w:rPr>
-              <w:t>021xxxx</w:t>
-            </w:r>
-            <w:r>
-              <w:rPr>
-                <w:rFonts w:ascii="宋体" w:eastAsia="宋体" w:hAnsi="宋体" w:cs="宋体"/>
-                <w:color w:val="2F75B5"/>
-                <w:kern w:val="0"/>
-                <w:sz w:val="22"/>
-              </w:rPr>
-              <w:t>xx</w:t>
+              <w:t>-</w:t>
             </w:r>
           </w:p>
         </w:tc>
@@ -679,28 +708,28 @@
               <w:bottom w:val="nil"/>
               <w:right w:val="nil"/>
             </w:tcBorders>
-            <w:shd w:val="clear" w:color="auto" w:fill="auto"/>
-            <w:noWrap/>
-            <w:vAlign w:val="center"/>
-            <w:hideMark/>
-          </w:tcPr>
-          <w:p>
-            <w:pPr>
-              <w:widowControl/>
-              <w:jc w:val="left"/>
-              <w:rPr>
-                <w:rFonts w:ascii="宋体" w:eastAsia="宋体" w:hAnsi="宋体" w:cs="宋体"/>
-                <w:kern w:val="0"/>
-                <w:sz w:val="22"/>
-              </w:rPr>
-            </w:pPr>
-            <w:r>
-              <w:rPr>
-                <w:rFonts w:ascii="宋体" w:eastAsia="宋体" w:hAnsi="宋体" w:cs="宋体" w:hint="eastAsia"/>
-                <w:kern w:val="0"/>
-                <w:sz w:val="22"/>
-              </w:rPr>
-              <w:t>EquipAddon.xlsx</w:t>
+            <w:shd w:val="clear" w:color="DDEBF7" w:fill="DDEBF7"/>
+            <w:noWrap/>
+            <w:vAlign w:val="center"/>
+            <w:hideMark/>
+          </w:tcPr>
+          <w:p>
+            <w:pPr>
+              <w:widowControl/>
+              <w:jc w:val="left"/>
+              <w:rPr>
+                <w:rFonts w:ascii="宋体" w:eastAsia="宋体" w:hAnsi="宋体" w:cs="宋体"/>
+                <w:kern w:val="0"/>
+                <w:sz w:val="22"/>
+              </w:rPr>
+            </w:pPr>
+            <w:r>
+              <w:rPr>
+                <w:rFonts w:ascii="宋体" w:eastAsia="宋体" w:hAnsi="宋体" w:cs="宋体" w:hint="eastAsia"/>
+                <w:kern w:val="0"/>
+                <w:sz w:val="22"/>
+              </w:rPr>
+              <w:t>Formula.xlsx</w:t>
             </w:r>
           </w:p>
         </w:tc>
@@ -713,30 +742,30 @@
               <w:bottom w:val="nil"/>
               <w:right w:val="nil"/>
             </w:tcBorders>
-            <w:shd w:val="clear" w:color="auto" w:fill="auto"/>
-            <w:noWrap/>
-            <w:vAlign w:val="center"/>
-            <w:hideMark/>
-          </w:tcPr>
-          <w:p>
-            <w:pPr>
-              <w:widowControl/>
-              <w:jc w:val="left"/>
-              <w:rPr>
-                <w:rFonts w:ascii="宋体" w:eastAsia="宋体" w:hAnsi="宋体" w:cs="宋体"/>
-                <w:color w:val="2F75B5"/>
-                <w:kern w:val="0"/>
-                <w:sz w:val="22"/>
-              </w:rPr>
-            </w:pPr>
-            <w:r>
-              <w:rPr>
-                <w:rFonts w:ascii="宋体" w:eastAsia="宋体" w:hAnsi="宋体" w:cs="宋体"/>
-                <w:color w:val="2F75B5"/>
-                <w:kern w:val="0"/>
-                <w:sz w:val="22"/>
-              </w:rPr>
-              <w:t>待重构</w:t>
+            <w:shd w:val="clear" w:color="DDEBF7" w:fill="DDEBF7"/>
+            <w:noWrap/>
+            <w:vAlign w:val="center"/>
+            <w:hideMark/>
+          </w:tcPr>
+          <w:p>
+            <w:pPr>
+              <w:widowControl/>
+              <w:jc w:val="left"/>
+              <w:rPr>
+                <w:rFonts w:ascii="宋体" w:eastAsia="宋体" w:hAnsi="宋体" w:cs="宋体"/>
+                <w:color w:val="2F75B5"/>
+                <w:kern w:val="0"/>
+                <w:sz w:val="22"/>
+              </w:rPr>
+            </w:pPr>
+            <w:r>
+              <w:rPr>
+                <w:rFonts w:ascii="宋体" w:eastAsia="宋体" w:hAnsi="宋体" w:cs="宋体" w:hint="eastAsia"/>
+                <w:color w:val="2F75B5"/>
+                <w:kern w:val="0"/>
+                <w:sz w:val="22"/>
+              </w:rPr>
+              <w:t>-</w:t>
             </w:r>
           </w:p>
         </w:tc>
@@ -754,28 +783,28 @@
               <w:bottom w:val="nil"/>
               <w:right w:val="nil"/>
             </w:tcBorders>
-            <w:shd w:val="clear" w:color="DDEBF7" w:fill="DDEBF7"/>
-            <w:noWrap/>
-            <w:vAlign w:val="center"/>
-            <w:hideMark/>
-          </w:tcPr>
-          <w:p>
-            <w:pPr>
-              <w:widowControl/>
-              <w:jc w:val="left"/>
-              <w:rPr>
-                <w:rFonts w:ascii="宋体" w:eastAsia="宋体" w:hAnsi="宋体" w:cs="宋体"/>
-                <w:kern w:val="0"/>
-                <w:sz w:val="22"/>
-              </w:rPr>
-            </w:pPr>
-            <w:r>
-              <w:rPr>
-                <w:rFonts w:ascii="宋体" w:eastAsia="宋体" w:hAnsi="宋体" w:cs="宋体" w:hint="eastAsia"/>
-                <w:kern w:val="0"/>
-                <w:sz w:val="22"/>
-              </w:rPr>
-              <w:t>Error.xlsx</w:t>
+            <w:shd w:val="clear" w:color="auto" w:fill="auto"/>
+            <w:noWrap/>
+            <w:vAlign w:val="center"/>
+            <w:hideMark/>
+          </w:tcPr>
+          <w:p>
+            <w:pPr>
+              <w:widowControl/>
+              <w:jc w:val="left"/>
+              <w:rPr>
+                <w:rFonts w:ascii="宋体" w:eastAsia="宋体" w:hAnsi="宋体" w:cs="宋体"/>
+                <w:kern w:val="0"/>
+                <w:sz w:val="22"/>
+              </w:rPr>
+            </w:pPr>
+            <w:r>
+              <w:rPr>
+                <w:rFonts w:ascii="宋体" w:eastAsia="宋体" w:hAnsi="宋体" w:cs="宋体" w:hint="eastAsia"/>
+                <w:kern w:val="0"/>
+                <w:sz w:val="22"/>
+              </w:rPr>
+              <w:t>GameShop.xlsx</w:t>
             </w:r>
           </w:p>
         </w:tc>
@@ -788,30 +817,48 @@
               <w:bottom w:val="nil"/>
               <w:right w:val="nil"/>
             </w:tcBorders>
-            <w:shd w:val="clear" w:color="DDEBF7" w:fill="DDEBF7"/>
-            <w:noWrap/>
-            <w:vAlign w:val="center"/>
-            <w:hideMark/>
-          </w:tcPr>
-          <w:p>
-            <w:pPr>
-              <w:widowControl/>
-              <w:jc w:val="left"/>
-              <w:rPr>
-                <w:rFonts w:ascii="宋体" w:eastAsia="宋体" w:hAnsi="宋体" w:cs="宋体"/>
-                <w:color w:val="2F75B5"/>
-                <w:kern w:val="0"/>
-                <w:sz w:val="22"/>
-              </w:rPr>
-            </w:pPr>
-            <w:r>
-              <w:rPr>
-                <w:rFonts w:ascii="宋体" w:eastAsia="宋体" w:hAnsi="宋体" w:cs="宋体" w:hint="eastAsia"/>
-                <w:color w:val="2F75B5"/>
-                <w:kern w:val="0"/>
-                <w:sz w:val="22"/>
-              </w:rPr>
-              <w:t>-</w:t>
+            <w:shd w:val="clear" w:color="auto" w:fill="auto"/>
+            <w:noWrap/>
+            <w:vAlign w:val="center"/>
+            <w:hideMark/>
+          </w:tcPr>
+          <w:p>
+            <w:pPr>
+              <w:widowControl/>
+              <w:jc w:val="left"/>
+              <w:rPr>
+                <w:rFonts w:ascii="宋体" w:eastAsia="宋体" w:hAnsi="宋体" w:cs="宋体"/>
+                <w:color w:val="2F75B5"/>
+                <w:kern w:val="0"/>
+                <w:sz w:val="22"/>
+              </w:rPr>
+            </w:pPr>
+            <w:r>
+              <w:rPr>
+                <w:rFonts w:ascii="宋体" w:eastAsia="宋体" w:hAnsi="宋体" w:cs="宋体" w:hint="eastAsia"/>
+                <w:color w:val="2F75B5"/>
+                <w:kern w:val="0"/>
+                <w:sz w:val="22"/>
+              </w:rPr>
+              <w:t>01</w:t>
+            </w:r>
+            <w:r>
+              <w:rPr>
+                <w:rFonts w:ascii="宋体" w:eastAsia="宋体" w:hAnsi="宋体" w:cs="宋体"/>
+                <w:color w:val="2F75B5"/>
+                <w:kern w:val="0"/>
+                <w:sz w:val="22"/>
+              </w:rPr>
+              <w:t>5</w:t>
+            </w:r>
+            <w:r>
+              <w:rPr>
+                <w:rFonts w:ascii="宋体" w:eastAsia="宋体" w:hAnsi="宋体" w:cs="宋体" w:hint="eastAsia"/>
+                <w:color w:val="2F75B5"/>
+                <w:kern w:val="0"/>
+                <w:sz w:val="22"/>
+              </w:rPr>
+              <w:t>xxxxxx</w:t>
             </w:r>
           </w:p>
         </w:tc>
@@ -850,7 +897,7 @@
                 <w:kern w:val="0"/>
                 <w:sz w:val="22"/>
               </w:rPr>
-              <w:t>Formula.xlsx</w:t>
+              <w:t>HeroSkill.xlsx</w:t>
             </w:r>
           </w:p>
         </w:tc>
@@ -881,12 +928,39 @@
             </w:pPr>
             <w:r>
               <w:rPr>
-                <w:rFonts w:ascii="宋体" w:eastAsia="宋体" w:hAnsi="宋体" w:cs="宋体" w:hint="eastAsia"/>
-                <w:color w:val="2F75B5"/>
-                <w:kern w:val="0"/>
-                <w:sz w:val="22"/>
-              </w:rPr>
-              <w:t>-</w:t>
+                <w:rFonts w:ascii="宋体" w:eastAsia="宋体" w:hAnsi="宋体" w:cs="宋体"/>
+                <w:color w:val="2F75B5"/>
+                <w:kern w:val="0"/>
+                <w:sz w:val="22"/>
+              </w:rPr>
+              <w:t>0</w:t>
+            </w:r>
+            <w:r>
+              <w:rPr>
+                <w:rFonts w:ascii="宋体" w:eastAsia="宋体" w:hAnsi="宋体" w:cs="宋体" w:hint="eastAsia"/>
+                <w:color w:val="2F75B5"/>
+                <w:kern w:val="0"/>
+                <w:sz w:val="22"/>
+              </w:rPr>
+              <w:t>3</w:t>
+            </w:r>
+            <w:r>
+              <w:rPr>
+                <w:rFonts w:ascii="宋体" w:eastAsia="宋体" w:hAnsi="宋体" w:cs="宋体"/>
+                <w:color w:val="2F75B5"/>
+                <w:kern w:val="0"/>
+                <w:sz w:val="22"/>
+              </w:rPr>
+              <w:t>1</w:t>
+            </w:r>
+            <w:r>
+              <w:rPr>
+                <w:rFonts w:ascii="宋体" w:eastAsia="宋体" w:hAnsi="宋体" w:cs="宋体" w:hint="eastAsia"/>
+                <w:color w:val="2F75B5"/>
+                <w:kern w:val="0"/>
+                <w:sz w:val="22"/>
+              </w:rPr>
+              <w:t>xxxxxx</w:t>
             </w:r>
           </w:p>
         </w:tc>
@@ -925,7 +999,7 @@
                 <w:kern w:val="0"/>
                 <w:sz w:val="22"/>
               </w:rPr>
-              <w:t>GameShop.xlsx</w:t>
+              <w:t>HeroSkillAttr.xlsx</w:t>
             </w:r>
           </w:p>
         </w:tc>
@@ -956,30 +1030,12 @@
             </w:pPr>
             <w:r>
               <w:rPr>
-                <w:rFonts w:ascii="宋体" w:eastAsia="宋体" w:hAnsi="宋体" w:cs="宋体" w:hint="eastAsia"/>
-                <w:color w:val="2F75B5"/>
-                <w:kern w:val="0"/>
-                <w:sz w:val="22"/>
-              </w:rPr>
-              <w:t>01</w:t>
-            </w:r>
-            <w:r>
-              <w:rPr>
-                <w:rFonts w:ascii="宋体" w:eastAsia="宋体" w:hAnsi="宋体" w:cs="宋体"/>
-                <w:color w:val="2F75B5"/>
-                <w:kern w:val="0"/>
-                <w:sz w:val="22"/>
-              </w:rPr>
-              <w:t>5</w:t>
-            </w:r>
-            <w:r>
-              <w:rPr>
-                <w:rFonts w:ascii="宋体" w:eastAsia="宋体" w:hAnsi="宋体" w:cs="宋体" w:hint="eastAsia"/>
-                <w:color w:val="2F75B5"/>
-                <w:kern w:val="0"/>
-                <w:sz w:val="22"/>
-              </w:rPr>
-              <w:t>xxxxxx</w:t>
+                <w:rFonts w:ascii="宋体" w:eastAsia="宋体" w:hAnsi="宋体" w:cs="宋体"/>
+                <w:color w:val="2F75B5"/>
+                <w:kern w:val="0"/>
+                <w:sz w:val="22"/>
+              </w:rPr>
+              <w:t>待重构</w:t>
             </w:r>
           </w:p>
         </w:tc>
@@ -1000,25 +1056,40 @@
             <w:shd w:val="clear" w:color="DDEBF7" w:fill="DDEBF7"/>
             <w:noWrap/>
             <w:vAlign w:val="center"/>
-            <w:hideMark/>
-          </w:tcPr>
-          <w:p>
-            <w:pPr>
-              <w:widowControl/>
-              <w:jc w:val="left"/>
-              <w:rPr>
-                <w:rFonts w:ascii="宋体" w:eastAsia="宋体" w:hAnsi="宋体" w:cs="宋体"/>
-                <w:kern w:val="0"/>
-                <w:sz w:val="22"/>
-              </w:rPr>
-            </w:pPr>
-            <w:r>
-              <w:rPr>
-                <w:rFonts w:ascii="宋体" w:eastAsia="宋体" w:hAnsi="宋体" w:cs="宋体" w:hint="eastAsia"/>
-                <w:kern w:val="0"/>
-                <w:sz w:val="22"/>
-              </w:rPr>
-              <w:t>HeroSkill.xlsx</w:t>
+          </w:tcPr>
+          <w:p>
+            <w:pPr>
+              <w:widowControl/>
+              <w:jc w:val="left"/>
+              <w:rPr>
+                <w:rFonts w:ascii="宋体" w:eastAsia="宋体" w:hAnsi="宋体" w:cs="宋体"/>
+                <w:kern w:val="0"/>
+                <w:sz w:val="22"/>
+              </w:rPr>
+            </w:pPr>
+            <w:r>
+              <w:rPr>
+                <w:rFonts w:ascii="宋体" w:eastAsia="宋体" w:hAnsi="宋体" w:cs="宋体" w:hint="eastAsia"/>
+                <w:kern w:val="0"/>
+                <w:sz w:val="22"/>
+              </w:rPr>
+              <w:t>HeroSkill</w:t>
+            </w:r>
+            <w:r>
+              <w:rPr>
+                <w:rFonts w:ascii="宋体" w:eastAsia="宋体" w:hAnsi="宋体" w:cs="宋体"/>
+                <w:kern w:val="0"/>
+                <w:sz w:val="22"/>
+              </w:rPr>
+              <w:t>Card</w:t>
+            </w:r>
+            <w:r>
+              <w:rPr>
+                <w:rFonts w:ascii="宋体" w:eastAsia="宋体" w:hAnsi="宋体" w:cs="宋体" w:hint="eastAsia"/>
+                <w:kern w:val="0"/>
+                <w:sz w:val="22"/>
+              </w:rPr>
+              <w:t>.xlsx</w:t>
             </w:r>
           </w:p>
         </w:tc>
@@ -1034,7 +1105,6 @@
             <w:shd w:val="clear" w:color="DDEBF7" w:fill="DDEBF7"/>
             <w:noWrap/>
             <w:vAlign w:val="center"/>
-            <w:hideMark/>
           </w:tcPr>
           <w:p>
             <w:pPr>
@@ -1072,7 +1142,7 @@
                 <w:kern w:val="0"/>
                 <w:sz w:val="22"/>
               </w:rPr>
-              <w:t>1</w:t>
+              <w:t>2</w:t>
             </w:r>
             <w:r>
               <w:rPr>
@@ -1099,28 +1169,28 @@
               <w:bottom w:val="nil"/>
               <w:right w:val="nil"/>
             </w:tcBorders>
-            <w:shd w:val="clear" w:color="auto" w:fill="auto"/>
-            <w:noWrap/>
-            <w:vAlign w:val="center"/>
-            <w:hideMark/>
-          </w:tcPr>
-          <w:p>
-            <w:pPr>
-              <w:widowControl/>
-              <w:jc w:val="left"/>
-              <w:rPr>
-                <w:rFonts w:ascii="宋体" w:eastAsia="宋体" w:hAnsi="宋体" w:cs="宋体"/>
-                <w:kern w:val="0"/>
-                <w:sz w:val="22"/>
-              </w:rPr>
-            </w:pPr>
-            <w:r>
-              <w:rPr>
-                <w:rFonts w:ascii="宋体" w:eastAsia="宋体" w:hAnsi="宋体" w:cs="宋体" w:hint="eastAsia"/>
-                <w:kern w:val="0"/>
-                <w:sz w:val="22"/>
-              </w:rPr>
-              <w:t>HeroSkillAttr.xlsx</w:t>
+            <w:shd w:val="clear" w:color="DDEBF7" w:fill="DDEBF7"/>
+            <w:noWrap/>
+            <w:vAlign w:val="center"/>
+            <w:hideMark/>
+          </w:tcPr>
+          <w:p>
+            <w:pPr>
+              <w:widowControl/>
+              <w:jc w:val="left"/>
+              <w:rPr>
+                <w:rFonts w:ascii="宋体" w:eastAsia="宋体" w:hAnsi="宋体" w:cs="宋体"/>
+                <w:kern w:val="0"/>
+                <w:sz w:val="22"/>
+              </w:rPr>
+            </w:pPr>
+            <w:r>
+              <w:rPr>
+                <w:rFonts w:ascii="宋体" w:eastAsia="宋体" w:hAnsi="宋体" w:cs="宋体" w:hint="eastAsia"/>
+                <w:kern w:val="0"/>
+                <w:sz w:val="22"/>
+              </w:rPr>
+              <w:t>HItem.xlsx</w:t>
             </w:r>
           </w:p>
         </w:tc>
@@ -1133,30 +1203,57 @@
               <w:bottom w:val="nil"/>
               <w:right w:val="nil"/>
             </w:tcBorders>
-            <w:shd w:val="clear" w:color="auto" w:fill="auto"/>
-            <w:noWrap/>
-            <w:vAlign w:val="center"/>
-            <w:hideMark/>
-          </w:tcPr>
-          <w:p>
-            <w:pPr>
-              <w:widowControl/>
-              <w:jc w:val="left"/>
-              <w:rPr>
-                <w:rFonts w:ascii="宋体" w:eastAsia="宋体" w:hAnsi="宋体" w:cs="宋体"/>
-                <w:color w:val="2F75B5"/>
-                <w:kern w:val="0"/>
-                <w:sz w:val="22"/>
-              </w:rPr>
-            </w:pPr>
-            <w:r>
-              <w:rPr>
-                <w:rFonts w:ascii="宋体" w:eastAsia="宋体" w:hAnsi="宋体" w:cs="宋体"/>
-                <w:color w:val="2F75B5"/>
-                <w:kern w:val="0"/>
-                <w:sz w:val="22"/>
-              </w:rPr>
-              <w:t>待重构</w:t>
+            <w:shd w:val="clear" w:color="DDEBF7" w:fill="DDEBF7"/>
+            <w:noWrap/>
+            <w:vAlign w:val="center"/>
+            <w:hideMark/>
+          </w:tcPr>
+          <w:p>
+            <w:pPr>
+              <w:widowControl/>
+              <w:jc w:val="left"/>
+              <w:rPr>
+                <w:rFonts w:ascii="宋体" w:eastAsia="宋体" w:hAnsi="宋体" w:cs="宋体"/>
+                <w:color w:val="2F75B5"/>
+                <w:kern w:val="0"/>
+                <w:sz w:val="22"/>
+              </w:rPr>
+            </w:pPr>
+            <w:r>
+              <w:rPr>
+                <w:rFonts w:ascii="宋体" w:eastAsia="宋体" w:hAnsi="宋体" w:cs="宋体" w:hint="eastAsia"/>
+                <w:color w:val="2F75B5"/>
+                <w:kern w:val="0"/>
+                <w:sz w:val="22"/>
+              </w:rPr>
+              <w:t>02</w:t>
+            </w:r>
+            <w:r>
+              <w:rPr>
+                <w:rFonts w:ascii="宋体" w:eastAsia="宋体" w:hAnsi="宋体" w:cs="宋体"/>
+                <w:color w:val="2F75B5"/>
+                <w:kern w:val="0"/>
+                <w:sz w:val="22"/>
+              </w:rPr>
+              <w:t>2</w:t>
+            </w:r>
+            <w:r>
+              <w:rPr>
+                <w:rFonts w:ascii="宋体" w:eastAsia="宋体" w:hAnsi="宋体" w:cs="宋体" w:hint="eastAsia"/>
+                <w:color w:val="2F75B5"/>
+                <w:kern w:val="0"/>
+                <w:sz w:val="22"/>
+              </w:rPr>
+              <w:t>xxxx</w:t>
+            </w:r>
+            <w:r>
+              <w:rPr>
+                <w:rFonts w:ascii="宋体" w:eastAsia="宋体" w:hAnsi="宋体" w:cs="宋体"/>
+                <w:color w:val="2F75B5"/>
+                <w:kern w:val="0"/>
+                <w:sz w:val="22"/>
+              </w:rPr>
+              <w:t>xx</w:t>
             </w:r>
           </w:p>
         </w:tc>
@@ -1174,43 +1271,28 @@
               <w:bottom w:val="nil"/>
               <w:right w:val="nil"/>
             </w:tcBorders>
-            <w:shd w:val="clear" w:color="DDEBF7" w:fill="DDEBF7"/>
-            <w:noWrap/>
-            <w:vAlign w:val="center"/>
-          </w:tcPr>
-          <w:p>
-            <w:pPr>
-              <w:widowControl/>
-              <w:jc w:val="left"/>
-              <w:rPr>
-                <w:rFonts w:ascii="宋体" w:eastAsia="宋体" w:hAnsi="宋体" w:cs="宋体"/>
-                <w:kern w:val="0"/>
-                <w:sz w:val="22"/>
-              </w:rPr>
-            </w:pPr>
-            <w:r>
-              <w:rPr>
-                <w:rFonts w:ascii="宋体" w:eastAsia="宋体" w:hAnsi="宋体" w:cs="宋体" w:hint="eastAsia"/>
-                <w:kern w:val="0"/>
-                <w:sz w:val="22"/>
-              </w:rPr>
-              <w:t>HeroSkill</w:t>
-            </w:r>
-            <w:r>
-              <w:rPr>
-                <w:rFonts w:ascii="宋体" w:eastAsia="宋体" w:hAnsi="宋体" w:cs="宋体"/>
-                <w:kern w:val="0"/>
-                <w:sz w:val="22"/>
-              </w:rPr>
-              <w:t>Card</w:t>
-            </w:r>
-            <w:r>
-              <w:rPr>
-                <w:rFonts w:ascii="宋体" w:eastAsia="宋体" w:hAnsi="宋体" w:cs="宋体" w:hint="eastAsia"/>
-                <w:kern w:val="0"/>
-                <w:sz w:val="22"/>
-              </w:rPr>
-              <w:t>.xlsx</w:t>
+            <w:shd w:val="clear" w:color="auto" w:fill="auto"/>
+            <w:noWrap/>
+            <w:vAlign w:val="center"/>
+            <w:hideMark/>
+          </w:tcPr>
+          <w:p>
+            <w:pPr>
+              <w:widowControl/>
+              <w:jc w:val="left"/>
+              <w:rPr>
+                <w:rFonts w:ascii="宋体" w:eastAsia="宋体" w:hAnsi="宋体" w:cs="宋体"/>
+                <w:kern w:val="0"/>
+                <w:sz w:val="22"/>
+              </w:rPr>
+            </w:pPr>
+            <w:r>
+              <w:rPr>
+                <w:rFonts w:ascii="宋体" w:eastAsia="宋体" w:hAnsi="宋体" w:cs="宋体" w:hint="eastAsia"/>
+                <w:kern w:val="0"/>
+                <w:sz w:val="22"/>
+              </w:rPr>
+              <w:t>ItemGift.xlsx</w:t>
             </w:r>
           </w:p>
         </w:tc>
@@ -1223,57 +1305,42 @@
               <w:bottom w:val="nil"/>
               <w:right w:val="nil"/>
             </w:tcBorders>
-            <w:shd w:val="clear" w:color="DDEBF7" w:fill="DDEBF7"/>
-            <w:noWrap/>
-            <w:vAlign w:val="center"/>
-          </w:tcPr>
-          <w:p>
-            <w:pPr>
-              <w:widowControl/>
-              <w:jc w:val="left"/>
-              <w:rPr>
-                <w:rFonts w:ascii="宋体" w:eastAsia="宋体" w:hAnsi="宋体" w:cs="宋体"/>
-                <w:color w:val="2F75B5"/>
-                <w:kern w:val="0"/>
-                <w:sz w:val="22"/>
-              </w:rPr>
-            </w:pPr>
-            <w:r>
-              <w:rPr>
-                <w:rFonts w:ascii="宋体" w:eastAsia="宋体" w:hAnsi="宋体" w:cs="宋体"/>
-                <w:color w:val="2F75B5"/>
-                <w:kern w:val="0"/>
-                <w:sz w:val="22"/>
-              </w:rPr>
-              <w:t>0</w:t>
-            </w:r>
-            <w:r>
-              <w:rPr>
-                <w:rFonts w:ascii="宋体" w:eastAsia="宋体" w:hAnsi="宋体" w:cs="宋体" w:hint="eastAsia"/>
-                <w:color w:val="2F75B5"/>
-                <w:kern w:val="0"/>
-                <w:sz w:val="22"/>
-              </w:rPr>
-              <w:t>3</w:t>
-            </w:r>
-            <w:r>
-              <w:rPr>
-                <w:rFonts w:ascii="宋体" w:eastAsia="宋体" w:hAnsi="宋体" w:cs="宋体"/>
-                <w:color w:val="2F75B5"/>
-                <w:kern w:val="0"/>
-                <w:sz w:val="22"/>
-              </w:rPr>
-              <w:t>2</w:t>
-            </w:r>
-            <w:r>
-              <w:rPr>
-                <w:rFonts w:ascii="宋体" w:eastAsia="宋体" w:hAnsi="宋体" w:cs="宋体" w:hint="eastAsia"/>
-                <w:color w:val="2F75B5"/>
-                <w:kern w:val="0"/>
-                <w:sz w:val="22"/>
-              </w:rPr>
-              <w:t>xxxxxx</w:t>
-            </w:r>
+            <w:shd w:val="clear" w:color="auto" w:fill="auto"/>
+            <w:noWrap/>
+            <w:vAlign w:val="center"/>
+            <w:hideMark/>
+          </w:tcPr>
+          <w:p>
+            <w:pPr>
+              <w:widowControl/>
+              <w:jc w:val="left"/>
+              <w:rPr>
+                <w:rFonts w:ascii="宋体" w:eastAsia="宋体" w:hAnsi="宋体" w:cs="宋体"/>
+                <w:color w:val="2F75B5"/>
+                <w:kern w:val="0"/>
+                <w:sz w:val="22"/>
+              </w:rPr>
+            </w:pPr>
+            <w:r>
+              <w:rPr>
+                <w:rFonts w:ascii="宋体" w:eastAsia="宋体" w:hAnsi="宋体" w:cs="宋体"/>
+                <w:color w:val="2F75B5"/>
+                <w:kern w:val="0"/>
+                <w:sz w:val="22"/>
+              </w:rPr>
+              <w:t>同</w:t>
+            </w:r>
+            <w:proofErr w:type="spellStart"/>
+            <w:r>
+              <w:rPr>
+                <w:rFonts w:ascii="宋体" w:eastAsia="宋体" w:hAnsi="宋体" w:cs="宋体"/>
+                <w:color w:val="2F75B5"/>
+                <w:kern w:val="0"/>
+                <w:sz w:val="22"/>
+              </w:rPr>
+              <w:t>hitem</w:t>
+            </w:r>
+            <w:proofErr w:type="spellEnd"/>
           </w:p>
         </w:tc>
       </w:tr>
@@ -1311,7 +1378,7 @@
                 <w:kern w:val="0"/>
                 <w:sz w:val="22"/>
               </w:rPr>
-              <w:t>HItem.xlsx</w:t>
+              <w:t>Job.xlsx</w:t>
             </w:r>
           </w:p>
         </w:tc>
@@ -1347,34 +1414,7 @@
                 <w:kern w:val="0"/>
                 <w:sz w:val="22"/>
               </w:rPr>
-              <w:t>02</w:t>
-            </w:r>
-            <w:r>
-              <w:rPr>
-                <w:rFonts w:ascii="宋体" w:eastAsia="宋体" w:hAnsi="宋体" w:cs="宋体"/>
-                <w:color w:val="2F75B5"/>
-                <w:kern w:val="0"/>
-                <w:sz w:val="22"/>
-              </w:rPr>
-              <w:t>2</w:t>
-            </w:r>
-            <w:r>
-              <w:rPr>
-                <w:rFonts w:ascii="宋体" w:eastAsia="宋体" w:hAnsi="宋体" w:cs="宋体" w:hint="eastAsia"/>
-                <w:color w:val="2F75B5"/>
-                <w:kern w:val="0"/>
-                <w:sz w:val="22"/>
-              </w:rPr>
-              <w:t>xxxx</w:t>
-            </w:r>
-            <w:r>
-              <w:rPr>
-                <w:rFonts w:ascii="宋体" w:eastAsia="宋体" w:hAnsi="宋体" w:cs="宋体"/>
-                <w:color w:val="2F75B5"/>
-                <w:kern w:val="0"/>
-                <w:sz w:val="22"/>
-              </w:rPr>
-              <w:t>xx</w:t>
+              <w:t>011xxxxxx</w:t>
             </w:r>
           </w:p>
         </w:tc>
@@ -1395,25 +1435,32 @@
             <w:shd w:val="clear" w:color="auto" w:fill="auto"/>
             <w:noWrap/>
             <w:vAlign w:val="center"/>
-            <w:hideMark/>
-          </w:tcPr>
-          <w:p>
-            <w:pPr>
-              <w:widowControl/>
-              <w:jc w:val="left"/>
-              <w:rPr>
-                <w:rFonts w:ascii="宋体" w:eastAsia="宋体" w:hAnsi="宋体" w:cs="宋体"/>
-                <w:kern w:val="0"/>
-                <w:sz w:val="22"/>
-              </w:rPr>
-            </w:pPr>
-            <w:r>
-              <w:rPr>
-                <w:rFonts w:ascii="宋体" w:eastAsia="宋体" w:hAnsi="宋体" w:cs="宋体" w:hint="eastAsia"/>
-                <w:kern w:val="0"/>
-                <w:sz w:val="22"/>
-              </w:rPr>
-              <w:t>ItemGift.xlsx</w:t>
+          </w:tcPr>
+          <w:p>
+            <w:pPr>
+              <w:widowControl/>
+              <w:jc w:val="left"/>
+              <w:rPr>
+                <w:rFonts w:ascii="宋体" w:eastAsia="宋体" w:hAnsi="宋体" w:cs="宋体"/>
+                <w:kern w:val="0"/>
+                <w:sz w:val="22"/>
+              </w:rPr>
+            </w:pPr>
+            <w:r>
+              <w:rPr>
+                <w:rFonts w:ascii="宋体" w:eastAsia="宋体" w:hAnsi="宋体" w:cs="宋体" w:hint="eastAsia"/>
+                <w:kern w:val="0"/>
+                <w:sz w:val="22"/>
+              </w:rPr>
+              <w:t>Level</w:t>
+            </w:r>
+            <w:r>
+              <w:rPr>
+                <w:rFonts w:ascii="宋体" w:eastAsia="宋体" w:hAnsi="宋体" w:cs="宋体" w:hint="eastAsia"/>
+                <w:kern w:val="0"/>
+                <w:sz w:val="22"/>
+              </w:rPr>
+              <w:t>Exp.xlsx</w:t>
             </w:r>
           </w:p>
         </w:tc>
@@ -1429,39 +1476,27 @@
             <w:shd w:val="clear" w:color="auto" w:fill="auto"/>
             <w:noWrap/>
             <w:vAlign w:val="center"/>
-            <w:hideMark/>
-          </w:tcPr>
-          <w:p>
-            <w:pPr>
-              <w:widowControl/>
-              <w:jc w:val="left"/>
-              <w:rPr>
-                <w:rFonts w:ascii="宋体" w:eastAsia="宋体" w:hAnsi="宋体" w:cs="宋体"/>
-                <w:color w:val="2F75B5"/>
-                <w:kern w:val="0"/>
-                <w:sz w:val="22"/>
-              </w:rPr>
-            </w:pPr>
-            <w:r>
-              <w:rPr>
-                <w:rFonts w:ascii="宋体" w:eastAsia="宋体" w:hAnsi="宋体" w:cs="宋体"/>
-                <w:color w:val="2F75B5"/>
-                <w:kern w:val="0"/>
-                <w:sz w:val="22"/>
-              </w:rPr>
-              <w:t>同</w:t>
-            </w:r>
-            <w:proofErr w:type="spellStart"/>
-            <w:r>
-              <w:rPr>
-                <w:rFonts w:ascii="宋体" w:eastAsia="宋体" w:hAnsi="宋体" w:cs="宋体"/>
-                <w:color w:val="2F75B5"/>
-                <w:kern w:val="0"/>
-                <w:sz w:val="22"/>
-              </w:rPr>
-              <w:t>hitem</w:t>
-            </w:r>
-            <w:proofErr w:type="spellEnd"/>
+          </w:tcPr>
+          <w:p>
+            <w:pPr>
+              <w:widowControl/>
+              <w:jc w:val="left"/>
+              <w:rPr>
+                <w:rFonts w:ascii="宋体" w:eastAsia="宋体" w:hAnsi="宋体" w:cs="宋体"/>
+                <w:color w:val="2F75B5"/>
+                <w:kern w:val="0"/>
+                <w:sz w:val="22"/>
+              </w:rPr>
+            </w:pPr>
+            <w:r>
+              <w:rPr>
+                <w:rFonts w:ascii="宋体" w:eastAsia="宋体" w:hAnsi="宋体" w:cs="宋体" w:hint="eastAsia"/>
+                <w:color w:val="2F75B5"/>
+                <w:kern w:val="0"/>
+                <w:sz w:val="22"/>
+              </w:rPr>
+              <w:t>-</w:t>
+            </w:r>
           </w:p>
         </w:tc>
       </w:tr>
@@ -1478,28 +1513,28 @@
               <w:bottom w:val="nil"/>
               <w:right w:val="nil"/>
             </w:tcBorders>
-            <w:shd w:val="clear" w:color="DDEBF7" w:fill="DDEBF7"/>
-            <w:noWrap/>
-            <w:vAlign w:val="center"/>
-            <w:hideMark/>
-          </w:tcPr>
-          <w:p>
-            <w:pPr>
-              <w:widowControl/>
-              <w:jc w:val="left"/>
-              <w:rPr>
-                <w:rFonts w:ascii="宋体" w:eastAsia="宋体" w:hAnsi="宋体" w:cs="宋体"/>
-                <w:kern w:val="0"/>
-                <w:sz w:val="22"/>
-              </w:rPr>
-            </w:pPr>
-            <w:r>
-              <w:rPr>
-                <w:rFonts w:ascii="宋体" w:eastAsia="宋体" w:hAnsi="宋体" w:cs="宋体" w:hint="eastAsia"/>
-                <w:kern w:val="0"/>
-                <w:sz w:val="22"/>
-              </w:rPr>
-              <w:t>Job.xlsx</w:t>
+            <w:shd w:val="clear" w:color="auto" w:fill="auto"/>
+            <w:noWrap/>
+            <w:vAlign w:val="center"/>
+            <w:hideMark/>
+          </w:tcPr>
+          <w:p>
+            <w:pPr>
+              <w:widowControl/>
+              <w:jc w:val="left"/>
+              <w:rPr>
+                <w:rFonts w:ascii="宋体" w:eastAsia="宋体" w:hAnsi="宋体" w:cs="宋体"/>
+                <w:kern w:val="0"/>
+                <w:sz w:val="22"/>
+              </w:rPr>
+            </w:pPr>
+            <w:r>
+              <w:rPr>
+                <w:rFonts w:ascii="宋体" w:eastAsia="宋体" w:hAnsi="宋体" w:cs="宋体" w:hint="eastAsia"/>
+                <w:kern w:val="0"/>
+                <w:sz w:val="22"/>
+              </w:rPr>
+              <w:t>LevelInfo.xlsx</w:t>
             </w:r>
           </w:p>
         </w:tc>
@@ -1512,30 +1547,30 @@
               <w:bottom w:val="nil"/>
               <w:right w:val="nil"/>
             </w:tcBorders>
-            <w:shd w:val="clear" w:color="DDEBF7" w:fill="DDEBF7"/>
-            <w:noWrap/>
-            <w:vAlign w:val="center"/>
-            <w:hideMark/>
-          </w:tcPr>
-          <w:p>
-            <w:pPr>
-              <w:widowControl/>
-              <w:jc w:val="left"/>
-              <w:rPr>
-                <w:rFonts w:ascii="宋体" w:eastAsia="宋体" w:hAnsi="宋体" w:cs="宋体"/>
-                <w:color w:val="2F75B5"/>
-                <w:kern w:val="0"/>
-                <w:sz w:val="22"/>
-              </w:rPr>
-            </w:pPr>
-            <w:r>
-              <w:rPr>
-                <w:rFonts w:ascii="宋体" w:eastAsia="宋体" w:hAnsi="宋体" w:cs="宋体" w:hint="eastAsia"/>
-                <w:color w:val="2F75B5"/>
-                <w:kern w:val="0"/>
-                <w:sz w:val="22"/>
-              </w:rPr>
-              <w:t>011xxxxxx</w:t>
+            <w:shd w:val="clear" w:color="auto" w:fill="auto"/>
+            <w:noWrap/>
+            <w:vAlign w:val="center"/>
+            <w:hideMark/>
+          </w:tcPr>
+          <w:p>
+            <w:pPr>
+              <w:widowControl/>
+              <w:jc w:val="left"/>
+              <w:rPr>
+                <w:rFonts w:ascii="宋体" w:eastAsia="宋体" w:hAnsi="宋体" w:cs="宋体"/>
+                <w:color w:val="2F75B5"/>
+                <w:kern w:val="0"/>
+                <w:sz w:val="22"/>
+              </w:rPr>
+            </w:pPr>
+            <w:r>
+              <w:rPr>
+                <w:rFonts w:ascii="宋体" w:eastAsia="宋体" w:hAnsi="宋体" w:cs="宋体" w:hint="eastAsia"/>
+                <w:color w:val="2F75B5"/>
+                <w:kern w:val="0"/>
+                <w:sz w:val="22"/>
+              </w:rPr>
+              <w:t>-</w:t>
             </w:r>
           </w:p>
         </w:tc>
@@ -1553,35 +1588,28 @@
               <w:bottom w:val="nil"/>
               <w:right w:val="nil"/>
             </w:tcBorders>
-            <w:shd w:val="clear" w:color="auto" w:fill="auto"/>
-            <w:noWrap/>
-            <w:vAlign w:val="center"/>
-          </w:tcPr>
-          <w:p>
-            <w:pPr>
-              <w:widowControl/>
-              <w:jc w:val="left"/>
-              <w:rPr>
-                <w:rFonts w:ascii="宋体" w:eastAsia="宋体" w:hAnsi="宋体" w:cs="宋体"/>
-                <w:kern w:val="0"/>
-                <w:sz w:val="22"/>
-              </w:rPr>
-            </w:pPr>
-            <w:r>
-              <w:rPr>
-                <w:rFonts w:ascii="宋体" w:eastAsia="宋体" w:hAnsi="宋体" w:cs="宋体" w:hint="eastAsia"/>
-                <w:kern w:val="0"/>
-                <w:sz w:val="22"/>
-              </w:rPr>
-              <w:t>Level</w:t>
-            </w:r>
-            <w:r>
-              <w:rPr>
-                <w:rFonts w:ascii="宋体" w:eastAsia="宋体" w:hAnsi="宋体" w:cs="宋体" w:hint="eastAsia"/>
-                <w:kern w:val="0"/>
-                <w:sz w:val="22"/>
-              </w:rPr>
-              <w:t>Exp.xlsx</w:t>
+            <w:shd w:val="clear" w:color="DDEBF7" w:fill="DDEBF7"/>
+            <w:noWrap/>
+            <w:vAlign w:val="center"/>
+            <w:hideMark/>
+          </w:tcPr>
+          <w:p>
+            <w:pPr>
+              <w:widowControl/>
+              <w:jc w:val="left"/>
+              <w:rPr>
+                <w:rFonts w:ascii="宋体" w:eastAsia="宋体" w:hAnsi="宋体" w:cs="宋体"/>
+                <w:kern w:val="0"/>
+                <w:sz w:val="22"/>
+              </w:rPr>
+            </w:pPr>
+            <w:r>
+              <w:rPr>
+                <w:rFonts w:ascii="宋体" w:eastAsia="宋体" w:hAnsi="宋体" w:cs="宋体" w:hint="eastAsia"/>
+                <w:kern w:val="0"/>
+                <w:sz w:val="22"/>
+              </w:rPr>
+              <w:t>MainIcon.xlsx</w:t>
             </w:r>
           </w:p>
         </w:tc>
@@ -1594,9 +1622,10 @@
               <w:bottom w:val="nil"/>
               <w:right w:val="nil"/>
             </w:tcBorders>
-            <w:shd w:val="clear" w:color="auto" w:fill="auto"/>
-            <w:noWrap/>
-            <w:vAlign w:val="center"/>
+            <w:shd w:val="clear" w:color="DDEBF7" w:fill="DDEBF7"/>
+            <w:noWrap/>
+            <w:vAlign w:val="center"/>
+            <w:hideMark/>
           </w:tcPr>
           <w:p>
             <w:pPr>
@@ -1655,7 +1684,7 @@
                 <w:kern w:val="0"/>
                 <w:sz w:val="22"/>
               </w:rPr>
-              <w:t>LevelInfo.xlsx</w:t>
+              <w:t>Maze.xlsx</w:t>
             </w:r>
           </w:p>
         </w:tc>
@@ -1686,12 +1715,12 @@
             </w:pPr>
             <w:r>
               <w:rPr>
-                <w:rFonts w:ascii="宋体" w:eastAsia="宋体" w:hAnsi="宋体" w:cs="宋体" w:hint="eastAsia"/>
-                <w:color w:val="2F75B5"/>
-                <w:kern w:val="0"/>
-                <w:sz w:val="22"/>
-              </w:rPr>
-              <w:t>-</w:t>
+                <w:rFonts w:ascii="宋体" w:eastAsia="宋体" w:hAnsi="宋体" w:cs="宋体"/>
+                <w:color w:val="2F75B5"/>
+                <w:kern w:val="0"/>
+                <w:sz w:val="22"/>
+              </w:rPr>
+              <w:t>暂时不管</w:t>
             </w:r>
           </w:p>
         </w:tc>
@@ -1730,7 +1759,7 @@
                 <w:kern w:val="0"/>
                 <w:sz w:val="22"/>
               </w:rPr>
-              <w:t>MainIcon.xlsx</w:t>
+              <w:t>MazeItem.xlsx</w:t>
             </w:r>
           </w:p>
         </w:tc>
@@ -1761,12 +1790,12 @@
             </w:pPr>
             <w:r>
               <w:rPr>
-                <w:rFonts w:ascii="宋体" w:eastAsia="宋体" w:hAnsi="宋体" w:cs="宋体" w:hint="eastAsia"/>
-                <w:color w:val="2F75B5"/>
-                <w:kern w:val="0"/>
-                <w:sz w:val="22"/>
-              </w:rPr>
-              <w:t>-</w:t>
+                <w:rFonts w:ascii="宋体" w:eastAsia="宋体" w:hAnsi="宋体" w:cs="宋体"/>
+                <w:color w:val="2F75B5"/>
+                <w:kern w:val="0"/>
+                <w:sz w:val="22"/>
+              </w:rPr>
+              <w:t>暂时不管</w:t>
             </w:r>
           </w:p>
         </w:tc>
@@ -1805,7 +1834,7 @@
                 <w:kern w:val="0"/>
                 <w:sz w:val="22"/>
               </w:rPr>
-              <w:t>Maze.xlsx</w:t>
+              <w:t>Monster.xlsx</w:t>
             </w:r>
           </w:p>
         </w:tc>
@@ -1836,12 +1865,12 @@
             </w:pPr>
             <w:r>
               <w:rPr>
-                <w:rFonts w:ascii="宋体" w:eastAsia="宋体" w:hAnsi="宋体" w:cs="宋体"/>
-                <w:color w:val="2F75B5"/>
-                <w:kern w:val="0"/>
-                <w:sz w:val="22"/>
-              </w:rPr>
-              <w:t>暂时不管</w:t>
+                <w:rFonts w:ascii="宋体" w:eastAsia="宋体" w:hAnsi="宋体" w:cs="宋体" w:hint="eastAsia"/>
+                <w:color w:val="2F75B5"/>
+                <w:kern w:val="0"/>
+                <w:sz w:val="22"/>
+              </w:rPr>
+              <w:t>051xxxxxx</w:t>
             </w:r>
           </w:p>
         </w:tc>
@@ -1880,7 +1909,7 @@
                 <w:kern w:val="0"/>
                 <w:sz w:val="22"/>
               </w:rPr>
-              <w:t>MazeItem.xlsx</w:t>
+              <w:t>Npc.xlsx</w:t>
             </w:r>
           </w:p>
         </w:tc>
@@ -1911,12 +1940,30 @@
             </w:pPr>
             <w:r>
               <w:rPr>
-                <w:rFonts w:ascii="宋体" w:eastAsia="宋体" w:hAnsi="宋体" w:cs="宋体"/>
-                <w:color w:val="2F75B5"/>
-                <w:kern w:val="0"/>
-                <w:sz w:val="22"/>
-              </w:rPr>
-              <w:t>暂时不管</w:t>
+                <w:rFonts w:ascii="宋体" w:eastAsia="宋体" w:hAnsi="宋体" w:cs="宋体" w:hint="eastAsia"/>
+                <w:color w:val="2F75B5"/>
+                <w:kern w:val="0"/>
+                <w:sz w:val="22"/>
+              </w:rPr>
+              <w:t>0</w:t>
+            </w:r>
+            <w:r>
+              <w:rPr>
+                <w:rFonts w:ascii="宋体" w:eastAsia="宋体" w:hAnsi="宋体" w:cs="宋体"/>
+                <w:color w:val="2F75B5"/>
+                <w:kern w:val="0"/>
+                <w:sz w:val="22"/>
+              </w:rPr>
+              <w:t>41</w:t>
+            </w:r>
+            <w:r>
+              <w:rPr>
+                <w:rFonts w:ascii="宋体" w:eastAsia="宋体" w:hAnsi="宋体" w:cs="宋体" w:hint="eastAsia"/>
+                <w:color w:val="2F75B5"/>
+                <w:kern w:val="0"/>
+                <w:sz w:val="22"/>
+              </w:rPr>
+              <w:t>xxxxxx</w:t>
             </w:r>
           </w:p>
         </w:tc>
@@ -1955,7 +2002,7 @@
                 <w:kern w:val="0"/>
                 <w:sz w:val="22"/>
               </w:rPr>
-              <w:t>Monster.xlsx</w:t>
+              <w:t>NpcShop.xlsx</w:t>
             </w:r>
           </w:p>
         </w:tc>
@@ -1991,7 +2038,25 @@
                 <w:kern w:val="0"/>
                 <w:sz w:val="22"/>
               </w:rPr>
-              <w:t>051xxxxxx</w:t>
+              <w:t>0</w:t>
+            </w:r>
+            <w:r>
+              <w:rPr>
+                <w:rFonts w:ascii="宋体" w:eastAsia="宋体" w:hAnsi="宋体" w:cs="宋体"/>
+                <w:color w:val="2F75B5"/>
+                <w:kern w:val="0"/>
+                <w:sz w:val="22"/>
+              </w:rPr>
+              <w:t>44</w:t>
+            </w:r>
+            <w:r>
+              <w:rPr>
+                <w:rFonts w:ascii="宋体" w:eastAsia="宋体" w:hAnsi="宋体" w:cs="宋体" w:hint="eastAsia"/>
+                <w:color w:val="2F75B5"/>
+                <w:kern w:val="0"/>
+                <w:sz w:val="22"/>
+              </w:rPr>
+              <w:t>xxxxxx</w:t>
             </w:r>
           </w:p>
         </w:tc>
@@ -2030,7 +2095,7 @@
                 <w:kern w:val="0"/>
                 <w:sz w:val="22"/>
               </w:rPr>
-              <w:t>Npc.xlsx</w:t>
+              <w:t>People.xlsx</w:t>
             </w:r>
           </w:p>
         </w:tc>
@@ -2075,7 +2140,7 @@
                 <w:kern w:val="0"/>
                 <w:sz w:val="22"/>
               </w:rPr>
-              <w:t>41</w:t>
+              <w:t>43</w:t>
             </w:r>
             <w:r>
               <w:rPr>
@@ -2123,7 +2188,7 @@
                 <w:kern w:val="0"/>
                 <w:sz w:val="22"/>
               </w:rPr>
-              <w:t>NpcShop.xlsx</w:t>
+              <w:t>Scene.xlsx</w:t>
             </w:r>
           </w:p>
         </w:tc>
@@ -2159,16 +2224,16 @@
                 <w:kern w:val="0"/>
                 <w:sz w:val="22"/>
               </w:rPr>
-              <w:t>0</w:t>
-            </w:r>
-            <w:r>
-              <w:rPr>
-                <w:rFonts w:ascii="宋体" w:eastAsia="宋体" w:hAnsi="宋体" w:cs="宋体"/>
-                <w:color w:val="2F75B5"/>
-                <w:kern w:val="0"/>
-                <w:sz w:val="22"/>
-              </w:rPr>
-              <w:t>44</w:t>
+              <w:t>01</w:t>
+            </w:r>
+            <w:r>
+              <w:rPr>
+                <w:rFonts w:ascii="宋体" w:eastAsia="宋体" w:hAnsi="宋体" w:cs="宋体"/>
+                <w:color w:val="2F75B5"/>
+                <w:kern w:val="0"/>
+                <w:sz w:val="22"/>
+              </w:rPr>
+              <w:t>3</w:t>
             </w:r>
             <w:r>
               <w:rPr>
@@ -2216,7 +2281,7 @@
                 <w:kern w:val="0"/>
                 <w:sz w:val="22"/>
               </w:rPr>
-              <w:t>People.xlsx</w:t>
+              <w:t>SceneMapIcon.xlsx</w:t>
             </w:r>
           </w:p>
         </w:tc>
@@ -2252,25 +2317,7 @@
                 <w:kern w:val="0"/>
                 <w:sz w:val="22"/>
               </w:rPr>
-              <w:t>0</w:t>
-            </w:r>
-            <w:r>
-              <w:rPr>
-                <w:rFonts w:ascii="宋体" w:eastAsia="宋体" w:hAnsi="宋体" w:cs="宋体"/>
-                <w:color w:val="2F75B5"/>
-                <w:kern w:val="0"/>
-                <w:sz w:val="22"/>
-              </w:rPr>
-              <w:t>43</w:t>
-            </w:r>
-            <w:r>
-              <w:rPr>
-                <w:rFonts w:ascii="宋体" w:eastAsia="宋体" w:hAnsi="宋体" w:cs="宋体" w:hint="eastAsia"/>
-                <w:color w:val="2F75B5"/>
-                <w:kern w:val="0"/>
-                <w:sz w:val="22"/>
-              </w:rPr>
-              <w:t>xxxxxx</w:t>
+              <w:t>同scene</w:t>
             </w:r>
           </w:p>
         </w:tc>
@@ -2309,174 +2356,6 @@
                 <w:kern w:val="0"/>
                 <w:sz w:val="22"/>
               </w:rPr>
-              <w:t>Scene.xlsx</w:t>
-            </w:r>
-          </w:p>
-        </w:tc>
-        <w:tc>
-          <w:tcPr>
-            <w:tcW w:w="2342" w:type="dxa"/>
-            <w:tcBorders>
-              <w:top w:val="nil"/>
-              <w:left w:val="nil"/>
-              <w:bottom w:val="nil"/>
-              <w:right w:val="nil"/>
-            </w:tcBorders>
-            <w:shd w:val="clear" w:color="auto" w:fill="auto"/>
-            <w:noWrap/>
-            <w:vAlign w:val="center"/>
-            <w:hideMark/>
-          </w:tcPr>
-          <w:p>
-            <w:pPr>
-              <w:widowControl/>
-              <w:jc w:val="left"/>
-              <w:rPr>
-                <w:rFonts w:ascii="宋体" w:eastAsia="宋体" w:hAnsi="宋体" w:cs="宋体"/>
-                <w:color w:val="2F75B5"/>
-                <w:kern w:val="0"/>
-                <w:sz w:val="22"/>
-              </w:rPr>
-            </w:pPr>
-            <w:r>
-              <w:rPr>
-                <w:rFonts w:ascii="宋体" w:eastAsia="宋体" w:hAnsi="宋体" w:cs="宋体" w:hint="eastAsia"/>
-                <w:color w:val="2F75B5"/>
-                <w:kern w:val="0"/>
-                <w:sz w:val="22"/>
-              </w:rPr>
-              <w:t>01</w:t>
-            </w:r>
-            <w:r>
-              <w:rPr>
-                <w:rFonts w:ascii="宋体" w:eastAsia="宋体" w:hAnsi="宋体" w:cs="宋体"/>
-                <w:color w:val="2F75B5"/>
-                <w:kern w:val="0"/>
-                <w:sz w:val="22"/>
-              </w:rPr>
-              <w:t>3</w:t>
-            </w:r>
-            <w:r>
-              <w:rPr>
-                <w:rFonts w:ascii="宋体" w:eastAsia="宋体" w:hAnsi="宋体" w:cs="宋体" w:hint="eastAsia"/>
-                <w:color w:val="2F75B5"/>
-                <w:kern w:val="0"/>
-                <w:sz w:val="22"/>
-              </w:rPr>
-              <w:t>xxxxxx</w:t>
-            </w:r>
-          </w:p>
-        </w:tc>
-      </w:tr>
-      <w:tr>
-        <w:trPr>
-          <w:trHeight w:val="270"/>
-        </w:trPr>
-        <w:tc>
-          <w:tcPr>
-            <w:tcW w:w="2620" w:type="dxa"/>
-            <w:tcBorders>
-              <w:top w:val="nil"/>
-              <w:left w:val="nil"/>
-              <w:bottom w:val="nil"/>
-              <w:right w:val="nil"/>
-            </w:tcBorders>
-            <w:shd w:val="clear" w:color="DDEBF7" w:fill="DDEBF7"/>
-            <w:noWrap/>
-            <w:vAlign w:val="center"/>
-            <w:hideMark/>
-          </w:tcPr>
-          <w:p>
-            <w:pPr>
-              <w:widowControl/>
-              <w:jc w:val="left"/>
-              <w:rPr>
-                <w:rFonts w:ascii="宋体" w:eastAsia="宋体" w:hAnsi="宋体" w:cs="宋体"/>
-                <w:kern w:val="0"/>
-                <w:sz w:val="22"/>
-              </w:rPr>
-            </w:pPr>
-            <w:r>
-              <w:rPr>
-                <w:rFonts w:ascii="宋体" w:eastAsia="宋体" w:hAnsi="宋体" w:cs="宋体" w:hint="eastAsia"/>
-                <w:kern w:val="0"/>
-                <w:sz w:val="22"/>
-              </w:rPr>
-              <w:t>SceneMapIcon.xlsx</w:t>
-            </w:r>
-          </w:p>
-        </w:tc>
-        <w:tc>
-          <w:tcPr>
-            <w:tcW w:w="2342" w:type="dxa"/>
-            <w:tcBorders>
-              <w:top w:val="nil"/>
-              <w:left w:val="nil"/>
-              <w:bottom w:val="nil"/>
-              <w:right w:val="nil"/>
-            </w:tcBorders>
-            <w:shd w:val="clear" w:color="DDEBF7" w:fill="DDEBF7"/>
-            <w:noWrap/>
-            <w:vAlign w:val="center"/>
-            <w:hideMark/>
-          </w:tcPr>
-          <w:p>
-            <w:pPr>
-              <w:widowControl/>
-              <w:jc w:val="left"/>
-              <w:rPr>
-                <w:rFonts w:ascii="宋体" w:eastAsia="宋体" w:hAnsi="宋体" w:cs="宋体"/>
-                <w:color w:val="2F75B5"/>
-                <w:kern w:val="0"/>
-                <w:sz w:val="22"/>
-              </w:rPr>
-            </w:pPr>
-            <w:r>
-              <w:rPr>
-                <w:rFonts w:ascii="宋体" w:eastAsia="宋体" w:hAnsi="宋体" w:cs="宋体" w:hint="eastAsia"/>
-                <w:color w:val="2F75B5"/>
-                <w:kern w:val="0"/>
-                <w:sz w:val="22"/>
-              </w:rPr>
-              <w:t>同scene</w:t>
-            </w:r>
-          </w:p>
-        </w:tc>
-      </w:tr>
-      <w:tr>
-        <w:trPr>
-          <w:trHeight w:val="270"/>
-        </w:trPr>
-        <w:tc>
-          <w:tcPr>
-            <w:tcW w:w="2620" w:type="dxa"/>
-            <w:tcBorders>
-              <w:top w:val="nil"/>
-              <w:left w:val="nil"/>
-              <w:bottom w:val="nil"/>
-              <w:right w:val="nil"/>
-            </w:tcBorders>
-            <w:shd w:val="clear" w:color="auto" w:fill="auto"/>
-            <w:noWrap/>
-            <w:vAlign w:val="center"/>
-            <w:hideMark/>
-          </w:tcPr>
-          <w:p>
-            <w:pPr>
-              <w:widowControl/>
-              <w:jc w:val="left"/>
-              <w:rPr>
-                <w:rFonts w:ascii="宋体" w:eastAsia="宋体" w:hAnsi="宋体" w:cs="宋体"/>
-                <w:kern w:val="0"/>
-                <w:sz w:val="22"/>
-              </w:rPr>
-            </w:pPr>
-            <w:r>
-              <w:rPr>
-                <w:rFonts w:ascii="宋体" w:eastAsia="宋体" w:hAnsi="宋体" w:cs="宋体" w:hint="eastAsia"/>
-                <w:kern w:val="0"/>
-                <w:sz w:val="22"/>
-              </w:rPr>
               <w:t>Scene</w:t>
             </w:r>
             <w:r>
@@ -2487,8 +2366,6 @@
               </w:rPr>
               <w:t>Quest</w:t>
             </w:r>
-            <w:bookmarkStart w:id="0" w:name="_GoBack"/>
-            <w:bookmarkEnd w:id="0"/>
             <w:r>
               <w:rPr>
                 <w:rFonts w:ascii="宋体" w:eastAsia="宋体" w:hAnsi="宋体" w:cs="宋体" w:hint="eastAsia"/>
@@ -3377,7 +3254,7 @@
 </file>
 
 <file path=word/styles.xml><?xml version="1.0" encoding="utf-8"?>
-<w:styles xmlns:mc="http://schemas.openxmlformats.org/markup-compatibility/2006" xmlns:r="http://schemas.openxmlformats.org/officeDocument/2006/relationships" xmlns:w="http://schemas.openxmlformats.org/wordprocessingml/2006/main" xmlns:w14="http://schemas.microsoft.com/office/word/2010/wordml" xmlns:w15="http://schemas.microsoft.com/office/word/2012/wordml" mc:Ignorable="w14 w15">
+<w:styles xmlns:mc="http://schemas.openxmlformats.org/markup-compatibility/2006" xmlns:r="http://schemas.openxmlformats.org/officeDocument/2006/relationships" xmlns:w="http://schemas.openxmlformats.org/wordprocessingml/2006/main" xmlns:w14="http://schemas.microsoft.com/office/word/2010/wordml" xmlns:w15="http://schemas.microsoft.com/office/word/2012/wordml" xmlns:w16se="http://schemas.microsoft.com/office/word/2015/wordml/symex" mc:Ignorable="w14 w15 w16se">
   <w:docDefaults>
     <w:rPrDefault>
       <w:rPr>
@@ -3390,7 +3267,7 @@
     </w:rPrDefault>
     <w:pPrDefault/>
   </w:docDefaults>
-  <w:latentStyles w:defLockedState="0" w:defUIPriority="99" w:defSemiHidden="0" w:defUnhideWhenUsed="0" w:defQFormat="0" w:count="371">
+  <w:latentStyles w:defLockedState="0" w:defUIPriority="99" w:defSemiHidden="0" w:defUnhideWhenUsed="0" w:defQFormat="0" w:count="374">
     <w:lsdException w:name="Normal" w:uiPriority="0" w:qFormat="1"/>
     <w:lsdException w:name="heading 1" w:uiPriority="9" w:qFormat="1"/>
     <w:lsdException w:name="heading 2" w:semiHidden="1" w:uiPriority="9" w:unhideWhenUsed="1" w:qFormat="1"/>
@@ -3496,7 +3373,6 @@
     <w:lsdException w:name="HTML Sample" w:semiHidden="1" w:unhideWhenUsed="1"/>
     <w:lsdException w:name="HTML Typewriter" w:semiHidden="1" w:unhideWhenUsed="1"/>
     <w:lsdException w:name="HTML Variable" w:semiHidden="1" w:unhideWhenUsed="1"/>
-    <w:lsdException w:name="Normal Table" w:semiHidden="1" w:unhideWhenUsed="1"/>
     <w:lsdException w:name="annotation subject" w:semiHidden="1" w:unhideWhenUsed="1"/>
     <w:lsdException w:name="No List" w:semiHidden="1" w:unhideWhenUsed="1"/>
     <w:lsdException w:name="Outline List 1" w:semiHidden="1" w:unhideWhenUsed="1"/>
@@ -3541,7 +3417,6 @@
     <w:lsdException w:name="Table Professional" w:semiHidden="1" w:unhideWhenUsed="1"/>
     <w:lsdException w:name="Table Subtle 1" w:semiHidden="1" w:unhideWhenUsed="1"/>
     <w:lsdException w:name="Table Subtle 2" w:semiHidden="1" w:unhideWhenUsed="1"/>
-    <w:lsdException w:name="Table Web 1" w:semiHidden="1" w:unhideWhenUsed="1"/>
     <w:lsdException w:name="Table Web 2" w:semiHidden="1" w:unhideWhenUsed="1"/>
     <w:lsdException w:name="Table Web 3" w:semiHidden="1" w:unhideWhenUsed="1"/>
     <w:lsdException w:name="Balloon Text" w:semiHidden="1" w:unhideWhenUsed="1"/>
@@ -3762,6 +3637,9 @@
     <w:lsdException w:name="List Table 5 Dark Accent 6" w:uiPriority="50"/>
     <w:lsdException w:name="List Table 6 Colorful Accent 6" w:uiPriority="51"/>
     <w:lsdException w:name="List Table 7 Colorful Accent 6" w:uiPriority="52"/>
+    <w:lsdException w:name="Mention" w:semiHidden="1" w:unhideWhenUsed="1"/>
+    <w:lsdException w:name="Smart Hyperlink" w:semiHidden="1" w:unhideWhenUsed="1"/>
+    <w:lsdException w:name="Hashtag" w:semiHidden="1" w:unhideWhenUsed="1"/>
   </w:latentStyles>
   <w:style w:type="paragraph" w:default="1" w:styleId="a">
     <w:name w:val="Normal"/>

</xml_diff>

<commit_message>
mend the equip effect
</commit_message>
<xml_diff>
--- a/ConfigData/Xlsx/_分段.docx
+++ b/ConfigData/Xlsx/_分段.docx
@@ -1,6 +1,6 @@
 
 <file path=word/document.xml><?xml version="1.0" encoding="utf-8"?>
-<w:document xmlns:wpc="http://schemas.microsoft.com/office/word/2010/wordprocessingCanvas" xmlns:cx="http://schemas.microsoft.com/office/drawing/2014/chartex" xmlns:cx1="http://schemas.microsoft.com/office/drawing/2015/9/8/chartex" xmlns:cx2="http://schemas.microsoft.com/office/drawing/2015/10/21/chartex" xmlns:cx3="http://schemas.microsoft.com/office/drawing/2016/5/9/chartex" xmlns:cx4="http://schemas.microsoft.com/office/drawing/2016/5/10/chartex" xmlns:cx5="http://schemas.microsoft.com/office/drawing/2016/5/11/chartex" xmlns:mc="http://schemas.openxmlformats.org/markup-compatibility/2006" xmlns:o="urn:schemas-microsoft-com:office:office" xmlns:r="http://schemas.openxmlformats.org/officeDocument/2006/relationships" xmlns:m="http://schemas.openxmlformats.org/officeDocument/2006/math" xmlns:v="urn:schemas-microsoft-com:vml" xmlns:wp14="http://schemas.microsoft.com/office/word/2010/wordprocessingDrawing" xmlns:wp="http://schemas.openxmlformats.org/drawingml/2006/wordprocessingDrawing" xmlns:w10="urn:schemas-microsoft-com:office:word" xmlns:w="http://schemas.openxmlformats.org/wordprocessingml/2006/main" xmlns:w14="http://schemas.microsoft.com/office/word/2010/wordml" xmlns:w15="http://schemas.microsoft.com/office/word/2012/wordml" xmlns:w16se="http://schemas.microsoft.com/office/word/2015/wordml/symex" xmlns:wpg="http://schemas.microsoft.com/office/word/2010/wordprocessingGroup" xmlns:wpi="http://schemas.microsoft.com/office/word/2010/wordprocessingInk" xmlns:wne="http://schemas.microsoft.com/office/word/2006/wordml" xmlns:wps="http://schemas.microsoft.com/office/word/2010/wordprocessingShape" mc:Ignorable="w14 w15 w16se wp14">
+<w:document xmlns:wpc="http://schemas.microsoft.com/office/word/2010/wordprocessingCanvas" xmlns:mc="http://schemas.openxmlformats.org/markup-compatibility/2006" xmlns:o="urn:schemas-microsoft-com:office:office" xmlns:r="http://schemas.openxmlformats.org/officeDocument/2006/relationships" xmlns:m="http://schemas.openxmlformats.org/officeDocument/2006/math" xmlns:v="urn:schemas-microsoft-com:vml" xmlns:wp14="http://schemas.microsoft.com/office/word/2010/wordprocessingDrawing" xmlns:wp="http://schemas.openxmlformats.org/drawingml/2006/wordprocessingDrawing" xmlns:w10="urn:schemas-microsoft-com:office:word" xmlns:w="http://schemas.openxmlformats.org/wordprocessingml/2006/main" xmlns:w14="http://schemas.microsoft.com/office/word/2010/wordml" xmlns:w15="http://schemas.microsoft.com/office/word/2012/wordml" xmlns:wpg="http://schemas.microsoft.com/office/word/2010/wordprocessingGroup" xmlns:wpi="http://schemas.microsoft.com/office/word/2010/wordprocessingInk" xmlns:wne="http://schemas.microsoft.com/office/word/2006/wordml" xmlns:wps="http://schemas.microsoft.com/office/word/2010/wordprocessingShape" mc:Ignorable="w14 w15 wp14">
   <w:body>
     <w:tbl>
       <w:tblPr>
@@ -458,8 +458,6 @@
             </w:r>
           </w:p>
         </w:tc>
-        <w:bookmarkStart w:id="0" w:name="_GoBack"/>
-        <w:bookmarkEnd w:id="0"/>
       </w:tr>
       <w:tr>
         <w:trPr>
@@ -1872,6 +1870,8 @@
               </w:rPr>
               <w:t>051xxxxxx</w:t>
             </w:r>
+            <w:bookmarkStart w:id="0" w:name="_GoBack"/>
+            <w:bookmarkEnd w:id="0"/>
           </w:p>
         </w:tc>
       </w:tr>
@@ -2243,81 +2243,6 @@
                 <w:sz w:val="22"/>
               </w:rPr>
               <w:t>xxxxxx</w:t>
-            </w:r>
-          </w:p>
-        </w:tc>
-      </w:tr>
-      <w:tr>
-        <w:trPr>
-          <w:trHeight w:val="270"/>
-        </w:trPr>
-        <w:tc>
-          <w:tcPr>
-            <w:tcW w:w="2620" w:type="dxa"/>
-            <w:tcBorders>
-              <w:top w:val="nil"/>
-              <w:left w:val="nil"/>
-              <w:bottom w:val="nil"/>
-              <w:right w:val="nil"/>
-            </w:tcBorders>
-            <w:shd w:val="clear" w:color="DDEBF7" w:fill="DDEBF7"/>
-            <w:noWrap/>
-            <w:vAlign w:val="center"/>
-            <w:hideMark/>
-          </w:tcPr>
-          <w:p>
-            <w:pPr>
-              <w:widowControl/>
-              <w:jc w:val="left"/>
-              <w:rPr>
-                <w:rFonts w:ascii="宋体" w:eastAsia="宋体" w:hAnsi="宋体" w:cs="宋体"/>
-                <w:kern w:val="0"/>
-                <w:sz w:val="22"/>
-              </w:rPr>
-            </w:pPr>
-            <w:r>
-              <w:rPr>
-                <w:rFonts w:ascii="宋体" w:eastAsia="宋体" w:hAnsi="宋体" w:cs="宋体" w:hint="eastAsia"/>
-                <w:kern w:val="0"/>
-                <w:sz w:val="22"/>
-              </w:rPr>
-              <w:t>SceneMapIcon.xlsx</w:t>
-            </w:r>
-          </w:p>
-        </w:tc>
-        <w:tc>
-          <w:tcPr>
-            <w:tcW w:w="2342" w:type="dxa"/>
-            <w:tcBorders>
-              <w:top w:val="nil"/>
-              <w:left w:val="nil"/>
-              <w:bottom w:val="nil"/>
-              <w:right w:val="nil"/>
-            </w:tcBorders>
-            <w:shd w:val="clear" w:color="DDEBF7" w:fill="DDEBF7"/>
-            <w:noWrap/>
-            <w:vAlign w:val="center"/>
-            <w:hideMark/>
-          </w:tcPr>
-          <w:p>
-            <w:pPr>
-              <w:widowControl/>
-              <w:jc w:val="left"/>
-              <w:rPr>
-                <w:rFonts w:ascii="宋体" w:eastAsia="宋体" w:hAnsi="宋体" w:cs="宋体"/>
-                <w:color w:val="2F75B5"/>
-                <w:kern w:val="0"/>
-                <w:sz w:val="22"/>
-              </w:rPr>
-            </w:pPr>
-            <w:r>
-              <w:rPr>
-                <w:rFonts w:ascii="宋体" w:eastAsia="宋体" w:hAnsi="宋体" w:cs="宋体" w:hint="eastAsia"/>
-                <w:color w:val="2F75B5"/>
-                <w:kern w:val="0"/>
-                <w:sz w:val="22"/>
-              </w:rPr>
-              <w:t>同scene</w:t>
             </w:r>
           </w:p>
         </w:tc>
@@ -3254,7 +3179,7 @@
 </file>
 
 <file path=word/styles.xml><?xml version="1.0" encoding="utf-8"?>
-<w:styles xmlns:mc="http://schemas.openxmlformats.org/markup-compatibility/2006" xmlns:r="http://schemas.openxmlformats.org/officeDocument/2006/relationships" xmlns:w="http://schemas.openxmlformats.org/wordprocessingml/2006/main" xmlns:w14="http://schemas.microsoft.com/office/word/2010/wordml" xmlns:w15="http://schemas.microsoft.com/office/word/2012/wordml" xmlns:w16se="http://schemas.microsoft.com/office/word/2015/wordml/symex" mc:Ignorable="w14 w15 w16se">
+<w:styles xmlns:mc="http://schemas.openxmlformats.org/markup-compatibility/2006" xmlns:r="http://schemas.openxmlformats.org/officeDocument/2006/relationships" xmlns:w="http://schemas.openxmlformats.org/wordprocessingml/2006/main" xmlns:w14="http://schemas.microsoft.com/office/word/2010/wordml" xmlns:w15="http://schemas.microsoft.com/office/word/2012/wordml" mc:Ignorable="w14 w15">
   <w:docDefaults>
     <w:rPrDefault>
       <w:rPr>
@@ -3267,7 +3192,7 @@
     </w:rPrDefault>
     <w:pPrDefault/>
   </w:docDefaults>
-  <w:latentStyles w:defLockedState="0" w:defUIPriority="99" w:defSemiHidden="0" w:defUnhideWhenUsed="0" w:defQFormat="0" w:count="374">
+  <w:latentStyles w:defLockedState="0" w:defUIPriority="99" w:defSemiHidden="0" w:defUnhideWhenUsed="0" w:defQFormat="0" w:count="371">
     <w:lsdException w:name="Normal" w:uiPriority="0" w:qFormat="1"/>
     <w:lsdException w:name="heading 1" w:uiPriority="9" w:qFormat="1"/>
     <w:lsdException w:name="heading 2" w:semiHidden="1" w:uiPriority="9" w:unhideWhenUsed="1" w:qFormat="1"/>
@@ -3373,6 +3298,7 @@
     <w:lsdException w:name="HTML Sample" w:semiHidden="1" w:unhideWhenUsed="1"/>
     <w:lsdException w:name="HTML Typewriter" w:semiHidden="1" w:unhideWhenUsed="1"/>
     <w:lsdException w:name="HTML Variable" w:semiHidden="1" w:unhideWhenUsed="1"/>
+    <w:lsdException w:name="Normal Table" w:semiHidden="1" w:unhideWhenUsed="1"/>
     <w:lsdException w:name="annotation subject" w:semiHidden="1" w:unhideWhenUsed="1"/>
     <w:lsdException w:name="No List" w:semiHidden="1" w:unhideWhenUsed="1"/>
     <w:lsdException w:name="Outline List 1" w:semiHidden="1" w:unhideWhenUsed="1"/>
@@ -3417,6 +3343,7 @@
     <w:lsdException w:name="Table Professional" w:semiHidden="1" w:unhideWhenUsed="1"/>
     <w:lsdException w:name="Table Subtle 1" w:semiHidden="1" w:unhideWhenUsed="1"/>
     <w:lsdException w:name="Table Subtle 2" w:semiHidden="1" w:unhideWhenUsed="1"/>
+    <w:lsdException w:name="Table Web 1" w:semiHidden="1" w:unhideWhenUsed="1"/>
     <w:lsdException w:name="Table Web 2" w:semiHidden="1" w:unhideWhenUsed="1"/>
     <w:lsdException w:name="Table Web 3" w:semiHidden="1" w:unhideWhenUsed="1"/>
     <w:lsdException w:name="Balloon Text" w:semiHidden="1" w:unhideWhenUsed="1"/>
@@ -3637,9 +3564,6 @@
     <w:lsdException w:name="List Table 5 Dark Accent 6" w:uiPriority="50"/>
     <w:lsdException w:name="List Table 6 Colorful Accent 6" w:uiPriority="51"/>
     <w:lsdException w:name="List Table 7 Colorful Accent 6" w:uiPriority="52"/>
-    <w:lsdException w:name="Mention" w:semiHidden="1" w:unhideWhenUsed="1"/>
-    <w:lsdException w:name="Smart Hyperlink" w:semiHidden="1" w:unhideWhenUsed="1"/>
-    <w:lsdException w:name="Hashtag" w:semiHidden="1" w:unhideWhenUsed="1"/>
   </w:latentStyles>
   <w:style w:type="paragraph" w:default="1" w:styleId="a">
     <w:name w:val="Normal"/>
@@ -3687,7 +3611,7 @@
         <a:sysClr val="windowText" lastClr="000000"/>
       </a:dk1>
       <a:lt1>
-        <a:sysClr val="window" lastClr="FFFFFF"/>
+        <a:sysClr val="window" lastClr="CAEACD"/>
       </a:lt1>
       <a:dk2>
         <a:srgbClr val="44546A"/>

</xml_diff>

<commit_message>
finish the bless function #97
</commit_message>
<xml_diff>
--- a/ConfigData/Xlsx/_分段.docx
+++ b/ConfigData/Xlsx/_分段.docx
@@ -205,25 +205,24 @@
             <w:shd w:val="clear" w:color="auto" w:fill="auto"/>
             <w:noWrap/>
             <w:vAlign w:val="center"/>
-            <w:hideMark/>
-          </w:tcPr>
-          <w:p>
-            <w:pPr>
-              <w:widowControl/>
-              <w:jc w:val="left"/>
-              <w:rPr>
-                <w:rFonts w:ascii="宋体" w:eastAsia="宋体" w:hAnsi="宋体" w:cs="宋体"/>
-                <w:kern w:val="0"/>
-                <w:sz w:val="22"/>
-              </w:rPr>
-            </w:pPr>
-            <w:r>
-              <w:rPr>
-                <w:rFonts w:ascii="宋体" w:eastAsia="宋体" w:hAnsi="宋体" w:cs="宋体" w:hint="eastAsia"/>
-                <w:kern w:val="0"/>
-                <w:sz w:val="22"/>
-              </w:rPr>
-              <w:t>Buff.xlsx</w:t>
+          </w:tcPr>
+          <w:p>
+            <w:pPr>
+              <w:widowControl/>
+              <w:jc w:val="left"/>
+              <w:rPr>
+                <w:rFonts w:ascii="宋体" w:eastAsia="宋体" w:hAnsi="宋体" w:cs="宋体" w:hint="eastAsia"/>
+                <w:kern w:val="0"/>
+                <w:sz w:val="22"/>
+              </w:rPr>
+            </w:pPr>
+            <w:r>
+              <w:rPr>
+                <w:rFonts w:ascii="宋体" w:eastAsia="宋体" w:hAnsi="宋体" w:cs="宋体"/>
+                <w:kern w:val="0"/>
+                <w:sz w:val="22"/>
+              </w:rPr>
+              <w:t>Bless.xlsx</w:t>
             </w:r>
           </w:p>
         </w:tc>
@@ -239,27 +238,26 @@
             <w:shd w:val="clear" w:color="auto" w:fill="auto"/>
             <w:noWrap/>
             <w:vAlign w:val="center"/>
-            <w:hideMark/>
-          </w:tcPr>
-          <w:p>
-            <w:pPr>
-              <w:widowControl/>
-              <w:jc w:val="left"/>
-              <w:rPr>
-                <w:rFonts w:ascii="宋体" w:eastAsia="宋体" w:hAnsi="宋体" w:cs="宋体"/>
-                <w:color w:val="2F75B5"/>
-                <w:kern w:val="0"/>
-                <w:sz w:val="22"/>
-              </w:rPr>
-            </w:pPr>
-            <w:r>
-              <w:rPr>
-                <w:rFonts w:ascii="宋体" w:eastAsia="宋体" w:hAnsi="宋体" w:cs="宋体" w:hint="eastAsia"/>
-                <w:color w:val="2F75B5"/>
-                <w:kern w:val="0"/>
-                <w:sz w:val="22"/>
-              </w:rPr>
-              <w:t>05</w:t>
+          </w:tcPr>
+          <w:p>
+            <w:pPr>
+              <w:widowControl/>
+              <w:jc w:val="left"/>
+              <w:rPr>
+                <w:rFonts w:ascii="宋体" w:eastAsia="宋体" w:hAnsi="宋体" w:cs="宋体" w:hint="eastAsia"/>
+                <w:color w:val="2F75B5"/>
+                <w:kern w:val="0"/>
+                <w:sz w:val="22"/>
+              </w:rPr>
+            </w:pPr>
+            <w:r>
+              <w:rPr>
+                <w:rFonts w:ascii="宋体" w:eastAsia="宋体" w:hAnsi="宋体" w:cs="宋体" w:hint="eastAsia"/>
+                <w:color w:val="2F75B5"/>
+                <w:kern w:val="0"/>
+                <w:sz w:val="22"/>
+              </w:rPr>
+              <w:t>01</w:t>
             </w:r>
             <w:r>
               <w:rPr>
@@ -270,6 +268,8 @@
               </w:rPr>
               <w:t>6</w:t>
             </w:r>
+            <w:bookmarkStart w:id="0" w:name="_GoBack"/>
+            <w:bookmarkEnd w:id="0"/>
             <w:r>
               <w:rPr>
                 <w:rFonts w:ascii="宋体" w:eastAsia="宋体" w:hAnsi="宋体" w:cs="宋体" w:hint="eastAsia"/>
@@ -316,7 +316,7 @@
                 <w:kern w:val="0"/>
                 <w:sz w:val="22"/>
               </w:rPr>
-              <w:t>CardPieceRace.xlsx</w:t>
+              <w:t>Buff.xlsx</w:t>
             </w:r>
           </w:p>
         </w:tc>
@@ -347,12 +347,30 @@
             </w:pPr>
             <w:r>
               <w:rPr>
-                <w:rFonts w:ascii="宋体" w:eastAsia="宋体" w:hAnsi="宋体" w:cs="宋体"/>
-                <w:color w:val="2F75B5"/>
-                <w:kern w:val="0"/>
-                <w:sz w:val="22"/>
-              </w:rPr>
-              <w:t>待重构</w:t>
+                <w:rFonts w:ascii="宋体" w:eastAsia="宋体" w:hAnsi="宋体" w:cs="宋体" w:hint="eastAsia"/>
+                <w:color w:val="2F75B5"/>
+                <w:kern w:val="0"/>
+                <w:sz w:val="22"/>
+              </w:rPr>
+              <w:t>05</w:t>
+            </w:r>
+            <w:r>
+              <w:rPr>
+                <w:rFonts w:ascii="宋体" w:eastAsia="宋体" w:hAnsi="宋体" w:cs="宋体"/>
+                <w:color w:val="2F75B5"/>
+                <w:kern w:val="0"/>
+                <w:sz w:val="22"/>
+              </w:rPr>
+              <w:t>6</w:t>
+            </w:r>
+            <w:r>
+              <w:rPr>
+                <w:rFonts w:ascii="宋体" w:eastAsia="宋体" w:hAnsi="宋体" w:cs="宋体" w:hint="eastAsia"/>
+                <w:color w:val="2F75B5"/>
+                <w:kern w:val="0"/>
+                <w:sz w:val="22"/>
+              </w:rPr>
+              <w:t>xxxxxx</w:t>
             </w:r>
           </w:p>
         </w:tc>
@@ -391,7 +409,7 @@
                 <w:kern w:val="0"/>
                 <w:sz w:val="22"/>
               </w:rPr>
-              <w:t>Drop.xlsx</w:t>
+              <w:t>CardPieceRace.xlsx</w:t>
             </w:r>
           </w:p>
         </w:tc>
@@ -427,34 +445,7 @@
                 <w:kern w:val="0"/>
                 <w:sz w:val="22"/>
               </w:rPr>
-              <w:t>0</w:t>
-            </w:r>
-            <w:r>
-              <w:rPr>
-                <w:rFonts w:ascii="宋体" w:eastAsia="宋体" w:hAnsi="宋体" w:cs="宋体" w:hint="eastAsia"/>
-                <w:color w:val="2F75B5"/>
-                <w:kern w:val="0"/>
-                <w:sz w:val="22"/>
-              </w:rPr>
-              <w:t>2</w:t>
-            </w:r>
-            <w:r>
-              <w:rPr>
-                <w:rFonts w:ascii="宋体" w:eastAsia="宋体" w:hAnsi="宋体" w:cs="宋体"/>
-                <w:color w:val="2F75B5"/>
-                <w:kern w:val="0"/>
-                <w:sz w:val="22"/>
-              </w:rPr>
-              <w:t>2</w:t>
-            </w:r>
-            <w:r>
-              <w:rPr>
-                <w:rFonts w:ascii="宋体" w:eastAsia="宋体" w:hAnsi="宋体" w:cs="宋体" w:hint="eastAsia"/>
-                <w:color w:val="2F75B5"/>
-                <w:kern w:val="0"/>
-                <w:sz w:val="22"/>
-              </w:rPr>
-              <w:t>xxxxxx</w:t>
+              <w:t>待重构</w:t>
             </w:r>
           </w:p>
         </w:tc>
@@ -472,28 +463,28 @@
               <w:bottom w:val="nil"/>
               <w:right w:val="nil"/>
             </w:tcBorders>
-            <w:shd w:val="clear" w:color="DDEBF7" w:fill="DDEBF7"/>
-            <w:noWrap/>
-            <w:vAlign w:val="center"/>
-            <w:hideMark/>
-          </w:tcPr>
-          <w:p>
-            <w:pPr>
-              <w:widowControl/>
-              <w:jc w:val="left"/>
-              <w:rPr>
-                <w:rFonts w:ascii="宋体" w:eastAsia="宋体" w:hAnsi="宋体" w:cs="宋体"/>
-                <w:kern w:val="0"/>
-                <w:sz w:val="22"/>
-              </w:rPr>
-            </w:pPr>
-            <w:r>
-              <w:rPr>
-                <w:rFonts w:ascii="宋体" w:eastAsia="宋体" w:hAnsi="宋体" w:cs="宋体" w:hint="eastAsia"/>
-                <w:kern w:val="0"/>
-                <w:sz w:val="22"/>
-              </w:rPr>
-              <w:t>Equip.xlsx</w:t>
+            <w:shd w:val="clear" w:color="auto" w:fill="auto"/>
+            <w:noWrap/>
+            <w:vAlign w:val="center"/>
+            <w:hideMark/>
+          </w:tcPr>
+          <w:p>
+            <w:pPr>
+              <w:widowControl/>
+              <w:jc w:val="left"/>
+              <w:rPr>
+                <w:rFonts w:ascii="宋体" w:eastAsia="宋体" w:hAnsi="宋体" w:cs="宋体"/>
+                <w:kern w:val="0"/>
+                <w:sz w:val="22"/>
+              </w:rPr>
+            </w:pPr>
+            <w:r>
+              <w:rPr>
+                <w:rFonts w:ascii="宋体" w:eastAsia="宋体" w:hAnsi="宋体" w:cs="宋体" w:hint="eastAsia"/>
+                <w:kern w:val="0"/>
+                <w:sz w:val="22"/>
+              </w:rPr>
+              <w:t>Drop.xlsx</w:t>
             </w:r>
           </w:p>
         </w:tc>
@@ -506,39 +497,57 @@
               <w:bottom w:val="nil"/>
               <w:right w:val="nil"/>
             </w:tcBorders>
-            <w:shd w:val="clear" w:color="DDEBF7" w:fill="DDEBF7"/>
-            <w:noWrap/>
-            <w:vAlign w:val="center"/>
-            <w:hideMark/>
-          </w:tcPr>
-          <w:p>
-            <w:pPr>
-              <w:widowControl/>
-              <w:jc w:val="left"/>
-              <w:rPr>
-                <w:rFonts w:ascii="宋体" w:eastAsia="宋体" w:hAnsi="宋体" w:cs="宋体"/>
-                <w:color w:val="2F75B5"/>
-                <w:kern w:val="0"/>
-                <w:sz w:val="22"/>
-              </w:rPr>
-            </w:pPr>
-            <w:r>
-              <w:rPr>
-                <w:rFonts w:ascii="宋体" w:eastAsia="宋体" w:hAnsi="宋体" w:cs="宋体" w:hint="eastAsia"/>
-                <w:color w:val="2F75B5"/>
-                <w:kern w:val="0"/>
-                <w:sz w:val="22"/>
-              </w:rPr>
-              <w:t>021xxxx</w:t>
-            </w:r>
-            <w:r>
-              <w:rPr>
-                <w:rFonts w:ascii="宋体" w:eastAsia="宋体" w:hAnsi="宋体" w:cs="宋体"/>
-                <w:color w:val="2F75B5"/>
-                <w:kern w:val="0"/>
-                <w:sz w:val="22"/>
-              </w:rPr>
-              <w:t>xx</w:t>
+            <w:shd w:val="clear" w:color="auto" w:fill="auto"/>
+            <w:noWrap/>
+            <w:vAlign w:val="center"/>
+            <w:hideMark/>
+          </w:tcPr>
+          <w:p>
+            <w:pPr>
+              <w:widowControl/>
+              <w:jc w:val="left"/>
+              <w:rPr>
+                <w:rFonts w:ascii="宋体" w:eastAsia="宋体" w:hAnsi="宋体" w:cs="宋体"/>
+                <w:color w:val="2F75B5"/>
+                <w:kern w:val="0"/>
+                <w:sz w:val="22"/>
+              </w:rPr>
+            </w:pPr>
+            <w:r>
+              <w:rPr>
+                <w:rFonts w:ascii="宋体" w:eastAsia="宋体" w:hAnsi="宋体" w:cs="宋体"/>
+                <w:color w:val="2F75B5"/>
+                <w:kern w:val="0"/>
+                <w:sz w:val="22"/>
+              </w:rPr>
+              <w:t>0</w:t>
+            </w:r>
+            <w:r>
+              <w:rPr>
+                <w:rFonts w:ascii="宋体" w:eastAsia="宋体" w:hAnsi="宋体" w:cs="宋体" w:hint="eastAsia"/>
+                <w:color w:val="2F75B5"/>
+                <w:kern w:val="0"/>
+                <w:sz w:val="22"/>
+              </w:rPr>
+              <w:t>2</w:t>
+            </w:r>
+            <w:r>
+              <w:rPr>
+                <w:rFonts w:ascii="宋体" w:eastAsia="宋体" w:hAnsi="宋体" w:cs="宋体"/>
+                <w:color w:val="2F75B5"/>
+                <w:kern w:val="0"/>
+                <w:sz w:val="22"/>
+              </w:rPr>
+              <w:t>2</w:t>
+            </w:r>
+            <w:r>
+              <w:rPr>
+                <w:rFonts w:ascii="宋体" w:eastAsia="宋体" w:hAnsi="宋体" w:cs="宋体" w:hint="eastAsia"/>
+                <w:color w:val="2F75B5"/>
+                <w:kern w:val="0"/>
+                <w:sz w:val="22"/>
+              </w:rPr>
+              <w:t>xxxxxx</w:t>
             </w:r>
           </w:p>
         </w:tc>
@@ -556,28 +565,28 @@
               <w:bottom w:val="nil"/>
               <w:right w:val="nil"/>
             </w:tcBorders>
-            <w:shd w:val="clear" w:color="auto" w:fill="auto"/>
-            <w:noWrap/>
-            <w:vAlign w:val="center"/>
-            <w:hideMark/>
-          </w:tcPr>
-          <w:p>
-            <w:pPr>
-              <w:widowControl/>
-              <w:jc w:val="left"/>
-              <w:rPr>
-                <w:rFonts w:ascii="宋体" w:eastAsia="宋体" w:hAnsi="宋体" w:cs="宋体"/>
-                <w:kern w:val="0"/>
-                <w:sz w:val="22"/>
-              </w:rPr>
-            </w:pPr>
-            <w:r>
-              <w:rPr>
-                <w:rFonts w:ascii="宋体" w:eastAsia="宋体" w:hAnsi="宋体" w:cs="宋体" w:hint="eastAsia"/>
-                <w:kern w:val="0"/>
-                <w:sz w:val="22"/>
-              </w:rPr>
-              <w:t>EquipAddon.xlsx</w:t>
+            <w:shd w:val="clear" w:color="DDEBF7" w:fill="DDEBF7"/>
+            <w:noWrap/>
+            <w:vAlign w:val="center"/>
+            <w:hideMark/>
+          </w:tcPr>
+          <w:p>
+            <w:pPr>
+              <w:widowControl/>
+              <w:jc w:val="left"/>
+              <w:rPr>
+                <w:rFonts w:ascii="宋体" w:eastAsia="宋体" w:hAnsi="宋体" w:cs="宋体"/>
+                <w:kern w:val="0"/>
+                <w:sz w:val="22"/>
+              </w:rPr>
+            </w:pPr>
+            <w:r>
+              <w:rPr>
+                <w:rFonts w:ascii="宋体" w:eastAsia="宋体" w:hAnsi="宋体" w:cs="宋体" w:hint="eastAsia"/>
+                <w:kern w:val="0"/>
+                <w:sz w:val="22"/>
+              </w:rPr>
+              <w:t>Equip.xlsx</w:t>
             </w:r>
           </w:p>
         </w:tc>
@@ -590,30 +599,39 @@
               <w:bottom w:val="nil"/>
               <w:right w:val="nil"/>
             </w:tcBorders>
-            <w:shd w:val="clear" w:color="auto" w:fill="auto"/>
-            <w:noWrap/>
-            <w:vAlign w:val="center"/>
-            <w:hideMark/>
-          </w:tcPr>
-          <w:p>
-            <w:pPr>
-              <w:widowControl/>
-              <w:jc w:val="left"/>
-              <w:rPr>
-                <w:rFonts w:ascii="宋体" w:eastAsia="宋体" w:hAnsi="宋体" w:cs="宋体"/>
-                <w:color w:val="2F75B5"/>
-                <w:kern w:val="0"/>
-                <w:sz w:val="22"/>
-              </w:rPr>
-            </w:pPr>
-            <w:r>
-              <w:rPr>
-                <w:rFonts w:ascii="宋体" w:eastAsia="宋体" w:hAnsi="宋体" w:cs="宋体"/>
-                <w:color w:val="2F75B5"/>
-                <w:kern w:val="0"/>
-                <w:sz w:val="22"/>
-              </w:rPr>
-              <w:t>待重构</w:t>
+            <w:shd w:val="clear" w:color="DDEBF7" w:fill="DDEBF7"/>
+            <w:noWrap/>
+            <w:vAlign w:val="center"/>
+            <w:hideMark/>
+          </w:tcPr>
+          <w:p>
+            <w:pPr>
+              <w:widowControl/>
+              <w:jc w:val="left"/>
+              <w:rPr>
+                <w:rFonts w:ascii="宋体" w:eastAsia="宋体" w:hAnsi="宋体" w:cs="宋体"/>
+                <w:color w:val="2F75B5"/>
+                <w:kern w:val="0"/>
+                <w:sz w:val="22"/>
+              </w:rPr>
+            </w:pPr>
+            <w:r>
+              <w:rPr>
+                <w:rFonts w:ascii="宋体" w:eastAsia="宋体" w:hAnsi="宋体" w:cs="宋体" w:hint="eastAsia"/>
+                <w:color w:val="2F75B5"/>
+                <w:kern w:val="0"/>
+                <w:sz w:val="22"/>
+              </w:rPr>
+              <w:t>021xxxx</w:t>
+            </w:r>
+            <w:r>
+              <w:rPr>
+                <w:rFonts w:ascii="宋体" w:eastAsia="宋体" w:hAnsi="宋体" w:cs="宋体"/>
+                <w:color w:val="2F75B5"/>
+                <w:kern w:val="0"/>
+                <w:sz w:val="22"/>
+              </w:rPr>
+              <w:t>xx</w:t>
             </w:r>
           </w:p>
         </w:tc>
@@ -631,28 +649,28 @@
               <w:bottom w:val="nil"/>
               <w:right w:val="nil"/>
             </w:tcBorders>
-            <w:shd w:val="clear" w:color="DDEBF7" w:fill="DDEBF7"/>
-            <w:noWrap/>
-            <w:vAlign w:val="center"/>
-            <w:hideMark/>
-          </w:tcPr>
-          <w:p>
-            <w:pPr>
-              <w:widowControl/>
-              <w:jc w:val="left"/>
-              <w:rPr>
-                <w:rFonts w:ascii="宋体" w:eastAsia="宋体" w:hAnsi="宋体" w:cs="宋体"/>
-                <w:kern w:val="0"/>
-                <w:sz w:val="22"/>
-              </w:rPr>
-            </w:pPr>
-            <w:r>
-              <w:rPr>
-                <w:rFonts w:ascii="宋体" w:eastAsia="宋体" w:hAnsi="宋体" w:cs="宋体" w:hint="eastAsia"/>
-                <w:kern w:val="0"/>
-                <w:sz w:val="22"/>
-              </w:rPr>
-              <w:t>Error.xlsx</w:t>
+            <w:shd w:val="clear" w:color="auto" w:fill="auto"/>
+            <w:noWrap/>
+            <w:vAlign w:val="center"/>
+            <w:hideMark/>
+          </w:tcPr>
+          <w:p>
+            <w:pPr>
+              <w:widowControl/>
+              <w:jc w:val="left"/>
+              <w:rPr>
+                <w:rFonts w:ascii="宋体" w:eastAsia="宋体" w:hAnsi="宋体" w:cs="宋体"/>
+                <w:kern w:val="0"/>
+                <w:sz w:val="22"/>
+              </w:rPr>
+            </w:pPr>
+            <w:r>
+              <w:rPr>
+                <w:rFonts w:ascii="宋体" w:eastAsia="宋体" w:hAnsi="宋体" w:cs="宋体" w:hint="eastAsia"/>
+                <w:kern w:val="0"/>
+                <w:sz w:val="22"/>
+              </w:rPr>
+              <w:t>EquipAddon.xlsx</w:t>
             </w:r>
           </w:p>
         </w:tc>
@@ -665,30 +683,30 @@
               <w:bottom w:val="nil"/>
               <w:right w:val="nil"/>
             </w:tcBorders>
-            <w:shd w:val="clear" w:color="DDEBF7" w:fill="DDEBF7"/>
-            <w:noWrap/>
-            <w:vAlign w:val="center"/>
-            <w:hideMark/>
-          </w:tcPr>
-          <w:p>
-            <w:pPr>
-              <w:widowControl/>
-              <w:jc w:val="left"/>
-              <w:rPr>
-                <w:rFonts w:ascii="宋体" w:eastAsia="宋体" w:hAnsi="宋体" w:cs="宋体"/>
-                <w:color w:val="2F75B5"/>
-                <w:kern w:val="0"/>
-                <w:sz w:val="22"/>
-              </w:rPr>
-            </w:pPr>
-            <w:r>
-              <w:rPr>
-                <w:rFonts w:ascii="宋体" w:eastAsia="宋体" w:hAnsi="宋体" w:cs="宋体" w:hint="eastAsia"/>
-                <w:color w:val="2F75B5"/>
-                <w:kern w:val="0"/>
-                <w:sz w:val="22"/>
-              </w:rPr>
-              <w:t>-</w:t>
+            <w:shd w:val="clear" w:color="auto" w:fill="auto"/>
+            <w:noWrap/>
+            <w:vAlign w:val="center"/>
+            <w:hideMark/>
+          </w:tcPr>
+          <w:p>
+            <w:pPr>
+              <w:widowControl/>
+              <w:jc w:val="left"/>
+              <w:rPr>
+                <w:rFonts w:ascii="宋体" w:eastAsia="宋体" w:hAnsi="宋体" w:cs="宋体"/>
+                <w:color w:val="2F75B5"/>
+                <w:kern w:val="0"/>
+                <w:sz w:val="22"/>
+              </w:rPr>
+            </w:pPr>
+            <w:r>
+              <w:rPr>
+                <w:rFonts w:ascii="宋体" w:eastAsia="宋体" w:hAnsi="宋体" w:cs="宋体"/>
+                <w:color w:val="2F75B5"/>
+                <w:kern w:val="0"/>
+                <w:sz w:val="22"/>
+              </w:rPr>
+              <w:t>待重构</w:t>
             </w:r>
           </w:p>
         </w:tc>
@@ -727,7 +745,7 @@
                 <w:kern w:val="0"/>
                 <w:sz w:val="22"/>
               </w:rPr>
-              <w:t>Formula.xlsx</w:t>
+              <w:t>Error.xlsx</w:t>
             </w:r>
           </w:p>
         </w:tc>
@@ -781,28 +799,28 @@
               <w:bottom w:val="nil"/>
               <w:right w:val="nil"/>
             </w:tcBorders>
-            <w:shd w:val="clear" w:color="auto" w:fill="auto"/>
-            <w:noWrap/>
-            <w:vAlign w:val="center"/>
-            <w:hideMark/>
-          </w:tcPr>
-          <w:p>
-            <w:pPr>
-              <w:widowControl/>
-              <w:jc w:val="left"/>
-              <w:rPr>
-                <w:rFonts w:ascii="宋体" w:eastAsia="宋体" w:hAnsi="宋体" w:cs="宋体"/>
-                <w:kern w:val="0"/>
-                <w:sz w:val="22"/>
-              </w:rPr>
-            </w:pPr>
-            <w:r>
-              <w:rPr>
-                <w:rFonts w:ascii="宋体" w:eastAsia="宋体" w:hAnsi="宋体" w:cs="宋体" w:hint="eastAsia"/>
-                <w:kern w:val="0"/>
-                <w:sz w:val="22"/>
-              </w:rPr>
-              <w:t>GameShop.xlsx</w:t>
+            <w:shd w:val="clear" w:color="DDEBF7" w:fill="DDEBF7"/>
+            <w:noWrap/>
+            <w:vAlign w:val="center"/>
+            <w:hideMark/>
+          </w:tcPr>
+          <w:p>
+            <w:pPr>
+              <w:widowControl/>
+              <w:jc w:val="left"/>
+              <w:rPr>
+                <w:rFonts w:ascii="宋体" w:eastAsia="宋体" w:hAnsi="宋体" w:cs="宋体"/>
+                <w:kern w:val="0"/>
+                <w:sz w:val="22"/>
+              </w:rPr>
+            </w:pPr>
+            <w:r>
+              <w:rPr>
+                <w:rFonts w:ascii="宋体" w:eastAsia="宋体" w:hAnsi="宋体" w:cs="宋体" w:hint="eastAsia"/>
+                <w:kern w:val="0"/>
+                <w:sz w:val="22"/>
+              </w:rPr>
+              <w:t>Formula.xlsx</w:t>
             </w:r>
           </w:p>
         </w:tc>
@@ -815,48 +833,30 @@
               <w:bottom w:val="nil"/>
               <w:right w:val="nil"/>
             </w:tcBorders>
-            <w:shd w:val="clear" w:color="auto" w:fill="auto"/>
-            <w:noWrap/>
-            <w:vAlign w:val="center"/>
-            <w:hideMark/>
-          </w:tcPr>
-          <w:p>
-            <w:pPr>
-              <w:widowControl/>
-              <w:jc w:val="left"/>
-              <w:rPr>
-                <w:rFonts w:ascii="宋体" w:eastAsia="宋体" w:hAnsi="宋体" w:cs="宋体"/>
-                <w:color w:val="2F75B5"/>
-                <w:kern w:val="0"/>
-                <w:sz w:val="22"/>
-              </w:rPr>
-            </w:pPr>
-            <w:r>
-              <w:rPr>
-                <w:rFonts w:ascii="宋体" w:eastAsia="宋体" w:hAnsi="宋体" w:cs="宋体" w:hint="eastAsia"/>
-                <w:color w:val="2F75B5"/>
-                <w:kern w:val="0"/>
-                <w:sz w:val="22"/>
-              </w:rPr>
-              <w:t>01</w:t>
-            </w:r>
-            <w:r>
-              <w:rPr>
-                <w:rFonts w:ascii="宋体" w:eastAsia="宋体" w:hAnsi="宋体" w:cs="宋体"/>
-                <w:color w:val="2F75B5"/>
-                <w:kern w:val="0"/>
-                <w:sz w:val="22"/>
-              </w:rPr>
-              <w:t>5</w:t>
-            </w:r>
-            <w:r>
-              <w:rPr>
-                <w:rFonts w:ascii="宋体" w:eastAsia="宋体" w:hAnsi="宋体" w:cs="宋体" w:hint="eastAsia"/>
-                <w:color w:val="2F75B5"/>
-                <w:kern w:val="0"/>
-                <w:sz w:val="22"/>
-              </w:rPr>
-              <w:t>xxxxxx</w:t>
+            <w:shd w:val="clear" w:color="DDEBF7" w:fill="DDEBF7"/>
+            <w:noWrap/>
+            <w:vAlign w:val="center"/>
+            <w:hideMark/>
+          </w:tcPr>
+          <w:p>
+            <w:pPr>
+              <w:widowControl/>
+              <w:jc w:val="left"/>
+              <w:rPr>
+                <w:rFonts w:ascii="宋体" w:eastAsia="宋体" w:hAnsi="宋体" w:cs="宋体"/>
+                <w:color w:val="2F75B5"/>
+                <w:kern w:val="0"/>
+                <w:sz w:val="22"/>
+              </w:rPr>
+            </w:pPr>
+            <w:r>
+              <w:rPr>
+                <w:rFonts w:ascii="宋体" w:eastAsia="宋体" w:hAnsi="宋体" w:cs="宋体" w:hint="eastAsia"/>
+                <w:color w:val="2F75B5"/>
+                <w:kern w:val="0"/>
+                <w:sz w:val="22"/>
+              </w:rPr>
+              <w:t>-</w:t>
             </w:r>
           </w:p>
         </w:tc>
@@ -874,28 +874,28 @@
               <w:bottom w:val="nil"/>
               <w:right w:val="nil"/>
             </w:tcBorders>
-            <w:shd w:val="clear" w:color="DDEBF7" w:fill="DDEBF7"/>
-            <w:noWrap/>
-            <w:vAlign w:val="center"/>
-            <w:hideMark/>
-          </w:tcPr>
-          <w:p>
-            <w:pPr>
-              <w:widowControl/>
-              <w:jc w:val="left"/>
-              <w:rPr>
-                <w:rFonts w:ascii="宋体" w:eastAsia="宋体" w:hAnsi="宋体" w:cs="宋体"/>
-                <w:kern w:val="0"/>
-                <w:sz w:val="22"/>
-              </w:rPr>
-            </w:pPr>
-            <w:r>
-              <w:rPr>
-                <w:rFonts w:ascii="宋体" w:eastAsia="宋体" w:hAnsi="宋体" w:cs="宋体" w:hint="eastAsia"/>
-                <w:kern w:val="0"/>
-                <w:sz w:val="22"/>
-              </w:rPr>
-              <w:t>HeroSkill.xlsx</w:t>
+            <w:shd w:val="clear" w:color="auto" w:fill="auto"/>
+            <w:noWrap/>
+            <w:vAlign w:val="center"/>
+            <w:hideMark/>
+          </w:tcPr>
+          <w:p>
+            <w:pPr>
+              <w:widowControl/>
+              <w:jc w:val="left"/>
+              <w:rPr>
+                <w:rFonts w:ascii="宋体" w:eastAsia="宋体" w:hAnsi="宋体" w:cs="宋体"/>
+                <w:kern w:val="0"/>
+                <w:sz w:val="22"/>
+              </w:rPr>
+            </w:pPr>
+            <w:r>
+              <w:rPr>
+                <w:rFonts w:ascii="宋体" w:eastAsia="宋体" w:hAnsi="宋体" w:cs="宋体" w:hint="eastAsia"/>
+                <w:kern w:val="0"/>
+                <w:sz w:val="22"/>
+              </w:rPr>
+              <w:t>GameShop.xlsx</w:t>
             </w:r>
           </w:p>
         </w:tc>
@@ -908,48 +908,39 @@
               <w:bottom w:val="nil"/>
               <w:right w:val="nil"/>
             </w:tcBorders>
-            <w:shd w:val="clear" w:color="DDEBF7" w:fill="DDEBF7"/>
-            <w:noWrap/>
-            <w:vAlign w:val="center"/>
-            <w:hideMark/>
-          </w:tcPr>
-          <w:p>
-            <w:pPr>
-              <w:widowControl/>
-              <w:jc w:val="left"/>
-              <w:rPr>
-                <w:rFonts w:ascii="宋体" w:eastAsia="宋体" w:hAnsi="宋体" w:cs="宋体"/>
-                <w:color w:val="2F75B5"/>
-                <w:kern w:val="0"/>
-                <w:sz w:val="22"/>
-              </w:rPr>
-            </w:pPr>
-            <w:r>
-              <w:rPr>
-                <w:rFonts w:ascii="宋体" w:eastAsia="宋体" w:hAnsi="宋体" w:cs="宋体"/>
-                <w:color w:val="2F75B5"/>
-                <w:kern w:val="0"/>
-                <w:sz w:val="22"/>
-              </w:rPr>
-              <w:t>0</w:t>
-            </w:r>
-            <w:r>
-              <w:rPr>
-                <w:rFonts w:ascii="宋体" w:eastAsia="宋体" w:hAnsi="宋体" w:cs="宋体" w:hint="eastAsia"/>
-                <w:color w:val="2F75B5"/>
-                <w:kern w:val="0"/>
-                <w:sz w:val="22"/>
-              </w:rPr>
-              <w:t>3</w:t>
-            </w:r>
-            <w:r>
-              <w:rPr>
-                <w:rFonts w:ascii="宋体" w:eastAsia="宋体" w:hAnsi="宋体" w:cs="宋体"/>
-                <w:color w:val="2F75B5"/>
-                <w:kern w:val="0"/>
-                <w:sz w:val="22"/>
-              </w:rPr>
-              <w:t>1</w:t>
+            <w:shd w:val="clear" w:color="auto" w:fill="auto"/>
+            <w:noWrap/>
+            <w:vAlign w:val="center"/>
+            <w:hideMark/>
+          </w:tcPr>
+          <w:p>
+            <w:pPr>
+              <w:widowControl/>
+              <w:jc w:val="left"/>
+              <w:rPr>
+                <w:rFonts w:ascii="宋体" w:eastAsia="宋体" w:hAnsi="宋体" w:cs="宋体"/>
+                <w:color w:val="2F75B5"/>
+                <w:kern w:val="0"/>
+                <w:sz w:val="22"/>
+              </w:rPr>
+            </w:pPr>
+            <w:r>
+              <w:rPr>
+                <w:rFonts w:ascii="宋体" w:eastAsia="宋体" w:hAnsi="宋体" w:cs="宋体" w:hint="eastAsia"/>
+                <w:color w:val="2F75B5"/>
+                <w:kern w:val="0"/>
+                <w:sz w:val="22"/>
+              </w:rPr>
+              <w:t>01</w:t>
+            </w:r>
+            <w:r>
+              <w:rPr>
+                <w:rFonts w:ascii="宋体" w:eastAsia="宋体" w:hAnsi="宋体" w:cs="宋体"/>
+                <w:color w:val="2F75B5"/>
+                <w:kern w:val="0"/>
+                <w:sz w:val="22"/>
+              </w:rPr>
+              <w:t>5</w:t>
             </w:r>
             <w:r>
               <w:rPr>
@@ -976,28 +967,28 @@
               <w:bottom w:val="nil"/>
               <w:right w:val="nil"/>
             </w:tcBorders>
-            <w:shd w:val="clear" w:color="auto" w:fill="auto"/>
-            <w:noWrap/>
-            <w:vAlign w:val="center"/>
-            <w:hideMark/>
-          </w:tcPr>
-          <w:p>
-            <w:pPr>
-              <w:widowControl/>
-              <w:jc w:val="left"/>
-              <w:rPr>
-                <w:rFonts w:ascii="宋体" w:eastAsia="宋体" w:hAnsi="宋体" w:cs="宋体"/>
-                <w:kern w:val="0"/>
-                <w:sz w:val="22"/>
-              </w:rPr>
-            </w:pPr>
-            <w:r>
-              <w:rPr>
-                <w:rFonts w:ascii="宋体" w:eastAsia="宋体" w:hAnsi="宋体" w:cs="宋体" w:hint="eastAsia"/>
-                <w:kern w:val="0"/>
-                <w:sz w:val="22"/>
-              </w:rPr>
-              <w:t>HeroSkillAttr.xlsx</w:t>
+            <w:shd w:val="clear" w:color="DDEBF7" w:fill="DDEBF7"/>
+            <w:noWrap/>
+            <w:vAlign w:val="center"/>
+            <w:hideMark/>
+          </w:tcPr>
+          <w:p>
+            <w:pPr>
+              <w:widowControl/>
+              <w:jc w:val="left"/>
+              <w:rPr>
+                <w:rFonts w:ascii="宋体" w:eastAsia="宋体" w:hAnsi="宋体" w:cs="宋体"/>
+                <w:kern w:val="0"/>
+                <w:sz w:val="22"/>
+              </w:rPr>
+            </w:pPr>
+            <w:r>
+              <w:rPr>
+                <w:rFonts w:ascii="宋体" w:eastAsia="宋体" w:hAnsi="宋体" w:cs="宋体" w:hint="eastAsia"/>
+                <w:kern w:val="0"/>
+                <w:sz w:val="22"/>
+              </w:rPr>
+              <w:t>HeroSkill.xlsx</w:t>
             </w:r>
           </w:p>
         </w:tc>
@@ -1010,30 +1001,57 @@
               <w:bottom w:val="nil"/>
               <w:right w:val="nil"/>
             </w:tcBorders>
-            <w:shd w:val="clear" w:color="auto" w:fill="auto"/>
-            <w:noWrap/>
-            <w:vAlign w:val="center"/>
-            <w:hideMark/>
-          </w:tcPr>
-          <w:p>
-            <w:pPr>
-              <w:widowControl/>
-              <w:jc w:val="left"/>
-              <w:rPr>
-                <w:rFonts w:ascii="宋体" w:eastAsia="宋体" w:hAnsi="宋体" w:cs="宋体"/>
-                <w:color w:val="2F75B5"/>
-                <w:kern w:val="0"/>
-                <w:sz w:val="22"/>
-              </w:rPr>
-            </w:pPr>
-            <w:r>
-              <w:rPr>
-                <w:rFonts w:ascii="宋体" w:eastAsia="宋体" w:hAnsi="宋体" w:cs="宋体"/>
-                <w:color w:val="2F75B5"/>
-                <w:kern w:val="0"/>
-                <w:sz w:val="22"/>
-              </w:rPr>
-              <w:t>待重构</w:t>
+            <w:shd w:val="clear" w:color="DDEBF7" w:fill="DDEBF7"/>
+            <w:noWrap/>
+            <w:vAlign w:val="center"/>
+            <w:hideMark/>
+          </w:tcPr>
+          <w:p>
+            <w:pPr>
+              <w:widowControl/>
+              <w:jc w:val="left"/>
+              <w:rPr>
+                <w:rFonts w:ascii="宋体" w:eastAsia="宋体" w:hAnsi="宋体" w:cs="宋体"/>
+                <w:color w:val="2F75B5"/>
+                <w:kern w:val="0"/>
+                <w:sz w:val="22"/>
+              </w:rPr>
+            </w:pPr>
+            <w:r>
+              <w:rPr>
+                <w:rFonts w:ascii="宋体" w:eastAsia="宋体" w:hAnsi="宋体" w:cs="宋体"/>
+                <w:color w:val="2F75B5"/>
+                <w:kern w:val="0"/>
+                <w:sz w:val="22"/>
+              </w:rPr>
+              <w:t>0</w:t>
+            </w:r>
+            <w:r>
+              <w:rPr>
+                <w:rFonts w:ascii="宋体" w:eastAsia="宋体" w:hAnsi="宋体" w:cs="宋体" w:hint="eastAsia"/>
+                <w:color w:val="2F75B5"/>
+                <w:kern w:val="0"/>
+                <w:sz w:val="22"/>
+              </w:rPr>
+              <w:t>3</w:t>
+            </w:r>
+            <w:r>
+              <w:rPr>
+                <w:rFonts w:ascii="宋体" w:eastAsia="宋体" w:hAnsi="宋体" w:cs="宋体"/>
+                <w:color w:val="2F75B5"/>
+                <w:kern w:val="0"/>
+                <w:sz w:val="22"/>
+              </w:rPr>
+              <w:t>1</w:t>
+            </w:r>
+            <w:r>
+              <w:rPr>
+                <w:rFonts w:ascii="宋体" w:eastAsia="宋体" w:hAnsi="宋体" w:cs="宋体" w:hint="eastAsia"/>
+                <w:color w:val="2F75B5"/>
+                <w:kern w:val="0"/>
+                <w:sz w:val="22"/>
+              </w:rPr>
+              <w:t>xxxxxx</w:t>
             </w:r>
           </w:p>
         </w:tc>
@@ -1051,43 +1069,28 @@
               <w:bottom w:val="nil"/>
               <w:right w:val="nil"/>
             </w:tcBorders>
-            <w:shd w:val="clear" w:color="DDEBF7" w:fill="DDEBF7"/>
-            <w:noWrap/>
-            <w:vAlign w:val="center"/>
-          </w:tcPr>
-          <w:p>
-            <w:pPr>
-              <w:widowControl/>
-              <w:jc w:val="left"/>
-              <w:rPr>
-                <w:rFonts w:ascii="宋体" w:eastAsia="宋体" w:hAnsi="宋体" w:cs="宋体"/>
-                <w:kern w:val="0"/>
-                <w:sz w:val="22"/>
-              </w:rPr>
-            </w:pPr>
-            <w:r>
-              <w:rPr>
-                <w:rFonts w:ascii="宋体" w:eastAsia="宋体" w:hAnsi="宋体" w:cs="宋体" w:hint="eastAsia"/>
-                <w:kern w:val="0"/>
-                <w:sz w:val="22"/>
-              </w:rPr>
-              <w:t>HeroSkill</w:t>
-            </w:r>
-            <w:r>
-              <w:rPr>
-                <w:rFonts w:ascii="宋体" w:eastAsia="宋体" w:hAnsi="宋体" w:cs="宋体"/>
-                <w:kern w:val="0"/>
-                <w:sz w:val="22"/>
-              </w:rPr>
-              <w:t>Card</w:t>
-            </w:r>
-            <w:r>
-              <w:rPr>
-                <w:rFonts w:ascii="宋体" w:eastAsia="宋体" w:hAnsi="宋体" w:cs="宋体" w:hint="eastAsia"/>
-                <w:kern w:val="0"/>
-                <w:sz w:val="22"/>
-              </w:rPr>
-              <w:t>.xlsx</w:t>
+            <w:shd w:val="clear" w:color="auto" w:fill="auto"/>
+            <w:noWrap/>
+            <w:vAlign w:val="center"/>
+            <w:hideMark/>
+          </w:tcPr>
+          <w:p>
+            <w:pPr>
+              <w:widowControl/>
+              <w:jc w:val="left"/>
+              <w:rPr>
+                <w:rFonts w:ascii="宋体" w:eastAsia="宋体" w:hAnsi="宋体" w:cs="宋体"/>
+                <w:kern w:val="0"/>
+                <w:sz w:val="22"/>
+              </w:rPr>
+            </w:pPr>
+            <w:r>
+              <w:rPr>
+                <w:rFonts w:ascii="宋体" w:eastAsia="宋体" w:hAnsi="宋体" w:cs="宋体" w:hint="eastAsia"/>
+                <w:kern w:val="0"/>
+                <w:sz w:val="22"/>
+              </w:rPr>
+              <w:t>HeroSkillAttr.xlsx</w:t>
             </w:r>
           </w:p>
         </w:tc>
@@ -1100,56 +1103,30 @@
               <w:bottom w:val="nil"/>
               <w:right w:val="nil"/>
             </w:tcBorders>
-            <w:shd w:val="clear" w:color="DDEBF7" w:fill="DDEBF7"/>
-            <w:noWrap/>
-            <w:vAlign w:val="center"/>
-          </w:tcPr>
-          <w:p>
-            <w:pPr>
-              <w:widowControl/>
-              <w:jc w:val="left"/>
-              <w:rPr>
-                <w:rFonts w:ascii="宋体" w:eastAsia="宋体" w:hAnsi="宋体" w:cs="宋体"/>
-                <w:color w:val="2F75B5"/>
-                <w:kern w:val="0"/>
-                <w:sz w:val="22"/>
-              </w:rPr>
-            </w:pPr>
-            <w:r>
-              <w:rPr>
-                <w:rFonts w:ascii="宋体" w:eastAsia="宋体" w:hAnsi="宋体" w:cs="宋体"/>
-                <w:color w:val="2F75B5"/>
-                <w:kern w:val="0"/>
-                <w:sz w:val="22"/>
-              </w:rPr>
-              <w:t>0</w:t>
-            </w:r>
-            <w:r>
-              <w:rPr>
-                <w:rFonts w:ascii="宋体" w:eastAsia="宋体" w:hAnsi="宋体" w:cs="宋体" w:hint="eastAsia"/>
-                <w:color w:val="2F75B5"/>
-                <w:kern w:val="0"/>
-                <w:sz w:val="22"/>
-              </w:rPr>
-              <w:t>3</w:t>
-            </w:r>
-            <w:r>
-              <w:rPr>
-                <w:rFonts w:ascii="宋体" w:eastAsia="宋体" w:hAnsi="宋体" w:cs="宋体"/>
-                <w:color w:val="2F75B5"/>
-                <w:kern w:val="0"/>
-                <w:sz w:val="22"/>
-              </w:rPr>
-              <w:t>2</w:t>
-            </w:r>
-            <w:r>
-              <w:rPr>
-                <w:rFonts w:ascii="宋体" w:eastAsia="宋体" w:hAnsi="宋体" w:cs="宋体" w:hint="eastAsia"/>
-                <w:color w:val="2F75B5"/>
-                <w:kern w:val="0"/>
-                <w:sz w:val="22"/>
-              </w:rPr>
-              <w:t>xxxxxx</w:t>
+            <w:shd w:val="clear" w:color="auto" w:fill="auto"/>
+            <w:noWrap/>
+            <w:vAlign w:val="center"/>
+            <w:hideMark/>
+          </w:tcPr>
+          <w:p>
+            <w:pPr>
+              <w:widowControl/>
+              <w:jc w:val="left"/>
+              <w:rPr>
+                <w:rFonts w:ascii="宋体" w:eastAsia="宋体" w:hAnsi="宋体" w:cs="宋体"/>
+                <w:color w:val="2F75B5"/>
+                <w:kern w:val="0"/>
+                <w:sz w:val="22"/>
+              </w:rPr>
+            </w:pPr>
+            <w:r>
+              <w:rPr>
+                <w:rFonts w:ascii="宋体" w:eastAsia="宋体" w:hAnsi="宋体" w:cs="宋体"/>
+                <w:color w:val="2F75B5"/>
+                <w:kern w:val="0"/>
+                <w:sz w:val="22"/>
+              </w:rPr>
+              <w:t>待重构</w:t>
             </w:r>
           </w:p>
         </w:tc>
@@ -1170,25 +1147,40 @@
             <w:shd w:val="clear" w:color="DDEBF7" w:fill="DDEBF7"/>
             <w:noWrap/>
             <w:vAlign w:val="center"/>
-            <w:hideMark/>
-          </w:tcPr>
-          <w:p>
-            <w:pPr>
-              <w:widowControl/>
-              <w:jc w:val="left"/>
-              <w:rPr>
-                <w:rFonts w:ascii="宋体" w:eastAsia="宋体" w:hAnsi="宋体" w:cs="宋体"/>
-                <w:kern w:val="0"/>
-                <w:sz w:val="22"/>
-              </w:rPr>
-            </w:pPr>
-            <w:r>
-              <w:rPr>
-                <w:rFonts w:ascii="宋体" w:eastAsia="宋体" w:hAnsi="宋体" w:cs="宋体" w:hint="eastAsia"/>
-                <w:kern w:val="0"/>
-                <w:sz w:val="22"/>
-              </w:rPr>
-              <w:t>HItem.xlsx</w:t>
+          </w:tcPr>
+          <w:p>
+            <w:pPr>
+              <w:widowControl/>
+              <w:jc w:val="left"/>
+              <w:rPr>
+                <w:rFonts w:ascii="宋体" w:eastAsia="宋体" w:hAnsi="宋体" w:cs="宋体"/>
+                <w:kern w:val="0"/>
+                <w:sz w:val="22"/>
+              </w:rPr>
+            </w:pPr>
+            <w:r>
+              <w:rPr>
+                <w:rFonts w:ascii="宋体" w:eastAsia="宋体" w:hAnsi="宋体" w:cs="宋体" w:hint="eastAsia"/>
+                <w:kern w:val="0"/>
+                <w:sz w:val="22"/>
+              </w:rPr>
+              <w:t>HeroSkill</w:t>
+            </w:r>
+            <w:r>
+              <w:rPr>
+                <w:rFonts w:ascii="宋体" w:eastAsia="宋体" w:hAnsi="宋体" w:cs="宋体"/>
+                <w:kern w:val="0"/>
+                <w:sz w:val="22"/>
+              </w:rPr>
+              <w:t>Card</w:t>
+            </w:r>
+            <w:r>
+              <w:rPr>
+                <w:rFonts w:ascii="宋体" w:eastAsia="宋体" w:hAnsi="宋体" w:cs="宋体" w:hint="eastAsia"/>
+                <w:kern w:val="0"/>
+                <w:sz w:val="22"/>
+              </w:rPr>
+              <w:t>.xlsx</w:t>
             </w:r>
           </w:p>
         </w:tc>
@@ -1204,27 +1196,35 @@
             <w:shd w:val="clear" w:color="DDEBF7" w:fill="DDEBF7"/>
             <w:noWrap/>
             <w:vAlign w:val="center"/>
-            <w:hideMark/>
-          </w:tcPr>
-          <w:p>
-            <w:pPr>
-              <w:widowControl/>
-              <w:jc w:val="left"/>
-              <w:rPr>
-                <w:rFonts w:ascii="宋体" w:eastAsia="宋体" w:hAnsi="宋体" w:cs="宋体"/>
-                <w:color w:val="2F75B5"/>
-                <w:kern w:val="0"/>
-                <w:sz w:val="22"/>
-              </w:rPr>
-            </w:pPr>
-            <w:r>
-              <w:rPr>
-                <w:rFonts w:ascii="宋体" w:eastAsia="宋体" w:hAnsi="宋体" w:cs="宋体" w:hint="eastAsia"/>
-                <w:color w:val="2F75B5"/>
-                <w:kern w:val="0"/>
-                <w:sz w:val="22"/>
-              </w:rPr>
-              <w:t>02</w:t>
+          </w:tcPr>
+          <w:p>
+            <w:pPr>
+              <w:widowControl/>
+              <w:jc w:val="left"/>
+              <w:rPr>
+                <w:rFonts w:ascii="宋体" w:eastAsia="宋体" w:hAnsi="宋体" w:cs="宋体"/>
+                <w:color w:val="2F75B5"/>
+                <w:kern w:val="0"/>
+                <w:sz w:val="22"/>
+              </w:rPr>
+            </w:pPr>
+            <w:r>
+              <w:rPr>
+                <w:rFonts w:ascii="宋体" w:eastAsia="宋体" w:hAnsi="宋体" w:cs="宋体"/>
+                <w:color w:val="2F75B5"/>
+                <w:kern w:val="0"/>
+                <w:sz w:val="22"/>
+              </w:rPr>
+              <w:t>0</w:t>
+            </w:r>
+            <w:r>
+              <w:rPr>
+                <w:rFonts w:ascii="宋体" w:eastAsia="宋体" w:hAnsi="宋体" w:cs="宋体" w:hint="eastAsia"/>
+                <w:color w:val="2F75B5"/>
+                <w:kern w:val="0"/>
+                <w:sz w:val="22"/>
+              </w:rPr>
+              <w:t>3</w:t>
             </w:r>
             <w:r>
               <w:rPr>
@@ -1242,16 +1242,7 @@
                 <w:kern w:val="0"/>
                 <w:sz w:val="22"/>
               </w:rPr>
-              <w:t>xxxx</w:t>
-            </w:r>
-            <w:r>
-              <w:rPr>
-                <w:rFonts w:ascii="宋体" w:eastAsia="宋体" w:hAnsi="宋体" w:cs="宋体"/>
-                <w:color w:val="2F75B5"/>
-                <w:kern w:val="0"/>
-                <w:sz w:val="22"/>
-              </w:rPr>
-              <w:t>xx</w:t>
+              <w:t>xxxxxx</w:t>
             </w:r>
           </w:p>
         </w:tc>
@@ -1269,28 +1260,28 @@
               <w:bottom w:val="nil"/>
               <w:right w:val="nil"/>
             </w:tcBorders>
-            <w:shd w:val="clear" w:color="auto" w:fill="auto"/>
-            <w:noWrap/>
-            <w:vAlign w:val="center"/>
-            <w:hideMark/>
-          </w:tcPr>
-          <w:p>
-            <w:pPr>
-              <w:widowControl/>
-              <w:jc w:val="left"/>
-              <w:rPr>
-                <w:rFonts w:ascii="宋体" w:eastAsia="宋体" w:hAnsi="宋体" w:cs="宋体"/>
-                <w:kern w:val="0"/>
-                <w:sz w:val="22"/>
-              </w:rPr>
-            </w:pPr>
-            <w:r>
-              <w:rPr>
-                <w:rFonts w:ascii="宋体" w:eastAsia="宋体" w:hAnsi="宋体" w:cs="宋体" w:hint="eastAsia"/>
-                <w:kern w:val="0"/>
-                <w:sz w:val="22"/>
-              </w:rPr>
-              <w:t>ItemGift.xlsx</w:t>
+            <w:shd w:val="clear" w:color="DDEBF7" w:fill="DDEBF7"/>
+            <w:noWrap/>
+            <w:vAlign w:val="center"/>
+            <w:hideMark/>
+          </w:tcPr>
+          <w:p>
+            <w:pPr>
+              <w:widowControl/>
+              <w:jc w:val="left"/>
+              <w:rPr>
+                <w:rFonts w:ascii="宋体" w:eastAsia="宋体" w:hAnsi="宋体" w:cs="宋体"/>
+                <w:kern w:val="0"/>
+                <w:sz w:val="22"/>
+              </w:rPr>
+            </w:pPr>
+            <w:r>
+              <w:rPr>
+                <w:rFonts w:ascii="宋体" w:eastAsia="宋体" w:hAnsi="宋体" w:cs="宋体" w:hint="eastAsia"/>
+                <w:kern w:val="0"/>
+                <w:sz w:val="22"/>
+              </w:rPr>
+              <w:t>HItem.xlsx</w:t>
             </w:r>
           </w:p>
         </w:tc>
@@ -1303,42 +1294,58 @@
               <w:bottom w:val="nil"/>
               <w:right w:val="nil"/>
             </w:tcBorders>
-            <w:shd w:val="clear" w:color="auto" w:fill="auto"/>
-            <w:noWrap/>
-            <w:vAlign w:val="center"/>
-            <w:hideMark/>
-          </w:tcPr>
-          <w:p>
-            <w:pPr>
-              <w:widowControl/>
-              <w:jc w:val="left"/>
-              <w:rPr>
-                <w:rFonts w:ascii="宋体" w:eastAsia="宋体" w:hAnsi="宋体" w:cs="宋体"/>
-                <w:color w:val="2F75B5"/>
-                <w:kern w:val="0"/>
-                <w:sz w:val="22"/>
-              </w:rPr>
-            </w:pPr>
-            <w:r>
-              <w:rPr>
-                <w:rFonts w:ascii="宋体" w:eastAsia="宋体" w:hAnsi="宋体" w:cs="宋体"/>
-                <w:color w:val="2F75B5"/>
-                <w:kern w:val="0"/>
-                <w:sz w:val="22"/>
-              </w:rPr>
-              <w:t>同</w:t>
-            </w:r>
-            <w:proofErr w:type="spellStart"/>
-            <w:r>
-              <w:rPr>
-                <w:rFonts w:ascii="宋体" w:eastAsia="宋体" w:hAnsi="宋体" w:cs="宋体"/>
-                <w:color w:val="2F75B5"/>
-                <w:kern w:val="0"/>
-                <w:sz w:val="22"/>
-              </w:rPr>
-              <w:t>hitem</w:t>
-            </w:r>
-            <w:proofErr w:type="spellEnd"/>
+            <w:shd w:val="clear" w:color="DDEBF7" w:fill="DDEBF7"/>
+            <w:noWrap/>
+            <w:vAlign w:val="center"/>
+            <w:hideMark/>
+          </w:tcPr>
+          <w:p>
+            <w:pPr>
+              <w:widowControl/>
+              <w:jc w:val="left"/>
+              <w:rPr>
+                <w:rFonts w:ascii="宋体" w:eastAsia="宋体" w:hAnsi="宋体" w:cs="宋体"/>
+                <w:color w:val="2F75B5"/>
+                <w:kern w:val="0"/>
+                <w:sz w:val="22"/>
+              </w:rPr>
+            </w:pPr>
+            <w:r>
+              <w:rPr>
+                <w:rFonts w:ascii="宋体" w:eastAsia="宋体" w:hAnsi="宋体" w:cs="宋体" w:hint="eastAsia"/>
+                <w:color w:val="2F75B5"/>
+                <w:kern w:val="0"/>
+                <w:sz w:val="22"/>
+              </w:rPr>
+              <w:t>02</w:t>
+            </w:r>
+            <w:r>
+              <w:rPr>
+                <w:rFonts w:ascii="宋体" w:eastAsia="宋体" w:hAnsi="宋体" w:cs="宋体"/>
+                <w:color w:val="2F75B5"/>
+                <w:kern w:val="0"/>
+                <w:sz w:val="22"/>
+              </w:rPr>
+              <w:t>2</w:t>
+            </w:r>
+            <w:r>
+              <w:rPr>
+                <w:rFonts w:ascii="宋体" w:eastAsia="宋体" w:hAnsi="宋体" w:cs="宋体" w:hint="eastAsia"/>
+                <w:color w:val="2F75B5"/>
+                <w:kern w:val="0"/>
+                <w:sz w:val="22"/>
+              </w:rPr>
+              <w:t>xxxx</w:t>
+            </w:r>
+            <w:r>
+              <w:rPr>
+                <w:rFonts w:ascii="宋体" w:eastAsia="宋体" w:hAnsi="宋体" w:cs="宋体"/>
+                <w:color w:val="2F75B5"/>
+                <w:kern w:val="0"/>
+                <w:sz w:val="22"/>
+              </w:rPr>
+              <w:t>xx</w:t>
+            </w:r>
           </w:p>
         </w:tc>
       </w:tr>
@@ -1355,28 +1362,28 @@
               <w:bottom w:val="nil"/>
               <w:right w:val="nil"/>
             </w:tcBorders>
-            <w:shd w:val="clear" w:color="DDEBF7" w:fill="DDEBF7"/>
-            <w:noWrap/>
-            <w:vAlign w:val="center"/>
-            <w:hideMark/>
-          </w:tcPr>
-          <w:p>
-            <w:pPr>
-              <w:widowControl/>
-              <w:jc w:val="left"/>
-              <w:rPr>
-                <w:rFonts w:ascii="宋体" w:eastAsia="宋体" w:hAnsi="宋体" w:cs="宋体"/>
-                <w:kern w:val="0"/>
-                <w:sz w:val="22"/>
-              </w:rPr>
-            </w:pPr>
-            <w:r>
-              <w:rPr>
-                <w:rFonts w:ascii="宋体" w:eastAsia="宋体" w:hAnsi="宋体" w:cs="宋体" w:hint="eastAsia"/>
-                <w:kern w:val="0"/>
-                <w:sz w:val="22"/>
-              </w:rPr>
-              <w:t>Job.xlsx</w:t>
+            <w:shd w:val="clear" w:color="auto" w:fill="auto"/>
+            <w:noWrap/>
+            <w:vAlign w:val="center"/>
+            <w:hideMark/>
+          </w:tcPr>
+          <w:p>
+            <w:pPr>
+              <w:widowControl/>
+              <w:jc w:val="left"/>
+              <w:rPr>
+                <w:rFonts w:ascii="宋体" w:eastAsia="宋体" w:hAnsi="宋体" w:cs="宋体"/>
+                <w:kern w:val="0"/>
+                <w:sz w:val="22"/>
+              </w:rPr>
+            </w:pPr>
+            <w:r>
+              <w:rPr>
+                <w:rFonts w:ascii="宋体" w:eastAsia="宋体" w:hAnsi="宋体" w:cs="宋体" w:hint="eastAsia"/>
+                <w:kern w:val="0"/>
+                <w:sz w:val="22"/>
+              </w:rPr>
+              <w:t>ItemGift.xlsx</w:t>
             </w:r>
           </w:p>
         </w:tc>
@@ -1389,31 +1396,42 @@
               <w:bottom w:val="nil"/>
               <w:right w:val="nil"/>
             </w:tcBorders>
-            <w:shd w:val="clear" w:color="DDEBF7" w:fill="DDEBF7"/>
-            <w:noWrap/>
-            <w:vAlign w:val="center"/>
-            <w:hideMark/>
-          </w:tcPr>
-          <w:p>
-            <w:pPr>
-              <w:widowControl/>
-              <w:jc w:val="left"/>
-              <w:rPr>
-                <w:rFonts w:ascii="宋体" w:eastAsia="宋体" w:hAnsi="宋体" w:cs="宋体"/>
-                <w:color w:val="2F75B5"/>
-                <w:kern w:val="0"/>
-                <w:sz w:val="22"/>
-              </w:rPr>
-            </w:pPr>
-            <w:r>
-              <w:rPr>
-                <w:rFonts w:ascii="宋体" w:eastAsia="宋体" w:hAnsi="宋体" w:cs="宋体" w:hint="eastAsia"/>
-                <w:color w:val="2F75B5"/>
-                <w:kern w:val="0"/>
-                <w:sz w:val="22"/>
-              </w:rPr>
-              <w:t>011xxxxxx</w:t>
-            </w:r>
+            <w:shd w:val="clear" w:color="auto" w:fill="auto"/>
+            <w:noWrap/>
+            <w:vAlign w:val="center"/>
+            <w:hideMark/>
+          </w:tcPr>
+          <w:p>
+            <w:pPr>
+              <w:widowControl/>
+              <w:jc w:val="left"/>
+              <w:rPr>
+                <w:rFonts w:ascii="宋体" w:eastAsia="宋体" w:hAnsi="宋体" w:cs="宋体"/>
+                <w:color w:val="2F75B5"/>
+                <w:kern w:val="0"/>
+                <w:sz w:val="22"/>
+              </w:rPr>
+            </w:pPr>
+            <w:r>
+              <w:rPr>
+                <w:rFonts w:ascii="宋体" w:eastAsia="宋体" w:hAnsi="宋体" w:cs="宋体"/>
+                <w:color w:val="2F75B5"/>
+                <w:kern w:val="0"/>
+                <w:sz w:val="22"/>
+              </w:rPr>
+              <w:t>同</w:t>
+            </w:r>
+            <w:proofErr w:type="spellStart"/>
+            <w:r>
+              <w:rPr>
+                <w:rFonts w:ascii="宋体" w:eastAsia="宋体" w:hAnsi="宋体" w:cs="宋体"/>
+                <w:color w:val="2F75B5"/>
+                <w:kern w:val="0"/>
+                <w:sz w:val="22"/>
+              </w:rPr>
+              <w:t>hitem</w:t>
+            </w:r>
+            <w:proofErr w:type="spellEnd"/>
           </w:p>
         </w:tc>
       </w:tr>
@@ -1430,35 +1448,28 @@
               <w:bottom w:val="nil"/>
               <w:right w:val="nil"/>
             </w:tcBorders>
-            <w:shd w:val="clear" w:color="auto" w:fill="auto"/>
-            <w:noWrap/>
-            <w:vAlign w:val="center"/>
-          </w:tcPr>
-          <w:p>
-            <w:pPr>
-              <w:widowControl/>
-              <w:jc w:val="left"/>
-              <w:rPr>
-                <w:rFonts w:ascii="宋体" w:eastAsia="宋体" w:hAnsi="宋体" w:cs="宋体"/>
-                <w:kern w:val="0"/>
-                <w:sz w:val="22"/>
-              </w:rPr>
-            </w:pPr>
-            <w:r>
-              <w:rPr>
-                <w:rFonts w:ascii="宋体" w:eastAsia="宋体" w:hAnsi="宋体" w:cs="宋体" w:hint="eastAsia"/>
-                <w:kern w:val="0"/>
-                <w:sz w:val="22"/>
-              </w:rPr>
-              <w:t>Level</w:t>
-            </w:r>
-            <w:r>
-              <w:rPr>
-                <w:rFonts w:ascii="宋体" w:eastAsia="宋体" w:hAnsi="宋体" w:cs="宋体" w:hint="eastAsia"/>
-                <w:kern w:val="0"/>
-                <w:sz w:val="22"/>
-              </w:rPr>
-              <w:t>Exp.xlsx</w:t>
+            <w:shd w:val="clear" w:color="DDEBF7" w:fill="DDEBF7"/>
+            <w:noWrap/>
+            <w:vAlign w:val="center"/>
+            <w:hideMark/>
+          </w:tcPr>
+          <w:p>
+            <w:pPr>
+              <w:widowControl/>
+              <w:jc w:val="left"/>
+              <w:rPr>
+                <w:rFonts w:ascii="宋体" w:eastAsia="宋体" w:hAnsi="宋体" w:cs="宋体"/>
+                <w:kern w:val="0"/>
+                <w:sz w:val="22"/>
+              </w:rPr>
+            </w:pPr>
+            <w:r>
+              <w:rPr>
+                <w:rFonts w:ascii="宋体" w:eastAsia="宋体" w:hAnsi="宋体" w:cs="宋体" w:hint="eastAsia"/>
+                <w:kern w:val="0"/>
+                <w:sz w:val="22"/>
+              </w:rPr>
+              <w:t>Job.xlsx</w:t>
             </w:r>
           </w:p>
         </w:tc>
@@ -1471,29 +1482,30 @@
               <w:bottom w:val="nil"/>
               <w:right w:val="nil"/>
             </w:tcBorders>
-            <w:shd w:val="clear" w:color="auto" w:fill="auto"/>
-            <w:noWrap/>
-            <w:vAlign w:val="center"/>
-          </w:tcPr>
-          <w:p>
-            <w:pPr>
-              <w:widowControl/>
-              <w:jc w:val="left"/>
-              <w:rPr>
-                <w:rFonts w:ascii="宋体" w:eastAsia="宋体" w:hAnsi="宋体" w:cs="宋体"/>
-                <w:color w:val="2F75B5"/>
-                <w:kern w:val="0"/>
-                <w:sz w:val="22"/>
-              </w:rPr>
-            </w:pPr>
-            <w:r>
-              <w:rPr>
-                <w:rFonts w:ascii="宋体" w:eastAsia="宋体" w:hAnsi="宋体" w:cs="宋体" w:hint="eastAsia"/>
-                <w:color w:val="2F75B5"/>
-                <w:kern w:val="0"/>
-                <w:sz w:val="22"/>
-              </w:rPr>
-              <w:t>-</w:t>
+            <w:shd w:val="clear" w:color="DDEBF7" w:fill="DDEBF7"/>
+            <w:noWrap/>
+            <w:vAlign w:val="center"/>
+            <w:hideMark/>
+          </w:tcPr>
+          <w:p>
+            <w:pPr>
+              <w:widowControl/>
+              <w:jc w:val="left"/>
+              <w:rPr>
+                <w:rFonts w:ascii="宋体" w:eastAsia="宋体" w:hAnsi="宋体" w:cs="宋体"/>
+                <w:color w:val="2F75B5"/>
+                <w:kern w:val="0"/>
+                <w:sz w:val="22"/>
+              </w:rPr>
+            </w:pPr>
+            <w:r>
+              <w:rPr>
+                <w:rFonts w:ascii="宋体" w:eastAsia="宋体" w:hAnsi="宋体" w:cs="宋体" w:hint="eastAsia"/>
+                <w:color w:val="2F75B5"/>
+                <w:kern w:val="0"/>
+                <w:sz w:val="22"/>
+              </w:rPr>
+              <w:t>011xxxxxx</w:t>
             </w:r>
           </w:p>
         </w:tc>
@@ -1514,25 +1526,32 @@
             <w:shd w:val="clear" w:color="auto" w:fill="auto"/>
             <w:noWrap/>
             <w:vAlign w:val="center"/>
-            <w:hideMark/>
-          </w:tcPr>
-          <w:p>
-            <w:pPr>
-              <w:widowControl/>
-              <w:jc w:val="left"/>
-              <w:rPr>
-                <w:rFonts w:ascii="宋体" w:eastAsia="宋体" w:hAnsi="宋体" w:cs="宋体"/>
-                <w:kern w:val="0"/>
-                <w:sz w:val="22"/>
-              </w:rPr>
-            </w:pPr>
-            <w:r>
-              <w:rPr>
-                <w:rFonts w:ascii="宋体" w:eastAsia="宋体" w:hAnsi="宋体" w:cs="宋体" w:hint="eastAsia"/>
-                <w:kern w:val="0"/>
-                <w:sz w:val="22"/>
-              </w:rPr>
-              <w:t>LevelInfo.xlsx</w:t>
+          </w:tcPr>
+          <w:p>
+            <w:pPr>
+              <w:widowControl/>
+              <w:jc w:val="left"/>
+              <w:rPr>
+                <w:rFonts w:ascii="宋体" w:eastAsia="宋体" w:hAnsi="宋体" w:cs="宋体"/>
+                <w:kern w:val="0"/>
+                <w:sz w:val="22"/>
+              </w:rPr>
+            </w:pPr>
+            <w:r>
+              <w:rPr>
+                <w:rFonts w:ascii="宋体" w:eastAsia="宋体" w:hAnsi="宋体" w:cs="宋体" w:hint="eastAsia"/>
+                <w:kern w:val="0"/>
+                <w:sz w:val="22"/>
+              </w:rPr>
+              <w:t>Level</w:t>
+            </w:r>
+            <w:r>
+              <w:rPr>
+                <w:rFonts w:ascii="宋体" w:eastAsia="宋体" w:hAnsi="宋体" w:cs="宋体" w:hint="eastAsia"/>
+                <w:kern w:val="0"/>
+                <w:sz w:val="22"/>
+              </w:rPr>
+              <w:t>Exp.xlsx</w:t>
             </w:r>
           </w:p>
         </w:tc>
@@ -1548,7 +1567,6 @@
             <w:shd w:val="clear" w:color="auto" w:fill="auto"/>
             <w:noWrap/>
             <w:vAlign w:val="center"/>
-            <w:hideMark/>
           </w:tcPr>
           <w:p>
             <w:pPr>
@@ -1586,28 +1604,28 @@
               <w:bottom w:val="nil"/>
               <w:right w:val="nil"/>
             </w:tcBorders>
-            <w:shd w:val="clear" w:color="DDEBF7" w:fill="DDEBF7"/>
-            <w:noWrap/>
-            <w:vAlign w:val="center"/>
-            <w:hideMark/>
-          </w:tcPr>
-          <w:p>
-            <w:pPr>
-              <w:widowControl/>
-              <w:jc w:val="left"/>
-              <w:rPr>
-                <w:rFonts w:ascii="宋体" w:eastAsia="宋体" w:hAnsi="宋体" w:cs="宋体"/>
-                <w:kern w:val="0"/>
-                <w:sz w:val="22"/>
-              </w:rPr>
-            </w:pPr>
-            <w:r>
-              <w:rPr>
-                <w:rFonts w:ascii="宋体" w:eastAsia="宋体" w:hAnsi="宋体" w:cs="宋体" w:hint="eastAsia"/>
-                <w:kern w:val="0"/>
-                <w:sz w:val="22"/>
-              </w:rPr>
-              <w:t>MainIcon.xlsx</w:t>
+            <w:shd w:val="clear" w:color="auto" w:fill="auto"/>
+            <w:noWrap/>
+            <w:vAlign w:val="center"/>
+            <w:hideMark/>
+          </w:tcPr>
+          <w:p>
+            <w:pPr>
+              <w:widowControl/>
+              <w:jc w:val="left"/>
+              <w:rPr>
+                <w:rFonts w:ascii="宋体" w:eastAsia="宋体" w:hAnsi="宋体" w:cs="宋体"/>
+                <w:kern w:val="0"/>
+                <w:sz w:val="22"/>
+              </w:rPr>
+            </w:pPr>
+            <w:r>
+              <w:rPr>
+                <w:rFonts w:ascii="宋体" w:eastAsia="宋体" w:hAnsi="宋体" w:cs="宋体" w:hint="eastAsia"/>
+                <w:kern w:val="0"/>
+                <w:sz w:val="22"/>
+              </w:rPr>
+              <w:t>LevelInfo.xlsx</w:t>
             </w:r>
           </w:p>
         </w:tc>
@@ -1620,7 +1638,7 @@
               <w:bottom w:val="nil"/>
               <w:right w:val="nil"/>
             </w:tcBorders>
-            <w:shd w:val="clear" w:color="DDEBF7" w:fill="DDEBF7"/>
+            <w:shd w:val="clear" w:color="auto" w:fill="auto"/>
             <w:noWrap/>
             <w:vAlign w:val="center"/>
             <w:hideMark/>
@@ -1661,28 +1679,28 @@
               <w:bottom w:val="nil"/>
               <w:right w:val="nil"/>
             </w:tcBorders>
-            <w:shd w:val="clear" w:color="auto" w:fill="auto"/>
-            <w:noWrap/>
-            <w:vAlign w:val="center"/>
-            <w:hideMark/>
-          </w:tcPr>
-          <w:p>
-            <w:pPr>
-              <w:widowControl/>
-              <w:jc w:val="left"/>
-              <w:rPr>
-                <w:rFonts w:ascii="宋体" w:eastAsia="宋体" w:hAnsi="宋体" w:cs="宋体"/>
-                <w:kern w:val="0"/>
-                <w:sz w:val="22"/>
-              </w:rPr>
-            </w:pPr>
-            <w:r>
-              <w:rPr>
-                <w:rFonts w:ascii="宋体" w:eastAsia="宋体" w:hAnsi="宋体" w:cs="宋体" w:hint="eastAsia"/>
-                <w:kern w:val="0"/>
-                <w:sz w:val="22"/>
-              </w:rPr>
-              <w:t>Maze.xlsx</w:t>
+            <w:shd w:val="clear" w:color="DDEBF7" w:fill="DDEBF7"/>
+            <w:noWrap/>
+            <w:vAlign w:val="center"/>
+            <w:hideMark/>
+          </w:tcPr>
+          <w:p>
+            <w:pPr>
+              <w:widowControl/>
+              <w:jc w:val="left"/>
+              <w:rPr>
+                <w:rFonts w:ascii="宋体" w:eastAsia="宋体" w:hAnsi="宋体" w:cs="宋体"/>
+                <w:kern w:val="0"/>
+                <w:sz w:val="22"/>
+              </w:rPr>
+            </w:pPr>
+            <w:r>
+              <w:rPr>
+                <w:rFonts w:ascii="宋体" w:eastAsia="宋体" w:hAnsi="宋体" w:cs="宋体" w:hint="eastAsia"/>
+                <w:kern w:val="0"/>
+                <w:sz w:val="22"/>
+              </w:rPr>
+              <w:t>MainIcon.xlsx</w:t>
             </w:r>
           </w:p>
         </w:tc>
@@ -1695,30 +1713,30 @@
               <w:bottom w:val="nil"/>
               <w:right w:val="nil"/>
             </w:tcBorders>
-            <w:shd w:val="clear" w:color="auto" w:fill="auto"/>
-            <w:noWrap/>
-            <w:vAlign w:val="center"/>
-            <w:hideMark/>
-          </w:tcPr>
-          <w:p>
-            <w:pPr>
-              <w:widowControl/>
-              <w:jc w:val="left"/>
-              <w:rPr>
-                <w:rFonts w:ascii="宋体" w:eastAsia="宋体" w:hAnsi="宋体" w:cs="宋体"/>
-                <w:color w:val="2F75B5"/>
-                <w:kern w:val="0"/>
-                <w:sz w:val="22"/>
-              </w:rPr>
-            </w:pPr>
-            <w:r>
-              <w:rPr>
-                <w:rFonts w:ascii="宋体" w:eastAsia="宋体" w:hAnsi="宋体" w:cs="宋体"/>
-                <w:color w:val="2F75B5"/>
-                <w:kern w:val="0"/>
-                <w:sz w:val="22"/>
-              </w:rPr>
-              <w:t>暂时不管</w:t>
+            <w:shd w:val="clear" w:color="DDEBF7" w:fill="DDEBF7"/>
+            <w:noWrap/>
+            <w:vAlign w:val="center"/>
+            <w:hideMark/>
+          </w:tcPr>
+          <w:p>
+            <w:pPr>
+              <w:widowControl/>
+              <w:jc w:val="left"/>
+              <w:rPr>
+                <w:rFonts w:ascii="宋体" w:eastAsia="宋体" w:hAnsi="宋体" w:cs="宋体"/>
+                <w:color w:val="2F75B5"/>
+                <w:kern w:val="0"/>
+                <w:sz w:val="22"/>
+              </w:rPr>
+            </w:pPr>
+            <w:r>
+              <w:rPr>
+                <w:rFonts w:ascii="宋体" w:eastAsia="宋体" w:hAnsi="宋体" w:cs="宋体" w:hint="eastAsia"/>
+                <w:color w:val="2F75B5"/>
+                <w:kern w:val="0"/>
+                <w:sz w:val="22"/>
+              </w:rPr>
+              <w:t>-</w:t>
             </w:r>
           </w:p>
         </w:tc>
@@ -1736,28 +1754,28 @@
               <w:bottom w:val="nil"/>
               <w:right w:val="nil"/>
             </w:tcBorders>
-            <w:shd w:val="clear" w:color="DDEBF7" w:fill="DDEBF7"/>
-            <w:noWrap/>
-            <w:vAlign w:val="center"/>
-            <w:hideMark/>
-          </w:tcPr>
-          <w:p>
-            <w:pPr>
-              <w:widowControl/>
-              <w:jc w:val="left"/>
-              <w:rPr>
-                <w:rFonts w:ascii="宋体" w:eastAsia="宋体" w:hAnsi="宋体" w:cs="宋体"/>
-                <w:kern w:val="0"/>
-                <w:sz w:val="22"/>
-              </w:rPr>
-            </w:pPr>
-            <w:r>
-              <w:rPr>
-                <w:rFonts w:ascii="宋体" w:eastAsia="宋体" w:hAnsi="宋体" w:cs="宋体" w:hint="eastAsia"/>
-                <w:kern w:val="0"/>
-                <w:sz w:val="22"/>
-              </w:rPr>
-              <w:t>MazeItem.xlsx</w:t>
+            <w:shd w:val="clear" w:color="auto" w:fill="auto"/>
+            <w:noWrap/>
+            <w:vAlign w:val="center"/>
+            <w:hideMark/>
+          </w:tcPr>
+          <w:p>
+            <w:pPr>
+              <w:widowControl/>
+              <w:jc w:val="left"/>
+              <w:rPr>
+                <w:rFonts w:ascii="宋体" w:eastAsia="宋体" w:hAnsi="宋体" w:cs="宋体"/>
+                <w:kern w:val="0"/>
+                <w:sz w:val="22"/>
+              </w:rPr>
+            </w:pPr>
+            <w:r>
+              <w:rPr>
+                <w:rFonts w:ascii="宋体" w:eastAsia="宋体" w:hAnsi="宋体" w:cs="宋体" w:hint="eastAsia"/>
+                <w:kern w:val="0"/>
+                <w:sz w:val="22"/>
+              </w:rPr>
+              <w:t>Maze.xlsx</w:t>
             </w:r>
           </w:p>
         </w:tc>
@@ -1770,7 +1788,7 @@
               <w:bottom w:val="nil"/>
               <w:right w:val="nil"/>
             </w:tcBorders>
-            <w:shd w:val="clear" w:color="DDEBF7" w:fill="DDEBF7"/>
+            <w:shd w:val="clear" w:color="auto" w:fill="auto"/>
             <w:noWrap/>
             <w:vAlign w:val="center"/>
             <w:hideMark/>
@@ -1811,6 +1829,81 @@
               <w:bottom w:val="nil"/>
               <w:right w:val="nil"/>
             </w:tcBorders>
+            <w:shd w:val="clear" w:color="DDEBF7" w:fill="DDEBF7"/>
+            <w:noWrap/>
+            <w:vAlign w:val="center"/>
+            <w:hideMark/>
+          </w:tcPr>
+          <w:p>
+            <w:pPr>
+              <w:widowControl/>
+              <w:jc w:val="left"/>
+              <w:rPr>
+                <w:rFonts w:ascii="宋体" w:eastAsia="宋体" w:hAnsi="宋体" w:cs="宋体"/>
+                <w:kern w:val="0"/>
+                <w:sz w:val="22"/>
+              </w:rPr>
+            </w:pPr>
+            <w:r>
+              <w:rPr>
+                <w:rFonts w:ascii="宋体" w:eastAsia="宋体" w:hAnsi="宋体" w:cs="宋体" w:hint="eastAsia"/>
+                <w:kern w:val="0"/>
+                <w:sz w:val="22"/>
+              </w:rPr>
+              <w:t>MazeItem.xlsx</w:t>
+            </w:r>
+          </w:p>
+        </w:tc>
+        <w:tc>
+          <w:tcPr>
+            <w:tcW w:w="2342" w:type="dxa"/>
+            <w:tcBorders>
+              <w:top w:val="nil"/>
+              <w:left w:val="nil"/>
+              <w:bottom w:val="nil"/>
+              <w:right w:val="nil"/>
+            </w:tcBorders>
+            <w:shd w:val="clear" w:color="DDEBF7" w:fill="DDEBF7"/>
+            <w:noWrap/>
+            <w:vAlign w:val="center"/>
+            <w:hideMark/>
+          </w:tcPr>
+          <w:p>
+            <w:pPr>
+              <w:widowControl/>
+              <w:jc w:val="left"/>
+              <w:rPr>
+                <w:rFonts w:ascii="宋体" w:eastAsia="宋体" w:hAnsi="宋体" w:cs="宋体"/>
+                <w:color w:val="2F75B5"/>
+                <w:kern w:val="0"/>
+                <w:sz w:val="22"/>
+              </w:rPr>
+            </w:pPr>
+            <w:r>
+              <w:rPr>
+                <w:rFonts w:ascii="宋体" w:eastAsia="宋体" w:hAnsi="宋体" w:cs="宋体"/>
+                <w:color w:val="2F75B5"/>
+                <w:kern w:val="0"/>
+                <w:sz w:val="22"/>
+              </w:rPr>
+              <w:t>暂时不管</w:t>
+            </w:r>
+          </w:p>
+        </w:tc>
+      </w:tr>
+      <w:tr>
+        <w:trPr>
+          <w:trHeight w:val="270"/>
+        </w:trPr>
+        <w:tc>
+          <w:tcPr>
+            <w:tcW w:w="2620" w:type="dxa"/>
+            <w:tcBorders>
+              <w:top w:val="nil"/>
+              <w:left w:val="nil"/>
+              <w:bottom w:val="nil"/>
+              <w:right w:val="nil"/>
+            </w:tcBorders>
             <w:shd w:val="clear" w:color="auto" w:fill="auto"/>
             <w:noWrap/>
             <w:vAlign w:val="center"/>
@@ -1870,8 +1963,6 @@
               </w:rPr>
               <w:t>051xxxxxx</w:t>
             </w:r>
-            <w:bookmarkStart w:id="0" w:name="_GoBack"/>
-            <w:bookmarkEnd w:id="0"/>
           </w:p>
         </w:tc>
       </w:tr>
@@ -3611,7 +3702,7 @@
         <a:sysClr val="windowText" lastClr="000000"/>
       </a:dk1>
       <a:lt1>
-        <a:sysClr val="window" lastClr="CAEACD"/>
+        <a:sysClr val="window" lastClr="FFFFFF"/>
       </a:lt1>
       <a:dk2>
         <a:srgbClr val="44546A"/>

</xml_diff>

<commit_message>
#100 a basicly quest form
</commit_message>
<xml_diff>
--- a/ConfigData/Xlsx/_分段.docx
+++ b/ConfigData/Xlsx/_分段.docx
@@ -211,7 +211,7 @@
               <w:widowControl/>
               <w:jc w:val="left"/>
               <w:rPr>
-                <w:rFonts w:ascii="宋体" w:eastAsia="宋体" w:hAnsi="宋体" w:cs="宋体" w:hint="eastAsia"/>
+                <w:rFonts w:ascii="宋体" w:eastAsia="宋体" w:hAnsi="宋体" w:cs="宋体"/>
                 <w:kern w:val="0"/>
                 <w:sz w:val="22"/>
               </w:rPr>
@@ -244,7 +244,7 @@
               <w:widowControl/>
               <w:jc w:val="left"/>
               <w:rPr>
-                <w:rFonts w:ascii="宋体" w:eastAsia="宋体" w:hAnsi="宋体" w:cs="宋体" w:hint="eastAsia"/>
+                <w:rFonts w:ascii="宋体" w:eastAsia="宋体" w:hAnsi="宋体" w:cs="宋体"/>
                 <w:color w:val="2F75B5"/>
                 <w:kern w:val="0"/>
                 <w:sz w:val="22"/>
@@ -268,8 +268,6 @@
               </w:rPr>
               <w:t>6</w:t>
             </w:r>
-            <w:bookmarkStart w:id="0" w:name="_GoBack"/>
-            <w:bookmarkEnd w:id="0"/>
             <w:r>
               <w:rPr>
                 <w:rFonts w:ascii="宋体" w:eastAsia="宋体" w:hAnsi="宋体" w:cs="宋体" w:hint="eastAsia"/>
@@ -2805,7 +2803,17 @@
                 <w:kern w:val="0"/>
                 <w:sz w:val="22"/>
               </w:rPr>
-              <w:t>Task.xlsx</w:t>
+              <w:t>Quest</w:t>
+            </w:r>
+            <w:bookmarkStart w:id="0" w:name="_GoBack"/>
+            <w:bookmarkEnd w:id="0"/>
+            <w:r>
+              <w:rPr>
+                <w:rFonts w:ascii="宋体" w:eastAsia="宋体" w:hAnsi="宋体" w:cs="宋体" w:hint="eastAsia"/>
+                <w:kern w:val="0"/>
+                <w:sz w:val="22"/>
+              </w:rPr>
+              <w:t>.xlsx</w:t>
             </w:r>
           </w:p>
         </w:tc>

</xml_diff>

<commit_message>
rearange the path of minigame image
</commit_message>
<xml_diff>
--- a/ConfigData/Xlsx/_分段.docx
+++ b/ConfigData/Xlsx/_分段.docx
@@ -1417,19 +1417,8 @@
                 <w:kern w:val="0"/>
                 <w:sz w:val="22"/>
               </w:rPr>
-              <w:t>同</w:t>
-            </w:r>
-            <w:proofErr w:type="spellStart"/>
-            <w:r>
-              <w:rPr>
-                <w:rFonts w:ascii="宋体" w:eastAsia="宋体" w:hAnsi="宋体" w:cs="宋体"/>
-                <w:color w:val="2F75B5"/>
-                <w:kern w:val="0"/>
-                <w:sz w:val="22"/>
-              </w:rPr>
-              <w:t>hitem</w:t>
-            </w:r>
-            <w:proofErr w:type="spellEnd"/>
+              <w:t>同hitem</w:t>
+            </w:r>
           </w:p>
         </w:tc>
       </w:tr>
@@ -1905,25 +1894,24 @@
             <w:shd w:val="clear" w:color="auto" w:fill="auto"/>
             <w:noWrap/>
             <w:vAlign w:val="center"/>
-            <w:hideMark/>
-          </w:tcPr>
-          <w:p>
-            <w:pPr>
-              <w:widowControl/>
-              <w:jc w:val="left"/>
-              <w:rPr>
-                <w:rFonts w:ascii="宋体" w:eastAsia="宋体" w:hAnsi="宋体" w:cs="宋体"/>
-                <w:kern w:val="0"/>
-                <w:sz w:val="22"/>
-              </w:rPr>
-            </w:pPr>
-            <w:r>
-              <w:rPr>
-                <w:rFonts w:ascii="宋体" w:eastAsia="宋体" w:hAnsi="宋体" w:cs="宋体" w:hint="eastAsia"/>
-                <w:kern w:val="0"/>
-                <w:sz w:val="22"/>
-              </w:rPr>
-              <w:t>Monster.xlsx</w:t>
+          </w:tcPr>
+          <w:p>
+            <w:pPr>
+              <w:widowControl/>
+              <w:jc w:val="left"/>
+              <w:rPr>
+                <w:rFonts w:ascii="宋体" w:eastAsia="宋体" w:hAnsi="宋体" w:cs="宋体" w:hint="eastAsia"/>
+                <w:kern w:val="0"/>
+                <w:sz w:val="22"/>
+              </w:rPr>
+            </w:pPr>
+            <w:r>
+              <w:rPr>
+                <w:rFonts w:ascii="宋体" w:eastAsia="宋体" w:hAnsi="宋体" w:cs="宋体"/>
+                <w:kern w:val="0"/>
+                <w:sz w:val="22"/>
+              </w:rPr>
+              <w:t>Minigame.xlsx</w:t>
             </w:r>
           </w:p>
         </w:tc>
@@ -1939,28 +1927,29 @@
             <w:shd w:val="clear" w:color="auto" w:fill="auto"/>
             <w:noWrap/>
             <w:vAlign w:val="center"/>
-            <w:hideMark/>
-          </w:tcPr>
-          <w:p>
-            <w:pPr>
-              <w:widowControl/>
-              <w:jc w:val="left"/>
-              <w:rPr>
-                <w:rFonts w:ascii="宋体" w:eastAsia="宋体" w:hAnsi="宋体" w:cs="宋体"/>
-                <w:color w:val="2F75B5"/>
-                <w:kern w:val="0"/>
-                <w:sz w:val="22"/>
-              </w:rPr>
-            </w:pPr>
-            <w:r>
-              <w:rPr>
-                <w:rFonts w:ascii="宋体" w:eastAsia="宋体" w:hAnsi="宋体" w:cs="宋体" w:hint="eastAsia"/>
-                <w:color w:val="2F75B5"/>
-                <w:kern w:val="0"/>
-                <w:sz w:val="22"/>
-              </w:rPr>
-              <w:t>051xxxxxx</w:t>
-            </w:r>
+          </w:tcPr>
+          <w:p>
+            <w:pPr>
+              <w:widowControl/>
+              <w:jc w:val="left"/>
+              <w:rPr>
+                <w:rFonts w:ascii="宋体" w:eastAsia="宋体" w:hAnsi="宋体" w:cs="宋体" w:hint="eastAsia"/>
+                <w:color w:val="2F75B5"/>
+                <w:kern w:val="0"/>
+                <w:sz w:val="22"/>
+              </w:rPr>
+            </w:pPr>
+            <w:r>
+              <w:rPr>
+                <w:rFonts w:ascii="宋体" w:eastAsia="宋体" w:hAnsi="宋体" w:cs="宋体" w:hint="eastAsia"/>
+                <w:color w:val="2F75B5"/>
+                <w:kern w:val="0"/>
+                <w:sz w:val="22"/>
+              </w:rPr>
+              <w:t>017xxxxxx</w:t>
+            </w:r>
+            <w:bookmarkStart w:id="0" w:name="_GoBack"/>
+            <w:bookmarkEnd w:id="0"/>
           </w:p>
         </w:tc>
       </w:tr>
@@ -1977,28 +1966,28 @@
               <w:bottom w:val="nil"/>
               <w:right w:val="nil"/>
             </w:tcBorders>
-            <w:shd w:val="clear" w:color="DDEBF7" w:fill="DDEBF7"/>
-            <w:noWrap/>
-            <w:vAlign w:val="center"/>
-            <w:hideMark/>
-          </w:tcPr>
-          <w:p>
-            <w:pPr>
-              <w:widowControl/>
-              <w:jc w:val="left"/>
-              <w:rPr>
-                <w:rFonts w:ascii="宋体" w:eastAsia="宋体" w:hAnsi="宋体" w:cs="宋体"/>
-                <w:kern w:val="0"/>
-                <w:sz w:val="22"/>
-              </w:rPr>
-            </w:pPr>
-            <w:r>
-              <w:rPr>
-                <w:rFonts w:ascii="宋体" w:eastAsia="宋体" w:hAnsi="宋体" w:cs="宋体" w:hint="eastAsia"/>
-                <w:kern w:val="0"/>
-                <w:sz w:val="22"/>
-              </w:rPr>
-              <w:t>Npc.xlsx</w:t>
+            <w:shd w:val="clear" w:color="auto" w:fill="auto"/>
+            <w:noWrap/>
+            <w:vAlign w:val="center"/>
+            <w:hideMark/>
+          </w:tcPr>
+          <w:p>
+            <w:pPr>
+              <w:widowControl/>
+              <w:jc w:val="left"/>
+              <w:rPr>
+                <w:rFonts w:ascii="宋体" w:eastAsia="宋体" w:hAnsi="宋体" w:cs="宋体"/>
+                <w:kern w:val="0"/>
+                <w:sz w:val="22"/>
+              </w:rPr>
+            </w:pPr>
+            <w:r>
+              <w:rPr>
+                <w:rFonts w:ascii="宋体" w:eastAsia="宋体" w:hAnsi="宋体" w:cs="宋体" w:hint="eastAsia"/>
+                <w:kern w:val="0"/>
+                <w:sz w:val="22"/>
+              </w:rPr>
+              <w:t>Monster.xlsx</w:t>
             </w:r>
           </w:p>
         </w:tc>
@@ -2011,48 +2000,30 @@
               <w:bottom w:val="nil"/>
               <w:right w:val="nil"/>
             </w:tcBorders>
-            <w:shd w:val="clear" w:color="DDEBF7" w:fill="DDEBF7"/>
-            <w:noWrap/>
-            <w:vAlign w:val="center"/>
-            <w:hideMark/>
-          </w:tcPr>
-          <w:p>
-            <w:pPr>
-              <w:widowControl/>
-              <w:jc w:val="left"/>
-              <w:rPr>
-                <w:rFonts w:ascii="宋体" w:eastAsia="宋体" w:hAnsi="宋体" w:cs="宋体"/>
-                <w:color w:val="2F75B5"/>
-                <w:kern w:val="0"/>
-                <w:sz w:val="22"/>
-              </w:rPr>
-            </w:pPr>
-            <w:r>
-              <w:rPr>
-                <w:rFonts w:ascii="宋体" w:eastAsia="宋体" w:hAnsi="宋体" w:cs="宋体" w:hint="eastAsia"/>
-                <w:color w:val="2F75B5"/>
-                <w:kern w:val="0"/>
-                <w:sz w:val="22"/>
-              </w:rPr>
-              <w:t>0</w:t>
-            </w:r>
-            <w:r>
-              <w:rPr>
-                <w:rFonts w:ascii="宋体" w:eastAsia="宋体" w:hAnsi="宋体" w:cs="宋体"/>
-                <w:color w:val="2F75B5"/>
-                <w:kern w:val="0"/>
-                <w:sz w:val="22"/>
-              </w:rPr>
-              <w:t>41</w:t>
-            </w:r>
-            <w:r>
-              <w:rPr>
-                <w:rFonts w:ascii="宋体" w:eastAsia="宋体" w:hAnsi="宋体" w:cs="宋体" w:hint="eastAsia"/>
-                <w:color w:val="2F75B5"/>
-                <w:kern w:val="0"/>
-                <w:sz w:val="22"/>
-              </w:rPr>
-              <w:t>xxxxxx</w:t>
+            <w:shd w:val="clear" w:color="auto" w:fill="auto"/>
+            <w:noWrap/>
+            <w:vAlign w:val="center"/>
+            <w:hideMark/>
+          </w:tcPr>
+          <w:p>
+            <w:pPr>
+              <w:widowControl/>
+              <w:jc w:val="left"/>
+              <w:rPr>
+                <w:rFonts w:ascii="宋体" w:eastAsia="宋体" w:hAnsi="宋体" w:cs="宋体"/>
+                <w:color w:val="2F75B5"/>
+                <w:kern w:val="0"/>
+                <w:sz w:val="22"/>
+              </w:rPr>
+            </w:pPr>
+            <w:r>
+              <w:rPr>
+                <w:rFonts w:ascii="宋体" w:eastAsia="宋体" w:hAnsi="宋体" w:cs="宋体" w:hint="eastAsia"/>
+                <w:color w:val="2F75B5"/>
+                <w:kern w:val="0"/>
+                <w:sz w:val="22"/>
+              </w:rPr>
+              <w:t>051xxxxxx</w:t>
             </w:r>
           </w:p>
         </w:tc>
@@ -2070,28 +2041,28 @@
               <w:bottom w:val="nil"/>
               <w:right w:val="nil"/>
             </w:tcBorders>
-            <w:shd w:val="clear" w:color="auto" w:fill="auto"/>
-            <w:noWrap/>
-            <w:vAlign w:val="center"/>
-            <w:hideMark/>
-          </w:tcPr>
-          <w:p>
-            <w:pPr>
-              <w:widowControl/>
-              <w:jc w:val="left"/>
-              <w:rPr>
-                <w:rFonts w:ascii="宋体" w:eastAsia="宋体" w:hAnsi="宋体" w:cs="宋体"/>
-                <w:kern w:val="0"/>
-                <w:sz w:val="22"/>
-              </w:rPr>
-            </w:pPr>
-            <w:r>
-              <w:rPr>
-                <w:rFonts w:ascii="宋体" w:eastAsia="宋体" w:hAnsi="宋体" w:cs="宋体" w:hint="eastAsia"/>
-                <w:kern w:val="0"/>
-                <w:sz w:val="22"/>
-              </w:rPr>
-              <w:t>NpcShop.xlsx</w:t>
+            <w:shd w:val="clear" w:color="DDEBF7" w:fill="DDEBF7"/>
+            <w:noWrap/>
+            <w:vAlign w:val="center"/>
+            <w:hideMark/>
+          </w:tcPr>
+          <w:p>
+            <w:pPr>
+              <w:widowControl/>
+              <w:jc w:val="left"/>
+              <w:rPr>
+                <w:rFonts w:ascii="宋体" w:eastAsia="宋体" w:hAnsi="宋体" w:cs="宋体"/>
+                <w:kern w:val="0"/>
+                <w:sz w:val="22"/>
+              </w:rPr>
+            </w:pPr>
+            <w:r>
+              <w:rPr>
+                <w:rFonts w:ascii="宋体" w:eastAsia="宋体" w:hAnsi="宋体" w:cs="宋体" w:hint="eastAsia"/>
+                <w:kern w:val="0"/>
+                <w:sz w:val="22"/>
+              </w:rPr>
+              <w:t>Npc.xlsx</w:t>
             </w:r>
           </w:p>
         </w:tc>
@@ -2104,7 +2075,7 @@
               <w:bottom w:val="nil"/>
               <w:right w:val="nil"/>
             </w:tcBorders>
-            <w:shd w:val="clear" w:color="auto" w:fill="auto"/>
+            <w:shd w:val="clear" w:color="DDEBF7" w:fill="DDEBF7"/>
             <w:noWrap/>
             <w:vAlign w:val="center"/>
             <w:hideMark/>
@@ -2136,7 +2107,7 @@
                 <w:kern w:val="0"/>
                 <w:sz w:val="22"/>
               </w:rPr>
-              <w:t>44</w:t>
+              <w:t>41</w:t>
             </w:r>
             <w:r>
               <w:rPr>
@@ -2163,28 +2134,28 @@
               <w:bottom w:val="nil"/>
               <w:right w:val="nil"/>
             </w:tcBorders>
-            <w:shd w:val="clear" w:color="DDEBF7" w:fill="DDEBF7"/>
-            <w:noWrap/>
-            <w:vAlign w:val="center"/>
-            <w:hideMark/>
-          </w:tcPr>
-          <w:p>
-            <w:pPr>
-              <w:widowControl/>
-              <w:jc w:val="left"/>
-              <w:rPr>
-                <w:rFonts w:ascii="宋体" w:eastAsia="宋体" w:hAnsi="宋体" w:cs="宋体"/>
-                <w:kern w:val="0"/>
-                <w:sz w:val="22"/>
-              </w:rPr>
-            </w:pPr>
-            <w:r>
-              <w:rPr>
-                <w:rFonts w:ascii="宋体" w:eastAsia="宋体" w:hAnsi="宋体" w:cs="宋体" w:hint="eastAsia"/>
-                <w:kern w:val="0"/>
-                <w:sz w:val="22"/>
-              </w:rPr>
-              <w:t>People.xlsx</w:t>
+            <w:shd w:val="clear" w:color="auto" w:fill="auto"/>
+            <w:noWrap/>
+            <w:vAlign w:val="center"/>
+            <w:hideMark/>
+          </w:tcPr>
+          <w:p>
+            <w:pPr>
+              <w:widowControl/>
+              <w:jc w:val="left"/>
+              <w:rPr>
+                <w:rFonts w:ascii="宋体" w:eastAsia="宋体" w:hAnsi="宋体" w:cs="宋体"/>
+                <w:kern w:val="0"/>
+                <w:sz w:val="22"/>
+              </w:rPr>
+            </w:pPr>
+            <w:r>
+              <w:rPr>
+                <w:rFonts w:ascii="宋体" w:eastAsia="宋体" w:hAnsi="宋体" w:cs="宋体" w:hint="eastAsia"/>
+                <w:kern w:val="0"/>
+                <w:sz w:val="22"/>
+              </w:rPr>
+              <w:t>NpcShop.xlsx</w:t>
             </w:r>
           </w:p>
         </w:tc>
@@ -2197,7 +2168,7 @@
               <w:bottom w:val="nil"/>
               <w:right w:val="nil"/>
             </w:tcBorders>
-            <w:shd w:val="clear" w:color="DDEBF7" w:fill="DDEBF7"/>
+            <w:shd w:val="clear" w:color="auto" w:fill="auto"/>
             <w:noWrap/>
             <w:vAlign w:val="center"/>
             <w:hideMark/>
@@ -2229,7 +2200,7 @@
                 <w:kern w:val="0"/>
                 <w:sz w:val="22"/>
               </w:rPr>
-              <w:t>43</w:t>
+              <w:t>44</w:t>
             </w:r>
             <w:r>
               <w:rPr>
@@ -2256,28 +2227,28 @@
               <w:bottom w:val="nil"/>
               <w:right w:val="nil"/>
             </w:tcBorders>
-            <w:shd w:val="clear" w:color="auto" w:fill="auto"/>
-            <w:noWrap/>
-            <w:vAlign w:val="center"/>
-            <w:hideMark/>
-          </w:tcPr>
-          <w:p>
-            <w:pPr>
-              <w:widowControl/>
-              <w:jc w:val="left"/>
-              <w:rPr>
-                <w:rFonts w:ascii="宋体" w:eastAsia="宋体" w:hAnsi="宋体" w:cs="宋体"/>
-                <w:kern w:val="0"/>
-                <w:sz w:val="22"/>
-              </w:rPr>
-            </w:pPr>
-            <w:r>
-              <w:rPr>
-                <w:rFonts w:ascii="宋体" w:eastAsia="宋体" w:hAnsi="宋体" w:cs="宋体" w:hint="eastAsia"/>
-                <w:kern w:val="0"/>
-                <w:sz w:val="22"/>
-              </w:rPr>
-              <w:t>Scene.xlsx</w:t>
+            <w:shd w:val="clear" w:color="DDEBF7" w:fill="DDEBF7"/>
+            <w:noWrap/>
+            <w:vAlign w:val="center"/>
+            <w:hideMark/>
+          </w:tcPr>
+          <w:p>
+            <w:pPr>
+              <w:widowControl/>
+              <w:jc w:val="left"/>
+              <w:rPr>
+                <w:rFonts w:ascii="宋体" w:eastAsia="宋体" w:hAnsi="宋体" w:cs="宋体"/>
+                <w:kern w:val="0"/>
+                <w:sz w:val="22"/>
+              </w:rPr>
+            </w:pPr>
+            <w:r>
+              <w:rPr>
+                <w:rFonts w:ascii="宋体" w:eastAsia="宋体" w:hAnsi="宋体" w:cs="宋体" w:hint="eastAsia"/>
+                <w:kern w:val="0"/>
+                <w:sz w:val="22"/>
+              </w:rPr>
+              <w:t>People.xlsx</w:t>
             </w:r>
           </w:p>
         </w:tc>
@@ -2290,39 +2261,39 @@
               <w:bottom w:val="nil"/>
               <w:right w:val="nil"/>
             </w:tcBorders>
-            <w:shd w:val="clear" w:color="auto" w:fill="auto"/>
-            <w:noWrap/>
-            <w:vAlign w:val="center"/>
-            <w:hideMark/>
-          </w:tcPr>
-          <w:p>
-            <w:pPr>
-              <w:widowControl/>
-              <w:jc w:val="left"/>
-              <w:rPr>
-                <w:rFonts w:ascii="宋体" w:eastAsia="宋体" w:hAnsi="宋体" w:cs="宋体"/>
-                <w:color w:val="2F75B5"/>
-                <w:kern w:val="0"/>
-                <w:sz w:val="22"/>
-              </w:rPr>
-            </w:pPr>
-            <w:r>
-              <w:rPr>
-                <w:rFonts w:ascii="宋体" w:eastAsia="宋体" w:hAnsi="宋体" w:cs="宋体" w:hint="eastAsia"/>
-                <w:color w:val="2F75B5"/>
-                <w:kern w:val="0"/>
-                <w:sz w:val="22"/>
-              </w:rPr>
-              <w:t>01</w:t>
-            </w:r>
-            <w:r>
-              <w:rPr>
-                <w:rFonts w:ascii="宋体" w:eastAsia="宋体" w:hAnsi="宋体" w:cs="宋体"/>
-                <w:color w:val="2F75B5"/>
-                <w:kern w:val="0"/>
-                <w:sz w:val="22"/>
-              </w:rPr>
-              <w:t>3</w:t>
+            <w:shd w:val="clear" w:color="DDEBF7" w:fill="DDEBF7"/>
+            <w:noWrap/>
+            <w:vAlign w:val="center"/>
+            <w:hideMark/>
+          </w:tcPr>
+          <w:p>
+            <w:pPr>
+              <w:widowControl/>
+              <w:jc w:val="left"/>
+              <w:rPr>
+                <w:rFonts w:ascii="宋体" w:eastAsia="宋体" w:hAnsi="宋体" w:cs="宋体"/>
+                <w:color w:val="2F75B5"/>
+                <w:kern w:val="0"/>
+                <w:sz w:val="22"/>
+              </w:rPr>
+            </w:pPr>
+            <w:r>
+              <w:rPr>
+                <w:rFonts w:ascii="宋体" w:eastAsia="宋体" w:hAnsi="宋体" w:cs="宋体" w:hint="eastAsia"/>
+                <w:color w:val="2F75B5"/>
+                <w:kern w:val="0"/>
+                <w:sz w:val="22"/>
+              </w:rPr>
+              <w:t>0</w:t>
+            </w:r>
+            <w:r>
+              <w:rPr>
+                <w:rFonts w:ascii="宋体" w:eastAsia="宋体" w:hAnsi="宋体" w:cs="宋体"/>
+                <w:color w:val="2F75B5"/>
+                <w:kern w:val="0"/>
+                <w:sz w:val="22"/>
+              </w:rPr>
+              <w:t>43</w:t>
             </w:r>
             <w:r>
               <w:rPr>
@@ -2370,23 +2341,7 @@
                 <w:kern w:val="0"/>
                 <w:sz w:val="22"/>
               </w:rPr>
-              <w:t>Scene</w:t>
-            </w:r>
-            <w:r>
-              <w:rPr>
-                <w:rFonts w:ascii="宋体" w:eastAsia="宋体" w:hAnsi="宋体" w:cs="宋体" w:hint="eastAsia"/>
-                <w:kern w:val="0"/>
-                <w:sz w:val="22"/>
-              </w:rPr>
-              <w:t>Quest</w:t>
-            </w:r>
-            <w:r>
-              <w:rPr>
-                <w:rFonts w:ascii="宋体" w:eastAsia="宋体" w:hAnsi="宋体" w:cs="宋体" w:hint="eastAsia"/>
-                <w:kern w:val="0"/>
-                <w:sz w:val="22"/>
-              </w:rPr>
-              <w:t>.xlsx</w:t>
+              <w:t>Scene.xlsx</w:t>
             </w:r>
           </w:p>
         </w:tc>
@@ -2422,7 +2377,25 @@
                 <w:kern w:val="0"/>
                 <w:sz w:val="22"/>
               </w:rPr>
-              <w:t>042xxxxxx</w:t>
+              <w:t>01</w:t>
+            </w:r>
+            <w:r>
+              <w:rPr>
+                <w:rFonts w:ascii="宋体" w:eastAsia="宋体" w:hAnsi="宋体" w:cs="宋体"/>
+                <w:color w:val="2F75B5"/>
+                <w:kern w:val="0"/>
+                <w:sz w:val="22"/>
+              </w:rPr>
+              <w:t>3</w:t>
+            </w:r>
+            <w:r>
+              <w:rPr>
+                <w:rFonts w:ascii="宋体" w:eastAsia="宋体" w:hAnsi="宋体" w:cs="宋体" w:hint="eastAsia"/>
+                <w:color w:val="2F75B5"/>
+                <w:kern w:val="0"/>
+                <w:sz w:val="22"/>
+              </w:rPr>
+              <w:t>xxxxxx</w:t>
             </w:r>
           </w:p>
         </w:tc>
@@ -2440,28 +2413,44 @@
               <w:bottom w:val="nil"/>
               <w:right w:val="nil"/>
             </w:tcBorders>
-            <w:shd w:val="clear" w:color="DDEBF7" w:fill="DDEBF7"/>
-            <w:noWrap/>
-            <w:vAlign w:val="center"/>
-            <w:hideMark/>
-          </w:tcPr>
-          <w:p>
-            <w:pPr>
-              <w:widowControl/>
-              <w:jc w:val="left"/>
-              <w:rPr>
-                <w:rFonts w:ascii="宋体" w:eastAsia="宋体" w:hAnsi="宋体" w:cs="宋体"/>
-                <w:kern w:val="0"/>
-                <w:sz w:val="22"/>
-              </w:rPr>
-            </w:pPr>
-            <w:r>
-              <w:rPr>
-                <w:rFonts w:ascii="宋体" w:eastAsia="宋体" w:hAnsi="宋体" w:cs="宋体" w:hint="eastAsia"/>
-                <w:kern w:val="0"/>
-                <w:sz w:val="22"/>
-              </w:rPr>
-              <w:t>Skill.xlsx</w:t>
+            <w:shd w:val="clear" w:color="auto" w:fill="auto"/>
+            <w:noWrap/>
+            <w:vAlign w:val="center"/>
+            <w:hideMark/>
+          </w:tcPr>
+          <w:p>
+            <w:pPr>
+              <w:widowControl/>
+              <w:jc w:val="left"/>
+              <w:rPr>
+                <w:rFonts w:ascii="宋体" w:eastAsia="宋体" w:hAnsi="宋体" w:cs="宋体"/>
+                <w:kern w:val="0"/>
+                <w:sz w:val="22"/>
+              </w:rPr>
+            </w:pPr>
+            <w:r>
+              <w:rPr>
+                <w:rFonts w:ascii="宋体" w:eastAsia="宋体" w:hAnsi="宋体" w:cs="宋体" w:hint="eastAsia"/>
+                <w:kern w:val="0"/>
+                <w:sz w:val="22"/>
+              </w:rPr>
+              <w:t>Scene</w:t>
+            </w:r>
+            <w:r>
+              <w:rPr>
+                <w:rFonts w:ascii="宋体" w:eastAsia="宋体" w:hAnsi="宋体" w:cs="宋体" w:hint="eastAsia"/>
+                <w:kern w:val="0"/>
+                <w:sz w:val="22"/>
+              </w:rPr>
+              <w:t>Quest</w:t>
+            </w:r>
+            <w:r>
+              <w:rPr>
+                <w:rFonts w:ascii="宋体" w:eastAsia="宋体" w:hAnsi="宋体" w:cs="宋体" w:hint="eastAsia"/>
+                <w:kern w:val="0"/>
+                <w:sz w:val="22"/>
+              </w:rPr>
+              <w:t>.xlsx</w:t>
             </w:r>
           </w:p>
         </w:tc>
@@ -2474,30 +2463,30 @@
               <w:bottom w:val="nil"/>
               <w:right w:val="nil"/>
             </w:tcBorders>
-            <w:shd w:val="clear" w:color="DDEBF7" w:fill="DDEBF7"/>
-            <w:noWrap/>
-            <w:vAlign w:val="center"/>
-            <w:hideMark/>
-          </w:tcPr>
-          <w:p>
-            <w:pPr>
-              <w:widowControl/>
-              <w:jc w:val="left"/>
-              <w:rPr>
-                <w:rFonts w:ascii="宋体" w:eastAsia="宋体" w:hAnsi="宋体" w:cs="宋体"/>
-                <w:color w:val="2F75B5"/>
-                <w:kern w:val="0"/>
-                <w:sz w:val="22"/>
-              </w:rPr>
-            </w:pPr>
-            <w:r>
-              <w:rPr>
-                <w:rFonts w:ascii="宋体" w:eastAsia="宋体" w:hAnsi="宋体" w:cs="宋体" w:hint="eastAsia"/>
-                <w:color w:val="2F75B5"/>
-                <w:kern w:val="0"/>
-                <w:sz w:val="22"/>
-              </w:rPr>
-              <w:t>055xxxxxx</w:t>
+            <w:shd w:val="clear" w:color="auto" w:fill="auto"/>
+            <w:noWrap/>
+            <w:vAlign w:val="center"/>
+            <w:hideMark/>
+          </w:tcPr>
+          <w:p>
+            <w:pPr>
+              <w:widowControl/>
+              <w:jc w:val="left"/>
+              <w:rPr>
+                <w:rFonts w:ascii="宋体" w:eastAsia="宋体" w:hAnsi="宋体" w:cs="宋体"/>
+                <w:color w:val="2F75B5"/>
+                <w:kern w:val="0"/>
+                <w:sz w:val="22"/>
+              </w:rPr>
+            </w:pPr>
+            <w:r>
+              <w:rPr>
+                <w:rFonts w:ascii="宋体" w:eastAsia="宋体" w:hAnsi="宋体" w:cs="宋体" w:hint="eastAsia"/>
+                <w:color w:val="2F75B5"/>
+                <w:kern w:val="0"/>
+                <w:sz w:val="22"/>
+              </w:rPr>
+              <w:t>042xxxxxx</w:t>
             </w:r>
           </w:p>
         </w:tc>
@@ -2515,28 +2504,28 @@
               <w:bottom w:val="nil"/>
               <w:right w:val="nil"/>
             </w:tcBorders>
-            <w:shd w:val="clear" w:color="auto" w:fill="auto"/>
-            <w:noWrap/>
-            <w:vAlign w:val="center"/>
-            <w:hideMark/>
-          </w:tcPr>
-          <w:p>
-            <w:pPr>
-              <w:widowControl/>
-              <w:jc w:val="left"/>
-              <w:rPr>
-                <w:rFonts w:ascii="宋体" w:eastAsia="宋体" w:hAnsi="宋体" w:cs="宋体"/>
-                <w:kern w:val="0"/>
-                <w:sz w:val="22"/>
-              </w:rPr>
-            </w:pPr>
-            <w:r>
-              <w:rPr>
-                <w:rFonts w:ascii="宋体" w:eastAsia="宋体" w:hAnsi="宋体" w:cs="宋体" w:hint="eastAsia"/>
-                <w:kern w:val="0"/>
-                <w:sz w:val="22"/>
-              </w:rPr>
-              <w:t>Spell.xlsx</w:t>
+            <w:shd w:val="clear" w:color="DDEBF7" w:fill="DDEBF7"/>
+            <w:noWrap/>
+            <w:vAlign w:val="center"/>
+            <w:hideMark/>
+          </w:tcPr>
+          <w:p>
+            <w:pPr>
+              <w:widowControl/>
+              <w:jc w:val="left"/>
+              <w:rPr>
+                <w:rFonts w:ascii="宋体" w:eastAsia="宋体" w:hAnsi="宋体" w:cs="宋体"/>
+                <w:kern w:val="0"/>
+                <w:sz w:val="22"/>
+              </w:rPr>
+            </w:pPr>
+            <w:r>
+              <w:rPr>
+                <w:rFonts w:ascii="宋体" w:eastAsia="宋体" w:hAnsi="宋体" w:cs="宋体" w:hint="eastAsia"/>
+                <w:kern w:val="0"/>
+                <w:sz w:val="22"/>
+              </w:rPr>
+              <w:t>Skill.xlsx</w:t>
             </w:r>
           </w:p>
         </w:tc>
@@ -2549,48 +2538,30 @@
               <w:bottom w:val="nil"/>
               <w:right w:val="nil"/>
             </w:tcBorders>
-            <w:shd w:val="clear" w:color="auto" w:fill="auto"/>
-            <w:noWrap/>
-            <w:vAlign w:val="center"/>
-            <w:hideMark/>
-          </w:tcPr>
-          <w:p>
-            <w:pPr>
-              <w:widowControl/>
-              <w:jc w:val="left"/>
-              <w:rPr>
-                <w:rFonts w:ascii="宋体" w:eastAsia="宋体" w:hAnsi="宋体" w:cs="宋体"/>
-                <w:color w:val="2F75B5"/>
-                <w:kern w:val="0"/>
-                <w:sz w:val="22"/>
-              </w:rPr>
-            </w:pPr>
-            <w:r>
-              <w:rPr>
-                <w:rFonts w:ascii="宋体" w:eastAsia="宋体" w:hAnsi="宋体" w:cs="宋体" w:hint="eastAsia"/>
-                <w:color w:val="2F75B5"/>
-                <w:kern w:val="0"/>
-                <w:sz w:val="22"/>
-              </w:rPr>
-              <w:t>05</w:t>
-            </w:r>
-            <w:r>
-              <w:rPr>
-                <w:rFonts w:ascii="宋体" w:eastAsia="宋体" w:hAnsi="宋体" w:cs="宋体"/>
-                <w:color w:val="2F75B5"/>
-                <w:kern w:val="0"/>
-                <w:sz w:val="22"/>
-              </w:rPr>
-              <w:t>3</w:t>
-            </w:r>
-            <w:r>
-              <w:rPr>
-                <w:rFonts w:ascii="宋体" w:eastAsia="宋体" w:hAnsi="宋体" w:cs="宋体" w:hint="eastAsia"/>
-                <w:color w:val="2F75B5"/>
-                <w:kern w:val="0"/>
-                <w:sz w:val="22"/>
-              </w:rPr>
-              <w:t>xxxxxx</w:t>
+            <w:shd w:val="clear" w:color="DDEBF7" w:fill="DDEBF7"/>
+            <w:noWrap/>
+            <w:vAlign w:val="center"/>
+            <w:hideMark/>
+          </w:tcPr>
+          <w:p>
+            <w:pPr>
+              <w:widowControl/>
+              <w:jc w:val="left"/>
+              <w:rPr>
+                <w:rFonts w:ascii="宋体" w:eastAsia="宋体" w:hAnsi="宋体" w:cs="宋体"/>
+                <w:color w:val="2F75B5"/>
+                <w:kern w:val="0"/>
+                <w:sz w:val="22"/>
+              </w:rPr>
+            </w:pPr>
+            <w:r>
+              <w:rPr>
+                <w:rFonts w:ascii="宋体" w:eastAsia="宋体" w:hAnsi="宋体" w:cs="宋体" w:hint="eastAsia"/>
+                <w:color w:val="2F75B5"/>
+                <w:kern w:val="0"/>
+                <w:sz w:val="22"/>
+              </w:rPr>
+              <w:t>055xxxxxx</w:t>
             </w:r>
           </w:p>
         </w:tc>
@@ -2608,28 +2579,28 @@
               <w:bottom w:val="nil"/>
               <w:right w:val="nil"/>
             </w:tcBorders>
-            <w:shd w:val="clear" w:color="DDEBF7" w:fill="DDEBF7"/>
-            <w:noWrap/>
-            <w:vAlign w:val="center"/>
-            <w:hideMark/>
-          </w:tcPr>
-          <w:p>
-            <w:pPr>
-              <w:widowControl/>
-              <w:jc w:val="left"/>
-              <w:rPr>
-                <w:rFonts w:ascii="宋体" w:eastAsia="宋体" w:hAnsi="宋体" w:cs="宋体"/>
-                <w:kern w:val="0"/>
-                <w:sz w:val="22"/>
-              </w:rPr>
-            </w:pPr>
-            <w:r>
-              <w:rPr>
-                <w:rFonts w:ascii="宋体" w:eastAsia="宋体" w:hAnsi="宋体" w:cs="宋体" w:hint="eastAsia"/>
-                <w:kern w:val="0"/>
-                <w:sz w:val="22"/>
-              </w:rPr>
-              <w:t>SpellTrap.xlsx</w:t>
+            <w:shd w:val="clear" w:color="auto" w:fill="auto"/>
+            <w:noWrap/>
+            <w:vAlign w:val="center"/>
+            <w:hideMark/>
+          </w:tcPr>
+          <w:p>
+            <w:pPr>
+              <w:widowControl/>
+              <w:jc w:val="left"/>
+              <w:rPr>
+                <w:rFonts w:ascii="宋体" w:eastAsia="宋体" w:hAnsi="宋体" w:cs="宋体"/>
+                <w:kern w:val="0"/>
+                <w:sz w:val="22"/>
+              </w:rPr>
+            </w:pPr>
+            <w:r>
+              <w:rPr>
+                <w:rFonts w:ascii="宋体" w:eastAsia="宋体" w:hAnsi="宋体" w:cs="宋体" w:hint="eastAsia"/>
+                <w:kern w:val="0"/>
+                <w:sz w:val="22"/>
+              </w:rPr>
+              <w:t>Spell.xlsx</w:t>
             </w:r>
           </w:p>
         </w:tc>
@@ -2642,7 +2613,7 @@
               <w:bottom w:val="nil"/>
               <w:right w:val="nil"/>
             </w:tcBorders>
-            <w:shd w:val="clear" w:color="DDEBF7" w:fill="DDEBF7"/>
+            <w:shd w:val="clear" w:color="auto" w:fill="auto"/>
             <w:noWrap/>
             <w:vAlign w:val="center"/>
             <w:hideMark/>
@@ -2674,7 +2645,7 @@
                 <w:kern w:val="0"/>
                 <w:sz w:val="22"/>
               </w:rPr>
-              <w:t>4</w:t>
+              <w:t>3</w:t>
             </w:r>
             <w:r>
               <w:rPr>
@@ -2701,35 +2672,28 @@
               <w:bottom w:val="nil"/>
               <w:right w:val="nil"/>
             </w:tcBorders>
-            <w:shd w:val="clear" w:color="auto" w:fill="auto"/>
-            <w:noWrap/>
-            <w:vAlign w:val="center"/>
-          </w:tcPr>
-          <w:p>
-            <w:pPr>
-              <w:widowControl/>
-              <w:jc w:val="left"/>
-              <w:rPr>
-                <w:rFonts w:ascii="宋体" w:eastAsia="宋体" w:hAnsi="宋体" w:cs="宋体"/>
-                <w:kern w:val="0"/>
-                <w:sz w:val="22"/>
-              </w:rPr>
-            </w:pPr>
-            <w:r>
-              <w:rPr>
-                <w:rFonts w:ascii="宋体" w:eastAsia="宋体" w:hAnsi="宋体" w:cs="宋体" w:hint="eastAsia"/>
-                <w:kern w:val="0"/>
-                <w:sz w:val="22"/>
-              </w:rPr>
-              <w:t>Spike</w:t>
-            </w:r>
-            <w:r>
-              <w:rPr>
-                <w:rFonts w:ascii="宋体" w:eastAsia="宋体" w:hAnsi="宋体" w:cs="宋体"/>
-                <w:kern w:val="0"/>
-                <w:sz w:val="22"/>
-              </w:rPr>
-              <w:t>.xlsx</w:t>
+            <w:shd w:val="clear" w:color="DDEBF7" w:fill="DDEBF7"/>
+            <w:noWrap/>
+            <w:vAlign w:val="center"/>
+            <w:hideMark/>
+          </w:tcPr>
+          <w:p>
+            <w:pPr>
+              <w:widowControl/>
+              <w:jc w:val="left"/>
+              <w:rPr>
+                <w:rFonts w:ascii="宋体" w:eastAsia="宋体" w:hAnsi="宋体" w:cs="宋体"/>
+                <w:kern w:val="0"/>
+                <w:sz w:val="22"/>
+              </w:rPr>
+            </w:pPr>
+            <w:r>
+              <w:rPr>
+                <w:rFonts w:ascii="宋体" w:eastAsia="宋体" w:hAnsi="宋体" w:cs="宋体" w:hint="eastAsia"/>
+                <w:kern w:val="0"/>
+                <w:sz w:val="22"/>
+              </w:rPr>
+              <w:t>SpellTrap.xlsx</w:t>
             </w:r>
           </w:p>
         </w:tc>
@@ -2742,29 +2706,48 @@
               <w:bottom w:val="nil"/>
               <w:right w:val="nil"/>
             </w:tcBorders>
-            <w:shd w:val="clear" w:color="auto" w:fill="auto"/>
-            <w:noWrap/>
-            <w:vAlign w:val="center"/>
-          </w:tcPr>
-          <w:p>
-            <w:pPr>
-              <w:widowControl/>
-              <w:jc w:val="left"/>
-              <w:rPr>
-                <w:rFonts w:ascii="宋体" w:eastAsia="宋体" w:hAnsi="宋体" w:cs="宋体"/>
-                <w:color w:val="2F75B5"/>
-                <w:kern w:val="0"/>
-                <w:sz w:val="22"/>
-              </w:rPr>
-            </w:pPr>
-            <w:r>
-              <w:rPr>
-                <w:rFonts w:ascii="宋体" w:eastAsia="宋体" w:hAnsi="宋体" w:cs="宋体" w:hint="eastAsia"/>
-                <w:color w:val="2F75B5"/>
-                <w:kern w:val="0"/>
-                <w:sz w:val="22"/>
-              </w:rPr>
-              <w:t>057xxxxxx</w:t>
+            <w:shd w:val="clear" w:color="DDEBF7" w:fill="DDEBF7"/>
+            <w:noWrap/>
+            <w:vAlign w:val="center"/>
+            <w:hideMark/>
+          </w:tcPr>
+          <w:p>
+            <w:pPr>
+              <w:widowControl/>
+              <w:jc w:val="left"/>
+              <w:rPr>
+                <w:rFonts w:ascii="宋体" w:eastAsia="宋体" w:hAnsi="宋体" w:cs="宋体"/>
+                <w:color w:val="2F75B5"/>
+                <w:kern w:val="0"/>
+                <w:sz w:val="22"/>
+              </w:rPr>
+            </w:pPr>
+            <w:r>
+              <w:rPr>
+                <w:rFonts w:ascii="宋体" w:eastAsia="宋体" w:hAnsi="宋体" w:cs="宋体" w:hint="eastAsia"/>
+                <w:color w:val="2F75B5"/>
+                <w:kern w:val="0"/>
+                <w:sz w:val="22"/>
+              </w:rPr>
+              <w:t>05</w:t>
+            </w:r>
+            <w:r>
+              <w:rPr>
+                <w:rFonts w:ascii="宋体" w:eastAsia="宋体" w:hAnsi="宋体" w:cs="宋体"/>
+                <w:color w:val="2F75B5"/>
+                <w:kern w:val="0"/>
+                <w:sz w:val="22"/>
+              </w:rPr>
+              <w:t>4</w:t>
+            </w:r>
+            <w:r>
+              <w:rPr>
+                <w:rFonts w:ascii="宋体" w:eastAsia="宋体" w:hAnsi="宋体" w:cs="宋体" w:hint="eastAsia"/>
+                <w:color w:val="2F75B5"/>
+                <w:kern w:val="0"/>
+                <w:sz w:val="22"/>
+              </w:rPr>
+              <w:t>xxxxxx</w:t>
             </w:r>
           </w:p>
         </w:tc>
@@ -2785,6 +2768,87 @@
             <w:shd w:val="clear" w:color="auto" w:fill="auto"/>
             <w:noWrap/>
             <w:vAlign w:val="center"/>
+          </w:tcPr>
+          <w:p>
+            <w:pPr>
+              <w:widowControl/>
+              <w:jc w:val="left"/>
+              <w:rPr>
+                <w:rFonts w:ascii="宋体" w:eastAsia="宋体" w:hAnsi="宋体" w:cs="宋体"/>
+                <w:kern w:val="0"/>
+                <w:sz w:val="22"/>
+              </w:rPr>
+            </w:pPr>
+            <w:r>
+              <w:rPr>
+                <w:rFonts w:ascii="宋体" w:eastAsia="宋体" w:hAnsi="宋体" w:cs="宋体" w:hint="eastAsia"/>
+                <w:kern w:val="0"/>
+                <w:sz w:val="22"/>
+              </w:rPr>
+              <w:t>Spike</w:t>
+            </w:r>
+            <w:r>
+              <w:rPr>
+                <w:rFonts w:ascii="宋体" w:eastAsia="宋体" w:hAnsi="宋体" w:cs="宋体"/>
+                <w:kern w:val="0"/>
+                <w:sz w:val="22"/>
+              </w:rPr>
+              <w:t>.xlsx</w:t>
+            </w:r>
+          </w:p>
+        </w:tc>
+        <w:tc>
+          <w:tcPr>
+            <w:tcW w:w="2342" w:type="dxa"/>
+            <w:tcBorders>
+              <w:top w:val="nil"/>
+              <w:left w:val="nil"/>
+              <w:bottom w:val="nil"/>
+              <w:right w:val="nil"/>
+            </w:tcBorders>
+            <w:shd w:val="clear" w:color="auto" w:fill="auto"/>
+            <w:noWrap/>
+            <w:vAlign w:val="center"/>
+          </w:tcPr>
+          <w:p>
+            <w:pPr>
+              <w:widowControl/>
+              <w:jc w:val="left"/>
+              <w:rPr>
+                <w:rFonts w:ascii="宋体" w:eastAsia="宋体" w:hAnsi="宋体" w:cs="宋体"/>
+                <w:color w:val="2F75B5"/>
+                <w:kern w:val="0"/>
+                <w:sz w:val="22"/>
+              </w:rPr>
+            </w:pPr>
+            <w:r>
+              <w:rPr>
+                <w:rFonts w:ascii="宋体" w:eastAsia="宋体" w:hAnsi="宋体" w:cs="宋体" w:hint="eastAsia"/>
+                <w:color w:val="2F75B5"/>
+                <w:kern w:val="0"/>
+                <w:sz w:val="22"/>
+              </w:rPr>
+              <w:t>057xxxxxx</w:t>
+            </w:r>
+          </w:p>
+        </w:tc>
+      </w:tr>
+      <w:tr>
+        <w:trPr>
+          <w:trHeight w:val="270"/>
+        </w:trPr>
+        <w:tc>
+          <w:tcPr>
+            <w:tcW w:w="2620" w:type="dxa"/>
+            <w:tcBorders>
+              <w:top w:val="nil"/>
+              <w:left w:val="nil"/>
+              <w:bottom w:val="nil"/>
+              <w:right w:val="nil"/>
+            </w:tcBorders>
+            <w:shd w:val="clear" w:color="auto" w:fill="auto"/>
+            <w:noWrap/>
+            <w:vAlign w:val="center"/>
             <w:hideMark/>
           </w:tcPr>
           <w:p>
@@ -2805,8 +2869,6 @@
               </w:rPr>
               <w:t>Quest</w:t>
             </w:r>
-            <w:bookmarkStart w:id="0" w:name="_GoBack"/>
-            <w:bookmarkEnd w:id="0"/>
             <w:r>
               <w:rPr>
                 <w:rFonts w:ascii="宋体" w:eastAsia="宋体" w:hAnsi="宋体" w:cs="宋体" w:hint="eastAsia"/>
@@ -3710,7 +3772,7 @@
         <a:sysClr val="windowText" lastClr="000000"/>
       </a:dk1>
       <a:lt1>
-        <a:sysClr val="window" lastClr="FFFFFF"/>
+        <a:sysClr val="window" lastClr="CAEACD"/>
       </a:lt1>
       <a:dk2>
         <a:srgbClr val="44546A"/>

</xml_diff>

<commit_message>
rename the heroskill to heropower
</commit_message>
<xml_diff>
--- a/ConfigData/Xlsx/_分段.docx
+++ b/ConfigData/Xlsx/_分段.docx
@@ -1,6 +1,6 @@
 
 <file path=word/document.xml><?xml version="1.0" encoding="utf-8"?>
-<w:document xmlns:wpc="http://schemas.microsoft.com/office/word/2010/wordprocessingCanvas" xmlns:mc="http://schemas.openxmlformats.org/markup-compatibility/2006" xmlns:o="urn:schemas-microsoft-com:office:office" xmlns:r="http://schemas.openxmlformats.org/officeDocument/2006/relationships" xmlns:m="http://schemas.openxmlformats.org/officeDocument/2006/math" xmlns:v="urn:schemas-microsoft-com:vml" xmlns:wp14="http://schemas.microsoft.com/office/word/2010/wordprocessingDrawing" xmlns:wp="http://schemas.openxmlformats.org/drawingml/2006/wordprocessingDrawing" xmlns:w10="urn:schemas-microsoft-com:office:word" xmlns:w="http://schemas.openxmlformats.org/wordprocessingml/2006/main" xmlns:w14="http://schemas.microsoft.com/office/word/2010/wordml" xmlns:w15="http://schemas.microsoft.com/office/word/2012/wordml" xmlns:wpg="http://schemas.microsoft.com/office/word/2010/wordprocessingGroup" xmlns:wpi="http://schemas.microsoft.com/office/word/2010/wordprocessingInk" xmlns:wne="http://schemas.microsoft.com/office/word/2006/wordml" xmlns:wps="http://schemas.microsoft.com/office/word/2010/wordprocessingShape" mc:Ignorable="w14 w15 wp14">
+<w:document xmlns:wpc="http://schemas.microsoft.com/office/word/2010/wordprocessingCanvas" xmlns:cx="http://schemas.microsoft.com/office/drawing/2014/chartex" xmlns:cx1="http://schemas.microsoft.com/office/drawing/2015/9/8/chartex" xmlns:cx2="http://schemas.microsoft.com/office/drawing/2015/10/21/chartex" xmlns:cx3="http://schemas.microsoft.com/office/drawing/2016/5/9/chartex" xmlns:cx4="http://schemas.microsoft.com/office/drawing/2016/5/10/chartex" xmlns:cx5="http://schemas.microsoft.com/office/drawing/2016/5/11/chartex" xmlns:cx6="http://schemas.microsoft.com/office/drawing/2016/5/12/chartex" xmlns:cx7="http://schemas.microsoft.com/office/drawing/2016/5/13/chartex" xmlns:cx8="http://schemas.microsoft.com/office/drawing/2016/5/14/chartex" xmlns:mc="http://schemas.openxmlformats.org/markup-compatibility/2006" xmlns:o="urn:schemas-microsoft-com:office:office" xmlns:r="http://schemas.openxmlformats.org/officeDocument/2006/relationships" xmlns:m="http://schemas.openxmlformats.org/officeDocument/2006/math" xmlns:v="urn:schemas-microsoft-com:vml" xmlns:wp14="http://schemas.microsoft.com/office/word/2010/wordprocessingDrawing" xmlns:wp="http://schemas.openxmlformats.org/drawingml/2006/wordprocessingDrawing" xmlns:w10="urn:schemas-microsoft-com:office:word" xmlns:w="http://schemas.openxmlformats.org/wordprocessingml/2006/main" xmlns:w14="http://schemas.microsoft.com/office/word/2010/wordml" xmlns:w15="http://schemas.microsoft.com/office/word/2012/wordml" xmlns:w16se="http://schemas.microsoft.com/office/word/2015/wordml/symex" xmlns:wpg="http://schemas.microsoft.com/office/word/2010/wordprocessingGroup" xmlns:wpi="http://schemas.microsoft.com/office/word/2010/wordprocessingInk" xmlns:wne="http://schemas.microsoft.com/office/word/2006/wordml" xmlns:wps="http://schemas.microsoft.com/office/word/2010/wordprocessingShape" mc:Ignorable="w14 w15 w16se wp14">
   <w:body>
     <w:tbl>
       <w:tblPr>
@@ -856,6 +856,8 @@
               </w:rPr>
               <w:t>-</w:t>
             </w:r>
+            <w:bookmarkStart w:id="0" w:name="_GoBack"/>
+            <w:bookmarkEnd w:id="0"/>
           </w:p>
         </w:tc>
       </w:tr>
@@ -986,7 +988,23 @@
                 <w:kern w:val="0"/>
                 <w:sz w:val="22"/>
               </w:rPr>
-              <w:t>HeroSkill.xlsx</w:t>
+              <w:t>Hero</w:t>
+            </w:r>
+            <w:r>
+              <w:rPr>
+                <w:rFonts w:ascii="宋体" w:eastAsia="宋体" w:hAnsi="宋体" w:cs="宋体"/>
+                <w:kern w:val="0"/>
+                <w:sz w:val="22"/>
+              </w:rPr>
+              <w:t>Power</w:t>
+            </w:r>
+            <w:r>
+              <w:rPr>
+                <w:rFonts w:ascii="宋体" w:eastAsia="宋体" w:hAnsi="宋体" w:cs="宋体" w:hint="eastAsia"/>
+                <w:kern w:val="0"/>
+                <w:sz w:val="22"/>
+              </w:rPr>
+              <w:t>.xlsx</w:t>
             </w:r>
           </w:p>
         </w:tc>
@@ -1417,8 +1435,19 @@
                 <w:kern w:val="0"/>
                 <w:sz w:val="22"/>
               </w:rPr>
-              <w:t>同hitem</w:t>
-            </w:r>
+              <w:t>同</w:t>
+            </w:r>
+            <w:proofErr w:type="spellStart"/>
+            <w:r>
+              <w:rPr>
+                <w:rFonts w:ascii="宋体" w:eastAsia="宋体" w:hAnsi="宋体" w:cs="宋体"/>
+                <w:color w:val="2F75B5"/>
+                <w:kern w:val="0"/>
+                <w:sz w:val="22"/>
+              </w:rPr>
+              <w:t>hitem</w:t>
+            </w:r>
+            <w:proofErr w:type="spellEnd"/>
           </w:p>
         </w:tc>
       </w:tr>
@@ -1900,7 +1929,7 @@
               <w:widowControl/>
               <w:jc w:val="left"/>
               <w:rPr>
-                <w:rFonts w:ascii="宋体" w:eastAsia="宋体" w:hAnsi="宋体" w:cs="宋体" w:hint="eastAsia"/>
+                <w:rFonts w:ascii="宋体" w:eastAsia="宋体" w:hAnsi="宋体" w:cs="宋体"/>
                 <w:kern w:val="0"/>
                 <w:sz w:val="22"/>
               </w:rPr>
@@ -1933,7 +1962,7 @@
               <w:widowControl/>
               <w:jc w:val="left"/>
               <w:rPr>
-                <w:rFonts w:ascii="宋体" w:eastAsia="宋体" w:hAnsi="宋体" w:cs="宋体" w:hint="eastAsia"/>
+                <w:rFonts w:ascii="宋体" w:eastAsia="宋体" w:hAnsi="宋体" w:cs="宋体"/>
                 <w:color w:val="2F75B5"/>
                 <w:kern w:val="0"/>
                 <w:sz w:val="22"/>
@@ -1948,8 +1977,6 @@
               </w:rPr>
               <w:t>017xxxxxx</w:t>
             </w:r>
-            <w:bookmarkStart w:id="0" w:name="_GoBack"/>
-            <w:bookmarkEnd w:id="0"/>
           </w:p>
         </w:tc>
       </w:tr>
@@ -3340,7 +3367,7 @@
 </file>
 
 <file path=word/styles.xml><?xml version="1.0" encoding="utf-8"?>
-<w:styles xmlns:mc="http://schemas.openxmlformats.org/markup-compatibility/2006" xmlns:r="http://schemas.openxmlformats.org/officeDocument/2006/relationships" xmlns:w="http://schemas.openxmlformats.org/wordprocessingml/2006/main" xmlns:w14="http://schemas.microsoft.com/office/word/2010/wordml" xmlns:w15="http://schemas.microsoft.com/office/word/2012/wordml" mc:Ignorable="w14 w15">
+<w:styles xmlns:mc="http://schemas.openxmlformats.org/markup-compatibility/2006" xmlns:r="http://schemas.openxmlformats.org/officeDocument/2006/relationships" xmlns:w="http://schemas.openxmlformats.org/wordprocessingml/2006/main" xmlns:w14="http://schemas.microsoft.com/office/word/2010/wordml" xmlns:w15="http://schemas.microsoft.com/office/word/2012/wordml" xmlns:w16se="http://schemas.microsoft.com/office/word/2015/wordml/symex" mc:Ignorable="w14 w15 w16se">
   <w:docDefaults>
     <w:rPrDefault>
       <w:rPr>
@@ -3353,7 +3380,7 @@
     </w:rPrDefault>
     <w:pPrDefault/>
   </w:docDefaults>
-  <w:latentStyles w:defLockedState="0" w:defUIPriority="99" w:defSemiHidden="0" w:defUnhideWhenUsed="0" w:defQFormat="0" w:count="371">
+  <w:latentStyles w:defLockedState="0" w:defUIPriority="99" w:defSemiHidden="0" w:defUnhideWhenUsed="0" w:defQFormat="0" w:count="374">
     <w:lsdException w:name="Normal" w:uiPriority="0" w:qFormat="1"/>
     <w:lsdException w:name="heading 1" w:uiPriority="9" w:qFormat="1"/>
     <w:lsdException w:name="heading 2" w:semiHidden="1" w:uiPriority="9" w:unhideWhenUsed="1" w:qFormat="1"/>
@@ -3459,7 +3486,6 @@
     <w:lsdException w:name="HTML Sample" w:semiHidden="1" w:unhideWhenUsed="1"/>
     <w:lsdException w:name="HTML Typewriter" w:semiHidden="1" w:unhideWhenUsed="1"/>
     <w:lsdException w:name="HTML Variable" w:semiHidden="1" w:unhideWhenUsed="1"/>
-    <w:lsdException w:name="Normal Table" w:semiHidden="1" w:unhideWhenUsed="1"/>
     <w:lsdException w:name="annotation subject" w:semiHidden="1" w:unhideWhenUsed="1"/>
     <w:lsdException w:name="No List" w:semiHidden="1" w:unhideWhenUsed="1"/>
     <w:lsdException w:name="Outline List 1" w:semiHidden="1" w:unhideWhenUsed="1"/>
@@ -3504,7 +3530,6 @@
     <w:lsdException w:name="Table Professional" w:semiHidden="1" w:unhideWhenUsed="1"/>
     <w:lsdException w:name="Table Subtle 1" w:semiHidden="1" w:unhideWhenUsed="1"/>
     <w:lsdException w:name="Table Subtle 2" w:semiHidden="1" w:unhideWhenUsed="1"/>
-    <w:lsdException w:name="Table Web 1" w:semiHidden="1" w:unhideWhenUsed="1"/>
     <w:lsdException w:name="Table Web 2" w:semiHidden="1" w:unhideWhenUsed="1"/>
     <w:lsdException w:name="Table Web 3" w:semiHidden="1" w:unhideWhenUsed="1"/>
     <w:lsdException w:name="Balloon Text" w:semiHidden="1" w:unhideWhenUsed="1"/>
@@ -3725,6 +3750,9 @@
     <w:lsdException w:name="List Table 5 Dark Accent 6" w:uiPriority="50"/>
     <w:lsdException w:name="List Table 6 Colorful Accent 6" w:uiPriority="51"/>
     <w:lsdException w:name="List Table 7 Colorful Accent 6" w:uiPriority="52"/>
+    <w:lsdException w:name="Mention" w:semiHidden="1" w:unhideWhenUsed="1"/>
+    <w:lsdException w:name="Smart Hyperlink" w:semiHidden="1" w:unhideWhenUsed="1"/>
+    <w:lsdException w:name="Hashtag" w:semiHidden="1" w:unhideWhenUsed="1"/>
   </w:latentStyles>
   <w:style w:type="paragraph" w:default="1" w:styleId="a">
     <w:name w:val="Normal"/>
@@ -3772,7 +3800,7 @@
         <a:sysClr val="windowText" lastClr="000000"/>
       </a:dk1>
       <a:lt1>
-        <a:sysClr val="window" lastClr="CAEACD"/>
+        <a:sysClr val="window" lastClr="FFFFFF"/>
       </a:lt1>
       <a:dk2>
         <a:srgbClr val="44546A"/>

</xml_diff>

<commit_message>
delete maze related code and resources
</commit_message>
<xml_diff>
--- a/ConfigData/Xlsx/_分段.docx
+++ b/ConfigData/Xlsx/_分段.docx
@@ -1,6 +1,6 @@
 
 <file path=word/document.xml><?xml version="1.0" encoding="utf-8"?>
-<w:document xmlns:wpc="http://schemas.microsoft.com/office/word/2010/wordprocessingCanvas" xmlns:cx="http://schemas.microsoft.com/office/drawing/2014/chartex" xmlns:cx1="http://schemas.microsoft.com/office/drawing/2015/9/8/chartex" xmlns:cx2="http://schemas.microsoft.com/office/drawing/2015/10/21/chartex" xmlns:cx3="http://schemas.microsoft.com/office/drawing/2016/5/9/chartex" xmlns:cx4="http://schemas.microsoft.com/office/drawing/2016/5/10/chartex" xmlns:cx5="http://schemas.microsoft.com/office/drawing/2016/5/11/chartex" xmlns:cx6="http://schemas.microsoft.com/office/drawing/2016/5/12/chartex" xmlns:cx7="http://schemas.microsoft.com/office/drawing/2016/5/13/chartex" xmlns:cx8="http://schemas.microsoft.com/office/drawing/2016/5/14/chartex" xmlns:mc="http://schemas.openxmlformats.org/markup-compatibility/2006" xmlns:o="urn:schemas-microsoft-com:office:office" xmlns:r="http://schemas.openxmlformats.org/officeDocument/2006/relationships" xmlns:m="http://schemas.openxmlformats.org/officeDocument/2006/math" xmlns:v="urn:schemas-microsoft-com:vml" xmlns:wp14="http://schemas.microsoft.com/office/word/2010/wordprocessingDrawing" xmlns:wp="http://schemas.openxmlformats.org/drawingml/2006/wordprocessingDrawing" xmlns:w10="urn:schemas-microsoft-com:office:word" xmlns:w="http://schemas.openxmlformats.org/wordprocessingml/2006/main" xmlns:w14="http://schemas.microsoft.com/office/word/2010/wordml" xmlns:w15="http://schemas.microsoft.com/office/word/2012/wordml" xmlns:w16se="http://schemas.microsoft.com/office/word/2015/wordml/symex" xmlns:wpg="http://schemas.microsoft.com/office/word/2010/wordprocessingGroup" xmlns:wpi="http://schemas.microsoft.com/office/word/2010/wordprocessingInk" xmlns:wne="http://schemas.microsoft.com/office/word/2006/wordml" xmlns:wps="http://schemas.microsoft.com/office/word/2010/wordprocessingShape" mc:Ignorable="w14 w15 w16se wp14">
+<w:document xmlns:wpc="http://schemas.microsoft.com/office/word/2010/wordprocessingCanvas" xmlns:cx="http://schemas.microsoft.com/office/drawing/2014/chartex" xmlns:cx1="http://schemas.microsoft.com/office/drawing/2015/9/8/chartex" xmlns:cx2="http://schemas.microsoft.com/office/drawing/2015/10/21/chartex" xmlns:cx3="http://schemas.microsoft.com/office/drawing/2016/5/9/chartex" xmlns:cx4="http://schemas.microsoft.com/office/drawing/2016/5/10/chartex" xmlns:cx5="http://schemas.microsoft.com/office/drawing/2016/5/11/chartex" xmlns:cx6="http://schemas.microsoft.com/office/drawing/2016/5/12/chartex" xmlns:cx7="http://schemas.microsoft.com/office/drawing/2016/5/13/chartex" xmlns:cx8="http://schemas.microsoft.com/office/drawing/2016/5/14/chartex" xmlns:mc="http://schemas.openxmlformats.org/markup-compatibility/2006" xmlns:aink="http://schemas.microsoft.com/office/drawing/2016/ink" xmlns:o="urn:schemas-microsoft-com:office:office" xmlns:r="http://schemas.openxmlformats.org/officeDocument/2006/relationships" xmlns:m="http://schemas.openxmlformats.org/officeDocument/2006/math" xmlns:v="urn:schemas-microsoft-com:vml" xmlns:wp14="http://schemas.microsoft.com/office/word/2010/wordprocessingDrawing" xmlns:wp="http://schemas.openxmlformats.org/drawingml/2006/wordprocessingDrawing" xmlns:w10="urn:schemas-microsoft-com:office:word" xmlns:w="http://schemas.openxmlformats.org/wordprocessingml/2006/main" xmlns:w14="http://schemas.microsoft.com/office/word/2010/wordml" xmlns:w15="http://schemas.microsoft.com/office/word/2012/wordml" xmlns:w16se="http://schemas.microsoft.com/office/word/2015/wordml/symex" xmlns:wpg="http://schemas.microsoft.com/office/word/2010/wordprocessingGroup" xmlns:wpi="http://schemas.microsoft.com/office/word/2010/wordprocessingInk" xmlns:wne="http://schemas.microsoft.com/office/word/2006/wordml" xmlns:wps="http://schemas.microsoft.com/office/word/2010/wordprocessingShape" mc:Ignorable="w14 w15 w16se wp14">
   <w:body>
     <w:tbl>
       <w:tblPr>
@@ -856,8 +856,6 @@
               </w:rPr>
               <w:t>-</w:t>
             </w:r>
-            <w:bookmarkStart w:id="0" w:name="_GoBack"/>
-            <w:bookmarkEnd w:id="0"/>
           </w:p>
         </w:tc>
       </w:tr>
@@ -1604,6 +1602,8 @@
               </w:rPr>
               <w:t>-</w:t>
             </w:r>
+            <w:bookmarkStart w:id="0" w:name="_GoBack"/>
+            <w:bookmarkEnd w:id="0"/>
           </w:p>
         </w:tc>
       </w:tr>
@@ -1753,156 +1753,6 @@
                 <w:sz w:val="22"/>
               </w:rPr>
               <w:t>-</w:t>
-            </w:r>
-          </w:p>
-        </w:tc>
-      </w:tr>
-      <w:tr>
-        <w:trPr>
-          <w:trHeight w:val="270"/>
-        </w:trPr>
-        <w:tc>
-          <w:tcPr>
-            <w:tcW w:w="2620" w:type="dxa"/>
-            <w:tcBorders>
-              <w:top w:val="nil"/>
-              <w:left w:val="nil"/>
-              <w:bottom w:val="nil"/>
-              <w:right w:val="nil"/>
-            </w:tcBorders>
-            <w:shd w:val="clear" w:color="auto" w:fill="auto"/>
-            <w:noWrap/>
-            <w:vAlign w:val="center"/>
-            <w:hideMark/>
-          </w:tcPr>
-          <w:p>
-            <w:pPr>
-              <w:widowControl/>
-              <w:jc w:val="left"/>
-              <w:rPr>
-                <w:rFonts w:ascii="宋体" w:eastAsia="宋体" w:hAnsi="宋体" w:cs="宋体"/>
-                <w:kern w:val="0"/>
-                <w:sz w:val="22"/>
-              </w:rPr>
-            </w:pPr>
-            <w:r>
-              <w:rPr>
-                <w:rFonts w:ascii="宋体" w:eastAsia="宋体" w:hAnsi="宋体" w:cs="宋体" w:hint="eastAsia"/>
-                <w:kern w:val="0"/>
-                <w:sz w:val="22"/>
-              </w:rPr>
-              <w:t>Maze.xlsx</w:t>
-            </w:r>
-          </w:p>
-        </w:tc>
-        <w:tc>
-          <w:tcPr>
-            <w:tcW w:w="2342" w:type="dxa"/>
-            <w:tcBorders>
-              <w:top w:val="nil"/>
-              <w:left w:val="nil"/>
-              <w:bottom w:val="nil"/>
-              <w:right w:val="nil"/>
-            </w:tcBorders>
-            <w:shd w:val="clear" w:color="auto" w:fill="auto"/>
-            <w:noWrap/>
-            <w:vAlign w:val="center"/>
-            <w:hideMark/>
-          </w:tcPr>
-          <w:p>
-            <w:pPr>
-              <w:widowControl/>
-              <w:jc w:val="left"/>
-              <w:rPr>
-                <w:rFonts w:ascii="宋体" w:eastAsia="宋体" w:hAnsi="宋体" w:cs="宋体"/>
-                <w:color w:val="2F75B5"/>
-                <w:kern w:val="0"/>
-                <w:sz w:val="22"/>
-              </w:rPr>
-            </w:pPr>
-            <w:r>
-              <w:rPr>
-                <w:rFonts w:ascii="宋体" w:eastAsia="宋体" w:hAnsi="宋体" w:cs="宋体"/>
-                <w:color w:val="2F75B5"/>
-                <w:kern w:val="0"/>
-                <w:sz w:val="22"/>
-              </w:rPr>
-              <w:t>暂时不管</w:t>
-            </w:r>
-          </w:p>
-        </w:tc>
-      </w:tr>
-      <w:tr>
-        <w:trPr>
-          <w:trHeight w:val="270"/>
-        </w:trPr>
-        <w:tc>
-          <w:tcPr>
-            <w:tcW w:w="2620" w:type="dxa"/>
-            <w:tcBorders>
-              <w:top w:val="nil"/>
-              <w:left w:val="nil"/>
-              <w:bottom w:val="nil"/>
-              <w:right w:val="nil"/>
-            </w:tcBorders>
-            <w:shd w:val="clear" w:color="DDEBF7" w:fill="DDEBF7"/>
-            <w:noWrap/>
-            <w:vAlign w:val="center"/>
-            <w:hideMark/>
-          </w:tcPr>
-          <w:p>
-            <w:pPr>
-              <w:widowControl/>
-              <w:jc w:val="left"/>
-              <w:rPr>
-                <w:rFonts w:ascii="宋体" w:eastAsia="宋体" w:hAnsi="宋体" w:cs="宋体"/>
-                <w:kern w:val="0"/>
-                <w:sz w:val="22"/>
-              </w:rPr>
-            </w:pPr>
-            <w:r>
-              <w:rPr>
-                <w:rFonts w:ascii="宋体" w:eastAsia="宋体" w:hAnsi="宋体" w:cs="宋体" w:hint="eastAsia"/>
-                <w:kern w:val="0"/>
-                <w:sz w:val="22"/>
-              </w:rPr>
-              <w:t>MazeItem.xlsx</w:t>
-            </w:r>
-          </w:p>
-        </w:tc>
-        <w:tc>
-          <w:tcPr>
-            <w:tcW w:w="2342" w:type="dxa"/>
-            <w:tcBorders>
-              <w:top w:val="nil"/>
-              <w:left w:val="nil"/>
-              <w:bottom w:val="nil"/>
-              <w:right w:val="nil"/>
-            </w:tcBorders>
-            <w:shd w:val="clear" w:color="DDEBF7" w:fill="DDEBF7"/>
-            <w:noWrap/>
-            <w:vAlign w:val="center"/>
-            <w:hideMark/>
-          </w:tcPr>
-          <w:p>
-            <w:pPr>
-              <w:widowControl/>
-              <w:jc w:val="left"/>
-              <w:rPr>
-                <w:rFonts w:ascii="宋体" w:eastAsia="宋体" w:hAnsi="宋体" w:cs="宋体"/>
-                <w:color w:val="2F75B5"/>
-                <w:kern w:val="0"/>
-                <w:sz w:val="22"/>
-              </w:rPr>
-            </w:pPr>
-            <w:r>
-              <w:rPr>
-                <w:rFonts w:ascii="宋体" w:eastAsia="宋体" w:hAnsi="宋体" w:cs="宋体"/>
-                <w:color w:val="2F75B5"/>
-                <w:kern w:val="0"/>
-                <w:sz w:val="22"/>
-              </w:rPr>
-              <w:t>暂时不管</w:t>
             </w:r>
           </w:p>
         </w:tc>
@@ -3486,6 +3336,7 @@
     <w:lsdException w:name="HTML Sample" w:semiHidden="1" w:unhideWhenUsed="1"/>
     <w:lsdException w:name="HTML Typewriter" w:semiHidden="1" w:unhideWhenUsed="1"/>
     <w:lsdException w:name="HTML Variable" w:semiHidden="1" w:unhideWhenUsed="1"/>
+    <w:lsdException w:name="Normal Table" w:semiHidden="1" w:unhideWhenUsed="1"/>
     <w:lsdException w:name="annotation subject" w:semiHidden="1" w:unhideWhenUsed="1"/>
     <w:lsdException w:name="No List" w:semiHidden="1" w:unhideWhenUsed="1"/>
     <w:lsdException w:name="Outline List 1" w:semiHidden="1" w:unhideWhenUsed="1"/>
@@ -3530,6 +3381,7 @@
     <w:lsdException w:name="Table Professional" w:semiHidden="1" w:unhideWhenUsed="1"/>
     <w:lsdException w:name="Table Subtle 1" w:semiHidden="1" w:unhideWhenUsed="1"/>
     <w:lsdException w:name="Table Subtle 2" w:semiHidden="1" w:unhideWhenUsed="1"/>
+    <w:lsdException w:name="Table Web 1" w:semiHidden="1" w:unhideWhenUsed="1"/>
     <w:lsdException w:name="Table Web 2" w:semiHidden="1" w:unhideWhenUsed="1"/>
     <w:lsdException w:name="Table Web 3" w:semiHidden="1" w:unhideWhenUsed="1"/>
     <w:lsdException w:name="Balloon Text" w:semiHidden="1" w:unhideWhenUsed="1"/>

</xml_diff>

<commit_message>
introduce new concept dungeon
</commit_message>
<xml_diff>
--- a/ConfigData/Xlsx/_分段.docx
+++ b/ConfigData/Xlsx/_分段.docx
@@ -1,6 +1,6 @@
 
 <file path=word/document.xml><?xml version="1.0" encoding="utf-8"?>
-<w:document xmlns:wpc="http://schemas.microsoft.com/office/word/2010/wordprocessingCanvas" xmlns:cx="http://schemas.microsoft.com/office/drawing/2014/chartex" xmlns:cx1="http://schemas.microsoft.com/office/drawing/2015/9/8/chartex" xmlns:cx2="http://schemas.microsoft.com/office/drawing/2015/10/21/chartex" xmlns:cx3="http://schemas.microsoft.com/office/drawing/2016/5/9/chartex" xmlns:cx4="http://schemas.microsoft.com/office/drawing/2016/5/10/chartex" xmlns:cx5="http://schemas.microsoft.com/office/drawing/2016/5/11/chartex" xmlns:cx6="http://schemas.microsoft.com/office/drawing/2016/5/12/chartex" xmlns:cx7="http://schemas.microsoft.com/office/drawing/2016/5/13/chartex" xmlns:cx8="http://schemas.microsoft.com/office/drawing/2016/5/14/chartex" xmlns:mc="http://schemas.openxmlformats.org/markup-compatibility/2006" xmlns:aink="http://schemas.microsoft.com/office/drawing/2016/ink" xmlns:o="urn:schemas-microsoft-com:office:office" xmlns:r="http://schemas.openxmlformats.org/officeDocument/2006/relationships" xmlns:m="http://schemas.openxmlformats.org/officeDocument/2006/math" xmlns:v="urn:schemas-microsoft-com:vml" xmlns:wp14="http://schemas.microsoft.com/office/word/2010/wordprocessingDrawing" xmlns:wp="http://schemas.openxmlformats.org/drawingml/2006/wordprocessingDrawing" xmlns:w10="urn:schemas-microsoft-com:office:word" xmlns:w="http://schemas.openxmlformats.org/wordprocessingml/2006/main" xmlns:w14="http://schemas.microsoft.com/office/word/2010/wordml" xmlns:w15="http://schemas.microsoft.com/office/word/2012/wordml" xmlns:w16se="http://schemas.microsoft.com/office/word/2015/wordml/symex" xmlns:wpg="http://schemas.microsoft.com/office/word/2010/wordprocessingGroup" xmlns:wpi="http://schemas.microsoft.com/office/word/2010/wordprocessingInk" xmlns:wne="http://schemas.microsoft.com/office/word/2006/wordml" xmlns:wps="http://schemas.microsoft.com/office/word/2010/wordprocessingShape" mc:Ignorable="w14 w15 w16se wp14">
+<w:document xmlns:wpc="http://schemas.microsoft.com/office/word/2010/wordprocessingCanvas" xmlns:cx="http://schemas.microsoft.com/office/drawing/2014/chartex" xmlns:cx1="http://schemas.microsoft.com/office/drawing/2015/9/8/chartex" xmlns:cx2="http://schemas.microsoft.com/office/drawing/2015/10/21/chartex" xmlns:cx3="http://schemas.microsoft.com/office/drawing/2016/5/9/chartex" xmlns:cx4="http://schemas.microsoft.com/office/drawing/2016/5/10/chartex" xmlns:cx5="http://schemas.microsoft.com/office/drawing/2016/5/11/chartex" xmlns:cx6="http://schemas.microsoft.com/office/drawing/2016/5/12/chartex" xmlns:cx7="http://schemas.microsoft.com/office/drawing/2016/5/13/chartex" xmlns:cx8="http://schemas.microsoft.com/office/drawing/2016/5/14/chartex" xmlns:mc="http://schemas.openxmlformats.org/markup-compatibility/2006" xmlns:aink="http://schemas.microsoft.com/office/drawing/2016/ink" xmlns:am3d="http://schemas.microsoft.com/office/drawing/2017/model3d" xmlns:o="urn:schemas-microsoft-com:office:office" xmlns:r="http://schemas.openxmlformats.org/officeDocument/2006/relationships" xmlns:m="http://schemas.openxmlformats.org/officeDocument/2006/math" xmlns:v="urn:schemas-microsoft-com:vml" xmlns:wp14="http://schemas.microsoft.com/office/word/2010/wordprocessingDrawing" xmlns:wp="http://schemas.openxmlformats.org/drawingml/2006/wordprocessingDrawing" xmlns:w10="urn:schemas-microsoft-com:office:word" xmlns:w="http://schemas.openxmlformats.org/wordprocessingml/2006/main" xmlns:w14="http://schemas.microsoft.com/office/word/2010/wordml" xmlns:w15="http://schemas.microsoft.com/office/word/2012/wordml" xmlns:w16cid="http://schemas.microsoft.com/office/word/2016/wordml/cid" xmlns:w16se="http://schemas.microsoft.com/office/word/2015/wordml/symex" xmlns:wpg="http://schemas.microsoft.com/office/word/2010/wordprocessingGroup" xmlns:wpi="http://schemas.microsoft.com/office/word/2010/wordprocessingInk" xmlns:wne="http://schemas.microsoft.com/office/word/2006/wordml" xmlns:wps="http://schemas.microsoft.com/office/word/2010/wordprocessingShape" mc:Ignorable="w14 w15 w16se w16cid wp14">
   <w:body>
     <w:tbl>
       <w:tblPr>
@@ -566,25 +566,24 @@
             <w:shd w:val="clear" w:color="DDEBF7" w:fill="DDEBF7"/>
             <w:noWrap/>
             <w:vAlign w:val="center"/>
-            <w:hideMark/>
-          </w:tcPr>
-          <w:p>
-            <w:pPr>
-              <w:widowControl/>
-              <w:jc w:val="left"/>
-              <w:rPr>
-                <w:rFonts w:ascii="宋体" w:eastAsia="宋体" w:hAnsi="宋体" w:cs="宋体"/>
-                <w:kern w:val="0"/>
-                <w:sz w:val="22"/>
-              </w:rPr>
-            </w:pPr>
-            <w:r>
-              <w:rPr>
-                <w:rFonts w:ascii="宋体" w:eastAsia="宋体" w:hAnsi="宋体" w:cs="宋体" w:hint="eastAsia"/>
-                <w:kern w:val="0"/>
-                <w:sz w:val="22"/>
-              </w:rPr>
-              <w:t>Equip.xlsx</w:t>
+          </w:tcPr>
+          <w:p>
+            <w:pPr>
+              <w:widowControl/>
+              <w:jc w:val="left"/>
+              <w:rPr>
+                <w:rFonts w:ascii="宋体" w:eastAsia="宋体" w:hAnsi="宋体" w:cs="宋体" w:hint="eastAsia"/>
+                <w:kern w:val="0"/>
+                <w:sz w:val="22"/>
+              </w:rPr>
+            </w:pPr>
+            <w:r>
+              <w:rPr>
+                <w:rFonts w:ascii="宋体" w:eastAsia="宋体" w:hAnsi="宋体" w:cs="宋体"/>
+                <w:kern w:val="0"/>
+                <w:sz w:val="22"/>
+              </w:rPr>
+              <w:t>Dungeon.xlsx</w:t>
             </w:r>
           </w:p>
         </w:tc>
@@ -600,36 +599,44 @@
             <w:shd w:val="clear" w:color="DDEBF7" w:fill="DDEBF7"/>
             <w:noWrap/>
             <w:vAlign w:val="center"/>
-            <w:hideMark/>
-          </w:tcPr>
-          <w:p>
-            <w:pPr>
-              <w:widowControl/>
-              <w:jc w:val="left"/>
-              <w:rPr>
-                <w:rFonts w:ascii="宋体" w:eastAsia="宋体" w:hAnsi="宋体" w:cs="宋体"/>
-                <w:color w:val="2F75B5"/>
-                <w:kern w:val="0"/>
-                <w:sz w:val="22"/>
-              </w:rPr>
-            </w:pPr>
-            <w:r>
-              <w:rPr>
-                <w:rFonts w:ascii="宋体" w:eastAsia="宋体" w:hAnsi="宋体" w:cs="宋体" w:hint="eastAsia"/>
-                <w:color w:val="2F75B5"/>
-                <w:kern w:val="0"/>
-                <w:sz w:val="22"/>
-              </w:rPr>
-              <w:t>021xxxx</w:t>
-            </w:r>
-            <w:r>
-              <w:rPr>
-                <w:rFonts w:ascii="宋体" w:eastAsia="宋体" w:hAnsi="宋体" w:cs="宋体"/>
-                <w:color w:val="2F75B5"/>
-                <w:kern w:val="0"/>
-                <w:sz w:val="22"/>
-              </w:rPr>
-              <w:t>xx</w:t>
+          </w:tcPr>
+          <w:p>
+            <w:pPr>
+              <w:widowControl/>
+              <w:jc w:val="left"/>
+              <w:rPr>
+                <w:rFonts w:ascii="宋体" w:eastAsia="宋体" w:hAnsi="宋体" w:cs="宋体" w:hint="eastAsia"/>
+                <w:color w:val="2F75B5"/>
+                <w:kern w:val="0"/>
+                <w:sz w:val="22"/>
+              </w:rPr>
+            </w:pPr>
+            <w:r>
+              <w:rPr>
+                <w:rFonts w:ascii="宋体" w:eastAsia="宋体" w:hAnsi="宋体" w:cs="宋体" w:hint="eastAsia"/>
+                <w:color w:val="2F75B5"/>
+                <w:kern w:val="0"/>
+                <w:sz w:val="22"/>
+              </w:rPr>
+              <w:t>01</w:t>
+            </w:r>
+            <w:r>
+              <w:rPr>
+                <w:rFonts w:ascii="宋体" w:eastAsia="宋体" w:hAnsi="宋体" w:cs="宋体"/>
+                <w:color w:val="2F75B5"/>
+                <w:kern w:val="0"/>
+                <w:sz w:val="22"/>
+              </w:rPr>
+              <w:t>8</w:t>
+            </w:r>
+            <w:r>
+              <w:rPr>
+                <w:rFonts w:ascii="宋体" w:eastAsia="宋体" w:hAnsi="宋体" w:cs="宋体" w:hint="eastAsia"/>
+                <w:color w:val="2F75B5"/>
+                <w:kern w:val="0"/>
+                <w:sz w:val="22"/>
+              </w:rPr>
+              <w:t>xxxxxx</w:t>
             </w:r>
           </w:p>
         </w:tc>
@@ -647,28 +654,28 @@
               <w:bottom w:val="nil"/>
               <w:right w:val="nil"/>
             </w:tcBorders>
-            <w:shd w:val="clear" w:color="auto" w:fill="auto"/>
-            <w:noWrap/>
-            <w:vAlign w:val="center"/>
-            <w:hideMark/>
-          </w:tcPr>
-          <w:p>
-            <w:pPr>
-              <w:widowControl/>
-              <w:jc w:val="left"/>
-              <w:rPr>
-                <w:rFonts w:ascii="宋体" w:eastAsia="宋体" w:hAnsi="宋体" w:cs="宋体"/>
-                <w:kern w:val="0"/>
-                <w:sz w:val="22"/>
-              </w:rPr>
-            </w:pPr>
-            <w:r>
-              <w:rPr>
-                <w:rFonts w:ascii="宋体" w:eastAsia="宋体" w:hAnsi="宋体" w:cs="宋体" w:hint="eastAsia"/>
-                <w:kern w:val="0"/>
-                <w:sz w:val="22"/>
-              </w:rPr>
-              <w:t>EquipAddon.xlsx</w:t>
+            <w:shd w:val="clear" w:color="DDEBF7" w:fill="DDEBF7"/>
+            <w:noWrap/>
+            <w:vAlign w:val="center"/>
+            <w:hideMark/>
+          </w:tcPr>
+          <w:p>
+            <w:pPr>
+              <w:widowControl/>
+              <w:jc w:val="left"/>
+              <w:rPr>
+                <w:rFonts w:ascii="宋体" w:eastAsia="宋体" w:hAnsi="宋体" w:cs="宋体"/>
+                <w:kern w:val="0"/>
+                <w:sz w:val="22"/>
+              </w:rPr>
+            </w:pPr>
+            <w:r>
+              <w:rPr>
+                <w:rFonts w:ascii="宋体" w:eastAsia="宋体" w:hAnsi="宋体" w:cs="宋体" w:hint="eastAsia"/>
+                <w:kern w:val="0"/>
+                <w:sz w:val="22"/>
+              </w:rPr>
+              <w:t>Equip.xlsx</w:t>
             </w:r>
           </w:p>
         </w:tc>
@@ -681,30 +688,39 @@
               <w:bottom w:val="nil"/>
               <w:right w:val="nil"/>
             </w:tcBorders>
-            <w:shd w:val="clear" w:color="auto" w:fill="auto"/>
-            <w:noWrap/>
-            <w:vAlign w:val="center"/>
-            <w:hideMark/>
-          </w:tcPr>
-          <w:p>
-            <w:pPr>
-              <w:widowControl/>
-              <w:jc w:val="left"/>
-              <w:rPr>
-                <w:rFonts w:ascii="宋体" w:eastAsia="宋体" w:hAnsi="宋体" w:cs="宋体"/>
-                <w:color w:val="2F75B5"/>
-                <w:kern w:val="0"/>
-                <w:sz w:val="22"/>
-              </w:rPr>
-            </w:pPr>
-            <w:r>
-              <w:rPr>
-                <w:rFonts w:ascii="宋体" w:eastAsia="宋体" w:hAnsi="宋体" w:cs="宋体"/>
-                <w:color w:val="2F75B5"/>
-                <w:kern w:val="0"/>
-                <w:sz w:val="22"/>
-              </w:rPr>
-              <w:t>待重构</w:t>
+            <w:shd w:val="clear" w:color="DDEBF7" w:fill="DDEBF7"/>
+            <w:noWrap/>
+            <w:vAlign w:val="center"/>
+            <w:hideMark/>
+          </w:tcPr>
+          <w:p>
+            <w:pPr>
+              <w:widowControl/>
+              <w:jc w:val="left"/>
+              <w:rPr>
+                <w:rFonts w:ascii="宋体" w:eastAsia="宋体" w:hAnsi="宋体" w:cs="宋体"/>
+                <w:color w:val="2F75B5"/>
+                <w:kern w:val="0"/>
+                <w:sz w:val="22"/>
+              </w:rPr>
+            </w:pPr>
+            <w:r>
+              <w:rPr>
+                <w:rFonts w:ascii="宋体" w:eastAsia="宋体" w:hAnsi="宋体" w:cs="宋体" w:hint="eastAsia"/>
+                <w:color w:val="2F75B5"/>
+                <w:kern w:val="0"/>
+                <w:sz w:val="22"/>
+              </w:rPr>
+              <w:t>021xxxx</w:t>
+            </w:r>
+            <w:r>
+              <w:rPr>
+                <w:rFonts w:ascii="宋体" w:eastAsia="宋体" w:hAnsi="宋体" w:cs="宋体"/>
+                <w:color w:val="2F75B5"/>
+                <w:kern w:val="0"/>
+                <w:sz w:val="22"/>
+              </w:rPr>
+              <w:t>xx</w:t>
             </w:r>
           </w:p>
         </w:tc>
@@ -722,28 +738,28 @@
               <w:bottom w:val="nil"/>
               <w:right w:val="nil"/>
             </w:tcBorders>
-            <w:shd w:val="clear" w:color="DDEBF7" w:fill="DDEBF7"/>
-            <w:noWrap/>
-            <w:vAlign w:val="center"/>
-            <w:hideMark/>
-          </w:tcPr>
-          <w:p>
-            <w:pPr>
-              <w:widowControl/>
-              <w:jc w:val="left"/>
-              <w:rPr>
-                <w:rFonts w:ascii="宋体" w:eastAsia="宋体" w:hAnsi="宋体" w:cs="宋体"/>
-                <w:kern w:val="0"/>
-                <w:sz w:val="22"/>
-              </w:rPr>
-            </w:pPr>
-            <w:r>
-              <w:rPr>
-                <w:rFonts w:ascii="宋体" w:eastAsia="宋体" w:hAnsi="宋体" w:cs="宋体" w:hint="eastAsia"/>
-                <w:kern w:val="0"/>
-                <w:sz w:val="22"/>
-              </w:rPr>
-              <w:t>Error.xlsx</w:t>
+            <w:shd w:val="clear" w:color="auto" w:fill="auto"/>
+            <w:noWrap/>
+            <w:vAlign w:val="center"/>
+            <w:hideMark/>
+          </w:tcPr>
+          <w:p>
+            <w:pPr>
+              <w:widowControl/>
+              <w:jc w:val="left"/>
+              <w:rPr>
+                <w:rFonts w:ascii="宋体" w:eastAsia="宋体" w:hAnsi="宋体" w:cs="宋体"/>
+                <w:kern w:val="0"/>
+                <w:sz w:val="22"/>
+              </w:rPr>
+            </w:pPr>
+            <w:r>
+              <w:rPr>
+                <w:rFonts w:ascii="宋体" w:eastAsia="宋体" w:hAnsi="宋体" w:cs="宋体" w:hint="eastAsia"/>
+                <w:kern w:val="0"/>
+                <w:sz w:val="22"/>
+              </w:rPr>
+              <w:t>EquipAddon.xlsx</w:t>
             </w:r>
           </w:p>
         </w:tc>
@@ -756,31 +772,33 @@
               <w:bottom w:val="nil"/>
               <w:right w:val="nil"/>
             </w:tcBorders>
-            <w:shd w:val="clear" w:color="DDEBF7" w:fill="DDEBF7"/>
-            <w:noWrap/>
-            <w:vAlign w:val="center"/>
-            <w:hideMark/>
-          </w:tcPr>
-          <w:p>
-            <w:pPr>
-              <w:widowControl/>
-              <w:jc w:val="left"/>
-              <w:rPr>
-                <w:rFonts w:ascii="宋体" w:eastAsia="宋体" w:hAnsi="宋体" w:cs="宋体"/>
-                <w:color w:val="2F75B5"/>
-                <w:kern w:val="0"/>
-                <w:sz w:val="22"/>
-              </w:rPr>
-            </w:pPr>
-            <w:r>
-              <w:rPr>
-                <w:rFonts w:ascii="宋体" w:eastAsia="宋体" w:hAnsi="宋体" w:cs="宋体" w:hint="eastAsia"/>
-                <w:color w:val="2F75B5"/>
-                <w:kern w:val="0"/>
-                <w:sz w:val="22"/>
-              </w:rPr>
-              <w:t>-</w:t>
-            </w:r>
+            <w:shd w:val="clear" w:color="auto" w:fill="auto"/>
+            <w:noWrap/>
+            <w:vAlign w:val="center"/>
+            <w:hideMark/>
+          </w:tcPr>
+          <w:p>
+            <w:pPr>
+              <w:widowControl/>
+              <w:jc w:val="left"/>
+              <w:rPr>
+                <w:rFonts w:ascii="宋体" w:eastAsia="宋体" w:hAnsi="宋体" w:cs="宋体"/>
+                <w:color w:val="2F75B5"/>
+                <w:kern w:val="0"/>
+                <w:sz w:val="22"/>
+              </w:rPr>
+            </w:pPr>
+            <w:r>
+              <w:rPr>
+                <w:rFonts w:ascii="宋体" w:eastAsia="宋体" w:hAnsi="宋体" w:cs="宋体"/>
+                <w:color w:val="2F75B5"/>
+                <w:kern w:val="0"/>
+                <w:sz w:val="22"/>
+              </w:rPr>
+              <w:t>待重构</w:t>
+            </w:r>
+            <w:bookmarkStart w:id="0" w:name="_GoBack"/>
+            <w:bookmarkEnd w:id="0"/>
           </w:p>
         </w:tc>
       </w:tr>
@@ -818,7 +836,7 @@
                 <w:kern w:val="0"/>
                 <w:sz w:val="22"/>
               </w:rPr>
-              <w:t>Formula.xlsx</w:t>
+              <w:t>Error.xlsx</w:t>
             </w:r>
           </w:p>
         </w:tc>
@@ -872,28 +890,28 @@
               <w:bottom w:val="nil"/>
               <w:right w:val="nil"/>
             </w:tcBorders>
-            <w:shd w:val="clear" w:color="auto" w:fill="auto"/>
-            <w:noWrap/>
-            <w:vAlign w:val="center"/>
-            <w:hideMark/>
-          </w:tcPr>
-          <w:p>
-            <w:pPr>
-              <w:widowControl/>
-              <w:jc w:val="left"/>
-              <w:rPr>
-                <w:rFonts w:ascii="宋体" w:eastAsia="宋体" w:hAnsi="宋体" w:cs="宋体"/>
-                <w:kern w:val="0"/>
-                <w:sz w:val="22"/>
-              </w:rPr>
-            </w:pPr>
-            <w:r>
-              <w:rPr>
-                <w:rFonts w:ascii="宋体" w:eastAsia="宋体" w:hAnsi="宋体" w:cs="宋体" w:hint="eastAsia"/>
-                <w:kern w:val="0"/>
-                <w:sz w:val="22"/>
-              </w:rPr>
-              <w:t>GameShop.xlsx</w:t>
+            <w:shd w:val="clear" w:color="DDEBF7" w:fill="DDEBF7"/>
+            <w:noWrap/>
+            <w:vAlign w:val="center"/>
+            <w:hideMark/>
+          </w:tcPr>
+          <w:p>
+            <w:pPr>
+              <w:widowControl/>
+              <w:jc w:val="left"/>
+              <w:rPr>
+                <w:rFonts w:ascii="宋体" w:eastAsia="宋体" w:hAnsi="宋体" w:cs="宋体"/>
+                <w:kern w:val="0"/>
+                <w:sz w:val="22"/>
+              </w:rPr>
+            </w:pPr>
+            <w:r>
+              <w:rPr>
+                <w:rFonts w:ascii="宋体" w:eastAsia="宋体" w:hAnsi="宋体" w:cs="宋体" w:hint="eastAsia"/>
+                <w:kern w:val="0"/>
+                <w:sz w:val="22"/>
+              </w:rPr>
+              <w:t>Formula.xlsx</w:t>
             </w:r>
           </w:p>
         </w:tc>
@@ -906,48 +924,30 @@
               <w:bottom w:val="nil"/>
               <w:right w:val="nil"/>
             </w:tcBorders>
-            <w:shd w:val="clear" w:color="auto" w:fill="auto"/>
-            <w:noWrap/>
-            <w:vAlign w:val="center"/>
-            <w:hideMark/>
-          </w:tcPr>
-          <w:p>
-            <w:pPr>
-              <w:widowControl/>
-              <w:jc w:val="left"/>
-              <w:rPr>
-                <w:rFonts w:ascii="宋体" w:eastAsia="宋体" w:hAnsi="宋体" w:cs="宋体"/>
-                <w:color w:val="2F75B5"/>
-                <w:kern w:val="0"/>
-                <w:sz w:val="22"/>
-              </w:rPr>
-            </w:pPr>
-            <w:r>
-              <w:rPr>
-                <w:rFonts w:ascii="宋体" w:eastAsia="宋体" w:hAnsi="宋体" w:cs="宋体" w:hint="eastAsia"/>
-                <w:color w:val="2F75B5"/>
-                <w:kern w:val="0"/>
-                <w:sz w:val="22"/>
-              </w:rPr>
-              <w:t>01</w:t>
-            </w:r>
-            <w:r>
-              <w:rPr>
-                <w:rFonts w:ascii="宋体" w:eastAsia="宋体" w:hAnsi="宋体" w:cs="宋体"/>
-                <w:color w:val="2F75B5"/>
-                <w:kern w:val="0"/>
-                <w:sz w:val="22"/>
-              </w:rPr>
-              <w:t>5</w:t>
-            </w:r>
-            <w:r>
-              <w:rPr>
-                <w:rFonts w:ascii="宋体" w:eastAsia="宋体" w:hAnsi="宋体" w:cs="宋体" w:hint="eastAsia"/>
-                <w:color w:val="2F75B5"/>
-                <w:kern w:val="0"/>
-                <w:sz w:val="22"/>
-              </w:rPr>
-              <w:t>xxxxxx</w:t>
+            <w:shd w:val="clear" w:color="DDEBF7" w:fill="DDEBF7"/>
+            <w:noWrap/>
+            <w:vAlign w:val="center"/>
+            <w:hideMark/>
+          </w:tcPr>
+          <w:p>
+            <w:pPr>
+              <w:widowControl/>
+              <w:jc w:val="left"/>
+              <w:rPr>
+                <w:rFonts w:ascii="宋体" w:eastAsia="宋体" w:hAnsi="宋体" w:cs="宋体"/>
+                <w:color w:val="2F75B5"/>
+                <w:kern w:val="0"/>
+                <w:sz w:val="22"/>
+              </w:rPr>
+            </w:pPr>
+            <w:r>
+              <w:rPr>
+                <w:rFonts w:ascii="宋体" w:eastAsia="宋体" w:hAnsi="宋体" w:cs="宋体" w:hint="eastAsia"/>
+                <w:color w:val="2F75B5"/>
+                <w:kern w:val="0"/>
+                <w:sz w:val="22"/>
+              </w:rPr>
+              <w:t>-</w:t>
             </w:r>
           </w:p>
         </w:tc>
@@ -965,44 +965,28 @@
               <w:bottom w:val="nil"/>
               <w:right w:val="nil"/>
             </w:tcBorders>
-            <w:shd w:val="clear" w:color="DDEBF7" w:fill="DDEBF7"/>
-            <w:noWrap/>
-            <w:vAlign w:val="center"/>
-            <w:hideMark/>
-          </w:tcPr>
-          <w:p>
-            <w:pPr>
-              <w:widowControl/>
-              <w:jc w:val="left"/>
-              <w:rPr>
-                <w:rFonts w:ascii="宋体" w:eastAsia="宋体" w:hAnsi="宋体" w:cs="宋体"/>
-                <w:kern w:val="0"/>
-                <w:sz w:val="22"/>
-              </w:rPr>
-            </w:pPr>
-            <w:r>
-              <w:rPr>
-                <w:rFonts w:ascii="宋体" w:eastAsia="宋体" w:hAnsi="宋体" w:cs="宋体" w:hint="eastAsia"/>
-                <w:kern w:val="0"/>
-                <w:sz w:val="22"/>
-              </w:rPr>
-              <w:t>Hero</w:t>
-            </w:r>
-            <w:r>
-              <w:rPr>
-                <w:rFonts w:ascii="宋体" w:eastAsia="宋体" w:hAnsi="宋体" w:cs="宋体"/>
-                <w:kern w:val="0"/>
-                <w:sz w:val="22"/>
-              </w:rPr>
-              <w:t>Power</w:t>
-            </w:r>
-            <w:r>
-              <w:rPr>
-                <w:rFonts w:ascii="宋体" w:eastAsia="宋体" w:hAnsi="宋体" w:cs="宋体" w:hint="eastAsia"/>
-                <w:kern w:val="0"/>
-                <w:sz w:val="22"/>
-              </w:rPr>
-              <w:t>.xlsx</w:t>
+            <w:shd w:val="clear" w:color="auto" w:fill="auto"/>
+            <w:noWrap/>
+            <w:vAlign w:val="center"/>
+            <w:hideMark/>
+          </w:tcPr>
+          <w:p>
+            <w:pPr>
+              <w:widowControl/>
+              <w:jc w:val="left"/>
+              <w:rPr>
+                <w:rFonts w:ascii="宋体" w:eastAsia="宋体" w:hAnsi="宋体" w:cs="宋体"/>
+                <w:kern w:val="0"/>
+                <w:sz w:val="22"/>
+              </w:rPr>
+            </w:pPr>
+            <w:r>
+              <w:rPr>
+                <w:rFonts w:ascii="宋体" w:eastAsia="宋体" w:hAnsi="宋体" w:cs="宋体" w:hint="eastAsia"/>
+                <w:kern w:val="0"/>
+                <w:sz w:val="22"/>
+              </w:rPr>
+              <w:t>GameShop.xlsx</w:t>
             </w:r>
           </w:p>
         </w:tc>
@@ -1015,48 +999,39 @@
               <w:bottom w:val="nil"/>
               <w:right w:val="nil"/>
             </w:tcBorders>
-            <w:shd w:val="clear" w:color="DDEBF7" w:fill="DDEBF7"/>
-            <w:noWrap/>
-            <w:vAlign w:val="center"/>
-            <w:hideMark/>
-          </w:tcPr>
-          <w:p>
-            <w:pPr>
-              <w:widowControl/>
-              <w:jc w:val="left"/>
-              <w:rPr>
-                <w:rFonts w:ascii="宋体" w:eastAsia="宋体" w:hAnsi="宋体" w:cs="宋体"/>
-                <w:color w:val="2F75B5"/>
-                <w:kern w:val="0"/>
-                <w:sz w:val="22"/>
-              </w:rPr>
-            </w:pPr>
-            <w:r>
-              <w:rPr>
-                <w:rFonts w:ascii="宋体" w:eastAsia="宋体" w:hAnsi="宋体" w:cs="宋体"/>
-                <w:color w:val="2F75B5"/>
-                <w:kern w:val="0"/>
-                <w:sz w:val="22"/>
-              </w:rPr>
-              <w:t>0</w:t>
-            </w:r>
-            <w:r>
-              <w:rPr>
-                <w:rFonts w:ascii="宋体" w:eastAsia="宋体" w:hAnsi="宋体" w:cs="宋体" w:hint="eastAsia"/>
-                <w:color w:val="2F75B5"/>
-                <w:kern w:val="0"/>
-                <w:sz w:val="22"/>
-              </w:rPr>
-              <w:t>3</w:t>
-            </w:r>
-            <w:r>
-              <w:rPr>
-                <w:rFonts w:ascii="宋体" w:eastAsia="宋体" w:hAnsi="宋体" w:cs="宋体"/>
-                <w:color w:val="2F75B5"/>
-                <w:kern w:val="0"/>
-                <w:sz w:val="22"/>
-              </w:rPr>
-              <w:t>1</w:t>
+            <w:shd w:val="clear" w:color="auto" w:fill="auto"/>
+            <w:noWrap/>
+            <w:vAlign w:val="center"/>
+            <w:hideMark/>
+          </w:tcPr>
+          <w:p>
+            <w:pPr>
+              <w:widowControl/>
+              <w:jc w:val="left"/>
+              <w:rPr>
+                <w:rFonts w:ascii="宋体" w:eastAsia="宋体" w:hAnsi="宋体" w:cs="宋体"/>
+                <w:color w:val="2F75B5"/>
+                <w:kern w:val="0"/>
+                <w:sz w:val="22"/>
+              </w:rPr>
+            </w:pPr>
+            <w:r>
+              <w:rPr>
+                <w:rFonts w:ascii="宋体" w:eastAsia="宋体" w:hAnsi="宋体" w:cs="宋体" w:hint="eastAsia"/>
+                <w:color w:val="2F75B5"/>
+                <w:kern w:val="0"/>
+                <w:sz w:val="22"/>
+              </w:rPr>
+              <w:t>01</w:t>
+            </w:r>
+            <w:r>
+              <w:rPr>
+                <w:rFonts w:ascii="宋体" w:eastAsia="宋体" w:hAnsi="宋体" w:cs="宋体"/>
+                <w:color w:val="2F75B5"/>
+                <w:kern w:val="0"/>
+                <w:sz w:val="22"/>
+              </w:rPr>
+              <w:t>5</w:t>
             </w:r>
             <w:r>
               <w:rPr>
@@ -1083,28 +1058,44 @@
               <w:bottom w:val="nil"/>
               <w:right w:val="nil"/>
             </w:tcBorders>
-            <w:shd w:val="clear" w:color="auto" w:fill="auto"/>
-            <w:noWrap/>
-            <w:vAlign w:val="center"/>
-            <w:hideMark/>
-          </w:tcPr>
-          <w:p>
-            <w:pPr>
-              <w:widowControl/>
-              <w:jc w:val="left"/>
-              <w:rPr>
-                <w:rFonts w:ascii="宋体" w:eastAsia="宋体" w:hAnsi="宋体" w:cs="宋体"/>
-                <w:kern w:val="0"/>
-                <w:sz w:val="22"/>
-              </w:rPr>
-            </w:pPr>
-            <w:r>
-              <w:rPr>
-                <w:rFonts w:ascii="宋体" w:eastAsia="宋体" w:hAnsi="宋体" w:cs="宋体" w:hint="eastAsia"/>
-                <w:kern w:val="0"/>
-                <w:sz w:val="22"/>
-              </w:rPr>
-              <w:t>HeroSkillAttr.xlsx</w:t>
+            <w:shd w:val="clear" w:color="DDEBF7" w:fill="DDEBF7"/>
+            <w:noWrap/>
+            <w:vAlign w:val="center"/>
+            <w:hideMark/>
+          </w:tcPr>
+          <w:p>
+            <w:pPr>
+              <w:widowControl/>
+              <w:jc w:val="left"/>
+              <w:rPr>
+                <w:rFonts w:ascii="宋体" w:eastAsia="宋体" w:hAnsi="宋体" w:cs="宋体"/>
+                <w:kern w:val="0"/>
+                <w:sz w:val="22"/>
+              </w:rPr>
+            </w:pPr>
+            <w:r>
+              <w:rPr>
+                <w:rFonts w:ascii="宋体" w:eastAsia="宋体" w:hAnsi="宋体" w:cs="宋体" w:hint="eastAsia"/>
+                <w:kern w:val="0"/>
+                <w:sz w:val="22"/>
+              </w:rPr>
+              <w:t>Hero</w:t>
+            </w:r>
+            <w:r>
+              <w:rPr>
+                <w:rFonts w:ascii="宋体" w:eastAsia="宋体" w:hAnsi="宋体" w:cs="宋体"/>
+                <w:kern w:val="0"/>
+                <w:sz w:val="22"/>
+              </w:rPr>
+              <w:t>Power</w:t>
+            </w:r>
+            <w:r>
+              <w:rPr>
+                <w:rFonts w:ascii="宋体" w:eastAsia="宋体" w:hAnsi="宋体" w:cs="宋体" w:hint="eastAsia"/>
+                <w:kern w:val="0"/>
+                <w:sz w:val="22"/>
+              </w:rPr>
+              <w:t>.xlsx</w:t>
             </w:r>
           </w:p>
         </w:tc>
@@ -1117,30 +1108,57 @@
               <w:bottom w:val="nil"/>
               <w:right w:val="nil"/>
             </w:tcBorders>
-            <w:shd w:val="clear" w:color="auto" w:fill="auto"/>
-            <w:noWrap/>
-            <w:vAlign w:val="center"/>
-            <w:hideMark/>
-          </w:tcPr>
-          <w:p>
-            <w:pPr>
-              <w:widowControl/>
-              <w:jc w:val="left"/>
-              <w:rPr>
-                <w:rFonts w:ascii="宋体" w:eastAsia="宋体" w:hAnsi="宋体" w:cs="宋体"/>
-                <w:color w:val="2F75B5"/>
-                <w:kern w:val="0"/>
-                <w:sz w:val="22"/>
-              </w:rPr>
-            </w:pPr>
-            <w:r>
-              <w:rPr>
-                <w:rFonts w:ascii="宋体" w:eastAsia="宋体" w:hAnsi="宋体" w:cs="宋体"/>
-                <w:color w:val="2F75B5"/>
-                <w:kern w:val="0"/>
-                <w:sz w:val="22"/>
-              </w:rPr>
-              <w:t>待重构</w:t>
+            <w:shd w:val="clear" w:color="DDEBF7" w:fill="DDEBF7"/>
+            <w:noWrap/>
+            <w:vAlign w:val="center"/>
+            <w:hideMark/>
+          </w:tcPr>
+          <w:p>
+            <w:pPr>
+              <w:widowControl/>
+              <w:jc w:val="left"/>
+              <w:rPr>
+                <w:rFonts w:ascii="宋体" w:eastAsia="宋体" w:hAnsi="宋体" w:cs="宋体"/>
+                <w:color w:val="2F75B5"/>
+                <w:kern w:val="0"/>
+                <w:sz w:val="22"/>
+              </w:rPr>
+            </w:pPr>
+            <w:r>
+              <w:rPr>
+                <w:rFonts w:ascii="宋体" w:eastAsia="宋体" w:hAnsi="宋体" w:cs="宋体"/>
+                <w:color w:val="2F75B5"/>
+                <w:kern w:val="0"/>
+                <w:sz w:val="22"/>
+              </w:rPr>
+              <w:t>0</w:t>
+            </w:r>
+            <w:r>
+              <w:rPr>
+                <w:rFonts w:ascii="宋体" w:eastAsia="宋体" w:hAnsi="宋体" w:cs="宋体" w:hint="eastAsia"/>
+                <w:color w:val="2F75B5"/>
+                <w:kern w:val="0"/>
+                <w:sz w:val="22"/>
+              </w:rPr>
+              <w:t>3</w:t>
+            </w:r>
+            <w:r>
+              <w:rPr>
+                <w:rFonts w:ascii="宋体" w:eastAsia="宋体" w:hAnsi="宋体" w:cs="宋体"/>
+                <w:color w:val="2F75B5"/>
+                <w:kern w:val="0"/>
+                <w:sz w:val="22"/>
+              </w:rPr>
+              <w:t>1</w:t>
+            </w:r>
+            <w:r>
+              <w:rPr>
+                <w:rFonts w:ascii="宋体" w:eastAsia="宋体" w:hAnsi="宋体" w:cs="宋体" w:hint="eastAsia"/>
+                <w:color w:val="2F75B5"/>
+                <w:kern w:val="0"/>
+                <w:sz w:val="22"/>
+              </w:rPr>
+              <w:t>xxxxxx</w:t>
             </w:r>
           </w:p>
         </w:tc>
@@ -1158,43 +1176,28 @@
               <w:bottom w:val="nil"/>
               <w:right w:val="nil"/>
             </w:tcBorders>
-            <w:shd w:val="clear" w:color="DDEBF7" w:fill="DDEBF7"/>
-            <w:noWrap/>
-            <w:vAlign w:val="center"/>
-          </w:tcPr>
-          <w:p>
-            <w:pPr>
-              <w:widowControl/>
-              <w:jc w:val="left"/>
-              <w:rPr>
-                <w:rFonts w:ascii="宋体" w:eastAsia="宋体" w:hAnsi="宋体" w:cs="宋体"/>
-                <w:kern w:val="0"/>
-                <w:sz w:val="22"/>
-              </w:rPr>
-            </w:pPr>
-            <w:r>
-              <w:rPr>
-                <w:rFonts w:ascii="宋体" w:eastAsia="宋体" w:hAnsi="宋体" w:cs="宋体" w:hint="eastAsia"/>
-                <w:kern w:val="0"/>
-                <w:sz w:val="22"/>
-              </w:rPr>
-              <w:t>HeroSkill</w:t>
-            </w:r>
-            <w:r>
-              <w:rPr>
-                <w:rFonts w:ascii="宋体" w:eastAsia="宋体" w:hAnsi="宋体" w:cs="宋体"/>
-                <w:kern w:val="0"/>
-                <w:sz w:val="22"/>
-              </w:rPr>
-              <w:t>Card</w:t>
-            </w:r>
-            <w:r>
-              <w:rPr>
-                <w:rFonts w:ascii="宋体" w:eastAsia="宋体" w:hAnsi="宋体" w:cs="宋体" w:hint="eastAsia"/>
-                <w:kern w:val="0"/>
-                <w:sz w:val="22"/>
-              </w:rPr>
-              <w:t>.xlsx</w:t>
+            <w:shd w:val="clear" w:color="auto" w:fill="auto"/>
+            <w:noWrap/>
+            <w:vAlign w:val="center"/>
+            <w:hideMark/>
+          </w:tcPr>
+          <w:p>
+            <w:pPr>
+              <w:widowControl/>
+              <w:jc w:val="left"/>
+              <w:rPr>
+                <w:rFonts w:ascii="宋体" w:eastAsia="宋体" w:hAnsi="宋体" w:cs="宋体"/>
+                <w:kern w:val="0"/>
+                <w:sz w:val="22"/>
+              </w:rPr>
+            </w:pPr>
+            <w:r>
+              <w:rPr>
+                <w:rFonts w:ascii="宋体" w:eastAsia="宋体" w:hAnsi="宋体" w:cs="宋体" w:hint="eastAsia"/>
+                <w:kern w:val="0"/>
+                <w:sz w:val="22"/>
+              </w:rPr>
+              <w:t>HeroSkillAttr.xlsx</w:t>
             </w:r>
           </w:p>
         </w:tc>
@@ -1207,56 +1210,30 @@
               <w:bottom w:val="nil"/>
               <w:right w:val="nil"/>
             </w:tcBorders>
-            <w:shd w:val="clear" w:color="DDEBF7" w:fill="DDEBF7"/>
-            <w:noWrap/>
-            <w:vAlign w:val="center"/>
-          </w:tcPr>
-          <w:p>
-            <w:pPr>
-              <w:widowControl/>
-              <w:jc w:val="left"/>
-              <w:rPr>
-                <w:rFonts w:ascii="宋体" w:eastAsia="宋体" w:hAnsi="宋体" w:cs="宋体"/>
-                <w:color w:val="2F75B5"/>
-                <w:kern w:val="0"/>
-                <w:sz w:val="22"/>
-              </w:rPr>
-            </w:pPr>
-            <w:r>
-              <w:rPr>
-                <w:rFonts w:ascii="宋体" w:eastAsia="宋体" w:hAnsi="宋体" w:cs="宋体"/>
-                <w:color w:val="2F75B5"/>
-                <w:kern w:val="0"/>
-                <w:sz w:val="22"/>
-              </w:rPr>
-              <w:t>0</w:t>
-            </w:r>
-            <w:r>
-              <w:rPr>
-                <w:rFonts w:ascii="宋体" w:eastAsia="宋体" w:hAnsi="宋体" w:cs="宋体" w:hint="eastAsia"/>
-                <w:color w:val="2F75B5"/>
-                <w:kern w:val="0"/>
-                <w:sz w:val="22"/>
-              </w:rPr>
-              <w:t>3</w:t>
-            </w:r>
-            <w:r>
-              <w:rPr>
-                <w:rFonts w:ascii="宋体" w:eastAsia="宋体" w:hAnsi="宋体" w:cs="宋体"/>
-                <w:color w:val="2F75B5"/>
-                <w:kern w:val="0"/>
-                <w:sz w:val="22"/>
-              </w:rPr>
-              <w:t>2</w:t>
-            </w:r>
-            <w:r>
-              <w:rPr>
-                <w:rFonts w:ascii="宋体" w:eastAsia="宋体" w:hAnsi="宋体" w:cs="宋体" w:hint="eastAsia"/>
-                <w:color w:val="2F75B5"/>
-                <w:kern w:val="0"/>
-                <w:sz w:val="22"/>
-              </w:rPr>
-              <w:t>xxxxxx</w:t>
+            <w:shd w:val="clear" w:color="auto" w:fill="auto"/>
+            <w:noWrap/>
+            <w:vAlign w:val="center"/>
+            <w:hideMark/>
+          </w:tcPr>
+          <w:p>
+            <w:pPr>
+              <w:widowControl/>
+              <w:jc w:val="left"/>
+              <w:rPr>
+                <w:rFonts w:ascii="宋体" w:eastAsia="宋体" w:hAnsi="宋体" w:cs="宋体"/>
+                <w:color w:val="2F75B5"/>
+                <w:kern w:val="0"/>
+                <w:sz w:val="22"/>
+              </w:rPr>
+            </w:pPr>
+            <w:r>
+              <w:rPr>
+                <w:rFonts w:ascii="宋体" w:eastAsia="宋体" w:hAnsi="宋体" w:cs="宋体"/>
+                <w:color w:val="2F75B5"/>
+                <w:kern w:val="0"/>
+                <w:sz w:val="22"/>
+              </w:rPr>
+              <w:t>待重构</w:t>
             </w:r>
           </w:p>
         </w:tc>
@@ -1277,25 +1254,40 @@
             <w:shd w:val="clear" w:color="DDEBF7" w:fill="DDEBF7"/>
             <w:noWrap/>
             <w:vAlign w:val="center"/>
-            <w:hideMark/>
-          </w:tcPr>
-          <w:p>
-            <w:pPr>
-              <w:widowControl/>
-              <w:jc w:val="left"/>
-              <w:rPr>
-                <w:rFonts w:ascii="宋体" w:eastAsia="宋体" w:hAnsi="宋体" w:cs="宋体"/>
-                <w:kern w:val="0"/>
-                <w:sz w:val="22"/>
-              </w:rPr>
-            </w:pPr>
-            <w:r>
-              <w:rPr>
-                <w:rFonts w:ascii="宋体" w:eastAsia="宋体" w:hAnsi="宋体" w:cs="宋体" w:hint="eastAsia"/>
-                <w:kern w:val="0"/>
-                <w:sz w:val="22"/>
-              </w:rPr>
-              <w:t>HItem.xlsx</w:t>
+          </w:tcPr>
+          <w:p>
+            <w:pPr>
+              <w:widowControl/>
+              <w:jc w:val="left"/>
+              <w:rPr>
+                <w:rFonts w:ascii="宋体" w:eastAsia="宋体" w:hAnsi="宋体" w:cs="宋体"/>
+                <w:kern w:val="0"/>
+                <w:sz w:val="22"/>
+              </w:rPr>
+            </w:pPr>
+            <w:r>
+              <w:rPr>
+                <w:rFonts w:ascii="宋体" w:eastAsia="宋体" w:hAnsi="宋体" w:cs="宋体" w:hint="eastAsia"/>
+                <w:kern w:val="0"/>
+                <w:sz w:val="22"/>
+              </w:rPr>
+              <w:t>HeroSkill</w:t>
+            </w:r>
+            <w:r>
+              <w:rPr>
+                <w:rFonts w:ascii="宋体" w:eastAsia="宋体" w:hAnsi="宋体" w:cs="宋体"/>
+                <w:kern w:val="0"/>
+                <w:sz w:val="22"/>
+              </w:rPr>
+              <w:t>Card</w:t>
+            </w:r>
+            <w:r>
+              <w:rPr>
+                <w:rFonts w:ascii="宋体" w:eastAsia="宋体" w:hAnsi="宋体" w:cs="宋体" w:hint="eastAsia"/>
+                <w:kern w:val="0"/>
+                <w:sz w:val="22"/>
+              </w:rPr>
+              <w:t>.xlsx</w:t>
             </w:r>
           </w:p>
         </w:tc>
@@ -1311,27 +1303,35 @@
             <w:shd w:val="clear" w:color="DDEBF7" w:fill="DDEBF7"/>
             <w:noWrap/>
             <w:vAlign w:val="center"/>
-            <w:hideMark/>
-          </w:tcPr>
-          <w:p>
-            <w:pPr>
-              <w:widowControl/>
-              <w:jc w:val="left"/>
-              <w:rPr>
-                <w:rFonts w:ascii="宋体" w:eastAsia="宋体" w:hAnsi="宋体" w:cs="宋体"/>
-                <w:color w:val="2F75B5"/>
-                <w:kern w:val="0"/>
-                <w:sz w:val="22"/>
-              </w:rPr>
-            </w:pPr>
-            <w:r>
-              <w:rPr>
-                <w:rFonts w:ascii="宋体" w:eastAsia="宋体" w:hAnsi="宋体" w:cs="宋体" w:hint="eastAsia"/>
-                <w:color w:val="2F75B5"/>
-                <w:kern w:val="0"/>
-                <w:sz w:val="22"/>
-              </w:rPr>
-              <w:t>02</w:t>
+          </w:tcPr>
+          <w:p>
+            <w:pPr>
+              <w:widowControl/>
+              <w:jc w:val="left"/>
+              <w:rPr>
+                <w:rFonts w:ascii="宋体" w:eastAsia="宋体" w:hAnsi="宋体" w:cs="宋体"/>
+                <w:color w:val="2F75B5"/>
+                <w:kern w:val="0"/>
+                <w:sz w:val="22"/>
+              </w:rPr>
+            </w:pPr>
+            <w:r>
+              <w:rPr>
+                <w:rFonts w:ascii="宋体" w:eastAsia="宋体" w:hAnsi="宋体" w:cs="宋体"/>
+                <w:color w:val="2F75B5"/>
+                <w:kern w:val="0"/>
+                <w:sz w:val="22"/>
+              </w:rPr>
+              <w:t>0</w:t>
+            </w:r>
+            <w:r>
+              <w:rPr>
+                <w:rFonts w:ascii="宋体" w:eastAsia="宋体" w:hAnsi="宋体" w:cs="宋体" w:hint="eastAsia"/>
+                <w:color w:val="2F75B5"/>
+                <w:kern w:val="0"/>
+                <w:sz w:val="22"/>
+              </w:rPr>
+              <w:t>3</w:t>
             </w:r>
             <w:r>
               <w:rPr>
@@ -1349,16 +1349,7 @@
                 <w:kern w:val="0"/>
                 <w:sz w:val="22"/>
               </w:rPr>
-              <w:t>xxxx</w:t>
-            </w:r>
-            <w:r>
-              <w:rPr>
-                <w:rFonts w:ascii="宋体" w:eastAsia="宋体" w:hAnsi="宋体" w:cs="宋体"/>
-                <w:color w:val="2F75B5"/>
-                <w:kern w:val="0"/>
-                <w:sz w:val="22"/>
-              </w:rPr>
-              <w:t>xx</w:t>
+              <w:t>xxxxxx</w:t>
             </w:r>
           </w:p>
         </w:tc>
@@ -1376,28 +1367,28 @@
               <w:bottom w:val="nil"/>
               <w:right w:val="nil"/>
             </w:tcBorders>
-            <w:shd w:val="clear" w:color="auto" w:fill="auto"/>
-            <w:noWrap/>
-            <w:vAlign w:val="center"/>
-            <w:hideMark/>
-          </w:tcPr>
-          <w:p>
-            <w:pPr>
-              <w:widowControl/>
-              <w:jc w:val="left"/>
-              <w:rPr>
-                <w:rFonts w:ascii="宋体" w:eastAsia="宋体" w:hAnsi="宋体" w:cs="宋体"/>
-                <w:kern w:val="0"/>
-                <w:sz w:val="22"/>
-              </w:rPr>
-            </w:pPr>
-            <w:r>
-              <w:rPr>
-                <w:rFonts w:ascii="宋体" w:eastAsia="宋体" w:hAnsi="宋体" w:cs="宋体" w:hint="eastAsia"/>
-                <w:kern w:val="0"/>
-                <w:sz w:val="22"/>
-              </w:rPr>
-              <w:t>ItemGift.xlsx</w:t>
+            <w:shd w:val="clear" w:color="DDEBF7" w:fill="DDEBF7"/>
+            <w:noWrap/>
+            <w:vAlign w:val="center"/>
+            <w:hideMark/>
+          </w:tcPr>
+          <w:p>
+            <w:pPr>
+              <w:widowControl/>
+              <w:jc w:val="left"/>
+              <w:rPr>
+                <w:rFonts w:ascii="宋体" w:eastAsia="宋体" w:hAnsi="宋体" w:cs="宋体"/>
+                <w:kern w:val="0"/>
+                <w:sz w:val="22"/>
+              </w:rPr>
+            </w:pPr>
+            <w:r>
+              <w:rPr>
+                <w:rFonts w:ascii="宋体" w:eastAsia="宋体" w:hAnsi="宋体" w:cs="宋体" w:hint="eastAsia"/>
+                <w:kern w:val="0"/>
+                <w:sz w:val="22"/>
+              </w:rPr>
+              <w:t>HItem.xlsx</w:t>
             </w:r>
           </w:p>
         </w:tc>
@@ -1410,42 +1401,58 @@
               <w:bottom w:val="nil"/>
               <w:right w:val="nil"/>
             </w:tcBorders>
-            <w:shd w:val="clear" w:color="auto" w:fill="auto"/>
-            <w:noWrap/>
-            <w:vAlign w:val="center"/>
-            <w:hideMark/>
-          </w:tcPr>
-          <w:p>
-            <w:pPr>
-              <w:widowControl/>
-              <w:jc w:val="left"/>
-              <w:rPr>
-                <w:rFonts w:ascii="宋体" w:eastAsia="宋体" w:hAnsi="宋体" w:cs="宋体"/>
-                <w:color w:val="2F75B5"/>
-                <w:kern w:val="0"/>
-                <w:sz w:val="22"/>
-              </w:rPr>
-            </w:pPr>
-            <w:r>
-              <w:rPr>
-                <w:rFonts w:ascii="宋体" w:eastAsia="宋体" w:hAnsi="宋体" w:cs="宋体"/>
-                <w:color w:val="2F75B5"/>
-                <w:kern w:val="0"/>
-                <w:sz w:val="22"/>
-              </w:rPr>
-              <w:t>同</w:t>
-            </w:r>
-            <w:proofErr w:type="spellStart"/>
-            <w:r>
-              <w:rPr>
-                <w:rFonts w:ascii="宋体" w:eastAsia="宋体" w:hAnsi="宋体" w:cs="宋体"/>
-                <w:color w:val="2F75B5"/>
-                <w:kern w:val="0"/>
-                <w:sz w:val="22"/>
-              </w:rPr>
-              <w:t>hitem</w:t>
-            </w:r>
-            <w:proofErr w:type="spellEnd"/>
+            <w:shd w:val="clear" w:color="DDEBF7" w:fill="DDEBF7"/>
+            <w:noWrap/>
+            <w:vAlign w:val="center"/>
+            <w:hideMark/>
+          </w:tcPr>
+          <w:p>
+            <w:pPr>
+              <w:widowControl/>
+              <w:jc w:val="left"/>
+              <w:rPr>
+                <w:rFonts w:ascii="宋体" w:eastAsia="宋体" w:hAnsi="宋体" w:cs="宋体"/>
+                <w:color w:val="2F75B5"/>
+                <w:kern w:val="0"/>
+                <w:sz w:val="22"/>
+              </w:rPr>
+            </w:pPr>
+            <w:r>
+              <w:rPr>
+                <w:rFonts w:ascii="宋体" w:eastAsia="宋体" w:hAnsi="宋体" w:cs="宋体" w:hint="eastAsia"/>
+                <w:color w:val="2F75B5"/>
+                <w:kern w:val="0"/>
+                <w:sz w:val="22"/>
+              </w:rPr>
+              <w:t>02</w:t>
+            </w:r>
+            <w:r>
+              <w:rPr>
+                <w:rFonts w:ascii="宋体" w:eastAsia="宋体" w:hAnsi="宋体" w:cs="宋体"/>
+                <w:color w:val="2F75B5"/>
+                <w:kern w:val="0"/>
+                <w:sz w:val="22"/>
+              </w:rPr>
+              <w:t>2</w:t>
+            </w:r>
+            <w:r>
+              <w:rPr>
+                <w:rFonts w:ascii="宋体" w:eastAsia="宋体" w:hAnsi="宋体" w:cs="宋体" w:hint="eastAsia"/>
+                <w:color w:val="2F75B5"/>
+                <w:kern w:val="0"/>
+                <w:sz w:val="22"/>
+              </w:rPr>
+              <w:t>xxxx</w:t>
+            </w:r>
+            <w:r>
+              <w:rPr>
+                <w:rFonts w:ascii="宋体" w:eastAsia="宋体" w:hAnsi="宋体" w:cs="宋体"/>
+                <w:color w:val="2F75B5"/>
+                <w:kern w:val="0"/>
+                <w:sz w:val="22"/>
+              </w:rPr>
+              <w:t>xx</w:t>
+            </w:r>
           </w:p>
         </w:tc>
       </w:tr>
@@ -1462,28 +1469,28 @@
               <w:bottom w:val="nil"/>
               <w:right w:val="nil"/>
             </w:tcBorders>
-            <w:shd w:val="clear" w:color="DDEBF7" w:fill="DDEBF7"/>
-            <w:noWrap/>
-            <w:vAlign w:val="center"/>
-            <w:hideMark/>
-          </w:tcPr>
-          <w:p>
-            <w:pPr>
-              <w:widowControl/>
-              <w:jc w:val="left"/>
-              <w:rPr>
-                <w:rFonts w:ascii="宋体" w:eastAsia="宋体" w:hAnsi="宋体" w:cs="宋体"/>
-                <w:kern w:val="0"/>
-                <w:sz w:val="22"/>
-              </w:rPr>
-            </w:pPr>
-            <w:r>
-              <w:rPr>
-                <w:rFonts w:ascii="宋体" w:eastAsia="宋体" w:hAnsi="宋体" w:cs="宋体" w:hint="eastAsia"/>
-                <w:kern w:val="0"/>
-                <w:sz w:val="22"/>
-              </w:rPr>
-              <w:t>Job.xlsx</w:t>
+            <w:shd w:val="clear" w:color="auto" w:fill="auto"/>
+            <w:noWrap/>
+            <w:vAlign w:val="center"/>
+            <w:hideMark/>
+          </w:tcPr>
+          <w:p>
+            <w:pPr>
+              <w:widowControl/>
+              <w:jc w:val="left"/>
+              <w:rPr>
+                <w:rFonts w:ascii="宋体" w:eastAsia="宋体" w:hAnsi="宋体" w:cs="宋体"/>
+                <w:kern w:val="0"/>
+                <w:sz w:val="22"/>
+              </w:rPr>
+            </w:pPr>
+            <w:r>
+              <w:rPr>
+                <w:rFonts w:ascii="宋体" w:eastAsia="宋体" w:hAnsi="宋体" w:cs="宋体" w:hint="eastAsia"/>
+                <w:kern w:val="0"/>
+                <w:sz w:val="22"/>
+              </w:rPr>
+              <w:t>ItemGift.xlsx</w:t>
             </w:r>
           </w:p>
         </w:tc>
@@ -1496,31 +1503,42 @@
               <w:bottom w:val="nil"/>
               <w:right w:val="nil"/>
             </w:tcBorders>
-            <w:shd w:val="clear" w:color="DDEBF7" w:fill="DDEBF7"/>
-            <w:noWrap/>
-            <w:vAlign w:val="center"/>
-            <w:hideMark/>
-          </w:tcPr>
-          <w:p>
-            <w:pPr>
-              <w:widowControl/>
-              <w:jc w:val="left"/>
-              <w:rPr>
-                <w:rFonts w:ascii="宋体" w:eastAsia="宋体" w:hAnsi="宋体" w:cs="宋体"/>
-                <w:color w:val="2F75B5"/>
-                <w:kern w:val="0"/>
-                <w:sz w:val="22"/>
-              </w:rPr>
-            </w:pPr>
-            <w:r>
-              <w:rPr>
-                <w:rFonts w:ascii="宋体" w:eastAsia="宋体" w:hAnsi="宋体" w:cs="宋体" w:hint="eastAsia"/>
-                <w:color w:val="2F75B5"/>
-                <w:kern w:val="0"/>
-                <w:sz w:val="22"/>
-              </w:rPr>
-              <w:t>011xxxxxx</w:t>
-            </w:r>
+            <w:shd w:val="clear" w:color="auto" w:fill="auto"/>
+            <w:noWrap/>
+            <w:vAlign w:val="center"/>
+            <w:hideMark/>
+          </w:tcPr>
+          <w:p>
+            <w:pPr>
+              <w:widowControl/>
+              <w:jc w:val="left"/>
+              <w:rPr>
+                <w:rFonts w:ascii="宋体" w:eastAsia="宋体" w:hAnsi="宋体" w:cs="宋体"/>
+                <w:color w:val="2F75B5"/>
+                <w:kern w:val="0"/>
+                <w:sz w:val="22"/>
+              </w:rPr>
+            </w:pPr>
+            <w:r>
+              <w:rPr>
+                <w:rFonts w:ascii="宋体" w:eastAsia="宋体" w:hAnsi="宋体" w:cs="宋体"/>
+                <w:color w:val="2F75B5"/>
+                <w:kern w:val="0"/>
+                <w:sz w:val="22"/>
+              </w:rPr>
+              <w:t>同</w:t>
+            </w:r>
+            <w:proofErr w:type="spellStart"/>
+            <w:r>
+              <w:rPr>
+                <w:rFonts w:ascii="宋体" w:eastAsia="宋体" w:hAnsi="宋体" w:cs="宋体"/>
+                <w:color w:val="2F75B5"/>
+                <w:kern w:val="0"/>
+                <w:sz w:val="22"/>
+              </w:rPr>
+              <w:t>hitem</w:t>
+            </w:r>
+            <w:proofErr w:type="spellEnd"/>
           </w:p>
         </w:tc>
       </w:tr>
@@ -1537,6 +1555,81 @@
               <w:bottom w:val="nil"/>
               <w:right w:val="nil"/>
             </w:tcBorders>
+            <w:shd w:val="clear" w:color="DDEBF7" w:fill="DDEBF7"/>
+            <w:noWrap/>
+            <w:vAlign w:val="center"/>
+            <w:hideMark/>
+          </w:tcPr>
+          <w:p>
+            <w:pPr>
+              <w:widowControl/>
+              <w:jc w:val="left"/>
+              <w:rPr>
+                <w:rFonts w:ascii="宋体" w:eastAsia="宋体" w:hAnsi="宋体" w:cs="宋体"/>
+                <w:kern w:val="0"/>
+                <w:sz w:val="22"/>
+              </w:rPr>
+            </w:pPr>
+            <w:r>
+              <w:rPr>
+                <w:rFonts w:ascii="宋体" w:eastAsia="宋体" w:hAnsi="宋体" w:cs="宋体" w:hint="eastAsia"/>
+                <w:kern w:val="0"/>
+                <w:sz w:val="22"/>
+              </w:rPr>
+              <w:t>Job.xlsx</w:t>
+            </w:r>
+          </w:p>
+        </w:tc>
+        <w:tc>
+          <w:tcPr>
+            <w:tcW w:w="2342" w:type="dxa"/>
+            <w:tcBorders>
+              <w:top w:val="nil"/>
+              <w:left w:val="nil"/>
+              <w:bottom w:val="nil"/>
+              <w:right w:val="nil"/>
+            </w:tcBorders>
+            <w:shd w:val="clear" w:color="DDEBF7" w:fill="DDEBF7"/>
+            <w:noWrap/>
+            <w:vAlign w:val="center"/>
+            <w:hideMark/>
+          </w:tcPr>
+          <w:p>
+            <w:pPr>
+              <w:widowControl/>
+              <w:jc w:val="left"/>
+              <w:rPr>
+                <w:rFonts w:ascii="宋体" w:eastAsia="宋体" w:hAnsi="宋体" w:cs="宋体"/>
+                <w:color w:val="2F75B5"/>
+                <w:kern w:val="0"/>
+                <w:sz w:val="22"/>
+              </w:rPr>
+            </w:pPr>
+            <w:r>
+              <w:rPr>
+                <w:rFonts w:ascii="宋体" w:eastAsia="宋体" w:hAnsi="宋体" w:cs="宋体" w:hint="eastAsia"/>
+                <w:color w:val="2F75B5"/>
+                <w:kern w:val="0"/>
+                <w:sz w:val="22"/>
+              </w:rPr>
+              <w:t>011xxxxxx</w:t>
+            </w:r>
+          </w:p>
+        </w:tc>
+      </w:tr>
+      <w:tr>
+        <w:trPr>
+          <w:trHeight w:val="270"/>
+        </w:trPr>
+        <w:tc>
+          <w:tcPr>
+            <w:tcW w:w="2620" w:type="dxa"/>
+            <w:tcBorders>
+              <w:top w:val="nil"/>
+              <w:left w:val="nil"/>
+              <w:bottom w:val="nil"/>
+              <w:right w:val="nil"/>
+            </w:tcBorders>
             <w:shd w:val="clear" w:color="auto" w:fill="auto"/>
             <w:noWrap/>
             <w:vAlign w:val="center"/>
@@ -1602,8 +1695,6 @@
               </w:rPr>
               <w:t>-</w:t>
             </w:r>
-            <w:bookmarkStart w:id="0" w:name="_GoBack"/>
-            <w:bookmarkEnd w:id="0"/>
           </w:p>
         </w:tc>
       </w:tr>
@@ -3217,7 +3308,7 @@
 </file>
 
 <file path=word/styles.xml><?xml version="1.0" encoding="utf-8"?>
-<w:styles xmlns:mc="http://schemas.openxmlformats.org/markup-compatibility/2006" xmlns:r="http://schemas.openxmlformats.org/officeDocument/2006/relationships" xmlns:w="http://schemas.openxmlformats.org/wordprocessingml/2006/main" xmlns:w14="http://schemas.microsoft.com/office/word/2010/wordml" xmlns:w15="http://schemas.microsoft.com/office/word/2012/wordml" xmlns:w16se="http://schemas.microsoft.com/office/word/2015/wordml/symex" mc:Ignorable="w14 w15 w16se">
+<w:styles xmlns:mc="http://schemas.openxmlformats.org/markup-compatibility/2006" xmlns:r="http://schemas.openxmlformats.org/officeDocument/2006/relationships" xmlns:w="http://schemas.openxmlformats.org/wordprocessingml/2006/main" xmlns:w14="http://schemas.microsoft.com/office/word/2010/wordml" xmlns:w15="http://schemas.microsoft.com/office/word/2012/wordml" xmlns:w16cid="http://schemas.microsoft.com/office/word/2016/wordml/cid" xmlns:w16se="http://schemas.microsoft.com/office/word/2015/wordml/symex" mc:Ignorable="w14 w15 w16se w16cid">
   <w:docDefaults>
     <w:rPrDefault>
       <w:rPr>
@@ -3230,7 +3321,7 @@
     </w:rPrDefault>
     <w:pPrDefault/>
   </w:docDefaults>
-  <w:latentStyles w:defLockedState="0" w:defUIPriority="99" w:defSemiHidden="0" w:defUnhideWhenUsed="0" w:defQFormat="0" w:count="374">
+  <w:latentStyles w:defLockedState="0" w:defUIPriority="99" w:defSemiHidden="0" w:defUnhideWhenUsed="0" w:defQFormat="0" w:count="375">
     <w:lsdException w:name="Normal" w:uiPriority="0" w:qFormat="1"/>
     <w:lsdException w:name="heading 1" w:uiPriority="9" w:qFormat="1"/>
     <w:lsdException w:name="heading 2" w:semiHidden="1" w:uiPriority="9" w:unhideWhenUsed="1" w:qFormat="1"/>
@@ -3336,7 +3427,6 @@
     <w:lsdException w:name="HTML Sample" w:semiHidden="1" w:unhideWhenUsed="1"/>
     <w:lsdException w:name="HTML Typewriter" w:semiHidden="1" w:unhideWhenUsed="1"/>
     <w:lsdException w:name="HTML Variable" w:semiHidden="1" w:unhideWhenUsed="1"/>
-    <w:lsdException w:name="Normal Table" w:semiHidden="1" w:unhideWhenUsed="1"/>
     <w:lsdException w:name="annotation subject" w:semiHidden="1" w:unhideWhenUsed="1"/>
     <w:lsdException w:name="No List" w:semiHidden="1" w:unhideWhenUsed="1"/>
     <w:lsdException w:name="Outline List 1" w:semiHidden="1" w:unhideWhenUsed="1"/>
@@ -3383,10 +3473,8 @@
     <w:lsdException w:name="Table Subtle 2" w:semiHidden="1" w:unhideWhenUsed="1"/>
     <w:lsdException w:name="Table Web 1" w:semiHidden="1" w:unhideWhenUsed="1"/>
     <w:lsdException w:name="Table Web 2" w:semiHidden="1" w:unhideWhenUsed="1"/>
-    <w:lsdException w:name="Table Web 3" w:semiHidden="1" w:unhideWhenUsed="1"/>
     <w:lsdException w:name="Balloon Text" w:semiHidden="1" w:unhideWhenUsed="1"/>
     <w:lsdException w:name="Table Grid" w:uiPriority="39"/>
-    <w:lsdException w:name="Table Theme" w:semiHidden="1" w:unhideWhenUsed="1"/>
     <w:lsdException w:name="Placeholder Text" w:semiHidden="1"/>
     <w:lsdException w:name="No Spacing" w:uiPriority="1" w:qFormat="1"/>
     <w:lsdException w:name="Light Shading" w:uiPriority="60"/>
@@ -3605,6 +3693,7 @@
     <w:lsdException w:name="Mention" w:semiHidden="1" w:unhideWhenUsed="1"/>
     <w:lsdException w:name="Smart Hyperlink" w:semiHidden="1" w:unhideWhenUsed="1"/>
     <w:lsdException w:name="Hashtag" w:semiHidden="1" w:unhideWhenUsed="1"/>
+    <w:lsdException w:name="Unresolved Mention" w:semiHidden="1" w:unhideWhenUsed="1"/>
   </w:latentStyles>
   <w:style w:type="paragraph" w:default="1" w:styleId="a">
     <w:name w:val="Normal"/>

</xml_diff>

<commit_message>
almost finish the dungeon gismo
</commit_message>
<xml_diff>
--- a/ConfigData/Xlsx/_分段.docx
+++ b/ConfigData/Xlsx/_分段.docx
@@ -51,7 +51,7 @@
                 <w:kern w:val="0"/>
                 <w:sz w:val="22"/>
               </w:rPr>
-              <w:t>文件</w:t>
+              <w:t>File</w:t>
             </w:r>
           </w:p>
         </w:tc>
@@ -82,6 +82,7 @@
                 <w:sz w:val="22"/>
               </w:rPr>
             </w:pPr>
+            <w:proofErr w:type="spellStart"/>
             <w:r>
               <w:rPr>
                 <w:rFonts w:ascii="宋体" w:eastAsia="宋体" w:hAnsi="宋体" w:cs="宋体" w:hint="eastAsia"/>
@@ -91,8 +92,9 @@
                 <w:kern w:val="0"/>
                 <w:sz w:val="22"/>
               </w:rPr>
-              <w:t>分段</w:t>
-            </w:r>
+              <w:t>Segement</w:t>
+            </w:r>
+            <w:proofErr w:type="spellEnd"/>
           </w:p>
         </w:tc>
       </w:tr>
@@ -431,19 +433,37 @@
               <w:jc w:val="left"/>
               <w:rPr>
                 <w:rFonts w:ascii="宋体" w:eastAsia="宋体" w:hAnsi="宋体" w:cs="宋体"/>
-                <w:color w:val="2F75B5"/>
-                <w:kern w:val="0"/>
-                <w:sz w:val="22"/>
-              </w:rPr>
-            </w:pPr>
-            <w:r>
-              <w:rPr>
-                <w:rFonts w:ascii="宋体" w:eastAsia="宋体" w:hAnsi="宋体" w:cs="宋体"/>
-                <w:color w:val="2F75B5"/>
-                <w:kern w:val="0"/>
-                <w:sz w:val="22"/>
-              </w:rPr>
-              <w:t>待重构</w:t>
+                <w:color w:val="FF0000"/>
+                <w:kern w:val="0"/>
+                <w:sz w:val="22"/>
+              </w:rPr>
+            </w:pPr>
+            <w:r>
+              <w:rPr>
+                <w:rFonts w:ascii="宋体" w:eastAsia="宋体" w:hAnsi="宋体" w:cs="宋体"/>
+                <w:color w:val="FF0000"/>
+                <w:kern w:val="0"/>
+                <w:sz w:val="22"/>
+              </w:rPr>
+              <w:t>T</w:t>
+            </w:r>
+            <w:r>
+              <w:rPr>
+                <w:rFonts w:ascii="宋体" w:eastAsia="宋体" w:hAnsi="宋体" w:cs="宋体" w:hint="eastAsia"/>
+                <w:color w:val="FF0000"/>
+                <w:kern w:val="0"/>
+                <w:sz w:val="22"/>
+              </w:rPr>
+              <w:t>o</w:t>
+            </w:r>
+            <w:r>
+              <w:rPr>
+                <w:rFonts w:ascii="宋体" w:eastAsia="宋体" w:hAnsi="宋体" w:cs="宋体"/>
+                <w:color w:val="FF0000"/>
+                <w:kern w:val="0"/>
+                <w:sz w:val="22"/>
+              </w:rPr>
+              <w:t xml:space="preserve"> be decided</w:t>
             </w:r>
           </w:p>
         </w:tc>
@@ -572,7 +592,7 @@
               <w:widowControl/>
               <w:jc w:val="left"/>
               <w:rPr>
-                <w:rFonts w:ascii="宋体" w:eastAsia="宋体" w:hAnsi="宋体" w:cs="宋体" w:hint="eastAsia"/>
+                <w:rFonts w:ascii="宋体" w:eastAsia="宋体" w:hAnsi="宋体" w:cs="宋体"/>
                 <w:kern w:val="0"/>
                 <w:sz w:val="22"/>
               </w:rPr>
@@ -605,7 +625,7 @@
               <w:widowControl/>
               <w:jc w:val="left"/>
               <w:rPr>
-                <w:rFonts w:ascii="宋体" w:eastAsia="宋体" w:hAnsi="宋体" w:cs="宋体" w:hint="eastAsia"/>
+                <w:rFonts w:ascii="宋体" w:eastAsia="宋体" w:hAnsi="宋体" w:cs="宋体"/>
                 <w:color w:val="2F75B5"/>
                 <w:kern w:val="0"/>
                 <w:sz w:val="22"/>
@@ -657,25 +677,40 @@
             <w:shd w:val="clear" w:color="DDEBF7" w:fill="DDEBF7"/>
             <w:noWrap/>
             <w:vAlign w:val="center"/>
-            <w:hideMark/>
-          </w:tcPr>
-          <w:p>
-            <w:pPr>
-              <w:widowControl/>
-              <w:jc w:val="left"/>
-              <w:rPr>
-                <w:rFonts w:ascii="宋体" w:eastAsia="宋体" w:hAnsi="宋体" w:cs="宋体"/>
-                <w:kern w:val="0"/>
-                <w:sz w:val="22"/>
-              </w:rPr>
-            </w:pPr>
-            <w:r>
-              <w:rPr>
-                <w:rFonts w:ascii="宋体" w:eastAsia="宋体" w:hAnsi="宋体" w:cs="宋体" w:hint="eastAsia"/>
-                <w:kern w:val="0"/>
-                <w:sz w:val="22"/>
-              </w:rPr>
-              <w:t>Equip.xlsx</w:t>
+          </w:tcPr>
+          <w:p>
+            <w:pPr>
+              <w:widowControl/>
+              <w:jc w:val="left"/>
+              <w:rPr>
+                <w:rFonts w:ascii="宋体" w:eastAsia="宋体" w:hAnsi="宋体" w:cs="宋体"/>
+                <w:kern w:val="0"/>
+                <w:sz w:val="22"/>
+              </w:rPr>
+            </w:pPr>
+            <w:r>
+              <w:rPr>
+                <w:rFonts w:ascii="宋体" w:eastAsia="宋体" w:hAnsi="宋体" w:cs="宋体"/>
+                <w:kern w:val="0"/>
+                <w:sz w:val="22"/>
+              </w:rPr>
+              <w:t>Dungeon</w:t>
+            </w:r>
+            <w:r>
+              <w:rPr>
+                <w:rFonts w:ascii="宋体" w:eastAsia="宋体" w:hAnsi="宋体" w:cs="宋体"/>
+                <w:kern w:val="0"/>
+                <w:sz w:val="22"/>
+              </w:rPr>
+              <w:t>Gismo</w:t>
+            </w:r>
+            <w:r>
+              <w:rPr>
+                <w:rFonts w:ascii="宋体" w:eastAsia="宋体" w:hAnsi="宋体" w:cs="宋体"/>
+                <w:kern w:val="0"/>
+                <w:sz w:val="22"/>
+              </w:rPr>
+              <w:t>.xlsx</w:t>
             </w:r>
           </w:p>
         </w:tc>
@@ -691,36 +726,53 @@
             <w:shd w:val="clear" w:color="DDEBF7" w:fill="DDEBF7"/>
             <w:noWrap/>
             <w:vAlign w:val="center"/>
-            <w:hideMark/>
-          </w:tcPr>
-          <w:p>
-            <w:pPr>
-              <w:widowControl/>
-              <w:jc w:val="left"/>
-              <w:rPr>
-                <w:rFonts w:ascii="宋体" w:eastAsia="宋体" w:hAnsi="宋体" w:cs="宋体"/>
-                <w:color w:val="2F75B5"/>
-                <w:kern w:val="0"/>
-                <w:sz w:val="22"/>
-              </w:rPr>
-            </w:pPr>
-            <w:r>
-              <w:rPr>
-                <w:rFonts w:ascii="宋体" w:eastAsia="宋体" w:hAnsi="宋体" w:cs="宋体" w:hint="eastAsia"/>
-                <w:color w:val="2F75B5"/>
-                <w:kern w:val="0"/>
-                <w:sz w:val="22"/>
-              </w:rPr>
-              <w:t>021xxxx</w:t>
-            </w:r>
-            <w:r>
-              <w:rPr>
-                <w:rFonts w:ascii="宋体" w:eastAsia="宋体" w:hAnsi="宋体" w:cs="宋体"/>
-                <w:color w:val="2F75B5"/>
-                <w:kern w:val="0"/>
-                <w:sz w:val="22"/>
-              </w:rPr>
-              <w:t>xx</w:t>
+          </w:tcPr>
+          <w:p>
+            <w:pPr>
+              <w:widowControl/>
+              <w:jc w:val="left"/>
+              <w:rPr>
+                <w:rFonts w:ascii="宋体" w:eastAsia="宋体" w:hAnsi="宋体" w:cs="宋体"/>
+                <w:color w:val="2F75B5"/>
+                <w:kern w:val="0"/>
+                <w:sz w:val="22"/>
+              </w:rPr>
+            </w:pPr>
+            <w:r>
+              <w:rPr>
+                <w:rFonts w:ascii="宋体" w:eastAsia="宋体" w:hAnsi="宋体" w:cs="宋体" w:hint="eastAsia"/>
+                <w:color w:val="2F75B5"/>
+                <w:kern w:val="0"/>
+                <w:sz w:val="22"/>
+              </w:rPr>
+              <w:t>0</w:t>
+            </w:r>
+            <w:r>
+              <w:rPr>
+                <w:rFonts w:ascii="宋体" w:eastAsia="宋体" w:hAnsi="宋体" w:cs="宋体"/>
+                <w:color w:val="2F75B5"/>
+                <w:kern w:val="0"/>
+                <w:sz w:val="22"/>
+              </w:rPr>
+              <w:t>4</w:t>
+            </w:r>
+            <w:r>
+              <w:rPr>
+                <w:rFonts w:ascii="宋体" w:eastAsia="宋体" w:hAnsi="宋体" w:cs="宋体"/>
+                <w:color w:val="2F75B5"/>
+                <w:kern w:val="0"/>
+                <w:sz w:val="22"/>
+              </w:rPr>
+              <w:t>5</w:t>
+            </w:r>
+            <w:r>
+              <w:rPr>
+                <w:rFonts w:ascii="宋体" w:eastAsia="宋体" w:hAnsi="宋体" w:cs="宋体" w:hint="eastAsia"/>
+                <w:color w:val="2F75B5"/>
+                <w:kern w:val="0"/>
+                <w:sz w:val="22"/>
+              </w:rPr>
+              <w:t>xxxxxx</w:t>
             </w:r>
           </w:p>
         </w:tc>
@@ -738,28 +790,28 @@
               <w:bottom w:val="nil"/>
               <w:right w:val="nil"/>
             </w:tcBorders>
-            <w:shd w:val="clear" w:color="auto" w:fill="auto"/>
-            <w:noWrap/>
-            <w:vAlign w:val="center"/>
-            <w:hideMark/>
-          </w:tcPr>
-          <w:p>
-            <w:pPr>
-              <w:widowControl/>
-              <w:jc w:val="left"/>
-              <w:rPr>
-                <w:rFonts w:ascii="宋体" w:eastAsia="宋体" w:hAnsi="宋体" w:cs="宋体"/>
-                <w:kern w:val="0"/>
-                <w:sz w:val="22"/>
-              </w:rPr>
-            </w:pPr>
-            <w:r>
-              <w:rPr>
-                <w:rFonts w:ascii="宋体" w:eastAsia="宋体" w:hAnsi="宋体" w:cs="宋体" w:hint="eastAsia"/>
-                <w:kern w:val="0"/>
-                <w:sz w:val="22"/>
-              </w:rPr>
-              <w:t>EquipAddon.xlsx</w:t>
+            <w:shd w:val="clear" w:color="DDEBF7" w:fill="DDEBF7"/>
+            <w:noWrap/>
+            <w:vAlign w:val="center"/>
+            <w:hideMark/>
+          </w:tcPr>
+          <w:p>
+            <w:pPr>
+              <w:widowControl/>
+              <w:jc w:val="left"/>
+              <w:rPr>
+                <w:rFonts w:ascii="宋体" w:eastAsia="宋体" w:hAnsi="宋体" w:cs="宋体"/>
+                <w:kern w:val="0"/>
+                <w:sz w:val="22"/>
+              </w:rPr>
+            </w:pPr>
+            <w:r>
+              <w:rPr>
+                <w:rFonts w:ascii="宋体" w:eastAsia="宋体" w:hAnsi="宋体" w:cs="宋体" w:hint="eastAsia"/>
+                <w:kern w:val="0"/>
+                <w:sz w:val="22"/>
+              </w:rPr>
+              <w:t>Equip.xlsx</w:t>
             </w:r>
           </w:p>
         </w:tc>
@@ -772,33 +824,40 @@
               <w:bottom w:val="nil"/>
               <w:right w:val="nil"/>
             </w:tcBorders>
-            <w:shd w:val="clear" w:color="auto" w:fill="auto"/>
-            <w:noWrap/>
-            <w:vAlign w:val="center"/>
-            <w:hideMark/>
-          </w:tcPr>
-          <w:p>
-            <w:pPr>
-              <w:widowControl/>
-              <w:jc w:val="left"/>
-              <w:rPr>
-                <w:rFonts w:ascii="宋体" w:eastAsia="宋体" w:hAnsi="宋体" w:cs="宋体"/>
-                <w:color w:val="2F75B5"/>
-                <w:kern w:val="0"/>
-                <w:sz w:val="22"/>
-              </w:rPr>
-            </w:pPr>
-            <w:r>
-              <w:rPr>
-                <w:rFonts w:ascii="宋体" w:eastAsia="宋体" w:hAnsi="宋体" w:cs="宋体"/>
-                <w:color w:val="2F75B5"/>
-                <w:kern w:val="0"/>
-                <w:sz w:val="22"/>
-              </w:rPr>
-              <w:t>待重构</w:t>
-            </w:r>
-            <w:bookmarkStart w:id="0" w:name="_GoBack"/>
-            <w:bookmarkEnd w:id="0"/>
+            <w:shd w:val="clear" w:color="DDEBF7" w:fill="DDEBF7"/>
+            <w:noWrap/>
+            <w:vAlign w:val="center"/>
+            <w:hideMark/>
+          </w:tcPr>
+          <w:p>
+            <w:pPr>
+              <w:widowControl/>
+              <w:jc w:val="left"/>
+              <w:rPr>
+                <w:rFonts w:ascii="宋体" w:eastAsia="宋体" w:hAnsi="宋体" w:cs="宋体"/>
+                <w:color w:val="2F75B5"/>
+                <w:kern w:val="0"/>
+                <w:sz w:val="22"/>
+              </w:rPr>
+            </w:pPr>
+            <w:r>
+              <w:rPr>
+                <w:rFonts w:ascii="宋体" w:eastAsia="宋体" w:hAnsi="宋体" w:cs="宋体" w:hint="eastAsia"/>
+                <w:color w:val="2F75B5"/>
+                <w:kern w:val="0"/>
+                <w:sz w:val="22"/>
+              </w:rPr>
+              <w:t>021xxxx</w:t>
+            </w:r>
+            <w:r>
+              <w:rPr>
+                <w:rFonts w:ascii="宋体" w:eastAsia="宋体" w:hAnsi="宋体" w:cs="宋体"/>
+                <w:color w:val="2F75B5"/>
+                <w:kern w:val="0"/>
+                <w:sz w:val="22"/>
+              </w:rPr>
+              <w:t>xx</w:t>
+            </w:r>
           </w:p>
         </w:tc>
       </w:tr>
@@ -815,28 +874,28 @@
               <w:bottom w:val="nil"/>
               <w:right w:val="nil"/>
             </w:tcBorders>
-            <w:shd w:val="clear" w:color="DDEBF7" w:fill="DDEBF7"/>
-            <w:noWrap/>
-            <w:vAlign w:val="center"/>
-            <w:hideMark/>
-          </w:tcPr>
-          <w:p>
-            <w:pPr>
-              <w:widowControl/>
-              <w:jc w:val="left"/>
-              <w:rPr>
-                <w:rFonts w:ascii="宋体" w:eastAsia="宋体" w:hAnsi="宋体" w:cs="宋体"/>
-                <w:kern w:val="0"/>
-                <w:sz w:val="22"/>
-              </w:rPr>
-            </w:pPr>
-            <w:r>
-              <w:rPr>
-                <w:rFonts w:ascii="宋体" w:eastAsia="宋体" w:hAnsi="宋体" w:cs="宋体" w:hint="eastAsia"/>
-                <w:kern w:val="0"/>
-                <w:sz w:val="22"/>
-              </w:rPr>
-              <w:t>Error.xlsx</w:t>
+            <w:shd w:val="clear" w:color="auto" w:fill="auto"/>
+            <w:noWrap/>
+            <w:vAlign w:val="center"/>
+            <w:hideMark/>
+          </w:tcPr>
+          <w:p>
+            <w:pPr>
+              <w:widowControl/>
+              <w:jc w:val="left"/>
+              <w:rPr>
+                <w:rFonts w:ascii="宋体" w:eastAsia="宋体" w:hAnsi="宋体" w:cs="宋体"/>
+                <w:kern w:val="0"/>
+                <w:sz w:val="22"/>
+              </w:rPr>
+            </w:pPr>
+            <w:r>
+              <w:rPr>
+                <w:rFonts w:ascii="宋体" w:eastAsia="宋体" w:hAnsi="宋体" w:cs="宋体" w:hint="eastAsia"/>
+                <w:kern w:val="0"/>
+                <w:sz w:val="22"/>
+              </w:rPr>
+              <w:t>EquipAddon.xlsx</w:t>
             </w:r>
           </w:p>
         </w:tc>
@@ -849,30 +908,48 @@
               <w:bottom w:val="nil"/>
               <w:right w:val="nil"/>
             </w:tcBorders>
-            <w:shd w:val="clear" w:color="DDEBF7" w:fill="DDEBF7"/>
-            <w:noWrap/>
-            <w:vAlign w:val="center"/>
-            <w:hideMark/>
-          </w:tcPr>
-          <w:p>
-            <w:pPr>
-              <w:widowControl/>
-              <w:jc w:val="left"/>
-              <w:rPr>
-                <w:rFonts w:ascii="宋体" w:eastAsia="宋体" w:hAnsi="宋体" w:cs="宋体"/>
-                <w:color w:val="2F75B5"/>
-                <w:kern w:val="0"/>
-                <w:sz w:val="22"/>
-              </w:rPr>
-            </w:pPr>
-            <w:r>
-              <w:rPr>
-                <w:rFonts w:ascii="宋体" w:eastAsia="宋体" w:hAnsi="宋体" w:cs="宋体" w:hint="eastAsia"/>
-                <w:color w:val="2F75B5"/>
-                <w:kern w:val="0"/>
-                <w:sz w:val="22"/>
-              </w:rPr>
-              <w:t>-</w:t>
+            <w:shd w:val="clear" w:color="auto" w:fill="auto"/>
+            <w:noWrap/>
+            <w:vAlign w:val="center"/>
+            <w:hideMark/>
+          </w:tcPr>
+          <w:p>
+            <w:pPr>
+              <w:widowControl/>
+              <w:jc w:val="left"/>
+              <w:rPr>
+                <w:rFonts w:ascii="宋体" w:eastAsia="宋体" w:hAnsi="宋体" w:cs="宋体"/>
+                <w:color w:val="FF0000"/>
+                <w:kern w:val="0"/>
+                <w:sz w:val="22"/>
+              </w:rPr>
+            </w:pPr>
+            <w:r>
+              <w:rPr>
+                <w:rFonts w:ascii="宋体" w:eastAsia="宋体" w:hAnsi="宋体" w:cs="宋体"/>
+                <w:color w:val="FF0000"/>
+                <w:kern w:val="0"/>
+                <w:sz w:val="22"/>
+              </w:rPr>
+              <w:t>T</w:t>
+            </w:r>
+            <w:r>
+              <w:rPr>
+                <w:rFonts w:ascii="宋体" w:eastAsia="宋体" w:hAnsi="宋体" w:cs="宋体" w:hint="eastAsia"/>
+                <w:color w:val="FF0000"/>
+                <w:kern w:val="0"/>
+                <w:sz w:val="22"/>
+              </w:rPr>
+              <w:t>o</w:t>
+            </w:r>
+            <w:r>
+              <w:rPr>
+                <w:rFonts w:ascii="宋体" w:eastAsia="宋体" w:hAnsi="宋体" w:cs="宋体"/>
+                <w:color w:val="FF0000"/>
+                <w:kern w:val="0"/>
+                <w:sz w:val="22"/>
+              </w:rPr>
+              <w:t xml:space="preserve"> be decided</w:t>
             </w:r>
           </w:p>
         </w:tc>
@@ -911,7 +988,7 @@
                 <w:kern w:val="0"/>
                 <w:sz w:val="22"/>
               </w:rPr>
-              <w:t>Formula.xlsx</w:t>
+              <w:t>Error.xlsx</w:t>
             </w:r>
           </w:p>
         </w:tc>
@@ -965,28 +1042,28 @@
               <w:bottom w:val="nil"/>
               <w:right w:val="nil"/>
             </w:tcBorders>
-            <w:shd w:val="clear" w:color="auto" w:fill="auto"/>
-            <w:noWrap/>
-            <w:vAlign w:val="center"/>
-            <w:hideMark/>
-          </w:tcPr>
-          <w:p>
-            <w:pPr>
-              <w:widowControl/>
-              <w:jc w:val="left"/>
-              <w:rPr>
-                <w:rFonts w:ascii="宋体" w:eastAsia="宋体" w:hAnsi="宋体" w:cs="宋体"/>
-                <w:kern w:val="0"/>
-                <w:sz w:val="22"/>
-              </w:rPr>
-            </w:pPr>
-            <w:r>
-              <w:rPr>
-                <w:rFonts w:ascii="宋体" w:eastAsia="宋体" w:hAnsi="宋体" w:cs="宋体" w:hint="eastAsia"/>
-                <w:kern w:val="0"/>
-                <w:sz w:val="22"/>
-              </w:rPr>
-              <w:t>GameShop.xlsx</w:t>
+            <w:shd w:val="clear" w:color="DDEBF7" w:fill="DDEBF7"/>
+            <w:noWrap/>
+            <w:vAlign w:val="center"/>
+            <w:hideMark/>
+          </w:tcPr>
+          <w:p>
+            <w:pPr>
+              <w:widowControl/>
+              <w:jc w:val="left"/>
+              <w:rPr>
+                <w:rFonts w:ascii="宋体" w:eastAsia="宋体" w:hAnsi="宋体" w:cs="宋体"/>
+                <w:kern w:val="0"/>
+                <w:sz w:val="22"/>
+              </w:rPr>
+            </w:pPr>
+            <w:r>
+              <w:rPr>
+                <w:rFonts w:ascii="宋体" w:eastAsia="宋体" w:hAnsi="宋体" w:cs="宋体" w:hint="eastAsia"/>
+                <w:kern w:val="0"/>
+                <w:sz w:val="22"/>
+              </w:rPr>
+              <w:t>Formula.xlsx</w:t>
             </w:r>
           </w:p>
         </w:tc>
@@ -999,48 +1076,30 @@
               <w:bottom w:val="nil"/>
               <w:right w:val="nil"/>
             </w:tcBorders>
-            <w:shd w:val="clear" w:color="auto" w:fill="auto"/>
-            <w:noWrap/>
-            <w:vAlign w:val="center"/>
-            <w:hideMark/>
-          </w:tcPr>
-          <w:p>
-            <w:pPr>
-              <w:widowControl/>
-              <w:jc w:val="left"/>
-              <w:rPr>
-                <w:rFonts w:ascii="宋体" w:eastAsia="宋体" w:hAnsi="宋体" w:cs="宋体"/>
-                <w:color w:val="2F75B5"/>
-                <w:kern w:val="0"/>
-                <w:sz w:val="22"/>
-              </w:rPr>
-            </w:pPr>
-            <w:r>
-              <w:rPr>
-                <w:rFonts w:ascii="宋体" w:eastAsia="宋体" w:hAnsi="宋体" w:cs="宋体" w:hint="eastAsia"/>
-                <w:color w:val="2F75B5"/>
-                <w:kern w:val="0"/>
-                <w:sz w:val="22"/>
-              </w:rPr>
-              <w:t>01</w:t>
-            </w:r>
-            <w:r>
-              <w:rPr>
-                <w:rFonts w:ascii="宋体" w:eastAsia="宋体" w:hAnsi="宋体" w:cs="宋体"/>
-                <w:color w:val="2F75B5"/>
-                <w:kern w:val="0"/>
-                <w:sz w:val="22"/>
-              </w:rPr>
-              <w:t>5</w:t>
-            </w:r>
-            <w:r>
-              <w:rPr>
-                <w:rFonts w:ascii="宋体" w:eastAsia="宋体" w:hAnsi="宋体" w:cs="宋体" w:hint="eastAsia"/>
-                <w:color w:val="2F75B5"/>
-                <w:kern w:val="0"/>
-                <w:sz w:val="22"/>
-              </w:rPr>
-              <w:t>xxxxxx</w:t>
+            <w:shd w:val="clear" w:color="DDEBF7" w:fill="DDEBF7"/>
+            <w:noWrap/>
+            <w:vAlign w:val="center"/>
+            <w:hideMark/>
+          </w:tcPr>
+          <w:p>
+            <w:pPr>
+              <w:widowControl/>
+              <w:jc w:val="left"/>
+              <w:rPr>
+                <w:rFonts w:ascii="宋体" w:eastAsia="宋体" w:hAnsi="宋体" w:cs="宋体"/>
+                <w:color w:val="2F75B5"/>
+                <w:kern w:val="0"/>
+                <w:sz w:val="22"/>
+              </w:rPr>
+            </w:pPr>
+            <w:r>
+              <w:rPr>
+                <w:rFonts w:ascii="宋体" w:eastAsia="宋体" w:hAnsi="宋体" w:cs="宋体" w:hint="eastAsia"/>
+                <w:color w:val="2F75B5"/>
+                <w:kern w:val="0"/>
+                <w:sz w:val="22"/>
+              </w:rPr>
+              <w:t>-</w:t>
             </w:r>
           </w:p>
         </w:tc>
@@ -1058,44 +1117,28 @@
               <w:bottom w:val="nil"/>
               <w:right w:val="nil"/>
             </w:tcBorders>
-            <w:shd w:val="clear" w:color="DDEBF7" w:fill="DDEBF7"/>
-            <w:noWrap/>
-            <w:vAlign w:val="center"/>
-            <w:hideMark/>
-          </w:tcPr>
-          <w:p>
-            <w:pPr>
-              <w:widowControl/>
-              <w:jc w:val="left"/>
-              <w:rPr>
-                <w:rFonts w:ascii="宋体" w:eastAsia="宋体" w:hAnsi="宋体" w:cs="宋体"/>
-                <w:kern w:val="0"/>
-                <w:sz w:val="22"/>
-              </w:rPr>
-            </w:pPr>
-            <w:r>
-              <w:rPr>
-                <w:rFonts w:ascii="宋体" w:eastAsia="宋体" w:hAnsi="宋体" w:cs="宋体" w:hint="eastAsia"/>
-                <w:kern w:val="0"/>
-                <w:sz w:val="22"/>
-              </w:rPr>
-              <w:t>Hero</w:t>
-            </w:r>
-            <w:r>
-              <w:rPr>
-                <w:rFonts w:ascii="宋体" w:eastAsia="宋体" w:hAnsi="宋体" w:cs="宋体"/>
-                <w:kern w:val="0"/>
-                <w:sz w:val="22"/>
-              </w:rPr>
-              <w:t>Power</w:t>
-            </w:r>
-            <w:r>
-              <w:rPr>
-                <w:rFonts w:ascii="宋体" w:eastAsia="宋体" w:hAnsi="宋体" w:cs="宋体" w:hint="eastAsia"/>
-                <w:kern w:val="0"/>
-                <w:sz w:val="22"/>
-              </w:rPr>
-              <w:t>.xlsx</w:t>
+            <w:shd w:val="clear" w:color="auto" w:fill="auto"/>
+            <w:noWrap/>
+            <w:vAlign w:val="center"/>
+            <w:hideMark/>
+          </w:tcPr>
+          <w:p>
+            <w:pPr>
+              <w:widowControl/>
+              <w:jc w:val="left"/>
+              <w:rPr>
+                <w:rFonts w:ascii="宋体" w:eastAsia="宋体" w:hAnsi="宋体" w:cs="宋体"/>
+                <w:kern w:val="0"/>
+                <w:sz w:val="22"/>
+              </w:rPr>
+            </w:pPr>
+            <w:r>
+              <w:rPr>
+                <w:rFonts w:ascii="宋体" w:eastAsia="宋体" w:hAnsi="宋体" w:cs="宋体" w:hint="eastAsia"/>
+                <w:kern w:val="0"/>
+                <w:sz w:val="22"/>
+              </w:rPr>
+              <w:t>GameShop.xlsx</w:t>
             </w:r>
           </w:p>
         </w:tc>
@@ -1108,48 +1151,39 @@
               <w:bottom w:val="nil"/>
               <w:right w:val="nil"/>
             </w:tcBorders>
-            <w:shd w:val="clear" w:color="DDEBF7" w:fill="DDEBF7"/>
-            <w:noWrap/>
-            <w:vAlign w:val="center"/>
-            <w:hideMark/>
-          </w:tcPr>
-          <w:p>
-            <w:pPr>
-              <w:widowControl/>
-              <w:jc w:val="left"/>
-              <w:rPr>
-                <w:rFonts w:ascii="宋体" w:eastAsia="宋体" w:hAnsi="宋体" w:cs="宋体"/>
-                <w:color w:val="2F75B5"/>
-                <w:kern w:val="0"/>
-                <w:sz w:val="22"/>
-              </w:rPr>
-            </w:pPr>
-            <w:r>
-              <w:rPr>
-                <w:rFonts w:ascii="宋体" w:eastAsia="宋体" w:hAnsi="宋体" w:cs="宋体"/>
-                <w:color w:val="2F75B5"/>
-                <w:kern w:val="0"/>
-                <w:sz w:val="22"/>
-              </w:rPr>
-              <w:t>0</w:t>
-            </w:r>
-            <w:r>
-              <w:rPr>
-                <w:rFonts w:ascii="宋体" w:eastAsia="宋体" w:hAnsi="宋体" w:cs="宋体" w:hint="eastAsia"/>
-                <w:color w:val="2F75B5"/>
-                <w:kern w:val="0"/>
-                <w:sz w:val="22"/>
-              </w:rPr>
-              <w:t>3</w:t>
-            </w:r>
-            <w:r>
-              <w:rPr>
-                <w:rFonts w:ascii="宋体" w:eastAsia="宋体" w:hAnsi="宋体" w:cs="宋体"/>
-                <w:color w:val="2F75B5"/>
-                <w:kern w:val="0"/>
-                <w:sz w:val="22"/>
-              </w:rPr>
-              <w:t>1</w:t>
+            <w:shd w:val="clear" w:color="auto" w:fill="auto"/>
+            <w:noWrap/>
+            <w:vAlign w:val="center"/>
+            <w:hideMark/>
+          </w:tcPr>
+          <w:p>
+            <w:pPr>
+              <w:widowControl/>
+              <w:jc w:val="left"/>
+              <w:rPr>
+                <w:rFonts w:ascii="宋体" w:eastAsia="宋体" w:hAnsi="宋体" w:cs="宋体"/>
+                <w:color w:val="2F75B5"/>
+                <w:kern w:val="0"/>
+                <w:sz w:val="22"/>
+              </w:rPr>
+            </w:pPr>
+            <w:r>
+              <w:rPr>
+                <w:rFonts w:ascii="宋体" w:eastAsia="宋体" w:hAnsi="宋体" w:cs="宋体" w:hint="eastAsia"/>
+                <w:color w:val="2F75B5"/>
+                <w:kern w:val="0"/>
+                <w:sz w:val="22"/>
+              </w:rPr>
+              <w:t>01</w:t>
+            </w:r>
+            <w:r>
+              <w:rPr>
+                <w:rFonts w:ascii="宋体" w:eastAsia="宋体" w:hAnsi="宋体" w:cs="宋体"/>
+                <w:color w:val="2F75B5"/>
+                <w:kern w:val="0"/>
+                <w:sz w:val="22"/>
+              </w:rPr>
+              <w:t>5</w:t>
             </w:r>
             <w:r>
               <w:rPr>
@@ -1176,28 +1210,44 @@
               <w:bottom w:val="nil"/>
               <w:right w:val="nil"/>
             </w:tcBorders>
-            <w:shd w:val="clear" w:color="auto" w:fill="auto"/>
-            <w:noWrap/>
-            <w:vAlign w:val="center"/>
-            <w:hideMark/>
-          </w:tcPr>
-          <w:p>
-            <w:pPr>
-              <w:widowControl/>
-              <w:jc w:val="left"/>
-              <w:rPr>
-                <w:rFonts w:ascii="宋体" w:eastAsia="宋体" w:hAnsi="宋体" w:cs="宋体"/>
-                <w:kern w:val="0"/>
-                <w:sz w:val="22"/>
-              </w:rPr>
-            </w:pPr>
-            <w:r>
-              <w:rPr>
-                <w:rFonts w:ascii="宋体" w:eastAsia="宋体" w:hAnsi="宋体" w:cs="宋体" w:hint="eastAsia"/>
-                <w:kern w:val="0"/>
-                <w:sz w:val="22"/>
-              </w:rPr>
-              <w:t>HeroSkillAttr.xlsx</w:t>
+            <w:shd w:val="clear" w:color="DDEBF7" w:fill="DDEBF7"/>
+            <w:noWrap/>
+            <w:vAlign w:val="center"/>
+            <w:hideMark/>
+          </w:tcPr>
+          <w:p>
+            <w:pPr>
+              <w:widowControl/>
+              <w:jc w:val="left"/>
+              <w:rPr>
+                <w:rFonts w:ascii="宋体" w:eastAsia="宋体" w:hAnsi="宋体" w:cs="宋体"/>
+                <w:kern w:val="0"/>
+                <w:sz w:val="22"/>
+              </w:rPr>
+            </w:pPr>
+            <w:r>
+              <w:rPr>
+                <w:rFonts w:ascii="宋体" w:eastAsia="宋体" w:hAnsi="宋体" w:cs="宋体" w:hint="eastAsia"/>
+                <w:kern w:val="0"/>
+                <w:sz w:val="22"/>
+              </w:rPr>
+              <w:t>Hero</w:t>
+            </w:r>
+            <w:r>
+              <w:rPr>
+                <w:rFonts w:ascii="宋体" w:eastAsia="宋体" w:hAnsi="宋体" w:cs="宋体"/>
+                <w:kern w:val="0"/>
+                <w:sz w:val="22"/>
+              </w:rPr>
+              <w:t>Power</w:t>
+            </w:r>
+            <w:r>
+              <w:rPr>
+                <w:rFonts w:ascii="宋体" w:eastAsia="宋体" w:hAnsi="宋体" w:cs="宋体" w:hint="eastAsia"/>
+                <w:kern w:val="0"/>
+                <w:sz w:val="22"/>
+              </w:rPr>
+              <w:t>.xlsx</w:t>
             </w:r>
           </w:p>
         </w:tc>
@@ -1210,30 +1260,57 @@
               <w:bottom w:val="nil"/>
               <w:right w:val="nil"/>
             </w:tcBorders>
-            <w:shd w:val="clear" w:color="auto" w:fill="auto"/>
-            <w:noWrap/>
-            <w:vAlign w:val="center"/>
-            <w:hideMark/>
-          </w:tcPr>
-          <w:p>
-            <w:pPr>
-              <w:widowControl/>
-              <w:jc w:val="left"/>
-              <w:rPr>
-                <w:rFonts w:ascii="宋体" w:eastAsia="宋体" w:hAnsi="宋体" w:cs="宋体"/>
-                <w:color w:val="2F75B5"/>
-                <w:kern w:val="0"/>
-                <w:sz w:val="22"/>
-              </w:rPr>
-            </w:pPr>
-            <w:r>
-              <w:rPr>
-                <w:rFonts w:ascii="宋体" w:eastAsia="宋体" w:hAnsi="宋体" w:cs="宋体"/>
-                <w:color w:val="2F75B5"/>
-                <w:kern w:val="0"/>
-                <w:sz w:val="22"/>
-              </w:rPr>
-              <w:t>待重构</w:t>
+            <w:shd w:val="clear" w:color="DDEBF7" w:fill="DDEBF7"/>
+            <w:noWrap/>
+            <w:vAlign w:val="center"/>
+            <w:hideMark/>
+          </w:tcPr>
+          <w:p>
+            <w:pPr>
+              <w:widowControl/>
+              <w:jc w:val="left"/>
+              <w:rPr>
+                <w:rFonts w:ascii="宋体" w:eastAsia="宋体" w:hAnsi="宋体" w:cs="宋体"/>
+                <w:color w:val="2F75B5"/>
+                <w:kern w:val="0"/>
+                <w:sz w:val="22"/>
+              </w:rPr>
+            </w:pPr>
+            <w:r>
+              <w:rPr>
+                <w:rFonts w:ascii="宋体" w:eastAsia="宋体" w:hAnsi="宋体" w:cs="宋体"/>
+                <w:color w:val="2F75B5"/>
+                <w:kern w:val="0"/>
+                <w:sz w:val="22"/>
+              </w:rPr>
+              <w:t>0</w:t>
+            </w:r>
+            <w:r>
+              <w:rPr>
+                <w:rFonts w:ascii="宋体" w:eastAsia="宋体" w:hAnsi="宋体" w:cs="宋体" w:hint="eastAsia"/>
+                <w:color w:val="2F75B5"/>
+                <w:kern w:val="0"/>
+                <w:sz w:val="22"/>
+              </w:rPr>
+              <w:t>3</w:t>
+            </w:r>
+            <w:r>
+              <w:rPr>
+                <w:rFonts w:ascii="宋体" w:eastAsia="宋体" w:hAnsi="宋体" w:cs="宋体"/>
+                <w:color w:val="2F75B5"/>
+                <w:kern w:val="0"/>
+                <w:sz w:val="22"/>
+              </w:rPr>
+              <w:t>1</w:t>
+            </w:r>
+            <w:r>
+              <w:rPr>
+                <w:rFonts w:ascii="宋体" w:eastAsia="宋体" w:hAnsi="宋体" w:cs="宋体" w:hint="eastAsia"/>
+                <w:color w:val="2F75B5"/>
+                <w:kern w:val="0"/>
+                <w:sz w:val="22"/>
+              </w:rPr>
+              <w:t>xxxxxx</w:t>
             </w:r>
           </w:p>
         </w:tc>
@@ -1254,40 +1331,25 @@
             <w:shd w:val="clear" w:color="DDEBF7" w:fill="DDEBF7"/>
             <w:noWrap/>
             <w:vAlign w:val="center"/>
-          </w:tcPr>
-          <w:p>
-            <w:pPr>
-              <w:widowControl/>
-              <w:jc w:val="left"/>
-              <w:rPr>
-                <w:rFonts w:ascii="宋体" w:eastAsia="宋体" w:hAnsi="宋体" w:cs="宋体"/>
-                <w:kern w:val="0"/>
-                <w:sz w:val="22"/>
-              </w:rPr>
-            </w:pPr>
-            <w:r>
-              <w:rPr>
-                <w:rFonts w:ascii="宋体" w:eastAsia="宋体" w:hAnsi="宋体" w:cs="宋体" w:hint="eastAsia"/>
-                <w:kern w:val="0"/>
-                <w:sz w:val="22"/>
-              </w:rPr>
-              <w:t>HeroSkill</w:t>
-            </w:r>
-            <w:r>
-              <w:rPr>
-                <w:rFonts w:ascii="宋体" w:eastAsia="宋体" w:hAnsi="宋体" w:cs="宋体"/>
-                <w:kern w:val="0"/>
-                <w:sz w:val="22"/>
-              </w:rPr>
-              <w:t>Card</w:t>
-            </w:r>
-            <w:r>
-              <w:rPr>
-                <w:rFonts w:ascii="宋体" w:eastAsia="宋体" w:hAnsi="宋体" w:cs="宋体" w:hint="eastAsia"/>
-                <w:kern w:val="0"/>
-                <w:sz w:val="22"/>
-              </w:rPr>
-              <w:t>.xlsx</w:t>
+            <w:hideMark/>
+          </w:tcPr>
+          <w:p>
+            <w:pPr>
+              <w:widowControl/>
+              <w:jc w:val="left"/>
+              <w:rPr>
+                <w:rFonts w:ascii="宋体" w:eastAsia="宋体" w:hAnsi="宋体" w:cs="宋体"/>
+                <w:kern w:val="0"/>
+                <w:sz w:val="22"/>
+              </w:rPr>
+            </w:pPr>
+            <w:r>
+              <w:rPr>
+                <w:rFonts w:ascii="宋体" w:eastAsia="宋体" w:hAnsi="宋体" w:cs="宋体" w:hint="eastAsia"/>
+                <w:kern w:val="0"/>
+                <w:sz w:val="22"/>
+              </w:rPr>
+              <w:t>HItem.xlsx</w:t>
             </w:r>
           </w:p>
         </w:tc>
@@ -1303,35 +1365,27 @@
             <w:shd w:val="clear" w:color="DDEBF7" w:fill="DDEBF7"/>
             <w:noWrap/>
             <w:vAlign w:val="center"/>
-          </w:tcPr>
-          <w:p>
-            <w:pPr>
-              <w:widowControl/>
-              <w:jc w:val="left"/>
-              <w:rPr>
-                <w:rFonts w:ascii="宋体" w:eastAsia="宋体" w:hAnsi="宋体" w:cs="宋体"/>
-                <w:color w:val="2F75B5"/>
-                <w:kern w:val="0"/>
-                <w:sz w:val="22"/>
-              </w:rPr>
-            </w:pPr>
-            <w:r>
-              <w:rPr>
-                <w:rFonts w:ascii="宋体" w:eastAsia="宋体" w:hAnsi="宋体" w:cs="宋体"/>
-                <w:color w:val="2F75B5"/>
-                <w:kern w:val="0"/>
-                <w:sz w:val="22"/>
-              </w:rPr>
-              <w:t>0</w:t>
-            </w:r>
-            <w:r>
-              <w:rPr>
-                <w:rFonts w:ascii="宋体" w:eastAsia="宋体" w:hAnsi="宋体" w:cs="宋体" w:hint="eastAsia"/>
-                <w:color w:val="2F75B5"/>
-                <w:kern w:val="0"/>
-                <w:sz w:val="22"/>
-              </w:rPr>
-              <w:t>3</w:t>
+            <w:hideMark/>
+          </w:tcPr>
+          <w:p>
+            <w:pPr>
+              <w:widowControl/>
+              <w:jc w:val="left"/>
+              <w:rPr>
+                <w:rFonts w:ascii="宋体" w:eastAsia="宋体" w:hAnsi="宋体" w:cs="宋体"/>
+                <w:color w:val="2F75B5"/>
+                <w:kern w:val="0"/>
+                <w:sz w:val="22"/>
+              </w:rPr>
+            </w:pPr>
+            <w:r>
+              <w:rPr>
+                <w:rFonts w:ascii="宋体" w:eastAsia="宋体" w:hAnsi="宋体" w:cs="宋体" w:hint="eastAsia"/>
+                <w:color w:val="2F75B5"/>
+                <w:kern w:val="0"/>
+                <w:sz w:val="22"/>
+              </w:rPr>
+              <w:t>02</w:t>
             </w:r>
             <w:r>
               <w:rPr>
@@ -1349,7 +1403,16 @@
                 <w:kern w:val="0"/>
                 <w:sz w:val="22"/>
               </w:rPr>
-              <w:t>xxxxxx</w:t>
+              <w:t>xxxx</w:t>
+            </w:r>
+            <w:r>
+              <w:rPr>
+                <w:rFonts w:ascii="宋体" w:eastAsia="宋体" w:hAnsi="宋体" w:cs="宋体"/>
+                <w:color w:val="2F75B5"/>
+                <w:kern w:val="0"/>
+                <w:sz w:val="22"/>
+              </w:rPr>
+              <w:t>xx</w:t>
             </w:r>
           </w:p>
         </w:tc>
@@ -1382,194 +1445,8 @@
                 <w:sz w:val="22"/>
               </w:rPr>
             </w:pPr>
-            <w:r>
-              <w:rPr>
-                <w:rFonts w:ascii="宋体" w:eastAsia="宋体" w:hAnsi="宋体" w:cs="宋体" w:hint="eastAsia"/>
-                <w:kern w:val="0"/>
-                <w:sz w:val="22"/>
-              </w:rPr>
-              <w:t>HItem.xlsx</w:t>
-            </w:r>
-          </w:p>
-        </w:tc>
-        <w:tc>
-          <w:tcPr>
-            <w:tcW w:w="2342" w:type="dxa"/>
-            <w:tcBorders>
-              <w:top w:val="nil"/>
-              <w:left w:val="nil"/>
-              <w:bottom w:val="nil"/>
-              <w:right w:val="nil"/>
-            </w:tcBorders>
-            <w:shd w:val="clear" w:color="DDEBF7" w:fill="DDEBF7"/>
-            <w:noWrap/>
-            <w:vAlign w:val="center"/>
-            <w:hideMark/>
-          </w:tcPr>
-          <w:p>
-            <w:pPr>
-              <w:widowControl/>
-              <w:jc w:val="left"/>
-              <w:rPr>
-                <w:rFonts w:ascii="宋体" w:eastAsia="宋体" w:hAnsi="宋体" w:cs="宋体"/>
-                <w:color w:val="2F75B5"/>
-                <w:kern w:val="0"/>
-                <w:sz w:val="22"/>
-              </w:rPr>
-            </w:pPr>
-            <w:r>
-              <w:rPr>
-                <w:rFonts w:ascii="宋体" w:eastAsia="宋体" w:hAnsi="宋体" w:cs="宋体" w:hint="eastAsia"/>
-                <w:color w:val="2F75B5"/>
-                <w:kern w:val="0"/>
-                <w:sz w:val="22"/>
-              </w:rPr>
-              <w:t>02</w:t>
-            </w:r>
-            <w:r>
-              <w:rPr>
-                <w:rFonts w:ascii="宋体" w:eastAsia="宋体" w:hAnsi="宋体" w:cs="宋体"/>
-                <w:color w:val="2F75B5"/>
-                <w:kern w:val="0"/>
-                <w:sz w:val="22"/>
-              </w:rPr>
-              <w:t>2</w:t>
-            </w:r>
-            <w:r>
-              <w:rPr>
-                <w:rFonts w:ascii="宋体" w:eastAsia="宋体" w:hAnsi="宋体" w:cs="宋体" w:hint="eastAsia"/>
-                <w:color w:val="2F75B5"/>
-                <w:kern w:val="0"/>
-                <w:sz w:val="22"/>
-              </w:rPr>
-              <w:t>xxxx</w:t>
-            </w:r>
-            <w:r>
-              <w:rPr>
-                <w:rFonts w:ascii="宋体" w:eastAsia="宋体" w:hAnsi="宋体" w:cs="宋体"/>
-                <w:color w:val="2F75B5"/>
-                <w:kern w:val="0"/>
-                <w:sz w:val="22"/>
-              </w:rPr>
-              <w:t>xx</w:t>
-            </w:r>
-          </w:p>
-        </w:tc>
-      </w:tr>
-      <w:tr>
-        <w:trPr>
-          <w:trHeight w:val="270"/>
-        </w:trPr>
-        <w:tc>
-          <w:tcPr>
-            <w:tcW w:w="2620" w:type="dxa"/>
-            <w:tcBorders>
-              <w:top w:val="nil"/>
-              <w:left w:val="nil"/>
-              <w:bottom w:val="nil"/>
-              <w:right w:val="nil"/>
-            </w:tcBorders>
-            <w:shd w:val="clear" w:color="auto" w:fill="auto"/>
-            <w:noWrap/>
-            <w:vAlign w:val="center"/>
-            <w:hideMark/>
-          </w:tcPr>
-          <w:p>
-            <w:pPr>
-              <w:widowControl/>
-              <w:jc w:val="left"/>
-              <w:rPr>
-                <w:rFonts w:ascii="宋体" w:eastAsia="宋体" w:hAnsi="宋体" w:cs="宋体"/>
-                <w:kern w:val="0"/>
-                <w:sz w:val="22"/>
-              </w:rPr>
-            </w:pPr>
-            <w:r>
-              <w:rPr>
-                <w:rFonts w:ascii="宋体" w:eastAsia="宋体" w:hAnsi="宋体" w:cs="宋体" w:hint="eastAsia"/>
-                <w:kern w:val="0"/>
-                <w:sz w:val="22"/>
-              </w:rPr>
-              <w:t>ItemGift.xlsx</w:t>
-            </w:r>
-          </w:p>
-        </w:tc>
-        <w:tc>
-          <w:tcPr>
-            <w:tcW w:w="2342" w:type="dxa"/>
-            <w:tcBorders>
-              <w:top w:val="nil"/>
-              <w:left w:val="nil"/>
-              <w:bottom w:val="nil"/>
-              <w:right w:val="nil"/>
-            </w:tcBorders>
-            <w:shd w:val="clear" w:color="auto" w:fill="auto"/>
-            <w:noWrap/>
-            <w:vAlign w:val="center"/>
-            <w:hideMark/>
-          </w:tcPr>
-          <w:p>
-            <w:pPr>
-              <w:widowControl/>
-              <w:jc w:val="left"/>
-              <w:rPr>
-                <w:rFonts w:ascii="宋体" w:eastAsia="宋体" w:hAnsi="宋体" w:cs="宋体"/>
-                <w:color w:val="2F75B5"/>
-                <w:kern w:val="0"/>
-                <w:sz w:val="22"/>
-              </w:rPr>
-            </w:pPr>
-            <w:r>
-              <w:rPr>
-                <w:rFonts w:ascii="宋体" w:eastAsia="宋体" w:hAnsi="宋体" w:cs="宋体"/>
-                <w:color w:val="2F75B5"/>
-                <w:kern w:val="0"/>
-                <w:sz w:val="22"/>
-              </w:rPr>
-              <w:t>同</w:t>
-            </w:r>
-            <w:proofErr w:type="spellStart"/>
-            <w:r>
-              <w:rPr>
-                <w:rFonts w:ascii="宋体" w:eastAsia="宋体" w:hAnsi="宋体" w:cs="宋体"/>
-                <w:color w:val="2F75B5"/>
-                <w:kern w:val="0"/>
-                <w:sz w:val="22"/>
-              </w:rPr>
-              <w:t>hitem</w:t>
-            </w:r>
-            <w:proofErr w:type="spellEnd"/>
-          </w:p>
-        </w:tc>
-      </w:tr>
-      <w:tr>
-        <w:trPr>
-          <w:trHeight w:val="270"/>
-        </w:trPr>
-        <w:tc>
-          <w:tcPr>
-            <w:tcW w:w="2620" w:type="dxa"/>
-            <w:tcBorders>
-              <w:top w:val="nil"/>
-              <w:left w:val="nil"/>
-              <w:bottom w:val="nil"/>
-              <w:right w:val="nil"/>
-            </w:tcBorders>
-            <w:shd w:val="clear" w:color="DDEBF7" w:fill="DDEBF7"/>
-            <w:noWrap/>
-            <w:vAlign w:val="center"/>
-            <w:hideMark/>
-          </w:tcPr>
-          <w:p>
-            <w:pPr>
-              <w:widowControl/>
-              <w:jc w:val="left"/>
-              <w:rPr>
-                <w:rFonts w:ascii="宋体" w:eastAsia="宋体" w:hAnsi="宋体" w:cs="宋体"/>
-                <w:kern w:val="0"/>
-                <w:sz w:val="22"/>
-              </w:rPr>
-            </w:pPr>
+            <w:bookmarkStart w:id="0" w:name="_GoBack"/>
+            <w:bookmarkEnd w:id="0"/>
             <w:r>
               <w:rPr>
                 <w:rFonts w:ascii="宋体" w:eastAsia="宋体" w:hAnsi="宋体" w:cs="宋体" w:hint="eastAsia"/>
@@ -3427,6 +3304,7 @@
     <w:lsdException w:name="HTML Sample" w:semiHidden="1" w:unhideWhenUsed="1"/>
     <w:lsdException w:name="HTML Typewriter" w:semiHidden="1" w:unhideWhenUsed="1"/>
     <w:lsdException w:name="HTML Variable" w:semiHidden="1" w:unhideWhenUsed="1"/>
+    <w:lsdException w:name="Normal Table" w:semiHidden="1" w:unhideWhenUsed="1"/>
     <w:lsdException w:name="annotation subject" w:semiHidden="1" w:unhideWhenUsed="1"/>
     <w:lsdException w:name="No List" w:semiHidden="1" w:unhideWhenUsed="1"/>
     <w:lsdException w:name="Outline List 1" w:semiHidden="1" w:unhideWhenUsed="1"/>
@@ -3473,8 +3351,10 @@
     <w:lsdException w:name="Table Subtle 2" w:semiHidden="1" w:unhideWhenUsed="1"/>
     <w:lsdException w:name="Table Web 1" w:semiHidden="1" w:unhideWhenUsed="1"/>
     <w:lsdException w:name="Table Web 2" w:semiHidden="1" w:unhideWhenUsed="1"/>
+    <w:lsdException w:name="Table Web 3" w:semiHidden="1" w:unhideWhenUsed="1"/>
     <w:lsdException w:name="Balloon Text" w:semiHidden="1" w:unhideWhenUsed="1"/>
     <w:lsdException w:name="Table Grid" w:uiPriority="39"/>
+    <w:lsdException w:name="Table Theme" w:semiHidden="1" w:unhideWhenUsed="1"/>
     <w:lsdException w:name="Placeholder Text" w:semiHidden="1"/>
     <w:lsdException w:name="No Spacing" w:uiPriority="1" w:qFormat="1"/>
     <w:lsdException w:name="Light Shading" w:uiPriority="60"/>

</xml_diff>

<commit_message>
add dungeon item system
</commit_message>
<xml_diff>
--- a/ConfigData/Xlsx/_分段.docx
+++ b/ConfigData/Xlsx/_分段.docx
@@ -656,7 +656,18 @@
                 <w:kern w:val="0"/>
                 <w:sz w:val="22"/>
               </w:rPr>
-              <w:t>xxxxxx</w:t>
+              <w:t>xxx</w:t>
+            </w:r>
+            <w:bookmarkStart w:id="0" w:name="_GoBack"/>
+            <w:bookmarkEnd w:id="0"/>
+            <w:r>
+              <w:rPr>
+                <w:rFonts w:ascii="宋体" w:eastAsia="宋体" w:hAnsi="宋体" w:cs="宋体" w:hint="eastAsia"/>
+                <w:color w:val="2F75B5"/>
+                <w:kern w:val="0"/>
+                <w:sz w:val="22"/>
+              </w:rPr>
+              <w:t>xxx</w:t>
             </w:r>
           </w:p>
         </w:tc>
@@ -754,16 +765,7 @@
                 <w:kern w:val="0"/>
                 <w:sz w:val="22"/>
               </w:rPr>
-              <w:t>4</w:t>
-            </w:r>
-            <w:r>
-              <w:rPr>
-                <w:rFonts w:ascii="宋体" w:eastAsia="宋体" w:hAnsi="宋体" w:cs="宋体"/>
-                <w:color w:val="2F75B5"/>
-                <w:kern w:val="0"/>
-                <w:sz w:val="22"/>
-              </w:rPr>
-              <w:t>5</w:t>
+              <w:t>45</w:t>
             </w:r>
             <w:r>
               <w:rPr>
@@ -793,25 +795,40 @@
             <w:shd w:val="clear" w:color="DDEBF7" w:fill="DDEBF7"/>
             <w:noWrap/>
             <w:vAlign w:val="center"/>
-            <w:hideMark/>
-          </w:tcPr>
-          <w:p>
-            <w:pPr>
-              <w:widowControl/>
-              <w:jc w:val="left"/>
-              <w:rPr>
-                <w:rFonts w:ascii="宋体" w:eastAsia="宋体" w:hAnsi="宋体" w:cs="宋体"/>
-                <w:kern w:val="0"/>
-                <w:sz w:val="22"/>
-              </w:rPr>
-            </w:pPr>
-            <w:r>
-              <w:rPr>
-                <w:rFonts w:ascii="宋体" w:eastAsia="宋体" w:hAnsi="宋体" w:cs="宋体" w:hint="eastAsia"/>
-                <w:kern w:val="0"/>
-                <w:sz w:val="22"/>
-              </w:rPr>
-              <w:t>Equip.xlsx</w:t>
+          </w:tcPr>
+          <w:p>
+            <w:pPr>
+              <w:widowControl/>
+              <w:jc w:val="left"/>
+              <w:rPr>
+                <w:rFonts w:ascii="宋体" w:eastAsia="宋体" w:hAnsi="宋体" w:cs="宋体"/>
+                <w:kern w:val="0"/>
+                <w:sz w:val="22"/>
+              </w:rPr>
+            </w:pPr>
+            <w:r>
+              <w:rPr>
+                <w:rFonts w:ascii="宋体" w:eastAsia="宋体" w:hAnsi="宋体" w:cs="宋体"/>
+                <w:kern w:val="0"/>
+                <w:sz w:val="22"/>
+              </w:rPr>
+              <w:t>Dungeon</w:t>
+            </w:r>
+            <w:r>
+              <w:rPr>
+                <w:rFonts w:ascii="宋体" w:eastAsia="宋体" w:hAnsi="宋体" w:cs="宋体" w:hint="eastAsia"/>
+                <w:kern w:val="0"/>
+                <w:sz w:val="22"/>
+              </w:rPr>
+              <w:t>Item</w:t>
+            </w:r>
+            <w:r>
+              <w:rPr>
+                <w:rFonts w:ascii="宋体" w:eastAsia="宋体" w:hAnsi="宋体" w:cs="宋体"/>
+                <w:kern w:val="0"/>
+                <w:sz w:val="22"/>
+              </w:rPr>
+              <w:t>.xlsx</w:t>
             </w:r>
           </w:p>
         </w:tc>
@@ -827,36 +844,53 @@
             <w:shd w:val="clear" w:color="DDEBF7" w:fill="DDEBF7"/>
             <w:noWrap/>
             <w:vAlign w:val="center"/>
-            <w:hideMark/>
-          </w:tcPr>
-          <w:p>
-            <w:pPr>
-              <w:widowControl/>
-              <w:jc w:val="left"/>
-              <w:rPr>
-                <w:rFonts w:ascii="宋体" w:eastAsia="宋体" w:hAnsi="宋体" w:cs="宋体"/>
-                <w:color w:val="2F75B5"/>
-                <w:kern w:val="0"/>
-                <w:sz w:val="22"/>
-              </w:rPr>
-            </w:pPr>
-            <w:r>
-              <w:rPr>
-                <w:rFonts w:ascii="宋体" w:eastAsia="宋体" w:hAnsi="宋体" w:cs="宋体" w:hint="eastAsia"/>
-                <w:color w:val="2F75B5"/>
-                <w:kern w:val="0"/>
-                <w:sz w:val="22"/>
-              </w:rPr>
-              <w:t>021xxxx</w:t>
-            </w:r>
-            <w:r>
-              <w:rPr>
-                <w:rFonts w:ascii="宋体" w:eastAsia="宋体" w:hAnsi="宋体" w:cs="宋体"/>
-                <w:color w:val="2F75B5"/>
-                <w:kern w:val="0"/>
-                <w:sz w:val="22"/>
-              </w:rPr>
-              <w:t>xx</w:t>
+          </w:tcPr>
+          <w:p>
+            <w:pPr>
+              <w:widowControl/>
+              <w:jc w:val="left"/>
+              <w:rPr>
+                <w:rFonts w:ascii="宋体" w:eastAsia="宋体" w:hAnsi="宋体" w:cs="宋体"/>
+                <w:color w:val="2F75B5"/>
+                <w:kern w:val="0"/>
+                <w:sz w:val="22"/>
+              </w:rPr>
+            </w:pPr>
+            <w:r>
+              <w:rPr>
+                <w:rFonts w:ascii="宋体" w:eastAsia="宋体" w:hAnsi="宋体" w:cs="宋体" w:hint="eastAsia"/>
+                <w:color w:val="2F75B5"/>
+                <w:kern w:val="0"/>
+                <w:sz w:val="22"/>
+              </w:rPr>
+              <w:t>0</w:t>
+            </w:r>
+            <w:r>
+              <w:rPr>
+                <w:rFonts w:ascii="宋体" w:eastAsia="宋体" w:hAnsi="宋体" w:cs="宋体"/>
+                <w:color w:val="2F75B5"/>
+                <w:kern w:val="0"/>
+                <w:sz w:val="22"/>
+              </w:rPr>
+              <w:t>4</w:t>
+            </w:r>
+            <w:r>
+              <w:rPr>
+                <w:rFonts w:ascii="宋体" w:eastAsia="宋体" w:hAnsi="宋体" w:cs="宋体"/>
+                <w:color w:val="2F75B5"/>
+                <w:kern w:val="0"/>
+                <w:sz w:val="22"/>
+              </w:rPr>
+              <w:t>6</w:t>
+            </w:r>
+            <w:r>
+              <w:rPr>
+                <w:rFonts w:ascii="宋体" w:eastAsia="宋体" w:hAnsi="宋体" w:cs="宋体" w:hint="eastAsia"/>
+                <w:color w:val="2F75B5"/>
+                <w:kern w:val="0"/>
+                <w:sz w:val="22"/>
+              </w:rPr>
+              <w:t>xxxxxx</w:t>
             </w:r>
           </w:p>
         </w:tc>
@@ -874,28 +908,28 @@
               <w:bottom w:val="nil"/>
               <w:right w:val="nil"/>
             </w:tcBorders>
-            <w:shd w:val="clear" w:color="auto" w:fill="auto"/>
-            <w:noWrap/>
-            <w:vAlign w:val="center"/>
-            <w:hideMark/>
-          </w:tcPr>
-          <w:p>
-            <w:pPr>
-              <w:widowControl/>
-              <w:jc w:val="left"/>
-              <w:rPr>
-                <w:rFonts w:ascii="宋体" w:eastAsia="宋体" w:hAnsi="宋体" w:cs="宋体"/>
-                <w:kern w:val="0"/>
-                <w:sz w:val="22"/>
-              </w:rPr>
-            </w:pPr>
-            <w:r>
-              <w:rPr>
-                <w:rFonts w:ascii="宋体" w:eastAsia="宋体" w:hAnsi="宋体" w:cs="宋体" w:hint="eastAsia"/>
-                <w:kern w:val="0"/>
-                <w:sz w:val="22"/>
-              </w:rPr>
-              <w:t>EquipAddon.xlsx</w:t>
+            <w:shd w:val="clear" w:color="DDEBF7" w:fill="DDEBF7"/>
+            <w:noWrap/>
+            <w:vAlign w:val="center"/>
+            <w:hideMark/>
+          </w:tcPr>
+          <w:p>
+            <w:pPr>
+              <w:widowControl/>
+              <w:jc w:val="left"/>
+              <w:rPr>
+                <w:rFonts w:ascii="宋体" w:eastAsia="宋体" w:hAnsi="宋体" w:cs="宋体"/>
+                <w:kern w:val="0"/>
+                <w:sz w:val="22"/>
+              </w:rPr>
+            </w:pPr>
+            <w:r>
+              <w:rPr>
+                <w:rFonts w:ascii="宋体" w:eastAsia="宋体" w:hAnsi="宋体" w:cs="宋体" w:hint="eastAsia"/>
+                <w:kern w:val="0"/>
+                <w:sz w:val="22"/>
+              </w:rPr>
+              <w:t>Equip.xlsx</w:t>
             </w:r>
           </w:p>
         </w:tc>
@@ -908,48 +942,39 @@
               <w:bottom w:val="nil"/>
               <w:right w:val="nil"/>
             </w:tcBorders>
-            <w:shd w:val="clear" w:color="auto" w:fill="auto"/>
-            <w:noWrap/>
-            <w:vAlign w:val="center"/>
-            <w:hideMark/>
-          </w:tcPr>
-          <w:p>
-            <w:pPr>
-              <w:widowControl/>
-              <w:jc w:val="left"/>
-              <w:rPr>
-                <w:rFonts w:ascii="宋体" w:eastAsia="宋体" w:hAnsi="宋体" w:cs="宋体"/>
-                <w:color w:val="FF0000"/>
-                <w:kern w:val="0"/>
-                <w:sz w:val="22"/>
-              </w:rPr>
-            </w:pPr>
-            <w:r>
-              <w:rPr>
-                <w:rFonts w:ascii="宋体" w:eastAsia="宋体" w:hAnsi="宋体" w:cs="宋体"/>
-                <w:color w:val="FF0000"/>
-                <w:kern w:val="0"/>
-                <w:sz w:val="22"/>
-              </w:rPr>
-              <w:t>T</w:t>
-            </w:r>
-            <w:r>
-              <w:rPr>
-                <w:rFonts w:ascii="宋体" w:eastAsia="宋体" w:hAnsi="宋体" w:cs="宋体" w:hint="eastAsia"/>
-                <w:color w:val="FF0000"/>
-                <w:kern w:val="0"/>
-                <w:sz w:val="22"/>
-              </w:rPr>
-              <w:t>o</w:t>
-            </w:r>
-            <w:r>
-              <w:rPr>
-                <w:rFonts w:ascii="宋体" w:eastAsia="宋体" w:hAnsi="宋体" w:cs="宋体"/>
-                <w:color w:val="FF0000"/>
-                <w:kern w:val="0"/>
-                <w:sz w:val="22"/>
-              </w:rPr>
-              <w:t xml:space="preserve"> be decided</w:t>
+            <w:shd w:val="clear" w:color="DDEBF7" w:fill="DDEBF7"/>
+            <w:noWrap/>
+            <w:vAlign w:val="center"/>
+            <w:hideMark/>
+          </w:tcPr>
+          <w:p>
+            <w:pPr>
+              <w:widowControl/>
+              <w:jc w:val="left"/>
+              <w:rPr>
+                <w:rFonts w:ascii="宋体" w:eastAsia="宋体" w:hAnsi="宋体" w:cs="宋体"/>
+                <w:color w:val="2F75B5"/>
+                <w:kern w:val="0"/>
+                <w:sz w:val="22"/>
+              </w:rPr>
+            </w:pPr>
+            <w:r>
+              <w:rPr>
+                <w:rFonts w:ascii="宋体" w:eastAsia="宋体" w:hAnsi="宋体" w:cs="宋体" w:hint="eastAsia"/>
+                <w:color w:val="2F75B5"/>
+                <w:kern w:val="0"/>
+                <w:sz w:val="22"/>
+              </w:rPr>
+              <w:t>021xxxx</w:t>
+            </w:r>
+            <w:r>
+              <w:rPr>
+                <w:rFonts w:ascii="宋体" w:eastAsia="宋体" w:hAnsi="宋体" w:cs="宋体"/>
+                <w:color w:val="2F75B5"/>
+                <w:kern w:val="0"/>
+                <w:sz w:val="22"/>
+              </w:rPr>
+              <w:t>xx</w:t>
             </w:r>
           </w:p>
         </w:tc>
@@ -967,28 +992,28 @@
               <w:bottom w:val="nil"/>
               <w:right w:val="nil"/>
             </w:tcBorders>
-            <w:shd w:val="clear" w:color="DDEBF7" w:fill="DDEBF7"/>
-            <w:noWrap/>
-            <w:vAlign w:val="center"/>
-            <w:hideMark/>
-          </w:tcPr>
-          <w:p>
-            <w:pPr>
-              <w:widowControl/>
-              <w:jc w:val="left"/>
-              <w:rPr>
-                <w:rFonts w:ascii="宋体" w:eastAsia="宋体" w:hAnsi="宋体" w:cs="宋体"/>
-                <w:kern w:val="0"/>
-                <w:sz w:val="22"/>
-              </w:rPr>
-            </w:pPr>
-            <w:r>
-              <w:rPr>
-                <w:rFonts w:ascii="宋体" w:eastAsia="宋体" w:hAnsi="宋体" w:cs="宋体" w:hint="eastAsia"/>
-                <w:kern w:val="0"/>
-                <w:sz w:val="22"/>
-              </w:rPr>
-              <w:t>Error.xlsx</w:t>
+            <w:shd w:val="clear" w:color="auto" w:fill="auto"/>
+            <w:noWrap/>
+            <w:vAlign w:val="center"/>
+            <w:hideMark/>
+          </w:tcPr>
+          <w:p>
+            <w:pPr>
+              <w:widowControl/>
+              <w:jc w:val="left"/>
+              <w:rPr>
+                <w:rFonts w:ascii="宋体" w:eastAsia="宋体" w:hAnsi="宋体" w:cs="宋体"/>
+                <w:kern w:val="0"/>
+                <w:sz w:val="22"/>
+              </w:rPr>
+            </w:pPr>
+            <w:r>
+              <w:rPr>
+                <w:rFonts w:ascii="宋体" w:eastAsia="宋体" w:hAnsi="宋体" w:cs="宋体" w:hint="eastAsia"/>
+                <w:kern w:val="0"/>
+                <w:sz w:val="22"/>
+              </w:rPr>
+              <w:t>EquipAddon.xlsx</w:t>
             </w:r>
           </w:p>
         </w:tc>
@@ -1001,30 +1026,48 @@
               <w:bottom w:val="nil"/>
               <w:right w:val="nil"/>
             </w:tcBorders>
-            <w:shd w:val="clear" w:color="DDEBF7" w:fill="DDEBF7"/>
-            <w:noWrap/>
-            <w:vAlign w:val="center"/>
-            <w:hideMark/>
-          </w:tcPr>
-          <w:p>
-            <w:pPr>
-              <w:widowControl/>
-              <w:jc w:val="left"/>
-              <w:rPr>
-                <w:rFonts w:ascii="宋体" w:eastAsia="宋体" w:hAnsi="宋体" w:cs="宋体"/>
-                <w:color w:val="2F75B5"/>
-                <w:kern w:val="0"/>
-                <w:sz w:val="22"/>
-              </w:rPr>
-            </w:pPr>
-            <w:r>
-              <w:rPr>
-                <w:rFonts w:ascii="宋体" w:eastAsia="宋体" w:hAnsi="宋体" w:cs="宋体" w:hint="eastAsia"/>
-                <w:color w:val="2F75B5"/>
-                <w:kern w:val="0"/>
-                <w:sz w:val="22"/>
-              </w:rPr>
-              <w:t>-</w:t>
+            <w:shd w:val="clear" w:color="auto" w:fill="auto"/>
+            <w:noWrap/>
+            <w:vAlign w:val="center"/>
+            <w:hideMark/>
+          </w:tcPr>
+          <w:p>
+            <w:pPr>
+              <w:widowControl/>
+              <w:jc w:val="left"/>
+              <w:rPr>
+                <w:rFonts w:ascii="宋体" w:eastAsia="宋体" w:hAnsi="宋体" w:cs="宋体"/>
+                <w:color w:val="FF0000"/>
+                <w:kern w:val="0"/>
+                <w:sz w:val="22"/>
+              </w:rPr>
+            </w:pPr>
+            <w:r>
+              <w:rPr>
+                <w:rFonts w:ascii="宋体" w:eastAsia="宋体" w:hAnsi="宋体" w:cs="宋体"/>
+                <w:color w:val="FF0000"/>
+                <w:kern w:val="0"/>
+                <w:sz w:val="22"/>
+              </w:rPr>
+              <w:t>T</w:t>
+            </w:r>
+            <w:r>
+              <w:rPr>
+                <w:rFonts w:ascii="宋体" w:eastAsia="宋体" w:hAnsi="宋体" w:cs="宋体" w:hint="eastAsia"/>
+                <w:color w:val="FF0000"/>
+                <w:kern w:val="0"/>
+                <w:sz w:val="22"/>
+              </w:rPr>
+              <w:t>o</w:t>
+            </w:r>
+            <w:r>
+              <w:rPr>
+                <w:rFonts w:ascii="宋体" w:eastAsia="宋体" w:hAnsi="宋体" w:cs="宋体"/>
+                <w:color w:val="FF0000"/>
+                <w:kern w:val="0"/>
+                <w:sz w:val="22"/>
+              </w:rPr>
+              <w:t xml:space="preserve"> be decided</w:t>
             </w:r>
           </w:p>
         </w:tc>
@@ -1063,7 +1106,7 @@
                 <w:kern w:val="0"/>
                 <w:sz w:val="22"/>
               </w:rPr>
-              <w:t>Formula.xlsx</w:t>
+              <w:t>Error.xlsx</w:t>
             </w:r>
           </w:p>
         </w:tc>
@@ -1117,28 +1160,28 @@
               <w:bottom w:val="nil"/>
               <w:right w:val="nil"/>
             </w:tcBorders>
-            <w:shd w:val="clear" w:color="auto" w:fill="auto"/>
-            <w:noWrap/>
-            <w:vAlign w:val="center"/>
-            <w:hideMark/>
-          </w:tcPr>
-          <w:p>
-            <w:pPr>
-              <w:widowControl/>
-              <w:jc w:val="left"/>
-              <w:rPr>
-                <w:rFonts w:ascii="宋体" w:eastAsia="宋体" w:hAnsi="宋体" w:cs="宋体"/>
-                <w:kern w:val="0"/>
-                <w:sz w:val="22"/>
-              </w:rPr>
-            </w:pPr>
-            <w:r>
-              <w:rPr>
-                <w:rFonts w:ascii="宋体" w:eastAsia="宋体" w:hAnsi="宋体" w:cs="宋体" w:hint="eastAsia"/>
-                <w:kern w:val="0"/>
-                <w:sz w:val="22"/>
-              </w:rPr>
-              <w:t>GameShop.xlsx</w:t>
+            <w:shd w:val="clear" w:color="DDEBF7" w:fill="DDEBF7"/>
+            <w:noWrap/>
+            <w:vAlign w:val="center"/>
+            <w:hideMark/>
+          </w:tcPr>
+          <w:p>
+            <w:pPr>
+              <w:widowControl/>
+              <w:jc w:val="left"/>
+              <w:rPr>
+                <w:rFonts w:ascii="宋体" w:eastAsia="宋体" w:hAnsi="宋体" w:cs="宋体"/>
+                <w:kern w:val="0"/>
+                <w:sz w:val="22"/>
+              </w:rPr>
+            </w:pPr>
+            <w:r>
+              <w:rPr>
+                <w:rFonts w:ascii="宋体" w:eastAsia="宋体" w:hAnsi="宋体" w:cs="宋体" w:hint="eastAsia"/>
+                <w:kern w:val="0"/>
+                <w:sz w:val="22"/>
+              </w:rPr>
+              <w:t>Formula.xlsx</w:t>
             </w:r>
           </w:p>
         </w:tc>
@@ -1151,48 +1194,30 @@
               <w:bottom w:val="nil"/>
               <w:right w:val="nil"/>
             </w:tcBorders>
-            <w:shd w:val="clear" w:color="auto" w:fill="auto"/>
-            <w:noWrap/>
-            <w:vAlign w:val="center"/>
-            <w:hideMark/>
-          </w:tcPr>
-          <w:p>
-            <w:pPr>
-              <w:widowControl/>
-              <w:jc w:val="left"/>
-              <w:rPr>
-                <w:rFonts w:ascii="宋体" w:eastAsia="宋体" w:hAnsi="宋体" w:cs="宋体"/>
-                <w:color w:val="2F75B5"/>
-                <w:kern w:val="0"/>
-                <w:sz w:val="22"/>
-              </w:rPr>
-            </w:pPr>
-            <w:r>
-              <w:rPr>
-                <w:rFonts w:ascii="宋体" w:eastAsia="宋体" w:hAnsi="宋体" w:cs="宋体" w:hint="eastAsia"/>
-                <w:color w:val="2F75B5"/>
-                <w:kern w:val="0"/>
-                <w:sz w:val="22"/>
-              </w:rPr>
-              <w:t>01</w:t>
-            </w:r>
-            <w:r>
-              <w:rPr>
-                <w:rFonts w:ascii="宋体" w:eastAsia="宋体" w:hAnsi="宋体" w:cs="宋体"/>
-                <w:color w:val="2F75B5"/>
-                <w:kern w:val="0"/>
-                <w:sz w:val="22"/>
-              </w:rPr>
-              <w:t>5</w:t>
-            </w:r>
-            <w:r>
-              <w:rPr>
-                <w:rFonts w:ascii="宋体" w:eastAsia="宋体" w:hAnsi="宋体" w:cs="宋体" w:hint="eastAsia"/>
-                <w:color w:val="2F75B5"/>
-                <w:kern w:val="0"/>
-                <w:sz w:val="22"/>
-              </w:rPr>
-              <w:t>xxxxxx</w:t>
+            <w:shd w:val="clear" w:color="DDEBF7" w:fill="DDEBF7"/>
+            <w:noWrap/>
+            <w:vAlign w:val="center"/>
+            <w:hideMark/>
+          </w:tcPr>
+          <w:p>
+            <w:pPr>
+              <w:widowControl/>
+              <w:jc w:val="left"/>
+              <w:rPr>
+                <w:rFonts w:ascii="宋体" w:eastAsia="宋体" w:hAnsi="宋体" w:cs="宋体"/>
+                <w:color w:val="2F75B5"/>
+                <w:kern w:val="0"/>
+                <w:sz w:val="22"/>
+              </w:rPr>
+            </w:pPr>
+            <w:r>
+              <w:rPr>
+                <w:rFonts w:ascii="宋体" w:eastAsia="宋体" w:hAnsi="宋体" w:cs="宋体" w:hint="eastAsia"/>
+                <w:color w:val="2F75B5"/>
+                <w:kern w:val="0"/>
+                <w:sz w:val="22"/>
+              </w:rPr>
+              <w:t>-</w:t>
             </w:r>
           </w:p>
         </w:tc>
@@ -1210,44 +1235,28 @@
               <w:bottom w:val="nil"/>
               <w:right w:val="nil"/>
             </w:tcBorders>
-            <w:shd w:val="clear" w:color="DDEBF7" w:fill="DDEBF7"/>
-            <w:noWrap/>
-            <w:vAlign w:val="center"/>
-            <w:hideMark/>
-          </w:tcPr>
-          <w:p>
-            <w:pPr>
-              <w:widowControl/>
-              <w:jc w:val="left"/>
-              <w:rPr>
-                <w:rFonts w:ascii="宋体" w:eastAsia="宋体" w:hAnsi="宋体" w:cs="宋体"/>
-                <w:kern w:val="0"/>
-                <w:sz w:val="22"/>
-              </w:rPr>
-            </w:pPr>
-            <w:r>
-              <w:rPr>
-                <w:rFonts w:ascii="宋体" w:eastAsia="宋体" w:hAnsi="宋体" w:cs="宋体" w:hint="eastAsia"/>
-                <w:kern w:val="0"/>
-                <w:sz w:val="22"/>
-              </w:rPr>
-              <w:t>Hero</w:t>
-            </w:r>
-            <w:r>
-              <w:rPr>
-                <w:rFonts w:ascii="宋体" w:eastAsia="宋体" w:hAnsi="宋体" w:cs="宋体"/>
-                <w:kern w:val="0"/>
-                <w:sz w:val="22"/>
-              </w:rPr>
-              <w:t>Power</w:t>
-            </w:r>
-            <w:r>
-              <w:rPr>
-                <w:rFonts w:ascii="宋体" w:eastAsia="宋体" w:hAnsi="宋体" w:cs="宋体" w:hint="eastAsia"/>
-                <w:kern w:val="0"/>
-                <w:sz w:val="22"/>
-              </w:rPr>
-              <w:t>.xlsx</w:t>
+            <w:shd w:val="clear" w:color="auto" w:fill="auto"/>
+            <w:noWrap/>
+            <w:vAlign w:val="center"/>
+            <w:hideMark/>
+          </w:tcPr>
+          <w:p>
+            <w:pPr>
+              <w:widowControl/>
+              <w:jc w:val="left"/>
+              <w:rPr>
+                <w:rFonts w:ascii="宋体" w:eastAsia="宋体" w:hAnsi="宋体" w:cs="宋体"/>
+                <w:kern w:val="0"/>
+                <w:sz w:val="22"/>
+              </w:rPr>
+            </w:pPr>
+            <w:r>
+              <w:rPr>
+                <w:rFonts w:ascii="宋体" w:eastAsia="宋体" w:hAnsi="宋体" w:cs="宋体" w:hint="eastAsia"/>
+                <w:kern w:val="0"/>
+                <w:sz w:val="22"/>
+              </w:rPr>
+              <w:t>GameShop.xlsx</w:t>
             </w:r>
           </w:p>
         </w:tc>
@@ -1260,48 +1269,39 @@
               <w:bottom w:val="nil"/>
               <w:right w:val="nil"/>
             </w:tcBorders>
-            <w:shd w:val="clear" w:color="DDEBF7" w:fill="DDEBF7"/>
-            <w:noWrap/>
-            <w:vAlign w:val="center"/>
-            <w:hideMark/>
-          </w:tcPr>
-          <w:p>
-            <w:pPr>
-              <w:widowControl/>
-              <w:jc w:val="left"/>
-              <w:rPr>
-                <w:rFonts w:ascii="宋体" w:eastAsia="宋体" w:hAnsi="宋体" w:cs="宋体"/>
-                <w:color w:val="2F75B5"/>
-                <w:kern w:val="0"/>
-                <w:sz w:val="22"/>
-              </w:rPr>
-            </w:pPr>
-            <w:r>
-              <w:rPr>
-                <w:rFonts w:ascii="宋体" w:eastAsia="宋体" w:hAnsi="宋体" w:cs="宋体"/>
-                <w:color w:val="2F75B5"/>
-                <w:kern w:val="0"/>
-                <w:sz w:val="22"/>
-              </w:rPr>
-              <w:t>0</w:t>
-            </w:r>
-            <w:r>
-              <w:rPr>
-                <w:rFonts w:ascii="宋体" w:eastAsia="宋体" w:hAnsi="宋体" w:cs="宋体" w:hint="eastAsia"/>
-                <w:color w:val="2F75B5"/>
-                <w:kern w:val="0"/>
-                <w:sz w:val="22"/>
-              </w:rPr>
-              <w:t>3</w:t>
-            </w:r>
-            <w:r>
-              <w:rPr>
-                <w:rFonts w:ascii="宋体" w:eastAsia="宋体" w:hAnsi="宋体" w:cs="宋体"/>
-                <w:color w:val="2F75B5"/>
-                <w:kern w:val="0"/>
-                <w:sz w:val="22"/>
-              </w:rPr>
-              <w:t>1</w:t>
+            <w:shd w:val="clear" w:color="auto" w:fill="auto"/>
+            <w:noWrap/>
+            <w:vAlign w:val="center"/>
+            <w:hideMark/>
+          </w:tcPr>
+          <w:p>
+            <w:pPr>
+              <w:widowControl/>
+              <w:jc w:val="left"/>
+              <w:rPr>
+                <w:rFonts w:ascii="宋体" w:eastAsia="宋体" w:hAnsi="宋体" w:cs="宋体"/>
+                <w:color w:val="2F75B5"/>
+                <w:kern w:val="0"/>
+                <w:sz w:val="22"/>
+              </w:rPr>
+            </w:pPr>
+            <w:r>
+              <w:rPr>
+                <w:rFonts w:ascii="宋体" w:eastAsia="宋体" w:hAnsi="宋体" w:cs="宋体" w:hint="eastAsia"/>
+                <w:color w:val="2F75B5"/>
+                <w:kern w:val="0"/>
+                <w:sz w:val="22"/>
+              </w:rPr>
+              <w:t>01</w:t>
+            </w:r>
+            <w:r>
+              <w:rPr>
+                <w:rFonts w:ascii="宋体" w:eastAsia="宋体" w:hAnsi="宋体" w:cs="宋体"/>
+                <w:color w:val="2F75B5"/>
+                <w:kern w:val="0"/>
+                <w:sz w:val="22"/>
+              </w:rPr>
+              <w:t>5</w:t>
             </w:r>
             <w:r>
               <w:rPr>
@@ -1349,7 +1349,23 @@
                 <w:kern w:val="0"/>
                 <w:sz w:val="22"/>
               </w:rPr>
-              <w:t>HItem.xlsx</w:t>
+              <w:t>Hero</w:t>
+            </w:r>
+            <w:r>
+              <w:rPr>
+                <w:rFonts w:ascii="宋体" w:eastAsia="宋体" w:hAnsi="宋体" w:cs="宋体"/>
+                <w:kern w:val="0"/>
+                <w:sz w:val="22"/>
+              </w:rPr>
+              <w:t>Power</w:t>
+            </w:r>
+            <w:r>
+              <w:rPr>
+                <w:rFonts w:ascii="宋体" w:eastAsia="宋体" w:hAnsi="宋体" w:cs="宋体" w:hint="eastAsia"/>
+                <w:kern w:val="0"/>
+                <w:sz w:val="22"/>
+              </w:rPr>
+              <w:t>.xlsx</w:t>
             </w:r>
           </w:p>
         </w:tc>
@@ -1380,39 +1396,39 @@
             </w:pPr>
             <w:r>
               <w:rPr>
-                <w:rFonts w:ascii="宋体" w:eastAsia="宋体" w:hAnsi="宋体" w:cs="宋体" w:hint="eastAsia"/>
-                <w:color w:val="2F75B5"/>
-                <w:kern w:val="0"/>
-                <w:sz w:val="22"/>
-              </w:rPr>
-              <w:t>02</w:t>
-            </w:r>
-            <w:r>
-              <w:rPr>
-                <w:rFonts w:ascii="宋体" w:eastAsia="宋体" w:hAnsi="宋体" w:cs="宋体"/>
-                <w:color w:val="2F75B5"/>
-                <w:kern w:val="0"/>
-                <w:sz w:val="22"/>
-              </w:rPr>
-              <w:t>2</w:t>
-            </w:r>
-            <w:r>
-              <w:rPr>
-                <w:rFonts w:ascii="宋体" w:eastAsia="宋体" w:hAnsi="宋体" w:cs="宋体" w:hint="eastAsia"/>
-                <w:color w:val="2F75B5"/>
-                <w:kern w:val="0"/>
-                <w:sz w:val="22"/>
-              </w:rPr>
-              <w:t>xxxx</w:t>
-            </w:r>
-            <w:r>
-              <w:rPr>
-                <w:rFonts w:ascii="宋体" w:eastAsia="宋体" w:hAnsi="宋体" w:cs="宋体"/>
-                <w:color w:val="2F75B5"/>
-                <w:kern w:val="0"/>
-                <w:sz w:val="22"/>
-              </w:rPr>
-              <w:t>xx</w:t>
+                <w:rFonts w:ascii="宋体" w:eastAsia="宋体" w:hAnsi="宋体" w:cs="宋体"/>
+                <w:color w:val="2F75B5"/>
+                <w:kern w:val="0"/>
+                <w:sz w:val="22"/>
+              </w:rPr>
+              <w:t>0</w:t>
+            </w:r>
+            <w:r>
+              <w:rPr>
+                <w:rFonts w:ascii="宋体" w:eastAsia="宋体" w:hAnsi="宋体" w:cs="宋体" w:hint="eastAsia"/>
+                <w:color w:val="2F75B5"/>
+                <w:kern w:val="0"/>
+                <w:sz w:val="22"/>
+              </w:rPr>
+              <w:t>3</w:t>
+            </w:r>
+            <w:r>
+              <w:rPr>
+                <w:rFonts w:ascii="宋体" w:eastAsia="宋体" w:hAnsi="宋体" w:cs="宋体"/>
+                <w:color w:val="2F75B5"/>
+                <w:kern w:val="0"/>
+                <w:sz w:val="22"/>
+              </w:rPr>
+              <w:t>1</w:t>
+            </w:r>
+            <w:r>
+              <w:rPr>
+                <w:rFonts w:ascii="宋体" w:eastAsia="宋体" w:hAnsi="宋体" w:cs="宋体" w:hint="eastAsia"/>
+                <w:color w:val="2F75B5"/>
+                <w:kern w:val="0"/>
+                <w:sz w:val="22"/>
+              </w:rPr>
+              <w:t>xxxxxx</w:t>
             </w:r>
           </w:p>
         </w:tc>
@@ -1445,8 +1461,108 @@
                 <w:sz w:val="22"/>
               </w:rPr>
             </w:pPr>
-            <w:bookmarkStart w:id="0" w:name="_GoBack"/>
-            <w:bookmarkEnd w:id="0"/>
+            <w:r>
+              <w:rPr>
+                <w:rFonts w:ascii="宋体" w:eastAsia="宋体" w:hAnsi="宋体" w:cs="宋体" w:hint="eastAsia"/>
+                <w:kern w:val="0"/>
+                <w:sz w:val="22"/>
+              </w:rPr>
+              <w:t>HItem.xlsx</w:t>
+            </w:r>
+          </w:p>
+        </w:tc>
+        <w:tc>
+          <w:tcPr>
+            <w:tcW w:w="2342" w:type="dxa"/>
+            <w:tcBorders>
+              <w:top w:val="nil"/>
+              <w:left w:val="nil"/>
+              <w:bottom w:val="nil"/>
+              <w:right w:val="nil"/>
+            </w:tcBorders>
+            <w:shd w:val="clear" w:color="DDEBF7" w:fill="DDEBF7"/>
+            <w:noWrap/>
+            <w:vAlign w:val="center"/>
+            <w:hideMark/>
+          </w:tcPr>
+          <w:p>
+            <w:pPr>
+              <w:widowControl/>
+              <w:jc w:val="left"/>
+              <w:rPr>
+                <w:rFonts w:ascii="宋体" w:eastAsia="宋体" w:hAnsi="宋体" w:cs="宋体"/>
+                <w:color w:val="2F75B5"/>
+                <w:kern w:val="0"/>
+                <w:sz w:val="22"/>
+              </w:rPr>
+            </w:pPr>
+            <w:r>
+              <w:rPr>
+                <w:rFonts w:ascii="宋体" w:eastAsia="宋体" w:hAnsi="宋体" w:cs="宋体" w:hint="eastAsia"/>
+                <w:color w:val="2F75B5"/>
+                <w:kern w:val="0"/>
+                <w:sz w:val="22"/>
+              </w:rPr>
+              <w:t>02</w:t>
+            </w:r>
+            <w:r>
+              <w:rPr>
+                <w:rFonts w:ascii="宋体" w:eastAsia="宋体" w:hAnsi="宋体" w:cs="宋体"/>
+                <w:color w:val="2F75B5"/>
+                <w:kern w:val="0"/>
+                <w:sz w:val="22"/>
+              </w:rPr>
+              <w:t>2</w:t>
+            </w:r>
+            <w:r>
+              <w:rPr>
+                <w:rFonts w:ascii="宋体" w:eastAsia="宋体" w:hAnsi="宋体" w:cs="宋体" w:hint="eastAsia"/>
+                <w:color w:val="2F75B5"/>
+                <w:kern w:val="0"/>
+                <w:sz w:val="22"/>
+              </w:rPr>
+              <w:t>xxxx</w:t>
+            </w:r>
+            <w:r>
+              <w:rPr>
+                <w:rFonts w:ascii="宋体" w:eastAsia="宋体" w:hAnsi="宋体" w:cs="宋体"/>
+                <w:color w:val="2F75B5"/>
+                <w:kern w:val="0"/>
+                <w:sz w:val="22"/>
+              </w:rPr>
+              <w:t>xx</w:t>
+            </w:r>
+          </w:p>
+        </w:tc>
+      </w:tr>
+      <w:tr>
+        <w:trPr>
+          <w:trHeight w:val="270"/>
+        </w:trPr>
+        <w:tc>
+          <w:tcPr>
+            <w:tcW w:w="2620" w:type="dxa"/>
+            <w:tcBorders>
+              <w:top w:val="nil"/>
+              <w:left w:val="nil"/>
+              <w:bottom w:val="nil"/>
+              <w:right w:val="nil"/>
+            </w:tcBorders>
+            <w:shd w:val="clear" w:color="DDEBF7" w:fill="DDEBF7"/>
+            <w:noWrap/>
+            <w:vAlign w:val="center"/>
+            <w:hideMark/>
+          </w:tcPr>
+          <w:p>
+            <w:pPr>
+              <w:widowControl/>
+              <w:jc w:val="left"/>
+              <w:rPr>
+                <w:rFonts w:ascii="宋体" w:eastAsia="宋体" w:hAnsi="宋体" w:cs="宋体"/>
+                <w:kern w:val="0"/>
+                <w:sz w:val="22"/>
+              </w:rPr>
+            </w:pPr>
             <w:r>
               <w:rPr>
                 <w:rFonts w:ascii="宋体" w:eastAsia="宋体" w:hAnsi="宋体" w:cs="宋体" w:hint="eastAsia"/>

</xml_diff>

<commit_message>
add the story form
</commit_message>
<xml_diff>
--- a/ConfigData/Xlsx/_分段.docx
+++ b/ConfigData/Xlsx/_分段.docx
@@ -186,7 +186,18 @@
                 <w:kern w:val="0"/>
                 <w:sz w:val="22"/>
               </w:rPr>
-              <w:t>xxxxxx</w:t>
+              <w:t>x</w:t>
+            </w:r>
+            <w:bookmarkStart w:id="0" w:name="_GoBack"/>
+            <w:bookmarkEnd w:id="0"/>
+            <w:r>
+              <w:rPr>
+                <w:rFonts w:ascii="宋体" w:eastAsia="宋体" w:hAnsi="宋体" w:cs="宋体" w:hint="eastAsia"/>
+                <w:color w:val="2F75B5"/>
+                <w:kern w:val="0"/>
+                <w:sz w:val="22"/>
+              </w:rPr>
+              <w:t>xxxxx</w:t>
             </w:r>
           </w:p>
         </w:tc>
@@ -656,18 +667,7 @@
                 <w:kern w:val="0"/>
                 <w:sz w:val="22"/>
               </w:rPr>
-              <w:t>xxx</w:t>
-            </w:r>
-            <w:bookmarkStart w:id="0" w:name="_GoBack"/>
-            <w:bookmarkEnd w:id="0"/>
-            <w:r>
-              <w:rPr>
-                <w:rFonts w:ascii="宋体" w:eastAsia="宋体" w:hAnsi="宋体" w:cs="宋体" w:hint="eastAsia"/>
-                <w:color w:val="2F75B5"/>
-                <w:kern w:val="0"/>
-                <w:sz w:val="22"/>
-              </w:rPr>
-              <w:t>xxx</w:t>
+              <w:t>xxxxxx</w:t>
             </w:r>
           </w:p>
         </w:tc>
@@ -872,16 +872,7 @@
                 <w:kern w:val="0"/>
                 <w:sz w:val="22"/>
               </w:rPr>
-              <w:t>4</w:t>
-            </w:r>
-            <w:r>
-              <w:rPr>
-                <w:rFonts w:ascii="宋体" w:eastAsia="宋体" w:hAnsi="宋体" w:cs="宋体"/>
-                <w:color w:val="2F75B5"/>
-                <w:kern w:val="0"/>
-                <w:sz w:val="22"/>
-              </w:rPr>
-              <w:t>6</w:t>
+              <w:t>46</w:t>
             </w:r>
             <w:r>
               <w:rPr>
@@ -891,6 +882,88 @@
                 <w:sz w:val="22"/>
               </w:rPr>
               <w:t>xxxxxx</w:t>
+            </w:r>
+          </w:p>
+        </w:tc>
+      </w:tr>
+      <w:tr>
+        <w:trPr>
+          <w:trHeight w:val="270"/>
+        </w:trPr>
+        <w:tc>
+          <w:tcPr>
+            <w:tcW w:w="2620" w:type="dxa"/>
+            <w:tcBorders>
+              <w:top w:val="nil"/>
+              <w:left w:val="nil"/>
+              <w:bottom w:val="nil"/>
+              <w:right w:val="nil"/>
+            </w:tcBorders>
+            <w:shd w:val="clear" w:color="DDEBF7" w:fill="DDEBF7"/>
+            <w:noWrap/>
+            <w:vAlign w:val="center"/>
+          </w:tcPr>
+          <w:p>
+            <w:pPr>
+              <w:widowControl/>
+              <w:jc w:val="left"/>
+              <w:rPr>
+                <w:rFonts w:ascii="宋体" w:eastAsia="宋体" w:hAnsi="宋体" w:cs="宋体" w:hint="eastAsia"/>
+                <w:kern w:val="0"/>
+                <w:sz w:val="22"/>
+              </w:rPr>
+            </w:pPr>
+            <w:r>
+              <w:rPr>
+                <w:rFonts w:ascii="宋体" w:eastAsia="宋体" w:hAnsi="宋体" w:cs="宋体"/>
+                <w:kern w:val="0"/>
+                <w:sz w:val="22"/>
+              </w:rPr>
+              <w:t>DungeonStory.xlsx</w:t>
+            </w:r>
+          </w:p>
+        </w:tc>
+        <w:tc>
+          <w:tcPr>
+            <w:tcW w:w="2342" w:type="dxa"/>
+            <w:tcBorders>
+              <w:top w:val="nil"/>
+              <w:left w:val="nil"/>
+              <w:bottom w:val="nil"/>
+              <w:right w:val="nil"/>
+            </w:tcBorders>
+            <w:shd w:val="clear" w:color="DDEBF7" w:fill="DDEBF7"/>
+            <w:noWrap/>
+            <w:vAlign w:val="center"/>
+          </w:tcPr>
+          <w:p>
+            <w:pPr>
+              <w:widowControl/>
+              <w:jc w:val="left"/>
+              <w:rPr>
+                <w:rFonts w:ascii="宋体" w:eastAsia="宋体" w:hAnsi="宋体" w:cs="宋体" w:hint="eastAsia"/>
+                <w:color w:val="2F75B5"/>
+                <w:kern w:val="0"/>
+                <w:sz w:val="22"/>
+              </w:rPr>
+            </w:pPr>
+            <w:r>
+              <w:rPr>
+                <w:rFonts w:ascii="宋体" w:eastAsia="宋体" w:hAnsi="宋体" w:cs="宋体" w:hint="eastAsia"/>
+                <w:color w:val="2F75B5"/>
+                <w:kern w:val="0"/>
+                <w:sz w:val="22"/>
+              </w:rPr>
+              <w:t>0</w:t>
+            </w:r>
+            <w:r>
+              <w:rPr>
+                <w:rFonts w:ascii="宋体" w:eastAsia="宋体" w:hAnsi="宋体" w:cs="宋体"/>
+                <w:color w:val="2F75B5"/>
+                <w:kern w:val="0"/>
+                <w:sz w:val="22"/>
+              </w:rPr>
+              <w:t>47xxxxxx</w:t>
             </w:r>
           </w:p>
         </w:tc>

</xml_diff>

<commit_message>
add card group system and a card
</commit_message>
<xml_diff>
--- a/ConfigData/Xlsx/_分段.docx
+++ b/ConfigData/Xlsx/_分段.docx
@@ -254,7 +254,7 @@
               <w:widowControl/>
               <w:jc w:val="left"/>
               <w:rPr>
-                <w:rFonts w:ascii="宋体" w:eastAsia="宋体" w:hAnsi="宋体" w:cs="宋体" w:hint="eastAsia"/>
+                <w:rFonts w:ascii="宋体" w:eastAsia="宋体" w:hAnsi="宋体" w:cs="宋体"/>
                 <w:color w:val="2F75B5"/>
                 <w:kern w:val="0"/>
                 <w:sz w:val="22"/>
@@ -278,8 +278,6 @@
               </w:rPr>
               <w:t>58xxxxxx</w:t>
             </w:r>
-            <w:bookmarkStart w:id="0" w:name="_GoBack"/>
-            <w:bookmarkEnd w:id="0"/>
           </w:p>
         </w:tc>
       </w:tr>
@@ -371,6 +369,8 @@
               </w:rPr>
               <w:t>xxxxxx</w:t>
             </w:r>
+            <w:bookmarkStart w:id="0" w:name="_GoBack"/>
+            <w:bookmarkEnd w:id="0"/>
           </w:p>
         </w:tc>
       </w:tr>
@@ -556,6 +556,88 @@
                 <w:sz w:val="22"/>
               </w:rPr>
               <w:t xml:space="preserve"> be decided</w:t>
+            </w:r>
+          </w:p>
+        </w:tc>
+      </w:tr>
+      <w:tr>
+        <w:trPr>
+          <w:trHeight w:val="270"/>
+        </w:trPr>
+        <w:tc>
+          <w:tcPr>
+            <w:tcW w:w="2620" w:type="dxa"/>
+            <w:tcBorders>
+              <w:top w:val="nil"/>
+              <w:left w:val="nil"/>
+              <w:bottom w:val="nil"/>
+              <w:right w:val="nil"/>
+            </w:tcBorders>
+            <w:shd w:val="clear" w:color="auto" w:fill="auto"/>
+            <w:noWrap/>
+            <w:vAlign w:val="center"/>
+          </w:tcPr>
+          <w:p>
+            <w:pPr>
+              <w:widowControl/>
+              <w:jc w:val="left"/>
+              <w:rPr>
+                <w:rFonts w:ascii="宋体" w:eastAsia="宋体" w:hAnsi="宋体" w:cs="宋体" w:hint="eastAsia"/>
+                <w:kern w:val="0"/>
+                <w:sz w:val="22"/>
+              </w:rPr>
+            </w:pPr>
+            <w:r>
+              <w:rPr>
+                <w:rFonts w:ascii="宋体" w:eastAsia="宋体" w:hAnsi="宋体" w:cs="宋体"/>
+                <w:kern w:val="0"/>
+                <w:sz w:val="22"/>
+              </w:rPr>
+              <w:t>CardGroup.xlsx</w:t>
+            </w:r>
+          </w:p>
+        </w:tc>
+        <w:tc>
+          <w:tcPr>
+            <w:tcW w:w="2342" w:type="dxa"/>
+            <w:tcBorders>
+              <w:top w:val="nil"/>
+              <w:left w:val="nil"/>
+              <w:bottom w:val="nil"/>
+              <w:right w:val="nil"/>
+            </w:tcBorders>
+            <w:shd w:val="clear" w:color="auto" w:fill="auto"/>
+            <w:noWrap/>
+            <w:vAlign w:val="center"/>
+          </w:tcPr>
+          <w:p>
+            <w:pPr>
+              <w:widowControl/>
+              <w:jc w:val="left"/>
+              <w:rPr>
+                <w:rFonts w:ascii="宋体" w:eastAsia="宋体" w:hAnsi="宋体" w:cs="宋体"/>
+                <w:color w:val="2F75B5"/>
+                <w:kern w:val="0"/>
+                <w:sz w:val="22"/>
+              </w:rPr>
+            </w:pPr>
+            <w:r>
+              <w:rPr>
+                <w:rFonts w:ascii="宋体" w:eastAsia="宋体" w:hAnsi="宋体" w:cs="宋体" w:hint="eastAsia"/>
+                <w:color w:val="2F75B5"/>
+                <w:kern w:val="0"/>
+                <w:sz w:val="22"/>
+              </w:rPr>
+              <w:t>0</w:t>
+            </w:r>
+            <w:r>
+              <w:rPr>
+                <w:rFonts w:ascii="宋体" w:eastAsia="宋体" w:hAnsi="宋体" w:cs="宋体"/>
+                <w:color w:val="2F75B5"/>
+                <w:kern w:val="0"/>
+                <w:sz w:val="22"/>
+              </w:rPr>
+              <w:t>59xxxxxx</w:t>
             </w:r>
           </w:p>
         </w:tc>

</xml_diff>

<commit_message>
add the elite fight event
</commit_message>
<xml_diff>
--- a/ConfigData/Xlsx/_分段.docx
+++ b/ConfigData/Xlsx/_分段.docx
@@ -369,8 +369,6 @@
               </w:rPr>
               <w:t>xxxxxx</w:t>
             </w:r>
-            <w:bookmarkStart w:id="0" w:name="_GoBack"/>
-            <w:bookmarkEnd w:id="0"/>
           </w:p>
         </w:tc>
       </w:tr>
@@ -582,7 +580,7 @@
               <w:widowControl/>
               <w:jc w:val="left"/>
               <w:rPr>
-                <w:rFonts w:ascii="宋体" w:eastAsia="宋体" w:hAnsi="宋体" w:cs="宋体" w:hint="eastAsia"/>
+                <w:rFonts w:ascii="宋体" w:eastAsia="宋体" w:hAnsi="宋体" w:cs="宋体"/>
                 <w:kern w:val="0"/>
                 <w:sz w:val="22"/>
               </w:rPr>
@@ -2594,6 +2592,90 @@
               </w:rPr>
               <w:t>xxxxxx</w:t>
             </w:r>
+          </w:p>
+        </w:tc>
+      </w:tr>
+      <w:tr>
+        <w:trPr>
+          <w:trHeight w:val="270"/>
+        </w:trPr>
+        <w:tc>
+          <w:tcPr>
+            <w:tcW w:w="2620" w:type="dxa"/>
+            <w:tcBorders>
+              <w:top w:val="nil"/>
+              <w:left w:val="nil"/>
+              <w:bottom w:val="nil"/>
+              <w:right w:val="nil"/>
+            </w:tcBorders>
+            <w:shd w:val="clear" w:color="auto" w:fill="auto"/>
+            <w:noWrap/>
+            <w:vAlign w:val="center"/>
+          </w:tcPr>
+          <w:p>
+            <w:pPr>
+              <w:widowControl/>
+              <w:jc w:val="left"/>
+              <w:rPr>
+                <w:rFonts w:ascii="宋体" w:eastAsia="宋体" w:hAnsi="宋体" w:cs="宋体" w:hint="eastAsia"/>
+                <w:kern w:val="0"/>
+                <w:sz w:val="22"/>
+              </w:rPr>
+            </w:pPr>
+            <w:r>
+              <w:rPr>
+                <w:rFonts w:ascii="宋体" w:eastAsia="宋体" w:hAnsi="宋体" w:cs="宋体"/>
+                <w:kern w:val="0"/>
+                <w:sz w:val="22"/>
+              </w:rPr>
+              <w:t>SceneEnemyGroup.xlsx</w:t>
+            </w:r>
+          </w:p>
+        </w:tc>
+        <w:tc>
+          <w:tcPr>
+            <w:tcW w:w="2342" w:type="dxa"/>
+            <w:tcBorders>
+              <w:top w:val="nil"/>
+              <w:left w:val="nil"/>
+              <w:bottom w:val="nil"/>
+              <w:right w:val="nil"/>
+            </w:tcBorders>
+            <w:shd w:val="clear" w:color="auto" w:fill="auto"/>
+            <w:noWrap/>
+            <w:vAlign w:val="center"/>
+          </w:tcPr>
+          <w:p>
+            <w:pPr>
+              <w:widowControl/>
+              <w:jc w:val="left"/>
+              <w:rPr>
+                <w:rFonts w:ascii="宋体" w:eastAsia="宋体" w:hAnsi="宋体" w:cs="宋体" w:hint="eastAsia"/>
+                <w:color w:val="2F75B5"/>
+                <w:kern w:val="0"/>
+                <w:sz w:val="22"/>
+              </w:rPr>
+            </w:pPr>
+            <w:r>
+              <w:rPr>
+                <w:rFonts w:ascii="宋体" w:eastAsia="宋体" w:hAnsi="宋体" w:cs="宋体" w:hint="eastAsia"/>
+                <w:color w:val="2F75B5"/>
+                <w:kern w:val="0"/>
+                <w:sz w:val="22"/>
+              </w:rPr>
+              <w:t>0</w:t>
+            </w:r>
+            <w:r>
+              <w:rPr>
+                <w:rFonts w:ascii="宋体" w:eastAsia="宋体" w:hAnsi="宋体" w:cs="宋体"/>
+                <w:color w:val="2F75B5"/>
+                <w:kern w:val="0"/>
+                <w:sz w:val="22"/>
+              </w:rPr>
+              <w:t>48xxxxxx</w:t>
+            </w:r>
+            <w:bookmarkStart w:id="0" w:name="_GoBack"/>
+            <w:bookmarkEnd w:id="0"/>
           </w:p>
         </w:tc>
       </w:tr>
@@ -3973,7 +4055,7 @@
         <a:sysClr val="windowText" lastClr="000000"/>
       </a:dk1>
       <a:lt1>
-        <a:sysClr val="window" lastClr="C7EDCC"/>
+        <a:sysClr val="window" lastClr="FFFFFF"/>
       </a:lt1>
       <a:dk2>
         <a:srgbClr val="44546A"/>

</xml_diff>

<commit_message>
merge the relic and weapon
</commit_message>
<xml_diff>
--- a/ConfigData/Xlsx/_分段.docx
+++ b/ConfigData/Xlsx/_分段.docx
@@ -2617,7 +2617,7 @@
               <w:widowControl/>
               <w:jc w:val="left"/>
               <w:rPr>
-                <w:rFonts w:ascii="宋体" w:eastAsia="宋体" w:hAnsi="宋体" w:cs="宋体" w:hint="eastAsia"/>
+                <w:rFonts w:ascii="宋体" w:eastAsia="宋体" w:hAnsi="宋体" w:cs="宋体"/>
                 <w:kern w:val="0"/>
                 <w:sz w:val="22"/>
               </w:rPr>
@@ -2650,7 +2650,7 @@
               <w:widowControl/>
               <w:jc w:val="left"/>
               <w:rPr>
-                <w:rFonts w:ascii="宋体" w:eastAsia="宋体" w:hAnsi="宋体" w:cs="宋体" w:hint="eastAsia"/>
+                <w:rFonts w:ascii="宋体" w:eastAsia="宋体" w:hAnsi="宋体" w:cs="宋体"/>
                 <w:color w:val="2F75B5"/>
                 <w:kern w:val="0"/>
                 <w:sz w:val="22"/>
@@ -2674,8 +2674,6 @@
               </w:rPr>
               <w:t>48xxxxxx</w:t>
             </w:r>
-            <w:bookmarkStart w:id="0" w:name="_GoBack"/>
-            <w:bookmarkEnd w:id="0"/>
           </w:p>
         </w:tc>
       </w:tr>
@@ -2954,26 +2952,19 @@
             <w:shd w:val="clear" w:color="DDEBF7" w:fill="DDEBF7"/>
             <w:noWrap/>
             <w:vAlign w:val="center"/>
-            <w:hideMark/>
-          </w:tcPr>
-          <w:p>
-            <w:pPr>
-              <w:widowControl/>
-              <w:jc w:val="left"/>
-              <w:rPr>
-                <w:rFonts w:ascii="宋体" w:eastAsia="宋体" w:hAnsi="宋体" w:cs="宋体"/>
-                <w:kern w:val="0"/>
-                <w:sz w:val="22"/>
-              </w:rPr>
-            </w:pPr>
-            <w:r>
-              <w:rPr>
-                <w:rFonts w:ascii="宋体" w:eastAsia="宋体" w:hAnsi="宋体" w:cs="宋体" w:hint="eastAsia"/>
-                <w:kern w:val="0"/>
-                <w:sz w:val="22"/>
-              </w:rPr>
-              <w:t>SpellTrap.xlsx</w:t>
-            </w:r>
+          </w:tcPr>
+          <w:p>
+            <w:pPr>
+              <w:widowControl/>
+              <w:jc w:val="left"/>
+              <w:rPr>
+                <w:rFonts w:ascii="宋体" w:eastAsia="宋体" w:hAnsi="宋体" w:cs="宋体"/>
+                <w:kern w:val="0"/>
+                <w:sz w:val="22"/>
+              </w:rPr>
+            </w:pPr>
+            <w:bookmarkStart w:id="0" w:name="_GoBack"/>
+            <w:bookmarkEnd w:id="0"/>
           </w:p>
         </w:tc>
         <w:tc>
@@ -2988,46 +2979,18 @@
             <w:shd w:val="clear" w:color="DDEBF7" w:fill="DDEBF7"/>
             <w:noWrap/>
             <w:vAlign w:val="center"/>
-            <w:hideMark/>
-          </w:tcPr>
-          <w:p>
-            <w:pPr>
-              <w:widowControl/>
-              <w:jc w:val="left"/>
-              <w:rPr>
-                <w:rFonts w:ascii="宋体" w:eastAsia="宋体" w:hAnsi="宋体" w:cs="宋体"/>
-                <w:color w:val="2F75B5"/>
-                <w:kern w:val="0"/>
-                <w:sz w:val="22"/>
-              </w:rPr>
-            </w:pPr>
-            <w:r>
-              <w:rPr>
-                <w:rFonts w:ascii="宋体" w:eastAsia="宋体" w:hAnsi="宋体" w:cs="宋体" w:hint="eastAsia"/>
-                <w:color w:val="2F75B5"/>
-                <w:kern w:val="0"/>
-                <w:sz w:val="22"/>
-              </w:rPr>
-              <w:t>05</w:t>
-            </w:r>
-            <w:r>
-              <w:rPr>
-                <w:rFonts w:ascii="宋体" w:eastAsia="宋体" w:hAnsi="宋体" w:cs="宋体"/>
-                <w:color w:val="2F75B5"/>
-                <w:kern w:val="0"/>
-                <w:sz w:val="22"/>
-              </w:rPr>
-              <w:t>4</w:t>
-            </w:r>
-            <w:r>
-              <w:rPr>
-                <w:rFonts w:ascii="宋体" w:eastAsia="宋体" w:hAnsi="宋体" w:cs="宋体" w:hint="eastAsia"/>
-                <w:color w:val="2F75B5"/>
-                <w:kern w:val="0"/>
-                <w:sz w:val="22"/>
-              </w:rPr>
-              <w:t>xxxxxx</w:t>
-            </w:r>
+          </w:tcPr>
+          <w:p>
+            <w:pPr>
+              <w:widowControl/>
+              <w:jc w:val="left"/>
+              <w:rPr>
+                <w:rFonts w:ascii="宋体" w:eastAsia="宋体" w:hAnsi="宋体" w:cs="宋体"/>
+                <w:color w:val="2F75B5"/>
+                <w:kern w:val="0"/>
+                <w:sz w:val="22"/>
+              </w:rPr>
+            </w:pPr>
           </w:p>
         </w:tc>
       </w:tr>
@@ -4055,7 +4018,7 @@
         <a:sysClr val="windowText" lastClr="000000"/>
       </a:dk1>
       <a:lt1>
-        <a:sysClr val="window" lastClr="FFFFFF"/>
+        <a:sysClr val="window" lastClr="C7EDCC"/>
       </a:lt1>
       <a:dk2>
         <a:srgbClr val="44546A"/>

</xml_diff>